<commit_message>
descrição e user stories adicionadas
</commit_message>
<xml_diff>
--- a/relatório/Relatório SINF.docx
+++ b/relatório/Relatório SINF.docx
@@ -1108,14 +1108,9 @@
         </w:rPr>
         <w:t>Relevant info for the application login and execution of the virtual machine</w:t>
       </w:r>
-      <w:bookmarkStart w:id="0" w:name="_GoBack"/>
-      <w:bookmarkEnd w:id="0"/>
-    </w:p>
-    <w:p>
-      <w:pPr>
-        <w:pBdr>
-          <w:bottom w:val="single" w:sz="12" w:space="1" w:color="auto"/>
-        </w:pBdr>
+    </w:p>
+    <w:p>
+      <w:pPr>
         <w:rPr>
           <w:rFonts w:ascii="Calibri" w:hAnsi="Calibri"/>
           <w:b/>
@@ -1125,6 +1120,282 @@
           <w:lang w:val="pt-PT"/>
         </w:rPr>
       </w:pPr>
+    </w:p>
+    <w:p>
+      <w:pPr>
+        <w:rPr>
+          <w:rFonts w:ascii="Calibri" w:hAnsi="Calibri"/>
+          <w:b/>
+          <w:bCs/>
+          <w:smallCaps/>
+          <w:sz w:val="32"/>
+          <w:lang w:val="pt-PT"/>
+        </w:rPr>
+      </w:pPr>
+      <w:r>
+        <w:rPr>
+          <w:rFonts w:ascii="Calibri" w:hAnsi="Calibri"/>
+          <w:b/>
+          <w:bCs/>
+          <w:smallCaps/>
+          <w:sz w:val="36"/>
+          <w:lang w:val="pt-PT"/>
+        </w:rPr>
+        <w:br w:type="column"/>
+      </w:r>
+      <w:r>
+        <w:rPr>
+          <w:rFonts w:ascii="Calibri" w:hAnsi="Calibri"/>
+          <w:b/>
+          <w:bCs/>
+          <w:smallCaps/>
+          <w:sz w:val="32"/>
+          <w:lang w:val="pt-PT"/>
+        </w:rPr>
+        <w:lastRenderedPageBreak/>
+        <w:t>Cenas escritas no enunciado do trabalho</w:t>
+      </w:r>
+    </w:p>
+    <w:p>
+      <w:pPr>
+        <w:jc w:val="both"/>
+        <w:rPr>
+          <w:rFonts w:ascii="Calibri" w:hAnsi="Calibri"/>
+          <w:bCs/>
+          <w:lang w:val="pt-PT"/>
+        </w:rPr>
+      </w:pPr>
+    </w:p>
+    <w:p>
+      <w:pPr>
+        <w:jc w:val="both"/>
+        <w:rPr>
+          <w:rFonts w:ascii="Calibri" w:hAnsi="Calibri"/>
+          <w:bCs/>
+          <w:lang w:val="pt-PT"/>
+        </w:rPr>
+      </w:pPr>
+    </w:p>
+    <w:p>
+      <w:pPr>
+        <w:jc w:val="both"/>
+        <w:rPr>
+          <w:rFonts w:ascii="Calibri" w:hAnsi="Calibri" w:cs="Times New Roman"/>
+          <w:lang w:val="pt-PT"/>
+        </w:rPr>
+      </w:pPr>
+      <w:r>
+        <w:rPr>
+          <w:rFonts w:ascii="Calibri" w:hAnsi="Calibri"/>
+          <w:b/>
+          <w:bCs/>
+          <w:lang w:val="pt-PT"/>
+        </w:rPr>
+        <w:t>Descrição Macro:</w:t>
+      </w:r>
+      <w:r>
+        <w:rPr>
+          <w:rFonts w:ascii="Calibri" w:hAnsi="Calibri"/>
+          <w:bCs/>
+          <w:lang w:val="pt-PT"/>
+        </w:rPr>
+        <w:t xml:space="preserve"> </w:t>
+      </w:r>
+      <w:r>
+        <w:rPr>
+          <w:rFonts w:ascii="Calibri" w:hAnsi="Calibri" w:cs="Times New Roman"/>
+          <w:lang w:val="pt-PT"/>
+        </w:rPr>
+        <w:t>Criar uma aplicação html5 que permita fazer a conferência de rece</w:t>
+      </w:r>
+      <w:r>
+        <w:rPr>
+          <w:rFonts w:ascii="Calibri" w:hAnsi="Calibri" w:cs="Times New Roman"/>
+          <w:lang w:val="pt-PT"/>
+        </w:rPr>
+        <w:t>p</w:t>
+      </w:r>
+      <w:r>
+        <w:rPr>
+          <w:rFonts w:ascii="Calibri" w:hAnsi="Calibri" w:cs="Times New Roman"/>
+          <w:lang w:val="pt-PT"/>
+        </w:rPr>
+        <w:t xml:space="preserve">ção de material e os respetivos acertos, caso existam diferenças. </w:t>
+      </w:r>
+    </w:p>
+    <w:p>
+      <w:pPr>
+        <w:jc w:val="both"/>
+        <w:rPr>
+          <w:rFonts w:ascii="Calibri" w:hAnsi="Calibri" w:cs="Times New Roman"/>
+          <w:lang w:val="pt-PT"/>
+        </w:rPr>
+      </w:pPr>
+    </w:p>
+    <w:p>
+      <w:pPr>
+        <w:pStyle w:val="NormalWeb"/>
+        <w:spacing w:before="0" w:beforeAutospacing="0" w:after="0" w:afterAutospacing="0"/>
+        <w:jc w:val="both"/>
+        <w:rPr>
+          <w:rFonts w:ascii="Calibri" w:hAnsi="Calibri"/>
+          <w:sz w:val="24"/>
+          <w:szCs w:val="24"/>
+          <w:lang w:val="pt-PT"/>
+        </w:rPr>
+      </w:pPr>
+      <w:r>
+        <w:rPr>
+          <w:rFonts w:ascii="Calibri" w:hAnsi="Calibri"/>
+          <w:b/>
+          <w:sz w:val="24"/>
+          <w:lang w:val="pt-PT"/>
+        </w:rPr>
+        <w:t xml:space="preserve">Objetivos de extensibilidade do ERP: </w:t>
+      </w:r>
+      <w:r>
+        <w:rPr>
+          <w:rFonts w:ascii="Calibri" w:hAnsi="Calibri"/>
+          <w:sz w:val="24"/>
+          <w:szCs w:val="24"/>
+          <w:lang w:val="pt-PT"/>
+        </w:rPr>
+        <w:t>API</w:t>
+      </w:r>
+      <w:r>
+        <w:rPr>
+          <w:rFonts w:ascii="Calibri" w:hAnsi="Calibri"/>
+          <w:sz w:val="24"/>
+          <w:szCs w:val="24"/>
+          <w:lang w:val="pt-PT"/>
+        </w:rPr>
+        <w:t xml:space="preserve"> para autenticação, consulta de encomenda, satisfação de encomenda, entrada de armazém, gerar doc. Remessa fornecedor. </w:t>
+      </w:r>
+    </w:p>
+    <w:p>
+      <w:pPr>
+        <w:pStyle w:val="NormalWeb"/>
+        <w:spacing w:before="0" w:beforeAutospacing="0" w:after="0" w:afterAutospacing="0"/>
+        <w:jc w:val="both"/>
+        <w:rPr>
+          <w:rFonts w:ascii="Calibri" w:hAnsi="Calibri"/>
+          <w:b/>
+          <w:sz w:val="24"/>
+          <w:szCs w:val="24"/>
+          <w:lang w:val="pt-PT"/>
+        </w:rPr>
+      </w:pPr>
+    </w:p>
+    <w:p>
+      <w:pPr>
+        <w:pStyle w:val="NormalWeb"/>
+        <w:spacing w:before="0" w:beforeAutospacing="0" w:after="0" w:afterAutospacing="0"/>
+        <w:jc w:val="both"/>
+        <w:rPr>
+          <w:rFonts w:ascii="Calibri" w:hAnsi="Calibri"/>
+          <w:sz w:val="24"/>
+          <w:szCs w:val="24"/>
+          <w:lang w:val="pt-PT"/>
+        </w:rPr>
+      </w:pPr>
+      <w:r>
+        <w:rPr>
+          <w:rFonts w:ascii="Calibri" w:hAnsi="Calibri"/>
+          <w:b/>
+          <w:sz w:val="24"/>
+          <w:szCs w:val="24"/>
+          <w:lang w:val="pt-PT"/>
+        </w:rPr>
+        <w:t>Objetivos Utilização do ERP:</w:t>
+      </w:r>
+      <w:r>
+        <w:rPr>
+          <w:rFonts w:ascii="Calibri" w:hAnsi="Calibri"/>
+          <w:sz w:val="24"/>
+          <w:szCs w:val="24"/>
+          <w:lang w:val="pt-PT"/>
+        </w:rPr>
+        <w:t xml:space="preserve"> </w:t>
+      </w:r>
+      <w:r>
+        <w:rPr>
+          <w:rFonts w:ascii="Calibri" w:hAnsi="Calibri"/>
+          <w:lang w:val="pt-PT"/>
+        </w:rPr>
+        <w:t xml:space="preserve">1. </w:t>
+      </w:r>
+      <w:r>
+        <w:rPr>
+          <w:rFonts w:ascii="Calibri" w:hAnsi="Calibri"/>
+          <w:sz w:val="24"/>
+          <w:szCs w:val="24"/>
+          <w:lang w:val="pt-PT"/>
+        </w:rPr>
+        <w:t xml:space="preserve">Correta definição de dados mestre no ERP (fornecedores, armazéns, artigos, categorias) </w:t>
+      </w:r>
+      <w:r>
+        <w:rPr>
+          <w:rFonts w:ascii="Calibri" w:hAnsi="Calibri"/>
+          <w:lang w:val="pt-PT"/>
+        </w:rPr>
+        <w:t xml:space="preserve"> /// 2. </w:t>
+      </w:r>
+      <w:r>
+        <w:rPr>
+          <w:rFonts w:ascii="Calibri" w:hAnsi="Calibri"/>
+          <w:sz w:val="24"/>
+          <w:szCs w:val="24"/>
+          <w:lang w:val="pt-PT"/>
+        </w:rPr>
+        <w:t>Criação de encomendas</w:t>
+      </w:r>
+      <w:r>
+        <w:rPr>
+          <w:rFonts w:ascii="Calibri" w:hAnsi="Calibri"/>
+          <w:lang w:val="pt-PT"/>
+        </w:rPr>
+        <w:t xml:space="preserve"> /// 3. </w:t>
+      </w:r>
+      <w:r>
+        <w:rPr>
+          <w:rFonts w:ascii="Calibri" w:hAnsi="Calibri"/>
+          <w:sz w:val="24"/>
+          <w:szCs w:val="24"/>
+          <w:lang w:val="pt-PT"/>
+        </w:rPr>
+        <w:t>No ERP deverão concluir o processo com uma factura de fornecedor  e pagamento</w:t>
+      </w:r>
+    </w:p>
+    <w:p>
+      <w:pPr>
+        <w:pStyle w:val="NormalWeb"/>
+        <w:rPr>
+          <w:rFonts w:ascii="Calibri" w:hAnsi="Calibri"/>
+          <w:sz w:val="24"/>
+          <w:szCs w:val="24"/>
+        </w:rPr>
+      </w:pPr>
+    </w:p>
+    <w:p>
+      <w:pPr>
+        <w:pBdr>
+          <w:bottom w:val="single" w:sz="12" w:space="1" w:color="auto"/>
+        </w:pBdr>
+        <w:rPr>
+          <w:rFonts w:ascii="Calibri" w:hAnsi="Calibri"/>
+          <w:b/>
+          <w:bCs/>
+          <w:smallCaps/>
+          <w:sz w:val="36"/>
+          <w:lang w:val="pt-PT"/>
+        </w:rPr>
+      </w:pPr>
+      <w:r>
+        <w:rPr>
+          <w:rFonts w:ascii="Calibri" w:hAnsi="Calibri"/>
+        </w:rPr>
+        <w:br w:type="column"/>
+      </w:r>
       <w:r>
         <w:rPr>
           <w:rFonts w:ascii="Calibri" w:hAnsi="Calibri"/>
@@ -1135,8 +1406,300 @@
           <w:szCs w:val="32"/>
           <w:lang w:val="pt-PT"/>
         </w:rPr>
-        <w:br w:type="column"/>
-      </w:r>
+        <w:lastRenderedPageBreak/>
+        <w:t>Descrição do Projeto</w:t>
+      </w:r>
+    </w:p>
+    <w:p>
+      <w:pPr>
+        <w:jc w:val="both"/>
+        <w:rPr>
+          <w:rFonts w:ascii="Calibri" w:hAnsi="Calibri"/>
+          <w:bCs/>
+          <w:smallCaps/>
+          <w:lang w:val="pt-PT"/>
+        </w:rPr>
+      </w:pPr>
+    </w:p>
+    <w:p>
+      <w:pPr>
+        <w:pBdr>
+          <w:bottom w:val="single" w:sz="12" w:space="1" w:color="auto"/>
+        </w:pBdr>
+        <w:rPr>
+          <w:rFonts w:ascii="Calibri" w:hAnsi="Calibri" w:cs="Times New Roman"/>
+          <w:lang w:val="pt-PT"/>
+        </w:rPr>
+      </w:pPr>
+    </w:p>
+    <w:p>
+      <w:pPr>
+        <w:pBdr>
+          <w:bottom w:val="single" w:sz="12" w:space="1" w:color="auto"/>
+        </w:pBdr>
+        <w:jc w:val="both"/>
+        <w:rPr>
+          <w:rFonts w:ascii="Calibri" w:hAnsi="Calibri" w:cs="Times New Roman"/>
+          <w:lang w:val="pt-PT"/>
+        </w:rPr>
+      </w:pPr>
+      <w:r>
+        <w:rPr>
+          <w:rFonts w:ascii="Calibri" w:hAnsi="Calibri" w:cs="Times New Roman"/>
+          <w:lang w:val="pt-PT"/>
+        </w:rPr>
+        <w:tab/>
+        <w:t>O projeto desenvolvido pretende ser uma extensão do Sistema de Informação desenvolvido pela empresa Primavera: o Primavera ERP.</w:t>
+      </w:r>
+      <w:r>
+        <w:rPr>
+          <w:rFonts w:ascii="Calibri" w:hAnsi="Calibri" w:cs="Times New Roman"/>
+          <w:lang w:val="pt-PT"/>
+        </w:rPr>
+        <w:t xml:space="preserve"> </w:t>
+      </w:r>
+    </w:p>
+    <w:p>
+      <w:pPr>
+        <w:pBdr>
+          <w:bottom w:val="single" w:sz="12" w:space="1" w:color="auto"/>
+        </w:pBdr>
+        <w:rPr>
+          <w:rFonts w:ascii="Calibri" w:hAnsi="Calibri" w:cs="Times New Roman"/>
+          <w:lang w:val="pt-PT"/>
+        </w:rPr>
+      </w:pPr>
+    </w:p>
+    <w:p>
+      <w:pPr>
+        <w:pBdr>
+          <w:bottom w:val="single" w:sz="12" w:space="1" w:color="auto"/>
+        </w:pBdr>
+        <w:ind w:firstLine="720"/>
+        <w:jc w:val="both"/>
+        <w:rPr>
+          <w:rFonts w:ascii="Calibri" w:hAnsi="Calibri" w:cs="Times New Roman"/>
+          <w:lang w:val="pt-PT"/>
+        </w:rPr>
+      </w:pPr>
+      <w:r>
+        <w:rPr>
+          <w:rFonts w:ascii="Calibri" w:hAnsi="Calibri" w:cs="Times New Roman"/>
+          <w:lang w:val="pt-PT"/>
+        </w:rPr>
+        <w:t>Um sistema de informação é um conjunto de componentes integrados com o objetivo de armazenar e processar dados para, posteriormente, devolver informações e análises relevantes para um negócio. Muitas empresas e organizações utilizam sistemas como este para realizar e gerir as suas operações, interagir com os seus clientes e fornecedores, ao mesmo tempo que se mantém competitivos no mercado</w:t>
+      </w:r>
+      <w:r>
+        <w:rPr>
+          <w:rFonts w:ascii="Calibri" w:hAnsi="Calibri" w:cs="Times New Roman"/>
+          <w:vertAlign w:val="superscript"/>
+          <w:lang w:val="pt-PT"/>
+        </w:rPr>
+        <w:t>(1)</w:t>
+      </w:r>
+      <w:r>
+        <w:rPr>
+          <w:rFonts w:ascii="Calibri" w:hAnsi="Calibri" w:cs="Times New Roman"/>
+          <w:lang w:val="pt-PT"/>
+        </w:rPr>
+        <w:t>.</w:t>
+      </w:r>
+    </w:p>
+    <w:p>
+      <w:pPr>
+        <w:pBdr>
+          <w:bottom w:val="single" w:sz="12" w:space="1" w:color="auto"/>
+        </w:pBdr>
+        <w:ind w:firstLine="720"/>
+        <w:jc w:val="both"/>
+        <w:rPr>
+          <w:rFonts w:ascii="Calibri" w:hAnsi="Calibri" w:cs="Times New Roman"/>
+          <w:lang w:val="pt-PT"/>
+        </w:rPr>
+      </w:pPr>
+    </w:p>
+    <w:p>
+      <w:pPr>
+        <w:pBdr>
+          <w:bottom w:val="single" w:sz="12" w:space="1" w:color="auto"/>
+        </w:pBdr>
+        <w:jc w:val="center"/>
+        <w:rPr>
+          <w:rFonts w:ascii="Calibri" w:hAnsi="Calibri" w:cs="Times New Roman"/>
+          <w:sz w:val="16"/>
+          <w:lang w:val="pt-PT"/>
+        </w:rPr>
+      </w:pPr>
+      <w:r>
+        <w:rPr>
+          <w:rFonts w:ascii="Calibri" w:hAnsi="Calibri" w:cs="Times New Roman"/>
+          <w:sz w:val="16"/>
+          <w:lang w:val="pt-PT"/>
+        </w:rPr>
+        <w:t>(1) adaptado de</w:t>
+      </w:r>
+      <w:r>
+        <w:rPr>
+          <w:rFonts w:ascii="Calibri" w:hAnsi="Calibri" w:cs="Times New Roman"/>
+          <w:sz w:val="16"/>
+          <w:lang w:val="pt-PT"/>
+        </w:rPr>
+        <w:t xml:space="preserve"> (dezembro de 2014):</w:t>
+      </w:r>
+      <w:r>
+        <w:rPr>
+          <w:rFonts w:ascii="Calibri" w:hAnsi="Calibri" w:cs="Times New Roman"/>
+          <w:sz w:val="16"/>
+          <w:lang w:val="pt-PT"/>
+        </w:rPr>
+        <w:t xml:space="preserve"> http://www.britannica.com/EBchecked/topic/287895/information-system</w:t>
+      </w:r>
+    </w:p>
+    <w:p>
+      <w:pPr>
+        <w:pBdr>
+          <w:bottom w:val="single" w:sz="12" w:space="1" w:color="auto"/>
+        </w:pBdr>
+        <w:ind w:firstLine="720"/>
+        <w:jc w:val="both"/>
+        <w:rPr>
+          <w:rFonts w:ascii="Calibri" w:hAnsi="Calibri" w:cs="Times New Roman"/>
+          <w:lang w:val="pt-PT"/>
+        </w:rPr>
+      </w:pPr>
+    </w:p>
+    <w:p>
+      <w:pPr>
+        <w:pBdr>
+          <w:bottom w:val="single" w:sz="12" w:space="1" w:color="auto"/>
+        </w:pBdr>
+        <w:ind w:firstLine="720"/>
+        <w:jc w:val="both"/>
+        <w:rPr>
+          <w:rFonts w:ascii="Calibri" w:hAnsi="Calibri" w:cs="Times New Roman"/>
+          <w:lang w:val="pt-PT"/>
+        </w:rPr>
+      </w:pPr>
+      <w:r>
+        <w:rPr>
+          <w:rFonts w:ascii="Calibri" w:hAnsi="Calibri" w:cs="Times New Roman"/>
+          <w:lang w:val="pt-PT"/>
+        </w:rPr>
+        <w:t>Para empresas e organizações comerciais</w:t>
+      </w:r>
+      <w:r>
+        <w:rPr>
+          <w:rFonts w:ascii="Calibri" w:hAnsi="Calibri" w:cs="Times New Roman"/>
+          <w:lang w:val="pt-PT"/>
+        </w:rPr>
+        <w:t>, é necessário que existam armazéns para</w:t>
+      </w:r>
+      <w:r>
+        <w:rPr>
+          <w:rFonts w:ascii="Calibri" w:hAnsi="Calibri" w:cs="Times New Roman"/>
+          <w:lang w:val="pt-PT"/>
+        </w:rPr>
+        <w:t xml:space="preserve"> guardar matérias primas e/ou produtos finalizados</w:t>
+      </w:r>
+      <w:r>
+        <w:rPr>
+          <w:rFonts w:ascii="Calibri" w:hAnsi="Calibri" w:cs="Times New Roman"/>
+          <w:lang w:val="pt-PT"/>
+        </w:rPr>
+        <w:t xml:space="preserve">. Muitos destes produtos são obtidos através de diferentes fornecedores, sendo entregues diretamente em armazéns. Os funcionários responsáveis pela recepção de encomendas têm de, para cada encomenda que chegue ao armazém, verificar que a encomenda foi efetuada, e posteriormente verificar quais os produtos na encomenda que estão a ser entregues para depois dar entrada em stock no armazém e no ERP, sem introduzir erros, evitando erros de stock ou até mesmo a recepção de artigos não encomendados, pelo menos para aquele armazém em questão. </w:t>
+      </w:r>
+    </w:p>
+    <w:p>
+      <w:pPr>
+        <w:pBdr>
+          <w:bottom w:val="single" w:sz="12" w:space="1" w:color="auto"/>
+        </w:pBdr>
+        <w:ind w:firstLine="720"/>
+        <w:jc w:val="both"/>
+        <w:rPr>
+          <w:rFonts w:ascii="Calibri" w:hAnsi="Calibri" w:cs="Times New Roman"/>
+          <w:lang w:val="pt-PT"/>
+        </w:rPr>
+      </w:pPr>
+    </w:p>
+    <w:p>
+      <w:pPr>
+        <w:pBdr>
+          <w:bottom w:val="single" w:sz="12" w:space="1" w:color="auto"/>
+        </w:pBdr>
+        <w:ind w:firstLine="720"/>
+        <w:jc w:val="both"/>
+        <w:rPr>
+          <w:rFonts w:ascii="Calibri" w:hAnsi="Calibri" w:cs="Times New Roman"/>
+          <w:lang w:val="pt-PT"/>
+        </w:rPr>
+      </w:pPr>
+      <w:r>
+        <w:rPr>
+          <w:rFonts w:ascii="Calibri" w:hAnsi="Calibri" w:cs="Times New Roman"/>
+          <w:lang w:val="pt-PT"/>
+        </w:rPr>
+        <w:t>Assim, o nosso projeto tem como objetivo facilitar e tornar mais rápido a recepção de materiais em armazéns, minimizando os erros já referidos.</w:t>
+      </w:r>
+      <w:r>
+        <w:rPr>
+          <w:rFonts w:ascii="Calibri" w:hAnsi="Calibri" w:cs="Times New Roman"/>
+          <w:lang w:val="pt-PT"/>
+        </w:rPr>
+        <w:t xml:space="preserve"> O projeto desenvolvido é uma aplicação html5 que permite efetuar a </w:t>
+      </w:r>
+      <w:r>
+        <w:rPr>
+          <w:rFonts w:ascii="Calibri" w:hAnsi="Calibri" w:cs="Times New Roman"/>
+          <w:lang w:val="pt-PT"/>
+        </w:rPr>
+        <w:t xml:space="preserve">conferência </w:t>
+      </w:r>
+      <w:r>
+        <w:rPr>
+          <w:rFonts w:ascii="Calibri" w:hAnsi="Calibri" w:cs="Times New Roman"/>
+          <w:lang w:val="pt-PT"/>
+        </w:rPr>
+        <w:t>de recepção de material e os respetivos acertos, caso sejam necessários.</w:t>
+      </w:r>
+    </w:p>
+    <w:p>
+      <w:pPr>
+        <w:pBdr>
+          <w:bottom w:val="single" w:sz="12" w:space="1" w:color="auto"/>
+        </w:pBdr>
+        <w:ind w:firstLine="720"/>
+        <w:jc w:val="both"/>
+        <w:rPr>
+          <w:rFonts w:ascii="Calibri" w:hAnsi="Calibri" w:cs="Times New Roman"/>
+          <w:lang w:val="pt-PT"/>
+        </w:rPr>
+      </w:pPr>
+    </w:p>
+    <w:p>
+      <w:pPr>
+        <w:pBdr>
+          <w:bottom w:val="single" w:sz="12" w:space="1" w:color="auto"/>
+        </w:pBdr>
+        <w:rPr>
+          <w:rFonts w:ascii="Calibri" w:hAnsi="Calibri"/>
+        </w:rPr>
+      </w:pPr>
+    </w:p>
+    <w:p>
+      <w:pPr>
+        <w:pBdr>
+          <w:bottom w:val="single" w:sz="12" w:space="1" w:color="auto"/>
+        </w:pBdr>
+        <w:rPr>
+          <w:rFonts w:ascii="Calibri" w:hAnsi="Calibri"/>
+          <w:b/>
+          <w:bCs/>
+          <w:smallCaps/>
+          <w:sz w:val="36"/>
+          <w:lang w:val="pt-PT"/>
+        </w:rPr>
+      </w:pPr>
       <w:r>
         <w:rPr>
           <w:rFonts w:ascii="Calibri" w:hAnsi="Calibri"/>
@@ -1147,313 +1710,8 @@
           <w:szCs w:val="32"/>
           <w:lang w:val="pt-PT"/>
         </w:rPr>
-        <w:lastRenderedPageBreak/>
-        <w:t>1. In</w:t>
-      </w:r>
-      <w:r>
-        <w:rPr>
-          <w:rFonts w:ascii="Calibri" w:hAnsi="Calibri"/>
-          <w:b/>
-          <w:bCs/>
-          <w:smallCaps/>
-          <w:sz w:val="36"/>
-          <w:szCs w:val="32"/>
-          <w:lang w:val="pt-PT"/>
-        </w:rPr>
-        <w:t>trodução</w:t>
-      </w:r>
-    </w:p>
-    <w:p>
-      <w:pPr>
-        <w:rPr>
-          <w:rFonts w:ascii="Calibri" w:hAnsi="Calibri"/>
-          <w:b/>
-          <w:bCs/>
-          <w:smallCaps/>
-          <w:szCs w:val="32"/>
-          <w:lang w:val="pt-PT"/>
-        </w:rPr>
-      </w:pPr>
-    </w:p>
-    <w:p>
-      <w:pPr>
-        <w:pStyle w:val="ListParagraph"/>
-        <w:numPr>
-          <w:ilvl w:val="1"/>
-          <w:numId w:val="8"/>
-        </w:numPr>
-        <w:rPr>
-          <w:rFonts w:ascii="Calibri" w:hAnsi="Calibri"/>
-          <w:b/>
-          <w:bCs/>
-          <w:smallCaps/>
-          <w:sz w:val="32"/>
-          <w:lang w:val="pt-PT"/>
-        </w:rPr>
-      </w:pPr>
-      <w:r>
-        <w:rPr>
-          <w:rFonts w:ascii="Calibri" w:hAnsi="Calibri"/>
-          <w:b/>
-          <w:bCs/>
-          <w:smallCaps/>
-          <w:sz w:val="32"/>
-          <w:lang w:val="pt-PT"/>
-        </w:rPr>
-        <w:t>D</w:t>
-      </w:r>
-      <w:r>
-        <w:rPr>
-          <w:rFonts w:ascii="Calibri" w:hAnsi="Calibri"/>
-          <w:b/>
-          <w:bCs/>
-          <w:smallCaps/>
-          <w:sz w:val="32"/>
-          <w:lang w:val="pt-PT"/>
-        </w:rPr>
-        <w:t>escrição</w:t>
-      </w:r>
-    </w:p>
-    <w:p>
-      <w:pPr>
-        <w:jc w:val="both"/>
-        <w:rPr>
-          <w:rFonts w:ascii="Calibri" w:hAnsi="Calibri"/>
-          <w:bCs/>
-          <w:lang w:val="pt-PT"/>
-        </w:rPr>
-      </w:pPr>
-    </w:p>
-    <w:p>
-      <w:pPr>
-        <w:jc w:val="both"/>
-        <w:rPr>
-          <w:rFonts w:ascii="Calibri" w:hAnsi="Calibri"/>
-          <w:bCs/>
-          <w:lang w:val="pt-PT"/>
-        </w:rPr>
-      </w:pPr>
-    </w:p>
-    <w:p>
-      <w:pPr>
-        <w:jc w:val="both"/>
-        <w:rPr>
-          <w:rFonts w:ascii="Calibri" w:hAnsi="Calibri" w:cs="Times New Roman"/>
-          <w:lang w:val="pt-PT"/>
-        </w:rPr>
-      </w:pPr>
-      <w:r>
-        <w:rPr>
-          <w:rFonts w:ascii="Calibri" w:hAnsi="Calibri"/>
-          <w:b/>
-          <w:bCs/>
-          <w:lang w:val="pt-PT"/>
-        </w:rPr>
-        <w:t>Descrição Macro:</w:t>
-      </w:r>
-      <w:r>
-        <w:rPr>
-          <w:rFonts w:ascii="Calibri" w:hAnsi="Calibri"/>
-          <w:bCs/>
-          <w:lang w:val="pt-PT"/>
-        </w:rPr>
-        <w:t xml:space="preserve"> </w:t>
-      </w:r>
-      <w:r>
-        <w:rPr>
-          <w:rFonts w:ascii="Calibri" w:hAnsi="Calibri" w:cs="Times New Roman"/>
-          <w:lang w:val="pt-PT"/>
-        </w:rPr>
-        <w:t>Criar uma aplicação html5 que permita fazer a conferência de rece</w:t>
-      </w:r>
-      <w:r>
-        <w:rPr>
-          <w:rFonts w:ascii="Calibri" w:hAnsi="Calibri" w:cs="Times New Roman"/>
-          <w:lang w:val="pt-PT"/>
-        </w:rPr>
-        <w:t>p</w:t>
-      </w:r>
-      <w:r>
-        <w:rPr>
-          <w:rFonts w:ascii="Calibri" w:hAnsi="Calibri" w:cs="Times New Roman"/>
-          <w:lang w:val="pt-PT"/>
-        </w:rPr>
-        <w:t xml:space="preserve">ção de material e os respetivos acertos, caso existam diferenças. </w:t>
-      </w:r>
-    </w:p>
-    <w:p>
-      <w:pPr>
-        <w:jc w:val="both"/>
-        <w:rPr>
-          <w:rFonts w:ascii="Calibri" w:hAnsi="Calibri" w:cs="Times New Roman"/>
-          <w:lang w:val="pt-PT"/>
-        </w:rPr>
-      </w:pPr>
-    </w:p>
-    <w:p>
-      <w:pPr>
-        <w:pStyle w:val="NormalWeb"/>
-        <w:spacing w:before="0" w:beforeAutospacing="0" w:after="0" w:afterAutospacing="0"/>
-        <w:jc w:val="both"/>
-        <w:rPr>
-          <w:rFonts w:ascii="Calibri" w:hAnsi="Calibri"/>
-          <w:sz w:val="24"/>
-          <w:szCs w:val="24"/>
-          <w:lang w:val="pt-PT"/>
-        </w:rPr>
-      </w:pPr>
-      <w:r>
-        <w:rPr>
-          <w:rFonts w:ascii="Calibri" w:hAnsi="Calibri"/>
-          <w:b/>
-          <w:sz w:val="24"/>
-          <w:lang w:val="pt-PT"/>
-        </w:rPr>
-        <w:t xml:space="preserve">Objetivos de extensibilidade do ERP: </w:t>
-      </w:r>
-      <w:r>
-        <w:rPr>
-          <w:rFonts w:ascii="Calibri" w:hAnsi="Calibri"/>
-          <w:sz w:val="24"/>
-          <w:szCs w:val="24"/>
-          <w:lang w:val="pt-PT"/>
-        </w:rPr>
-        <w:t>API</w:t>
-      </w:r>
-      <w:r>
-        <w:rPr>
-          <w:rFonts w:ascii="Calibri" w:hAnsi="Calibri"/>
-          <w:sz w:val="24"/>
-          <w:szCs w:val="24"/>
-          <w:lang w:val="pt-PT"/>
-        </w:rPr>
-        <w:t xml:space="preserve"> para autenticação, consulta de encomenda, satisfação de encomenda, entrada de armazém, gerar doc. Remessa fornecedor. </w:t>
-      </w:r>
-    </w:p>
-    <w:p>
-      <w:pPr>
-        <w:pStyle w:val="NormalWeb"/>
-        <w:spacing w:before="0" w:beforeAutospacing="0" w:after="0" w:afterAutospacing="0"/>
-        <w:jc w:val="both"/>
-        <w:rPr>
-          <w:rFonts w:ascii="Calibri" w:hAnsi="Calibri"/>
-          <w:b/>
-          <w:sz w:val="24"/>
-          <w:szCs w:val="24"/>
-          <w:lang w:val="pt-PT"/>
-        </w:rPr>
-      </w:pPr>
-    </w:p>
-    <w:p>
-      <w:pPr>
-        <w:pStyle w:val="NormalWeb"/>
-        <w:spacing w:before="0" w:beforeAutospacing="0" w:after="0" w:afterAutospacing="0"/>
-        <w:jc w:val="both"/>
-        <w:rPr>
-          <w:rFonts w:ascii="Calibri" w:hAnsi="Calibri"/>
-          <w:sz w:val="24"/>
-          <w:szCs w:val="24"/>
-          <w:lang w:val="pt-PT"/>
-        </w:rPr>
-      </w:pPr>
-      <w:r>
-        <w:rPr>
-          <w:rFonts w:ascii="Calibri" w:hAnsi="Calibri"/>
-          <w:b/>
-          <w:sz w:val="24"/>
-          <w:szCs w:val="24"/>
-          <w:lang w:val="pt-PT"/>
-        </w:rPr>
-        <w:t>Objetivos Utilização do ERP:</w:t>
-      </w:r>
-      <w:r>
-        <w:rPr>
-          <w:rFonts w:ascii="Calibri" w:hAnsi="Calibri"/>
-          <w:sz w:val="24"/>
-          <w:szCs w:val="24"/>
-          <w:lang w:val="pt-PT"/>
-        </w:rPr>
-        <w:t xml:space="preserve"> </w:t>
-      </w:r>
-      <w:r>
-        <w:rPr>
-          <w:rFonts w:ascii="Calibri" w:hAnsi="Calibri"/>
-          <w:lang w:val="pt-PT"/>
-        </w:rPr>
-        <w:t xml:space="preserve">1. </w:t>
-      </w:r>
-      <w:r>
-        <w:rPr>
-          <w:rFonts w:ascii="Calibri" w:hAnsi="Calibri"/>
-          <w:sz w:val="24"/>
-          <w:szCs w:val="24"/>
-          <w:lang w:val="pt-PT"/>
-        </w:rPr>
-        <w:t xml:space="preserve">Correta definição de dados mestre no ERP (fornecedores, armazéns, artigos, categorias) </w:t>
-      </w:r>
-      <w:r>
-        <w:rPr>
-          <w:rFonts w:ascii="Calibri" w:hAnsi="Calibri"/>
-          <w:lang w:val="pt-PT"/>
-        </w:rPr>
-        <w:t xml:space="preserve"> /// 2. </w:t>
-      </w:r>
-      <w:r>
-        <w:rPr>
-          <w:rFonts w:ascii="Calibri" w:hAnsi="Calibri"/>
-          <w:sz w:val="24"/>
-          <w:szCs w:val="24"/>
-          <w:lang w:val="pt-PT"/>
-        </w:rPr>
-        <w:t>Criação de encomendas</w:t>
-      </w:r>
-      <w:r>
-        <w:rPr>
-          <w:rFonts w:ascii="Calibri" w:hAnsi="Calibri"/>
-          <w:lang w:val="pt-PT"/>
-        </w:rPr>
-        <w:t xml:space="preserve"> /// 3. </w:t>
-      </w:r>
-      <w:r>
-        <w:rPr>
-          <w:rFonts w:ascii="Calibri" w:hAnsi="Calibri"/>
-          <w:sz w:val="24"/>
-          <w:szCs w:val="24"/>
-          <w:lang w:val="pt-PT"/>
-        </w:rPr>
-        <w:t>No ERP deverão concluir o processo com uma factura de fornecedor  e pagamento</w:t>
-      </w:r>
-    </w:p>
-    <w:p>
-      <w:pPr>
-        <w:pStyle w:val="NormalWeb"/>
-        <w:rPr>
-          <w:rFonts w:ascii="Calibri" w:hAnsi="Calibri"/>
-          <w:sz w:val="24"/>
-          <w:szCs w:val="24"/>
-        </w:rPr>
-      </w:pPr>
-    </w:p>
-    <w:p>
-      <w:pPr>
-        <w:pStyle w:val="NormalWeb"/>
-        <w:rPr>
-          <w:rFonts w:ascii="Calibri" w:hAnsi="Calibri"/>
-          <w:sz w:val="24"/>
-          <w:szCs w:val="24"/>
-        </w:rPr>
-      </w:pPr>
-    </w:p>
-    <w:p>
-      <w:pPr>
-        <w:jc w:val="both"/>
-        <w:rPr>
-          <w:rFonts w:ascii="Calibri" w:hAnsi="Calibri"/>
-          <w:b/>
-          <w:bCs/>
-          <w:lang w:val="pt-PT"/>
-        </w:rPr>
-      </w:pPr>
+        <w:t>User Relevant Stories</w:t>
+      </w:r>
     </w:p>
     <w:p>
       <w:pPr>
@@ -1465,6 +1723,1095 @@
           <w:lang w:val="pt-PT"/>
         </w:rPr>
       </w:pPr>
+    </w:p>
+    <w:p>
+      <w:pPr>
+        <w:jc w:val="both"/>
+        <w:rPr>
+          <w:rFonts w:ascii="Calibri" w:hAnsi="Calibri" w:cs="Times New Roman"/>
+          <w:lang w:val="pt-PT"/>
+        </w:rPr>
+      </w:pPr>
+      <w:r>
+        <w:rPr>
+          <w:rFonts w:ascii="Calibri" w:hAnsi="Calibri"/>
+          <w:bCs/>
+          <w:smallCaps/>
+          <w:lang w:val="pt-PT"/>
+        </w:rPr>
+        <w:tab/>
+      </w:r>
+      <w:r>
+        <w:rPr>
+          <w:rFonts w:ascii="Calibri" w:hAnsi="Calibri" w:cs="Times New Roman"/>
+          <w:lang w:val="pt-PT"/>
+        </w:rPr>
+        <w:t>A aplicação web desenvolvida é destinada aos funcionários de recepção de materiais em armazéns, no entanto, esta opera em conjunto com o Primavera ERP.</w:t>
+      </w:r>
+      <w:r>
+        <w:rPr>
+          <w:rFonts w:ascii="Calibri" w:hAnsi="Calibri" w:cs="Times New Roman"/>
+          <w:lang w:val="pt-PT"/>
+        </w:rPr>
+        <w:t xml:space="preserve"> </w:t>
+      </w:r>
+      <w:r>
+        <w:rPr>
+          <w:rFonts w:ascii="Calibri" w:hAnsi="Calibri" w:cs="Times New Roman"/>
+          <w:lang w:val="pt-PT"/>
+        </w:rPr>
+        <w:t xml:space="preserve">A utilização da aplicação desenvolvida tem como objetivo facilitar e tornar mais rápida a gestão de entradas de novos artigos em stock, passando todo o controlo destas funcionalidades do ERP para um computador ou </w:t>
+      </w:r>
+      <w:r>
+        <w:rPr>
+          <w:rFonts w:ascii="Calibri" w:hAnsi="Calibri" w:cs="Times New Roman"/>
+          <w:i/>
+          <w:lang w:val="pt-PT"/>
+        </w:rPr>
+        <w:t>Tablet</w:t>
+      </w:r>
+      <w:r>
+        <w:rPr>
+          <w:rFonts w:ascii="Calibri" w:hAnsi="Calibri" w:cs="Times New Roman"/>
+          <w:lang w:val="pt-PT"/>
+        </w:rPr>
+        <w:t xml:space="preserve"> no local de recepção </w:t>
+      </w:r>
+      <w:r>
+        <w:rPr>
+          <w:rFonts w:ascii="Calibri" w:hAnsi="Calibri" w:cs="Times New Roman"/>
+          <w:lang w:val="pt-PT"/>
+        </w:rPr>
+        <w:t xml:space="preserve">do armazém </w:t>
+      </w:r>
+      <w:r>
+        <w:rPr>
+          <w:rFonts w:ascii="Calibri" w:hAnsi="Calibri" w:cs="Times New Roman"/>
+          <w:lang w:val="pt-PT"/>
+        </w:rPr>
+        <w:t>junto do funcionário.</w:t>
+      </w:r>
+    </w:p>
+    <w:p>
+      <w:pPr>
+        <w:ind w:firstLine="720"/>
+        <w:jc w:val="both"/>
+        <w:rPr>
+          <w:rFonts w:ascii="Calibri" w:hAnsi="Calibri" w:cs="Times New Roman"/>
+          <w:lang w:val="pt-PT"/>
+        </w:rPr>
+      </w:pPr>
+      <w:bookmarkStart w:id="0" w:name="_GoBack"/>
+      <w:bookmarkEnd w:id="0"/>
+      <w:r>
+        <w:rPr>
+          <w:rFonts w:ascii="Calibri" w:hAnsi="Calibri" w:cs="Times New Roman"/>
+          <w:lang w:val="pt-PT"/>
+        </w:rPr>
+        <w:t xml:space="preserve">Nesta secção encontram-se descritas todas as formas de interação com a aplicação do ponto de vista de um funcionário, na forma de </w:t>
+      </w:r>
+      <w:r>
+        <w:rPr>
+          <w:rFonts w:ascii="Calibri" w:hAnsi="Calibri" w:cs="Times New Roman"/>
+          <w:i/>
+          <w:lang w:val="pt-PT"/>
+        </w:rPr>
+        <w:t>user stories</w:t>
+      </w:r>
+      <w:r>
+        <w:rPr>
+          <w:rFonts w:ascii="Calibri" w:hAnsi="Calibri" w:cs="Times New Roman"/>
+          <w:vertAlign w:val="superscript"/>
+          <w:lang w:val="pt-PT"/>
+        </w:rPr>
+        <w:t>(2)</w:t>
+      </w:r>
+      <w:r>
+        <w:rPr>
+          <w:rFonts w:ascii="Calibri" w:hAnsi="Calibri" w:cs="Times New Roman"/>
+          <w:lang w:val="pt-PT"/>
+        </w:rPr>
+        <w:t xml:space="preserve">.  </w:t>
+      </w:r>
+    </w:p>
+    <w:p>
+      <w:pPr>
+        <w:jc w:val="both"/>
+        <w:rPr>
+          <w:rFonts w:ascii="Calibri" w:hAnsi="Calibri" w:cs="Times New Roman"/>
+          <w:lang w:val="pt-PT"/>
+        </w:rPr>
+      </w:pPr>
+    </w:p>
+    <w:p>
+      <w:pPr>
+        <w:jc w:val="center"/>
+        <w:rPr>
+          <w:rFonts w:ascii="Calibri" w:hAnsi="Calibri" w:cs="Times New Roman"/>
+          <w:sz w:val="16"/>
+          <w:lang w:val="pt-PT"/>
+        </w:rPr>
+      </w:pPr>
+      <w:r>
+        <w:rPr>
+          <w:rFonts w:ascii="Calibri" w:hAnsi="Calibri" w:cs="Times New Roman"/>
+          <w:sz w:val="16"/>
+          <w:lang w:val="pt-PT"/>
+        </w:rPr>
+        <w:t xml:space="preserve">(2) Utilizada a forma enunciada no site (dezembro de 2014): </w:t>
+      </w:r>
+      <w:r>
+        <w:rPr>
+          <w:rFonts w:ascii="Calibri" w:hAnsi="Calibri" w:cs="Times New Roman"/>
+          <w:sz w:val="16"/>
+          <w:lang w:val="pt-PT"/>
+        </w:rPr>
+        <w:t>https://www.scrumalliance.org/community/articles/2013/september/agile-user-stories.aspx</w:t>
+      </w:r>
+    </w:p>
+    <w:p>
+      <w:pPr>
+        <w:jc w:val="both"/>
+        <w:rPr>
+          <w:rFonts w:ascii="Arial" w:hAnsi="Arial" w:cs="Arial"/>
+          <w:color w:val="262626"/>
+          <w:sz w:val="32"/>
+          <w:szCs w:val="32"/>
+        </w:rPr>
+      </w:pPr>
+    </w:p>
+    <w:p>
+      <w:pPr>
+        <w:jc w:val="both"/>
+        <w:rPr>
+          <w:rFonts w:ascii="Calibri" w:hAnsi="Calibri" w:cs="Times New Roman"/>
+          <w:lang w:val="pt-PT"/>
+        </w:rPr>
+      </w:pPr>
+    </w:p>
+    <w:p>
+      <w:pPr>
+        <w:jc w:val="both"/>
+        <w:rPr>
+          <w:rFonts w:ascii="Calibri" w:hAnsi="Calibri" w:cs="Times New Roman"/>
+          <w:lang w:val="pt-PT"/>
+        </w:rPr>
+      </w:pPr>
+      <w:r>
+        <w:rPr>
+          <w:rFonts w:ascii="Calibri" w:hAnsi="Calibri" w:cs="Times New Roman"/>
+          <w:lang w:val="pt-PT"/>
+        </w:rPr>
+        <w:t xml:space="preserve">Como funcionário de recepção de encomendas, quero </w:t>
+      </w:r>
+      <w:r>
+        <w:rPr>
+          <w:rFonts w:ascii="Calibri" w:hAnsi="Calibri" w:cs="Arial"/>
+          <w:color w:val="262626"/>
+          <w:lang w:val="pt-PT"/>
+        </w:rPr>
+        <w:t>validar uma encomenda</w:t>
+      </w:r>
+      <w:r>
+        <w:rPr>
+          <w:rFonts w:ascii="Calibri" w:hAnsi="Calibri" w:cs="Times New Roman"/>
+          <w:lang w:val="pt-PT"/>
+        </w:rPr>
+        <w:t xml:space="preserve"> para </w:t>
+      </w:r>
+      <w:r>
+        <w:rPr>
+          <w:rFonts w:ascii="Calibri" w:hAnsi="Calibri" w:cs="Arial"/>
+          <w:color w:val="262626"/>
+          <w:lang w:val="pt-PT"/>
+        </w:rPr>
+        <w:t>s</w:t>
+      </w:r>
+      <w:r>
+        <w:rPr>
+          <w:rFonts w:ascii="Calibri" w:hAnsi="Calibri" w:cs="Arial"/>
+          <w:color w:val="262626"/>
+          <w:lang w:val="pt-PT"/>
+        </w:rPr>
+        <w:t>aber se deve ser recebid</w:t>
+      </w:r>
+      <w:r>
+        <w:rPr>
+          <w:rFonts w:ascii="Calibri" w:hAnsi="Calibri" w:cs="Arial"/>
+          <w:color w:val="262626"/>
+          <w:lang w:val="pt-PT"/>
+        </w:rPr>
+        <w:t>a</w:t>
+      </w:r>
+      <w:r>
+        <w:rPr>
+          <w:rFonts w:ascii="Calibri" w:hAnsi="Calibri" w:cs="Times New Roman"/>
+          <w:lang w:val="pt-PT"/>
+        </w:rPr>
+        <w:t xml:space="preserve"> no meu armazém</w:t>
+      </w:r>
+      <w:r>
+        <w:rPr>
+          <w:rFonts w:ascii="Calibri" w:hAnsi="Calibri" w:cs="Times New Roman"/>
+          <w:lang w:val="pt-PT"/>
+        </w:rPr>
+        <w:t>.</w:t>
+      </w:r>
+    </w:p>
+    <w:p>
+      <w:pPr>
+        <w:jc w:val="both"/>
+        <w:rPr>
+          <w:rFonts w:ascii="Calibri" w:hAnsi="Calibri" w:cs="Times New Roman"/>
+          <w:lang w:val="pt-PT"/>
+        </w:rPr>
+      </w:pPr>
+    </w:p>
+    <w:p>
+      <w:pPr>
+        <w:jc w:val="both"/>
+        <w:rPr>
+          <w:rFonts w:ascii="Calibri" w:hAnsi="Calibri" w:cs="Times New Roman"/>
+          <w:lang w:val="pt-PT"/>
+        </w:rPr>
+      </w:pPr>
+      <w:r>
+        <w:rPr>
+          <w:rFonts w:ascii="Calibri" w:hAnsi="Calibri" w:cs="Times New Roman"/>
+          <w:lang w:val="pt-PT"/>
+        </w:rPr>
+        <w:t xml:space="preserve">Como funcionário de recepção de encomendas, quero </w:t>
+      </w:r>
+      <w:r>
+        <w:rPr>
+          <w:rFonts w:ascii="Calibri" w:hAnsi="Calibri" w:cs="Times New Roman"/>
+          <w:lang w:val="pt-PT"/>
+        </w:rPr>
+        <w:t>v</w:t>
+      </w:r>
+      <w:r>
+        <w:rPr>
+          <w:rFonts w:ascii="Calibri" w:hAnsi="Calibri" w:cs="Arial"/>
+          <w:color w:val="262626"/>
+          <w:lang w:val="pt-PT"/>
+        </w:rPr>
+        <w:t>alidar um artigo</w:t>
+      </w:r>
+      <w:r>
+        <w:rPr>
+          <w:rFonts w:ascii="Calibri" w:hAnsi="Calibri" w:cs="Times New Roman"/>
+          <w:lang w:val="pt-PT"/>
+        </w:rPr>
+        <w:t xml:space="preserve"> para </w:t>
+      </w:r>
+      <w:r>
+        <w:rPr>
+          <w:rFonts w:ascii="Calibri" w:hAnsi="Calibri" w:cs="Times New Roman"/>
+          <w:lang w:val="pt-PT"/>
+        </w:rPr>
+        <w:t>s</w:t>
+      </w:r>
+      <w:r>
+        <w:rPr>
+          <w:rFonts w:ascii="Calibri" w:hAnsi="Calibri" w:cs="Arial"/>
+          <w:color w:val="262626"/>
+          <w:lang w:val="pt-PT"/>
+        </w:rPr>
+        <w:t>aber se deve ser recebido</w:t>
+      </w:r>
+      <w:r>
+        <w:rPr>
+          <w:rFonts w:ascii="Calibri" w:hAnsi="Calibri" w:cs="Arial"/>
+          <w:color w:val="262626"/>
+          <w:lang w:val="pt-PT"/>
+        </w:rPr>
+        <w:t xml:space="preserve"> no meu armazém</w:t>
+      </w:r>
+      <w:r>
+        <w:rPr>
+          <w:rFonts w:ascii="Calibri" w:hAnsi="Calibri" w:cs="Times New Roman"/>
+          <w:lang w:val="pt-PT"/>
+        </w:rPr>
+        <w:t>.</w:t>
+      </w:r>
+    </w:p>
+    <w:p>
+      <w:pPr>
+        <w:jc w:val="both"/>
+        <w:rPr>
+          <w:rFonts w:ascii="Calibri" w:hAnsi="Calibri" w:cs="Times New Roman"/>
+          <w:lang w:val="pt-PT"/>
+        </w:rPr>
+      </w:pPr>
+    </w:p>
+    <w:p>
+      <w:pPr>
+        <w:jc w:val="both"/>
+        <w:rPr>
+          <w:rFonts w:ascii="Calibri" w:hAnsi="Calibri" w:cs="Times New Roman"/>
+          <w:lang w:val="pt-PT"/>
+        </w:rPr>
+      </w:pPr>
+      <w:r>
+        <w:rPr>
+          <w:rFonts w:ascii="Calibri" w:hAnsi="Calibri" w:cs="Times New Roman"/>
+          <w:lang w:val="pt-PT"/>
+        </w:rPr>
+        <w:t xml:space="preserve">Como funcionário de recepção de encomendas, quero </w:t>
+      </w:r>
+      <w:r>
+        <w:rPr>
+          <w:rFonts w:ascii="Calibri" w:hAnsi="Calibri" w:cs="Times New Roman"/>
+          <w:lang w:val="pt-PT"/>
+        </w:rPr>
+        <w:t>v</w:t>
+      </w:r>
+      <w:r>
+        <w:rPr>
+          <w:rFonts w:ascii="Calibri" w:hAnsi="Calibri" w:cs="Arial"/>
+          <w:color w:val="262626"/>
+          <w:lang w:val="pt-PT"/>
+        </w:rPr>
+        <w:t>alidar um fornecedor</w:t>
+      </w:r>
+      <w:r>
+        <w:rPr>
+          <w:rFonts w:ascii="Calibri" w:hAnsi="Calibri" w:cs="Times New Roman"/>
+          <w:lang w:val="pt-PT"/>
+        </w:rPr>
+        <w:t xml:space="preserve"> para que </w:t>
+      </w:r>
+      <w:r>
+        <w:rPr>
+          <w:rFonts w:ascii="Calibri" w:hAnsi="Calibri" w:cs="Times New Roman"/>
+          <w:lang w:val="pt-PT"/>
+        </w:rPr>
+        <w:t>s</w:t>
+      </w:r>
+      <w:r>
+        <w:rPr>
+          <w:rFonts w:ascii="Calibri" w:hAnsi="Calibri" w:cs="Arial"/>
+          <w:color w:val="262626"/>
+          <w:lang w:val="pt-PT"/>
+        </w:rPr>
+        <w:t xml:space="preserve">aber </w:t>
+      </w:r>
+      <w:r>
+        <w:rPr>
+          <w:rFonts w:ascii="Calibri" w:hAnsi="Calibri" w:cs="Arial"/>
+          <w:color w:val="262626"/>
+          <w:lang w:val="pt-PT"/>
+        </w:rPr>
+        <w:t>se é um dos fornecedores da empresa</w:t>
+      </w:r>
+      <w:r>
+        <w:rPr>
+          <w:rFonts w:ascii="Calibri" w:hAnsi="Calibri" w:cs="Times New Roman"/>
+          <w:lang w:val="pt-PT"/>
+        </w:rPr>
+        <w:t>.</w:t>
+      </w:r>
+    </w:p>
+    <w:p>
+      <w:pPr>
+        <w:jc w:val="both"/>
+        <w:rPr>
+          <w:rFonts w:ascii="Calibri" w:hAnsi="Calibri" w:cs="Times New Roman"/>
+          <w:lang w:val="pt-PT"/>
+        </w:rPr>
+      </w:pPr>
+    </w:p>
+    <w:p>
+      <w:pPr>
+        <w:jc w:val="both"/>
+        <w:rPr>
+          <w:rFonts w:ascii="Calibri" w:hAnsi="Calibri" w:cs="Times New Roman"/>
+          <w:lang w:val="pt-PT"/>
+        </w:rPr>
+      </w:pPr>
+      <w:r>
+        <w:rPr>
+          <w:rFonts w:ascii="Calibri" w:hAnsi="Calibri" w:cs="Times New Roman"/>
+          <w:lang w:val="pt-PT"/>
+        </w:rPr>
+        <w:t xml:space="preserve">Como funcionário de recepção de encomendas, quero </w:t>
+      </w:r>
+      <w:r>
+        <w:rPr>
+          <w:rFonts w:ascii="Calibri" w:hAnsi="Calibri" w:cs="Times New Roman"/>
+          <w:lang w:val="pt-PT"/>
+        </w:rPr>
+        <w:t>v</w:t>
+      </w:r>
+      <w:r>
+        <w:rPr>
+          <w:rFonts w:ascii="Calibri" w:hAnsi="Calibri" w:cs="Arial"/>
+          <w:color w:val="262626"/>
+          <w:lang w:val="pt-PT"/>
+        </w:rPr>
+        <w:t>alidar um armazém</w:t>
+      </w:r>
+      <w:r>
+        <w:rPr>
+          <w:rFonts w:ascii="Calibri" w:hAnsi="Calibri" w:cs="Times New Roman"/>
+          <w:lang w:val="pt-PT"/>
+        </w:rPr>
+        <w:t xml:space="preserve"> para </w:t>
+      </w:r>
+      <w:r>
+        <w:rPr>
+          <w:rFonts w:ascii="Calibri" w:hAnsi="Calibri" w:cs="Arial"/>
+          <w:color w:val="262626"/>
+          <w:lang w:val="pt-PT"/>
+        </w:rPr>
+        <w:t>s</w:t>
+      </w:r>
+      <w:r>
+        <w:rPr>
+          <w:rFonts w:ascii="Calibri" w:hAnsi="Calibri" w:cs="Arial"/>
+          <w:color w:val="262626"/>
+          <w:lang w:val="pt-PT"/>
+        </w:rPr>
+        <w:t xml:space="preserve">aber </w:t>
+      </w:r>
+      <w:r>
+        <w:rPr>
+          <w:rFonts w:ascii="Calibri" w:hAnsi="Calibri" w:cs="Arial"/>
+          <w:color w:val="262626"/>
+          <w:lang w:val="pt-PT"/>
+        </w:rPr>
+        <w:t>se é um dos armazéns da empresa</w:t>
+      </w:r>
+      <w:r>
+        <w:rPr>
+          <w:rFonts w:ascii="Calibri" w:hAnsi="Calibri" w:cs="Times New Roman"/>
+          <w:lang w:val="pt-PT"/>
+        </w:rPr>
+        <w:t>.</w:t>
+      </w:r>
+    </w:p>
+    <w:p>
+      <w:pPr>
+        <w:jc w:val="both"/>
+        <w:rPr>
+          <w:rFonts w:ascii="Calibri" w:hAnsi="Calibri" w:cs="Times New Roman"/>
+          <w:lang w:val="pt-PT"/>
+        </w:rPr>
+      </w:pPr>
+    </w:p>
+    <w:p>
+      <w:pPr>
+        <w:jc w:val="both"/>
+        <w:rPr>
+          <w:rFonts w:ascii="Calibri" w:hAnsi="Calibri"/>
+          <w:bCs/>
+          <w:smallCaps/>
+          <w:lang w:val="pt-PT"/>
+        </w:rPr>
+      </w:pPr>
+      <w:r>
+        <w:rPr>
+          <w:rFonts w:ascii="Calibri" w:hAnsi="Calibri" w:cs="Times New Roman"/>
+          <w:lang w:val="pt-PT"/>
+        </w:rPr>
+        <w:t>Como funcionário de recepção de encomendas, quero p</w:t>
+      </w:r>
+      <w:r>
+        <w:rPr>
+          <w:rFonts w:ascii="Calibri" w:hAnsi="Calibri" w:cs="Arial"/>
+          <w:color w:val="262626"/>
+          <w:lang w:val="pt-PT"/>
+        </w:rPr>
+        <w:t>esquisar encomendas pelo código de barras</w:t>
+      </w:r>
+      <w:r>
+        <w:rPr>
+          <w:rFonts w:ascii="Calibri" w:hAnsi="Calibri" w:cs="Times New Roman"/>
+          <w:lang w:val="pt-PT"/>
+        </w:rPr>
+        <w:t xml:space="preserve"> para </w:t>
+      </w:r>
+      <w:r>
+        <w:rPr>
+          <w:rFonts w:ascii="Calibri" w:hAnsi="Calibri" w:cs="Arial"/>
+          <w:color w:val="262626"/>
+          <w:lang w:val="pt-PT"/>
+        </w:rPr>
+        <w:t>saber se a encomenda existe e está pendente</w:t>
+      </w:r>
+      <w:r>
+        <w:rPr>
+          <w:rFonts w:ascii="Calibri" w:hAnsi="Calibri" w:cs="Times New Roman"/>
+          <w:lang w:val="pt-PT"/>
+        </w:rPr>
+        <w:t>.</w:t>
+      </w:r>
+    </w:p>
+    <w:p>
+      <w:pPr>
+        <w:jc w:val="both"/>
+        <w:rPr>
+          <w:rFonts w:ascii="Calibri" w:hAnsi="Calibri" w:cs="Times New Roman"/>
+          <w:lang w:val="pt-PT"/>
+        </w:rPr>
+      </w:pPr>
+    </w:p>
+    <w:p>
+      <w:pPr>
+        <w:jc w:val="both"/>
+        <w:rPr>
+          <w:rFonts w:ascii="Calibri" w:hAnsi="Calibri"/>
+          <w:bCs/>
+          <w:smallCaps/>
+          <w:lang w:val="pt-PT"/>
+        </w:rPr>
+      </w:pPr>
+      <w:r>
+        <w:rPr>
+          <w:rFonts w:ascii="Calibri" w:hAnsi="Calibri" w:cs="Times New Roman"/>
+          <w:lang w:val="pt-PT"/>
+        </w:rPr>
+        <w:t>Como funcionário de recepção de encomendas, quero p</w:t>
+      </w:r>
+      <w:r>
+        <w:rPr>
+          <w:rFonts w:ascii="Calibri" w:hAnsi="Calibri" w:cs="Arial"/>
+          <w:color w:val="262626"/>
+          <w:lang w:val="pt-PT"/>
+        </w:rPr>
+        <w:t>esquisar artigos pelo código de barras para saber se estes estão encomendados e pendentes</w:t>
+      </w:r>
+      <w:r>
+        <w:rPr>
+          <w:rFonts w:ascii="Calibri" w:hAnsi="Calibri" w:cs="Times New Roman"/>
+          <w:lang w:val="pt-PT"/>
+        </w:rPr>
+        <w:t>.</w:t>
+      </w:r>
+    </w:p>
+    <w:p>
+      <w:pPr>
+        <w:jc w:val="both"/>
+        <w:rPr>
+          <w:rFonts w:ascii="Calibri" w:hAnsi="Calibri" w:cs="Times New Roman"/>
+          <w:lang w:val="pt-PT"/>
+        </w:rPr>
+      </w:pPr>
+    </w:p>
+    <w:p>
+      <w:pPr>
+        <w:jc w:val="both"/>
+        <w:rPr>
+          <w:rFonts w:ascii="Calibri" w:hAnsi="Calibri" w:cs="Arial"/>
+          <w:color w:val="262626"/>
+          <w:lang w:val="pt-PT"/>
+        </w:rPr>
+      </w:pPr>
+      <w:r>
+        <w:rPr>
+          <w:rFonts w:ascii="Calibri" w:hAnsi="Calibri" w:cs="Times New Roman"/>
+          <w:lang w:val="pt-PT"/>
+        </w:rPr>
+        <w:t>Como funcionário de recepção de encomendas, quero p</w:t>
+      </w:r>
+      <w:r>
+        <w:rPr>
+          <w:rFonts w:ascii="Calibri" w:hAnsi="Calibri" w:cs="Arial"/>
+          <w:color w:val="262626"/>
+          <w:lang w:val="pt-PT"/>
+        </w:rPr>
+        <w:t>esquisar fornecedores pelo código de barras</w:t>
+      </w:r>
+      <w:r>
+        <w:rPr>
+          <w:rFonts w:ascii="Calibri" w:hAnsi="Calibri" w:cs="Times New Roman"/>
+          <w:lang w:val="pt-PT"/>
+        </w:rPr>
+        <w:t xml:space="preserve"> para s</w:t>
+      </w:r>
+      <w:r>
+        <w:rPr>
+          <w:rFonts w:ascii="Calibri" w:hAnsi="Calibri" w:cs="Arial"/>
+          <w:color w:val="262626"/>
+          <w:lang w:val="pt-PT"/>
+        </w:rPr>
+        <w:t xml:space="preserve">aber as informações como nome, morada, </w:t>
+      </w:r>
+      <w:r>
+        <w:rPr>
+          <w:rFonts w:ascii="Calibri" w:hAnsi="Calibri" w:cs="Arial"/>
+          <w:color w:val="262626"/>
+          <w:lang w:val="pt-PT"/>
+        </w:rPr>
+        <w:t>NIF</w:t>
+      </w:r>
+      <w:r>
+        <w:rPr>
+          <w:rFonts w:ascii="Calibri" w:hAnsi="Calibri" w:cs="Arial"/>
+          <w:color w:val="262626"/>
+          <w:lang w:val="pt-PT"/>
+        </w:rPr>
+        <w:t xml:space="preserve"> e código de barras destes</w:t>
+      </w:r>
+      <w:r>
+        <w:rPr>
+          <w:rFonts w:ascii="Calibri" w:hAnsi="Calibri" w:cs="Times New Roman"/>
+          <w:lang w:val="pt-PT"/>
+        </w:rPr>
+        <w:t>.</w:t>
+      </w:r>
+    </w:p>
+    <w:p>
+      <w:pPr>
+        <w:jc w:val="both"/>
+        <w:rPr>
+          <w:rFonts w:ascii="Calibri" w:hAnsi="Calibri" w:cs="Times New Roman"/>
+          <w:lang w:val="pt-PT"/>
+        </w:rPr>
+      </w:pPr>
+    </w:p>
+    <w:p>
+      <w:pPr>
+        <w:jc w:val="both"/>
+        <w:rPr>
+          <w:rFonts w:ascii="Calibri" w:hAnsi="Calibri"/>
+          <w:bCs/>
+          <w:smallCaps/>
+          <w:lang w:val="pt-PT"/>
+        </w:rPr>
+      </w:pPr>
+      <w:r>
+        <w:rPr>
+          <w:rFonts w:ascii="Calibri" w:hAnsi="Calibri" w:cs="Times New Roman"/>
+          <w:lang w:val="pt-PT"/>
+        </w:rPr>
+        <w:t>Como funcionário de recepção de encomendas, quero p</w:t>
+      </w:r>
+      <w:r>
+        <w:rPr>
+          <w:rFonts w:ascii="Calibri" w:hAnsi="Calibri" w:cs="Arial"/>
+          <w:color w:val="262626"/>
+          <w:lang w:val="pt-PT"/>
+        </w:rPr>
+        <w:t>esquisar armazéns pelo código de barras</w:t>
+      </w:r>
+      <w:r>
+        <w:rPr>
+          <w:rFonts w:ascii="Calibri" w:hAnsi="Calibri" w:cs="Times New Roman"/>
+          <w:lang w:val="pt-PT"/>
+        </w:rPr>
+        <w:t xml:space="preserve"> para </w:t>
+      </w:r>
+      <w:r>
+        <w:rPr>
+          <w:rFonts w:ascii="Calibri" w:hAnsi="Calibri" w:cs="Arial"/>
+          <w:color w:val="262626"/>
+          <w:lang w:val="pt-PT"/>
+        </w:rPr>
+        <w:t>saber as informações com nome, morada e código de barras</w:t>
+      </w:r>
+      <w:r>
+        <w:rPr>
+          <w:rFonts w:ascii="Calibri" w:hAnsi="Calibri" w:cs="Times New Roman"/>
+          <w:lang w:val="pt-PT"/>
+        </w:rPr>
+        <w:t xml:space="preserve"> destes.</w:t>
+      </w:r>
+    </w:p>
+    <w:p>
+      <w:pPr>
+        <w:jc w:val="both"/>
+        <w:rPr>
+          <w:rFonts w:ascii="Calibri" w:hAnsi="Calibri" w:cs="Times New Roman"/>
+          <w:lang w:val="pt-PT"/>
+        </w:rPr>
+      </w:pPr>
+    </w:p>
+    <w:p>
+      <w:pPr>
+        <w:jc w:val="both"/>
+        <w:rPr>
+          <w:rFonts w:ascii="Calibri" w:hAnsi="Calibri" w:cs="Times New Roman"/>
+          <w:lang w:val="pt-PT"/>
+        </w:rPr>
+      </w:pPr>
+      <w:r>
+        <w:rPr>
+          <w:rFonts w:ascii="Calibri" w:hAnsi="Calibri" w:cs="Times New Roman"/>
+          <w:lang w:val="pt-PT"/>
+        </w:rPr>
+        <w:t xml:space="preserve">Como funcionário de recepção de encomendas, quero </w:t>
+      </w:r>
+      <w:r>
+        <w:rPr>
+          <w:rFonts w:ascii="Calibri" w:hAnsi="Calibri" w:cs="Arial"/>
+          <w:color w:val="262626"/>
+          <w:highlight w:val="red"/>
+          <w:lang w:val="pt-PT"/>
+        </w:rPr>
+        <w:t>pesquisar encomendas por fornecedor</w:t>
+      </w:r>
+      <w:r>
+        <w:rPr>
+          <w:rFonts w:ascii="Calibri" w:hAnsi="Calibri" w:cs="Times New Roman"/>
+          <w:lang w:val="pt-PT"/>
+        </w:rPr>
+        <w:t xml:space="preserve"> para </w:t>
+      </w:r>
+      <w:r>
+        <w:rPr>
+          <w:rFonts w:ascii="Calibri" w:hAnsi="Calibri" w:cs="Arial"/>
+          <w:color w:val="262626"/>
+          <w:lang w:val="pt-PT"/>
+        </w:rPr>
+        <w:t xml:space="preserve">saber quais </w:t>
+      </w:r>
+      <w:r>
+        <w:rPr>
+          <w:rFonts w:ascii="Calibri" w:hAnsi="Calibri" w:cs="Arial"/>
+          <w:color w:val="262626"/>
+          <w:lang w:val="pt-PT"/>
+        </w:rPr>
+        <w:t>são aquelas</w:t>
+      </w:r>
+      <w:r>
+        <w:rPr>
+          <w:rFonts w:ascii="Calibri" w:hAnsi="Calibri" w:cs="Arial"/>
+          <w:color w:val="262626"/>
+          <w:lang w:val="pt-PT"/>
+        </w:rPr>
+        <w:t xml:space="preserve"> a </w:t>
+      </w:r>
+      <w:r>
+        <w:rPr>
+          <w:rFonts w:ascii="Calibri" w:hAnsi="Calibri" w:cs="Arial"/>
+          <w:color w:val="262626"/>
+          <w:lang w:val="pt-PT"/>
+        </w:rPr>
+        <w:t>receber</w:t>
+      </w:r>
+      <w:r>
+        <w:rPr>
+          <w:rFonts w:ascii="Calibri" w:hAnsi="Calibri" w:cs="Arial"/>
+          <w:color w:val="262626"/>
+          <w:lang w:val="pt-PT"/>
+        </w:rPr>
+        <w:t xml:space="preserve"> de um dado fornecedor</w:t>
+      </w:r>
+      <w:r>
+        <w:rPr>
+          <w:rFonts w:ascii="Calibri" w:hAnsi="Calibri" w:cs="Times New Roman"/>
+          <w:lang w:val="pt-PT"/>
+        </w:rPr>
+        <w:t>”.</w:t>
+      </w:r>
+    </w:p>
+    <w:p>
+      <w:pPr>
+        <w:jc w:val="both"/>
+        <w:rPr>
+          <w:rFonts w:ascii="Calibri" w:hAnsi="Calibri" w:cs="Times New Roman"/>
+          <w:lang w:val="pt-PT"/>
+        </w:rPr>
+      </w:pPr>
+    </w:p>
+    <w:p>
+      <w:pPr>
+        <w:jc w:val="both"/>
+        <w:rPr>
+          <w:rFonts w:ascii="Calibri" w:hAnsi="Calibri" w:cs="Times New Roman"/>
+          <w:lang w:val="pt-PT"/>
+        </w:rPr>
+      </w:pPr>
+      <w:r>
+        <w:rPr>
+          <w:rFonts w:ascii="Calibri" w:hAnsi="Calibri" w:cs="Times New Roman"/>
+          <w:lang w:val="pt-PT"/>
+        </w:rPr>
+        <w:t xml:space="preserve">Como funcionário de recepção de encomendas, quero </w:t>
+      </w:r>
+      <w:r>
+        <w:rPr>
+          <w:rFonts w:ascii="Calibri" w:hAnsi="Calibri" w:cs="Arial"/>
+          <w:color w:val="262626"/>
+          <w:highlight w:val="red"/>
+          <w:lang w:val="pt-PT"/>
+        </w:rPr>
+        <w:t>pe</w:t>
+      </w:r>
+      <w:r>
+        <w:rPr>
+          <w:rFonts w:ascii="Calibri" w:hAnsi="Calibri" w:cs="Arial"/>
+          <w:color w:val="262626"/>
+          <w:highlight w:val="red"/>
+          <w:lang w:val="pt-PT"/>
+        </w:rPr>
+        <w:t>squisar encomendas por artigos</w:t>
+      </w:r>
+      <w:r>
+        <w:rPr>
+          <w:rFonts w:ascii="Calibri" w:hAnsi="Calibri" w:cs="Times New Roman"/>
+          <w:lang w:val="pt-PT"/>
+        </w:rPr>
+        <w:t xml:space="preserve"> para </w:t>
+      </w:r>
+      <w:r>
+        <w:rPr>
+          <w:rFonts w:ascii="Calibri" w:hAnsi="Calibri" w:cs="Arial"/>
+          <w:color w:val="262626"/>
+          <w:lang w:val="pt-PT"/>
+        </w:rPr>
+        <w:t>saber a que encomenda pertence</w:t>
+      </w:r>
+      <w:r>
+        <w:rPr>
+          <w:rFonts w:ascii="Calibri" w:hAnsi="Calibri" w:cs="Times New Roman"/>
+          <w:lang w:val="pt-PT"/>
+        </w:rPr>
+        <w:t>.</w:t>
+      </w:r>
+    </w:p>
+    <w:p>
+      <w:pPr>
+        <w:jc w:val="both"/>
+        <w:rPr>
+          <w:rFonts w:ascii="Calibri" w:hAnsi="Calibri" w:cs="Times New Roman"/>
+          <w:lang w:val="pt-PT"/>
+        </w:rPr>
+      </w:pPr>
+    </w:p>
+    <w:p>
+      <w:pPr>
+        <w:jc w:val="both"/>
+        <w:rPr>
+          <w:rFonts w:ascii="Calibri" w:hAnsi="Calibri" w:cs="Times New Roman"/>
+          <w:lang w:val="pt-PT"/>
+        </w:rPr>
+      </w:pPr>
+      <w:r>
+        <w:rPr>
+          <w:rFonts w:ascii="Calibri" w:hAnsi="Calibri" w:cs="Times New Roman"/>
+          <w:lang w:val="pt-PT"/>
+        </w:rPr>
+        <w:t xml:space="preserve">Como funcionário de recepção de encomendas, quero </w:t>
+      </w:r>
+      <w:r>
+        <w:rPr>
+          <w:rFonts w:ascii="Calibri" w:hAnsi="Calibri" w:cs="Arial"/>
+          <w:color w:val="262626"/>
+          <w:highlight w:val="red"/>
+          <w:lang w:val="pt-PT"/>
+        </w:rPr>
+        <w:t>p</w:t>
+      </w:r>
+      <w:r>
+        <w:rPr>
+          <w:rFonts w:ascii="Calibri" w:hAnsi="Calibri" w:cs="Arial"/>
+          <w:color w:val="262626"/>
+          <w:highlight w:val="red"/>
+          <w:lang w:val="pt-PT"/>
+        </w:rPr>
+        <w:t>esquisar encomendas por armazém</w:t>
+      </w:r>
+      <w:r>
+        <w:rPr>
+          <w:rFonts w:ascii="Calibri" w:hAnsi="Calibri" w:cs="Times New Roman"/>
+          <w:lang w:val="pt-PT"/>
+        </w:rPr>
+        <w:t xml:space="preserve"> para </w:t>
+      </w:r>
+      <w:r>
+        <w:rPr>
+          <w:rFonts w:ascii="Calibri" w:hAnsi="Calibri" w:cs="Arial"/>
+          <w:color w:val="262626"/>
+          <w:lang w:val="pt-PT"/>
+        </w:rPr>
+        <w:t xml:space="preserve">saber quais as encomendas pendentes a </w:t>
+      </w:r>
+      <w:r>
+        <w:rPr>
+          <w:rFonts w:ascii="Calibri" w:hAnsi="Calibri" w:cs="Arial"/>
+          <w:color w:val="262626"/>
+          <w:lang w:val="pt-PT"/>
+        </w:rPr>
+        <w:t>receber</w:t>
+      </w:r>
+      <w:r>
+        <w:rPr>
+          <w:rFonts w:ascii="Calibri" w:hAnsi="Calibri" w:cs="Arial"/>
+          <w:color w:val="262626"/>
+          <w:lang w:val="pt-PT"/>
+        </w:rPr>
+        <w:t xml:space="preserve"> num dado armazém</w:t>
+      </w:r>
+      <w:r>
+        <w:rPr>
+          <w:rFonts w:ascii="Calibri" w:hAnsi="Calibri" w:cs="Times New Roman"/>
+          <w:lang w:val="pt-PT"/>
+        </w:rPr>
+        <w:t>.</w:t>
+      </w:r>
+    </w:p>
+    <w:p>
+      <w:pPr>
+        <w:jc w:val="both"/>
+        <w:rPr>
+          <w:rFonts w:ascii="Calibri" w:hAnsi="Calibri" w:cs="Times New Roman"/>
+          <w:lang w:val="pt-PT"/>
+        </w:rPr>
+      </w:pPr>
+    </w:p>
+    <w:p>
+      <w:pPr>
+        <w:jc w:val="both"/>
+        <w:rPr>
+          <w:rFonts w:ascii="Calibri" w:hAnsi="Calibri" w:cs="Times New Roman"/>
+          <w:lang w:val="pt-PT"/>
+        </w:rPr>
+      </w:pPr>
+      <w:r>
+        <w:rPr>
+          <w:rFonts w:ascii="Calibri" w:hAnsi="Calibri" w:cs="Times New Roman"/>
+          <w:lang w:val="pt-PT"/>
+        </w:rPr>
+        <w:t xml:space="preserve">Como funcionário de recepção de encomendas, quero </w:t>
+      </w:r>
+      <w:r>
+        <w:rPr>
+          <w:rFonts w:ascii="Calibri" w:hAnsi="Calibri" w:cs="Times New Roman"/>
+          <w:highlight w:val="yellow"/>
+          <w:lang w:val="pt-PT"/>
+        </w:rPr>
+        <w:t>f</w:t>
+      </w:r>
+      <w:r>
+        <w:rPr>
+          <w:rFonts w:ascii="Calibri" w:hAnsi="Calibri" w:cs="Times New Roman"/>
+          <w:highlight w:val="yellow"/>
+          <w:lang w:val="pt-PT"/>
+        </w:rPr>
+        <w:t>aturar</w:t>
+      </w:r>
+      <w:r>
+        <w:rPr>
+          <w:rFonts w:ascii="Calibri" w:hAnsi="Calibri" w:cs="Times New Roman"/>
+          <w:highlight w:val="yellow"/>
+          <w:lang w:val="pt-PT"/>
+        </w:rPr>
+        <w:t>/gerar uma guia de remessa</w:t>
+      </w:r>
+      <w:r>
+        <w:rPr>
+          <w:rFonts w:ascii="Calibri" w:hAnsi="Calibri" w:cs="Times New Roman"/>
+          <w:highlight w:val="yellow"/>
+          <w:lang w:val="pt-PT"/>
+        </w:rPr>
+        <w:t xml:space="preserve"> </w:t>
+      </w:r>
+      <w:r>
+        <w:rPr>
+          <w:rFonts w:ascii="Calibri" w:hAnsi="Calibri" w:cs="Times New Roman"/>
+          <w:lang w:val="pt-PT"/>
+        </w:rPr>
+        <w:t xml:space="preserve">das </w:t>
+      </w:r>
+      <w:r>
+        <w:rPr>
+          <w:rFonts w:ascii="Calibri" w:hAnsi="Calibri" w:cs="Times New Roman"/>
+          <w:lang w:val="pt-PT"/>
+        </w:rPr>
+        <w:t>encomendados que recebi</w:t>
+      </w:r>
+      <w:r>
+        <w:rPr>
+          <w:rFonts w:ascii="Calibri" w:hAnsi="Calibri" w:cs="Times New Roman"/>
+          <w:lang w:val="pt-PT"/>
+        </w:rPr>
+        <w:t xml:space="preserve"> para declarar a recepção dos</w:t>
+      </w:r>
+      <w:r>
+        <w:rPr>
+          <w:rFonts w:ascii="Calibri" w:hAnsi="Calibri" w:cs="Times New Roman"/>
+          <w:lang w:val="pt-PT"/>
+        </w:rPr>
+        <w:t xml:space="preserve"> artigos e atualizar </w:t>
+      </w:r>
+      <w:r>
+        <w:rPr>
+          <w:rFonts w:ascii="Calibri" w:hAnsi="Calibri" w:cs="Times New Roman"/>
+          <w:lang w:val="pt-PT"/>
+        </w:rPr>
+        <w:t xml:space="preserve">os </w:t>
+      </w:r>
+      <w:r>
+        <w:rPr>
+          <w:rFonts w:ascii="Calibri" w:hAnsi="Calibri" w:cs="Times New Roman"/>
+          <w:i/>
+          <w:lang w:val="pt-PT"/>
+        </w:rPr>
+        <w:t>stocks</w:t>
+      </w:r>
+      <w:r>
+        <w:rPr>
+          <w:rFonts w:ascii="Calibri" w:hAnsi="Calibri" w:cs="Times New Roman"/>
+          <w:lang w:val="pt-PT"/>
+        </w:rPr>
+        <w:t xml:space="preserve"> do</w:t>
+      </w:r>
+      <w:r>
+        <w:rPr>
+          <w:rFonts w:ascii="Calibri" w:hAnsi="Calibri" w:cs="Times New Roman"/>
+          <w:lang w:val="pt-PT"/>
+        </w:rPr>
+        <w:t xml:space="preserve"> armazém</w:t>
+      </w:r>
+      <w:r>
+        <w:rPr>
+          <w:rFonts w:ascii="Calibri" w:hAnsi="Calibri" w:cs="Times New Roman"/>
+          <w:lang w:val="pt-PT"/>
+        </w:rPr>
+        <w:t>.</w:t>
+      </w:r>
+    </w:p>
+    <w:p>
+      <w:pPr>
+        <w:jc w:val="both"/>
+        <w:rPr>
+          <w:rFonts w:ascii="Calibri" w:hAnsi="Calibri" w:cs="Times New Roman"/>
+          <w:lang w:val="pt-PT"/>
+        </w:rPr>
+      </w:pPr>
+    </w:p>
+    <w:p>
+      <w:pPr>
+        <w:jc w:val="both"/>
+        <w:rPr>
+          <w:rFonts w:ascii="Calibri" w:hAnsi="Calibri" w:cs="Times New Roman"/>
+          <w:lang w:val="pt-PT"/>
+        </w:rPr>
+      </w:pPr>
+      <w:r>
+        <w:rPr>
+          <w:rFonts w:ascii="Calibri" w:hAnsi="Calibri" w:cs="Times New Roman"/>
+          <w:lang w:val="pt-PT"/>
+        </w:rPr>
+        <w:t xml:space="preserve">Como funcionário de recepção de encomendas, quero retificar a quantidade recebida de um tipo de artigo para </w:t>
+      </w:r>
+      <w:r>
+        <w:rPr>
+          <w:rFonts w:ascii="Calibri" w:hAnsi="Calibri" w:cs="Arial"/>
+          <w:color w:val="262626"/>
+          <w:lang w:val="pt-PT"/>
+        </w:rPr>
+        <w:t>atualizar os stocks em armazém corretamente</w:t>
+      </w:r>
+      <w:r>
+        <w:rPr>
+          <w:rFonts w:ascii="Calibri" w:hAnsi="Calibri" w:cs="Times New Roman"/>
+          <w:lang w:val="pt-PT"/>
+        </w:rPr>
+        <w:t>.</w:t>
+      </w:r>
     </w:p>
     <w:sectPr>
       <w:footerReference w:type="even" r:id="rId10"/>
@@ -1572,7 +2919,7 @@
         <w:rStyle w:val="PageNumber"/>
         <w:noProof/>
       </w:rPr>
-      <w:t>2</w:t>
+      <w:t>5</w:t>
     </w:r>
     <w:r>
       <w:rPr>
@@ -1646,25 +2993,7 @@
         <w:lang w:val="pt-PT"/>
       </w:rPr>
       <w:tab/>
-      <w:t xml:space="preserve">João Pascoal Faria, </w:t>
-    </w:r>
-    <w:r>
-      <w:rPr>
-        <w:rFonts w:ascii="Calibri" w:hAnsi="Calibri" w:cs="Calibri"/>
-        <w:smallCaps/>
-        <w:sz w:val="20"/>
-        <w:lang w:val="pt-PT"/>
-      </w:rPr>
-      <w:t>Luís Abreu,  Pavel Alexeenko,  Pedro Silva</w:t>
-    </w:r>
-    <w:r>
-      <w:rPr>
-        <w:rFonts w:ascii="Calibri" w:hAnsi="Calibri" w:cs="Calibri"/>
-        <w:smallCaps/>
-        <w:sz w:val="20"/>
-        <w:lang w:val="pt-PT"/>
-      </w:rPr>
-      <w:t>, Rui Grandão Rocha</w:t>
+      <w:t>João Pascoal Faria, Luís Abreu,  Pavel Alexeenko,  Pedro Silva, Rui Grandão Rocha</w:t>
     </w:r>
   </w:p>
 </w:ftr>
@@ -4488,6 +5817,29 @@
     <w:basedOn w:val="DefaultParagraphFont"/>
     <w:rsid w:val="003C5FCC"/>
   </w:style>
+  <w:style w:type="table" w:styleId="TableGrid">
+    <w:name w:val="Table Grid"/>
+    <w:basedOn w:val="TableNormal"/>
+    <w:uiPriority w:val="59"/>
+    <w:rsid w:val="00904F2A"/>
+    <w:tblPr>
+      <w:tblInd w:w="0" w:type="dxa"/>
+      <w:tblBorders>
+        <w:top w:val="single" w:sz="4" w:space="0" w:color="auto"/>
+        <w:left w:val="single" w:sz="4" w:space="0" w:color="auto"/>
+        <w:bottom w:val="single" w:sz="4" w:space="0" w:color="auto"/>
+        <w:right w:val="single" w:sz="4" w:space="0" w:color="auto"/>
+        <w:insideH w:val="single" w:sz="4" w:space="0" w:color="auto"/>
+        <w:insideV w:val="single" w:sz="4" w:space="0" w:color="auto"/>
+      </w:tblBorders>
+      <w:tblCellMar>
+        <w:top w:w="0" w:type="dxa"/>
+        <w:left w:w="108" w:type="dxa"/>
+        <w:bottom w:w="0" w:type="dxa"/>
+        <w:right w:w="108" w:type="dxa"/>
+      </w:tblCellMar>
+    </w:tblPr>
+  </w:style>
 </w:styles>
 </file>
 
@@ -4976,6 +6328,29 @@
     <w:basedOn w:val="DefaultParagraphFont"/>
     <w:rsid w:val="003C5FCC"/>
   </w:style>
+  <w:style w:type="table" w:styleId="TableGrid">
+    <w:name w:val="Table Grid"/>
+    <w:basedOn w:val="TableNormal"/>
+    <w:uiPriority w:val="59"/>
+    <w:rsid w:val="00904F2A"/>
+    <w:tblPr>
+      <w:tblInd w:w="0" w:type="dxa"/>
+      <w:tblBorders>
+        <w:top w:val="single" w:sz="4" w:space="0" w:color="auto"/>
+        <w:left w:val="single" w:sz="4" w:space="0" w:color="auto"/>
+        <w:bottom w:val="single" w:sz="4" w:space="0" w:color="auto"/>
+        <w:right w:val="single" w:sz="4" w:space="0" w:color="auto"/>
+        <w:insideH w:val="single" w:sz="4" w:space="0" w:color="auto"/>
+        <w:insideV w:val="single" w:sz="4" w:space="0" w:color="auto"/>
+      </w:tblBorders>
+      <w:tblCellMar>
+        <w:top w:w="0" w:type="dxa"/>
+        <w:left w:w="108" w:type="dxa"/>
+        <w:bottom w:w="0" w:type="dxa"/>
+        <w:right w:w="108" w:type="dxa"/>
+      </w:tblCellMar>
+    </w:tblPr>
+  </w:style>
 </w:styles>
 </file>
 
@@ -5304,7 +6679,7 @@
 </file>
 
 <file path=customXml/itemProps1.xml><?xml version="1.0" encoding="utf-8"?>
-<ds:datastoreItem xmlns:ds="http://schemas.openxmlformats.org/officeDocument/2006/customXml" ds:itemID="{FAECF8EF-0985-B24E-A90D-F73077274FD8}">
+<ds:datastoreItem xmlns:ds="http://schemas.openxmlformats.org/officeDocument/2006/customXml" ds:itemID="{B4FA338D-4DBE-D141-9F36-2594F4426B80}">
   <ds:schemaRefs>
     <ds:schemaRef ds:uri="http://schemas.openxmlformats.org/officeDocument/2006/bibliography"/>
   </ds:schemaRefs>

</xml_diff>

<commit_message>
adicionado espaço para os outros pontos
</commit_message>
<xml_diff>
--- a/relatório/Relatório SINF.docx
+++ b/relatório/Relatório SINF.docx
@@ -1073,7 +1073,14 @@
           <w:rFonts w:ascii="Calibri" w:hAnsi="Calibri" w:cs="Georgia"/>
           <w:color w:val="343434"/>
         </w:rPr>
-        <w:t>Solution Framework and adopted technologies</w:t>
+        <w:t>Solution Framework and Adopted T</w:t>
+      </w:r>
+      <w:r>
+        <w:rPr>
+          <w:rFonts w:ascii="Calibri" w:hAnsi="Calibri" w:cs="Georgia"/>
+          <w:color w:val="343434"/>
+        </w:rPr>
+        <w:t>echnologies</w:t>
       </w:r>
     </w:p>
     <w:p>
@@ -1115,7 +1122,14 @@
           <w:rFonts w:ascii="Calibri" w:hAnsi="Calibri" w:cs="Georgia"/>
           <w:color w:val="343434"/>
         </w:rPr>
-        <w:t>Technology Architecture / functional</w:t>
+        <w:t>Technology Architecture / F</w:t>
+      </w:r>
+      <w:r>
+        <w:rPr>
+          <w:rFonts w:ascii="Calibri" w:hAnsi="Calibri" w:cs="Georgia"/>
+          <w:color w:val="343434"/>
+        </w:rPr>
+        <w:t>unctional</w:t>
       </w:r>
     </w:p>
     <w:p>
@@ -1136,7 +1150,51 @@
           <w:rFonts w:ascii="Calibri" w:hAnsi="Calibri" w:cs="Georgia"/>
           <w:color w:val="343434"/>
         </w:rPr>
-        <w:t>Relevant info for the application login and execution of the virtual machine</w:t>
+        <w:t>Application</w:t>
+      </w:r>
+      <w:r>
+        <w:rPr>
+          <w:rFonts w:ascii="Calibri" w:hAnsi="Calibri" w:cs="Georgia"/>
+          <w:color w:val="343434"/>
+        </w:rPr>
+        <w:t xml:space="preserve"> L</w:t>
+      </w:r>
+      <w:bookmarkStart w:id="0" w:name="_GoBack"/>
+      <w:bookmarkEnd w:id="0"/>
+      <w:r>
+        <w:rPr>
+          <w:rFonts w:ascii="Calibri" w:hAnsi="Calibri" w:cs="Georgia"/>
+          <w:color w:val="343434"/>
+        </w:rPr>
+        <w:t xml:space="preserve">ogin and </w:t>
+      </w:r>
+      <w:r>
+        <w:rPr>
+          <w:rFonts w:ascii="Calibri" w:hAnsi="Calibri" w:cs="Georgia"/>
+          <w:color w:val="343434"/>
+        </w:rPr>
+        <w:t>Virtual M</w:t>
+      </w:r>
+      <w:r>
+        <w:rPr>
+          <w:rFonts w:ascii="Calibri" w:hAnsi="Calibri" w:cs="Georgia"/>
+          <w:color w:val="343434"/>
+        </w:rPr>
+        <w:t>achine</w:t>
+      </w:r>
+      <w:r>
+        <w:rPr>
+          <w:rFonts w:ascii="Calibri" w:hAnsi="Calibri" w:cs="Georgia"/>
+          <w:color w:val="343434"/>
+        </w:rPr>
+        <w:t xml:space="preserve"> E</w:t>
+      </w:r>
+      <w:r>
+        <w:rPr>
+          <w:rFonts w:ascii="Calibri" w:hAnsi="Calibri" w:cs="Georgia"/>
+          <w:color w:val="343434"/>
+        </w:rPr>
+        <w:t>xecution</w:t>
       </w:r>
     </w:p>
     <w:p>
@@ -1788,8 +1846,6 @@
         </w:rPr>
         <w:t xml:space="preserve">Relevant </w:t>
       </w:r>
-      <w:bookmarkStart w:id="0" w:name="_GoBack"/>
-      <w:bookmarkEnd w:id="0"/>
       <w:r>
         <w:rPr>
           <w:rFonts w:ascii="Calibri" w:hAnsi="Calibri"/>
@@ -1974,20 +2030,10 @@
     </w:p>
     <w:p>
       <w:pPr>
-        <w:jc w:val="both"/>
-        <w:rPr>
-          <w:rFonts w:ascii="Arial" w:hAnsi="Arial" w:cs="Arial"/>
-          <w:color w:val="262626"/>
-          <w:sz w:val="32"/>
-          <w:szCs w:val="32"/>
-        </w:rPr>
-      </w:pPr>
-    </w:p>
-    <w:p>
-      <w:pPr>
-        <w:jc w:val="both"/>
-        <w:rPr>
-          <w:rFonts w:ascii="Calibri" w:hAnsi="Calibri" w:cs="Times New Roman"/>
+        <w:jc w:val="center"/>
+        <w:rPr>
+          <w:rFonts w:ascii="Calibri" w:hAnsi="Calibri" w:cs="Times New Roman"/>
+          <w:sz w:val="16"/>
           <w:lang w:val="pt-PT"/>
         </w:rPr>
       </w:pPr>
@@ -1999,6 +2045,8 @@
           <w:ilvl w:val="0"/>
           <w:numId w:val="25"/>
         </w:numPr>
+        <w:spacing w:before="240" w:after="240"/>
+        <w:ind w:left="426" w:hanging="357"/>
         <w:jc w:val="both"/>
         <w:rPr>
           <w:rFonts w:ascii="Calibri" w:hAnsi="Calibri" w:cs="Times New Roman"/>
@@ -2010,6 +2058,7 @@
           <w:rFonts w:ascii="Calibri" w:hAnsi="Calibri" w:cs="Times New Roman"/>
           <w:lang w:val="pt-PT"/>
         </w:rPr>
+        <w:lastRenderedPageBreak/>
         <w:t xml:space="preserve">Como funcionário de recepção de encomendas, quero </w:t>
       </w:r>
       <w:r>
@@ -2068,9 +2117,14 @@
     </w:p>
     <w:p>
       <w:pPr>
+        <w:pStyle w:val="ListParagraph"/>
+        <w:spacing w:before="240" w:after="240"/>
+        <w:ind w:left="426" w:hanging="357"/>
         <w:jc w:val="both"/>
         <w:rPr>
           <w:rFonts w:ascii="Calibri" w:hAnsi="Calibri" w:cs="Times New Roman"/>
+          <w:sz w:val="8"/>
+          <w:szCs w:val="8"/>
           <w:lang w:val="pt-PT"/>
         </w:rPr>
       </w:pPr>
@@ -2082,6 +2136,8 @@
           <w:ilvl w:val="0"/>
           <w:numId w:val="25"/>
         </w:numPr>
+        <w:spacing w:before="240" w:after="240"/>
+        <w:ind w:left="426" w:hanging="357"/>
         <w:jc w:val="both"/>
         <w:rPr>
           <w:rFonts w:ascii="Calibri" w:hAnsi="Calibri" w:cs="Times New Roman"/>
@@ -2150,9 +2206,14 @@
     </w:p>
     <w:p>
       <w:pPr>
+        <w:pStyle w:val="ListParagraph"/>
+        <w:spacing w:before="240" w:after="240"/>
+        <w:ind w:left="426" w:hanging="357"/>
         <w:jc w:val="both"/>
         <w:rPr>
           <w:rFonts w:ascii="Calibri" w:hAnsi="Calibri" w:cs="Times New Roman"/>
+          <w:sz w:val="8"/>
+          <w:szCs w:val="8"/>
           <w:lang w:val="pt-PT"/>
         </w:rPr>
       </w:pPr>
@@ -2164,6 +2225,8 @@
           <w:ilvl w:val="0"/>
           <w:numId w:val="25"/>
         </w:numPr>
+        <w:spacing w:before="240" w:after="240"/>
+        <w:ind w:left="426" w:hanging="357"/>
         <w:jc w:val="both"/>
         <w:rPr>
           <w:rFonts w:ascii="Calibri" w:hAnsi="Calibri" w:cs="Times New Roman"/>
@@ -2232,9 +2295,14 @@
     </w:p>
     <w:p>
       <w:pPr>
+        <w:pStyle w:val="ListParagraph"/>
+        <w:spacing w:before="240" w:after="240"/>
+        <w:ind w:left="426" w:hanging="357"/>
         <w:jc w:val="both"/>
         <w:rPr>
           <w:rFonts w:ascii="Calibri" w:hAnsi="Calibri" w:cs="Times New Roman"/>
+          <w:sz w:val="8"/>
+          <w:szCs w:val="8"/>
           <w:lang w:val="pt-PT"/>
         </w:rPr>
       </w:pPr>
@@ -2246,6 +2314,8 @@
           <w:ilvl w:val="0"/>
           <w:numId w:val="25"/>
         </w:numPr>
+        <w:spacing w:before="240" w:after="240"/>
+        <w:ind w:left="426" w:hanging="357"/>
         <w:jc w:val="both"/>
         <w:rPr>
           <w:rFonts w:ascii="Calibri" w:hAnsi="Calibri" w:cs="Times New Roman"/>
@@ -2315,9 +2385,14 @@
     </w:p>
     <w:p>
       <w:pPr>
+        <w:pStyle w:val="ListParagraph"/>
+        <w:spacing w:before="240" w:after="240"/>
+        <w:ind w:left="426" w:hanging="357"/>
         <w:jc w:val="both"/>
         <w:rPr>
           <w:rFonts w:ascii="Calibri" w:hAnsi="Calibri" w:cs="Times New Roman"/>
+          <w:sz w:val="8"/>
+          <w:szCs w:val="8"/>
           <w:lang w:val="pt-PT"/>
         </w:rPr>
       </w:pPr>
@@ -2329,6 +2404,8 @@
           <w:ilvl w:val="0"/>
           <w:numId w:val="25"/>
         </w:numPr>
+        <w:spacing w:before="240" w:after="240"/>
+        <w:ind w:left="426" w:hanging="357"/>
         <w:jc w:val="both"/>
         <w:rPr>
           <w:rFonts w:ascii="Calibri" w:hAnsi="Calibri"/>
@@ -2377,9 +2454,16 @@
     </w:p>
     <w:p>
       <w:pPr>
+        <w:pStyle w:val="ListParagraph"/>
+        <w:spacing w:before="240" w:after="240"/>
+        <w:ind w:left="426" w:hanging="357"/>
         <w:jc w:val="both"/>
         <w:rPr>
-          <w:rFonts w:ascii="Calibri" w:hAnsi="Calibri" w:cs="Times New Roman"/>
+          <w:rFonts w:ascii="Calibri" w:hAnsi="Calibri"/>
+          <w:bCs/>
+          <w:smallCaps/>
+          <w:sz w:val="8"/>
+          <w:szCs w:val="8"/>
           <w:lang w:val="pt-PT"/>
         </w:rPr>
       </w:pPr>
@@ -2391,6 +2475,8 @@
           <w:ilvl w:val="0"/>
           <w:numId w:val="25"/>
         </w:numPr>
+        <w:spacing w:before="240" w:after="240"/>
+        <w:ind w:left="426" w:hanging="357"/>
         <w:jc w:val="both"/>
         <w:rPr>
           <w:rFonts w:ascii="Calibri" w:hAnsi="Calibri"/>
@@ -2424,9 +2510,16 @@
     </w:p>
     <w:p>
       <w:pPr>
+        <w:pStyle w:val="ListParagraph"/>
+        <w:spacing w:before="240" w:after="240"/>
+        <w:ind w:left="426" w:hanging="357"/>
         <w:jc w:val="both"/>
         <w:rPr>
-          <w:rFonts w:ascii="Calibri" w:hAnsi="Calibri" w:cs="Times New Roman"/>
+          <w:rFonts w:ascii="Calibri" w:hAnsi="Calibri"/>
+          <w:bCs/>
+          <w:smallCaps/>
+          <w:sz w:val="8"/>
+          <w:szCs w:val="8"/>
           <w:lang w:val="pt-PT"/>
         </w:rPr>
       </w:pPr>
@@ -2438,6 +2531,8 @@
           <w:ilvl w:val="0"/>
           <w:numId w:val="25"/>
         </w:numPr>
+        <w:spacing w:before="240" w:after="240"/>
+        <w:ind w:left="426" w:hanging="357"/>
         <w:jc w:val="both"/>
         <w:rPr>
           <w:rFonts w:ascii="Calibri" w:hAnsi="Calibri" w:cs="Arial"/>
@@ -2485,9 +2580,15 @@
     </w:p>
     <w:p>
       <w:pPr>
+        <w:pStyle w:val="ListParagraph"/>
+        <w:spacing w:before="240" w:after="240"/>
+        <w:ind w:left="426" w:hanging="357"/>
         <w:jc w:val="both"/>
         <w:rPr>
-          <w:rFonts w:ascii="Calibri" w:hAnsi="Calibri" w:cs="Times New Roman"/>
+          <w:rFonts w:ascii="Calibri" w:hAnsi="Calibri" w:cs="Arial"/>
+          <w:color w:val="262626"/>
+          <w:sz w:val="8"/>
+          <w:szCs w:val="8"/>
           <w:lang w:val="pt-PT"/>
         </w:rPr>
       </w:pPr>
@@ -2499,6 +2600,8 @@
           <w:ilvl w:val="0"/>
           <w:numId w:val="25"/>
         </w:numPr>
+        <w:spacing w:before="240" w:after="240"/>
+        <w:ind w:left="426" w:hanging="357"/>
         <w:jc w:val="both"/>
         <w:rPr>
           <w:rFonts w:ascii="Calibri" w:hAnsi="Calibri"/>
@@ -2547,9 +2650,16 @@
     </w:p>
     <w:p>
       <w:pPr>
+        <w:pStyle w:val="ListParagraph"/>
+        <w:spacing w:before="240" w:after="240"/>
+        <w:ind w:left="426" w:hanging="357"/>
         <w:jc w:val="both"/>
         <w:rPr>
-          <w:rFonts w:ascii="Calibri" w:hAnsi="Calibri" w:cs="Times New Roman"/>
+          <w:rFonts w:ascii="Calibri" w:hAnsi="Calibri"/>
+          <w:bCs/>
+          <w:smallCaps/>
+          <w:sz w:val="8"/>
+          <w:szCs w:val="8"/>
           <w:lang w:val="pt-PT"/>
         </w:rPr>
       </w:pPr>
@@ -2561,6 +2671,8 @@
           <w:ilvl w:val="0"/>
           <w:numId w:val="25"/>
         </w:numPr>
+        <w:spacing w:before="240" w:after="240"/>
+        <w:ind w:left="426" w:hanging="357"/>
         <w:jc w:val="both"/>
         <w:rPr>
           <w:rFonts w:ascii="Calibri" w:hAnsi="Calibri" w:cs="Times New Roman"/>
@@ -2640,9 +2752,13 @@
     </w:p>
     <w:p>
       <w:pPr>
+        <w:pStyle w:val="ListParagraph"/>
+        <w:spacing w:before="240" w:after="240"/>
+        <w:ind w:left="426" w:hanging="357"/>
         <w:jc w:val="both"/>
         <w:rPr>
           <w:rFonts w:ascii="Calibri" w:hAnsi="Calibri" w:cs="Times New Roman"/>
+          <w:sz w:val="8"/>
           <w:lang w:val="pt-PT"/>
         </w:rPr>
       </w:pPr>
@@ -2654,6 +2770,8 @@
           <w:ilvl w:val="0"/>
           <w:numId w:val="25"/>
         </w:numPr>
+        <w:spacing w:before="240" w:after="240"/>
+        <w:ind w:left="426" w:hanging="357"/>
         <w:jc w:val="both"/>
         <w:rPr>
           <w:rFonts w:ascii="Calibri" w:hAnsi="Calibri" w:cs="Times New Roman"/>
@@ -2710,9 +2828,14 @@
     </w:p>
     <w:p>
       <w:pPr>
+        <w:pStyle w:val="ListParagraph"/>
+        <w:spacing w:before="240" w:after="240"/>
+        <w:ind w:left="426" w:hanging="357"/>
         <w:jc w:val="both"/>
         <w:rPr>
           <w:rFonts w:ascii="Calibri" w:hAnsi="Calibri" w:cs="Times New Roman"/>
+          <w:sz w:val="8"/>
+          <w:szCs w:val="8"/>
           <w:lang w:val="pt-PT"/>
         </w:rPr>
       </w:pPr>
@@ -2724,6 +2847,8 @@
           <w:ilvl w:val="0"/>
           <w:numId w:val="25"/>
         </w:numPr>
+        <w:spacing w:before="240" w:after="240"/>
+        <w:ind w:left="426" w:hanging="357"/>
         <w:jc w:val="both"/>
         <w:rPr>
           <w:rFonts w:ascii="Calibri" w:hAnsi="Calibri" w:cs="Times New Roman"/>
@@ -2796,9 +2921,14 @@
     </w:p>
     <w:p>
       <w:pPr>
+        <w:pStyle w:val="ListParagraph"/>
+        <w:spacing w:before="240" w:after="240"/>
+        <w:ind w:left="426" w:hanging="357"/>
         <w:jc w:val="both"/>
         <w:rPr>
           <w:rFonts w:ascii="Calibri" w:hAnsi="Calibri" w:cs="Times New Roman"/>
+          <w:sz w:val="8"/>
+          <w:szCs w:val="8"/>
           <w:lang w:val="pt-PT"/>
         </w:rPr>
       </w:pPr>
@@ -2810,6 +2940,8 @@
           <w:ilvl w:val="0"/>
           <w:numId w:val="25"/>
         </w:numPr>
+        <w:spacing w:before="240" w:after="240"/>
+        <w:ind w:left="426" w:hanging="357"/>
         <w:jc w:val="both"/>
         <w:rPr>
           <w:rFonts w:ascii="Calibri" w:hAnsi="Calibri" w:cs="Times New Roman"/>
@@ -2856,9 +2988,14 @@
     </w:p>
     <w:p>
       <w:pPr>
+        <w:pStyle w:val="ListParagraph"/>
+        <w:spacing w:before="240" w:after="240"/>
+        <w:ind w:left="426" w:hanging="357"/>
         <w:jc w:val="both"/>
         <w:rPr>
           <w:rFonts w:ascii="Calibri" w:hAnsi="Calibri" w:cs="Times New Roman"/>
+          <w:sz w:val="8"/>
+          <w:szCs w:val="8"/>
           <w:lang w:val="pt-PT"/>
         </w:rPr>
       </w:pPr>
@@ -2870,6 +3007,8 @@
           <w:ilvl w:val="0"/>
           <w:numId w:val="25"/>
         </w:numPr>
+        <w:spacing w:before="240" w:after="240"/>
+        <w:ind w:left="426" w:hanging="357"/>
         <w:jc w:val="both"/>
         <w:rPr>
           <w:rFonts w:ascii="Calibri" w:hAnsi="Calibri" w:cs="Times New Roman"/>
@@ -2881,7 +3020,6 @@
           <w:rFonts w:ascii="Calibri" w:hAnsi="Calibri" w:cs="Times New Roman"/>
           <w:lang w:val="pt-PT"/>
         </w:rPr>
-        <w:lastRenderedPageBreak/>
         <w:t xml:space="preserve">Como funcionário de recepção de encomendas, quero retificar a quantidade recebida de um tipo de artigo para </w:t>
       </w:r>
       <w:r>
@@ -2898,6 +3036,361 @@
           <w:lang w:val="pt-PT"/>
         </w:rPr>
         <w:t>.</w:t>
+      </w:r>
+    </w:p>
+    <w:p>
+      <w:pPr>
+        <w:spacing w:before="240" w:after="240"/>
+        <w:jc w:val="both"/>
+        <w:rPr>
+          <w:rFonts w:ascii="Calibri" w:hAnsi="Calibri" w:cs="Times New Roman"/>
+          <w:lang w:val="pt-PT"/>
+        </w:rPr>
+      </w:pPr>
+    </w:p>
+    <w:p>
+      <w:pPr>
+        <w:pBdr>
+          <w:bottom w:val="single" w:sz="12" w:space="1" w:color="auto"/>
+        </w:pBdr>
+        <w:rPr>
+          <w:rFonts w:ascii="Calibri" w:hAnsi="Calibri"/>
+          <w:b/>
+          <w:bCs/>
+          <w:smallCaps/>
+          <w:sz w:val="36"/>
+          <w:lang w:val="en-GB"/>
+        </w:rPr>
+      </w:pPr>
+      <w:r>
+        <w:rPr>
+          <w:rFonts w:ascii="Calibri" w:hAnsi="Calibri"/>
+          <w:b/>
+          <w:bCs/>
+          <w:smallCaps/>
+          <w:sz w:val="36"/>
+          <w:szCs w:val="32"/>
+          <w:lang w:val="en-GB"/>
+        </w:rPr>
+        <w:t>3</w:t>
+      </w:r>
+      <w:r>
+        <w:rPr>
+          <w:rFonts w:ascii="Calibri" w:hAnsi="Calibri"/>
+          <w:b/>
+          <w:bCs/>
+          <w:smallCaps/>
+          <w:sz w:val="36"/>
+          <w:szCs w:val="32"/>
+          <w:lang w:val="en-GB"/>
+        </w:rPr>
+        <w:t>.</w:t>
+      </w:r>
+      <w:r>
+        <w:rPr>
+          <w:rFonts w:ascii="Calibri" w:hAnsi="Calibri"/>
+          <w:b/>
+          <w:bCs/>
+          <w:smallCaps/>
+          <w:sz w:val="36"/>
+          <w:szCs w:val="32"/>
+          <w:lang w:val="en-GB"/>
+        </w:rPr>
+        <w:tab/>
+      </w:r>
+      <w:r>
+        <w:rPr>
+          <w:rFonts w:ascii="Calibri" w:hAnsi="Calibri"/>
+          <w:b/>
+          <w:bCs/>
+          <w:smallCaps/>
+          <w:sz w:val="36"/>
+          <w:szCs w:val="32"/>
+          <w:lang w:val="en-GB"/>
+        </w:rPr>
+        <w:t>Solution Framework and Adopted Technologies</w:t>
+      </w:r>
+    </w:p>
+    <w:p>
+      <w:pPr>
+        <w:spacing w:before="240" w:after="240"/>
+        <w:jc w:val="both"/>
+        <w:rPr>
+          <w:rFonts w:ascii="Calibri" w:hAnsi="Calibri" w:cs="Times New Roman"/>
+          <w:lang w:val="pt-PT"/>
+        </w:rPr>
+      </w:pPr>
+      <w:r>
+        <w:rPr>
+          <w:rFonts w:ascii="Calibri" w:hAnsi="Calibri" w:cs="Times New Roman"/>
+          <w:lang w:val="pt-PT"/>
+        </w:rPr>
+        <w:t>cenas</w:t>
+      </w:r>
+    </w:p>
+    <w:p>
+      <w:pPr>
+        <w:pBdr>
+          <w:bottom w:val="single" w:sz="12" w:space="1" w:color="auto"/>
+        </w:pBdr>
+        <w:rPr>
+          <w:rFonts w:ascii="Calibri" w:hAnsi="Calibri"/>
+          <w:b/>
+          <w:bCs/>
+          <w:smallCaps/>
+          <w:sz w:val="36"/>
+          <w:lang w:val="en-GB"/>
+        </w:rPr>
+      </w:pPr>
+      <w:r>
+        <w:rPr>
+          <w:rFonts w:ascii="Calibri" w:hAnsi="Calibri"/>
+          <w:b/>
+          <w:bCs/>
+          <w:smallCaps/>
+          <w:sz w:val="36"/>
+          <w:szCs w:val="32"/>
+          <w:lang w:val="en-GB"/>
+        </w:rPr>
+        <w:t>4</w:t>
+      </w:r>
+      <w:r>
+        <w:rPr>
+          <w:rFonts w:ascii="Calibri" w:hAnsi="Calibri"/>
+          <w:b/>
+          <w:bCs/>
+          <w:smallCaps/>
+          <w:sz w:val="36"/>
+          <w:szCs w:val="32"/>
+          <w:lang w:val="en-GB"/>
+        </w:rPr>
+        <w:t>.</w:t>
+      </w:r>
+      <w:r>
+        <w:rPr>
+          <w:rFonts w:ascii="Calibri" w:hAnsi="Calibri"/>
+          <w:b/>
+          <w:bCs/>
+          <w:smallCaps/>
+          <w:sz w:val="36"/>
+          <w:szCs w:val="32"/>
+          <w:lang w:val="en-GB"/>
+        </w:rPr>
+        <w:tab/>
+      </w:r>
+      <w:r>
+        <w:rPr>
+          <w:rFonts w:ascii="Calibri" w:hAnsi="Calibri"/>
+          <w:b/>
+          <w:bCs/>
+          <w:smallCaps/>
+          <w:sz w:val="36"/>
+          <w:szCs w:val="32"/>
+          <w:lang w:val="en-GB"/>
+        </w:rPr>
+        <w:t>Core Views</w:t>
+      </w:r>
+    </w:p>
+    <w:p>
+      <w:pPr>
+        <w:spacing w:before="240" w:after="240"/>
+        <w:jc w:val="both"/>
+        <w:rPr>
+          <w:rFonts w:ascii="Calibri" w:hAnsi="Calibri" w:cs="Times New Roman"/>
+          <w:lang w:val="pt-PT"/>
+        </w:rPr>
+      </w:pPr>
+      <w:r>
+        <w:rPr>
+          <w:rFonts w:ascii="Calibri" w:hAnsi="Calibri" w:cs="Times New Roman"/>
+          <w:lang w:val="pt-PT"/>
+        </w:rPr>
+        <w:t>cenas</w:t>
+      </w:r>
+    </w:p>
+    <w:p>
+      <w:pPr>
+        <w:pBdr>
+          <w:bottom w:val="single" w:sz="12" w:space="1" w:color="auto"/>
+        </w:pBdr>
+        <w:rPr>
+          <w:rFonts w:ascii="Calibri" w:hAnsi="Calibri"/>
+          <w:b/>
+          <w:bCs/>
+          <w:smallCaps/>
+          <w:sz w:val="36"/>
+          <w:lang w:val="en-GB"/>
+        </w:rPr>
+      </w:pPr>
+      <w:r>
+        <w:rPr>
+          <w:rFonts w:ascii="Calibri" w:hAnsi="Calibri"/>
+          <w:b/>
+          <w:bCs/>
+          <w:smallCaps/>
+          <w:sz w:val="36"/>
+          <w:szCs w:val="32"/>
+          <w:lang w:val="en-GB"/>
+        </w:rPr>
+        <w:lastRenderedPageBreak/>
+        <w:t>5</w:t>
+      </w:r>
+      <w:r>
+        <w:rPr>
+          <w:rFonts w:ascii="Calibri" w:hAnsi="Calibri"/>
+          <w:b/>
+          <w:bCs/>
+          <w:smallCaps/>
+          <w:sz w:val="36"/>
+          <w:szCs w:val="32"/>
+          <w:lang w:val="en-GB"/>
+        </w:rPr>
+        <w:t>.</w:t>
+      </w:r>
+      <w:r>
+        <w:rPr>
+          <w:rFonts w:ascii="Calibri" w:hAnsi="Calibri"/>
+          <w:b/>
+          <w:bCs/>
+          <w:smallCaps/>
+          <w:sz w:val="36"/>
+          <w:szCs w:val="32"/>
+          <w:lang w:val="en-GB"/>
+        </w:rPr>
+        <w:tab/>
+      </w:r>
+      <w:r>
+        <w:rPr>
+          <w:rFonts w:ascii="Calibri" w:hAnsi="Calibri"/>
+          <w:b/>
+          <w:bCs/>
+          <w:smallCaps/>
+          <w:sz w:val="36"/>
+          <w:szCs w:val="32"/>
+          <w:lang w:val="en-GB"/>
+        </w:rPr>
+        <w:t>Technology</w:t>
+      </w:r>
+      <w:r>
+        <w:rPr>
+          <w:rFonts w:ascii="Calibri" w:hAnsi="Calibri"/>
+          <w:b/>
+          <w:bCs/>
+          <w:smallCaps/>
+          <w:sz w:val="36"/>
+          <w:szCs w:val="32"/>
+          <w:lang w:val="en-GB"/>
+        </w:rPr>
+        <w:t xml:space="preserve"> Architecture / F</w:t>
+      </w:r>
+      <w:r>
+        <w:rPr>
+          <w:rFonts w:ascii="Calibri" w:hAnsi="Calibri"/>
+          <w:b/>
+          <w:bCs/>
+          <w:smallCaps/>
+          <w:sz w:val="36"/>
+          <w:szCs w:val="32"/>
+          <w:lang w:val="en-GB"/>
+        </w:rPr>
+        <w:t>unctional</w:t>
+      </w:r>
+    </w:p>
+    <w:p>
+      <w:pPr>
+        <w:spacing w:before="240" w:after="240"/>
+        <w:jc w:val="both"/>
+        <w:rPr>
+          <w:rFonts w:ascii="Calibri" w:hAnsi="Calibri" w:cs="Times New Roman"/>
+          <w:lang w:val="pt-PT"/>
+        </w:rPr>
+      </w:pPr>
+      <w:r>
+        <w:rPr>
+          <w:rFonts w:ascii="Calibri" w:hAnsi="Calibri" w:cs="Times New Roman"/>
+          <w:lang w:val="pt-PT"/>
+        </w:rPr>
+        <w:t>cenas</w:t>
+      </w:r>
+    </w:p>
+    <w:p>
+      <w:pPr>
+        <w:pBdr>
+          <w:bottom w:val="single" w:sz="12" w:space="1" w:color="auto"/>
+        </w:pBdr>
+        <w:rPr>
+          <w:rFonts w:ascii="Calibri" w:hAnsi="Calibri"/>
+          <w:b/>
+          <w:bCs/>
+          <w:smallCaps/>
+          <w:sz w:val="36"/>
+          <w:lang w:val="en-GB"/>
+        </w:rPr>
+      </w:pPr>
+      <w:r>
+        <w:rPr>
+          <w:rFonts w:ascii="Calibri" w:hAnsi="Calibri"/>
+          <w:b/>
+          <w:bCs/>
+          <w:smallCaps/>
+          <w:sz w:val="36"/>
+          <w:szCs w:val="32"/>
+          <w:lang w:val="en-GB"/>
+        </w:rPr>
+        <w:t>6</w:t>
+      </w:r>
+      <w:r>
+        <w:rPr>
+          <w:rFonts w:ascii="Calibri" w:hAnsi="Calibri"/>
+          <w:b/>
+          <w:bCs/>
+          <w:smallCaps/>
+          <w:sz w:val="36"/>
+          <w:szCs w:val="32"/>
+          <w:lang w:val="en-GB"/>
+        </w:rPr>
+        <w:t>.</w:t>
+      </w:r>
+      <w:r>
+        <w:rPr>
+          <w:rFonts w:ascii="Calibri" w:hAnsi="Calibri"/>
+          <w:b/>
+          <w:bCs/>
+          <w:smallCaps/>
+          <w:sz w:val="36"/>
+          <w:szCs w:val="32"/>
+          <w:lang w:val="en-GB"/>
+        </w:rPr>
+        <w:tab/>
+      </w:r>
+      <w:r>
+        <w:rPr>
+          <w:rFonts w:ascii="Calibri" w:hAnsi="Calibri"/>
+          <w:b/>
+          <w:bCs/>
+          <w:smallCaps/>
+          <w:sz w:val="36"/>
+          <w:szCs w:val="32"/>
+          <w:lang w:val="en-GB"/>
+        </w:rPr>
+        <w:t>Application Login and Virtual Machine Execution</w:t>
+      </w:r>
+    </w:p>
+    <w:p>
+      <w:pPr>
+        <w:spacing w:before="240" w:after="240"/>
+        <w:jc w:val="both"/>
+        <w:rPr>
+          <w:rFonts w:ascii="Calibri" w:hAnsi="Calibri" w:cs="Times New Roman"/>
+          <w:lang w:val="pt-PT"/>
+        </w:rPr>
+      </w:pPr>
+      <w:r>
+        <w:rPr>
+          <w:rFonts w:ascii="Calibri" w:hAnsi="Calibri" w:cs="Times New Roman"/>
+          <w:lang w:val="pt-PT"/>
+        </w:rPr>
+        <w:t>cenas</w:t>
       </w:r>
     </w:p>
     <w:sectPr>
@@ -3006,7 +3499,7 @@
         <w:rStyle w:val="PageNumber"/>
         <w:noProof/>
       </w:rPr>
-      <w:t>4</w:t>
+      <w:t>2</w:t>
     </w:r>
     <w:r>
       <w:rPr>
@@ -6998,7 +7491,7 @@
 </file>
 
 <file path=customXml/itemProps1.xml><?xml version="1.0" encoding="utf-8"?>
-<ds:datastoreItem xmlns:ds="http://schemas.openxmlformats.org/officeDocument/2006/customXml" ds:itemID="{DE192AE4-1493-114F-86B4-5045032CDB4E}">
+<ds:datastoreItem xmlns:ds="http://schemas.openxmlformats.org/officeDocument/2006/customXml" ds:itemID="{95C0E541-679B-CC48-BF6C-23948F505AA5}">
   <ds:schemaRefs>
     <ds:schemaRef ds:uri="http://schemas.openxmlformats.org/officeDocument/2006/bibliography"/>
   </ds:schemaRefs>

</xml_diff>

<commit_message>
[relatorio] tradução de alguns termos
</commit_message>
<xml_diff>
--- a/relatório/Relatório SINF.docx
+++ b/relatório/Relatório SINF.docx
@@ -960,6 +960,18 @@
           <w:szCs w:val="36"/>
           <w:lang w:val="pt-PT"/>
         </w:rPr>
+        <w:br w:type="column"/>
+      </w:r>
+      <w:r>
+        <w:rPr>
+          <w:rFonts w:ascii="Calibri" w:hAnsi="Calibri"/>
+          <w:b/>
+          <w:bCs/>
+          <w:smallCaps/>
+          <w:sz w:val="36"/>
+          <w:szCs w:val="36"/>
+          <w:lang w:val="pt-PT"/>
+        </w:rPr>
         <w:lastRenderedPageBreak/>
         <w:t>Índice</w:t>
       </w:r>
@@ -981,20 +993,6 @@
         <w:jc w:val="both"/>
         <w:rPr>
           <w:rFonts w:ascii="Calibri" w:hAnsi="Calibri"/>
-          <w:b/>
-          <w:bCs/>
-          <w:smallCaps/>
-          <w:sz w:val="36"/>
-          <w:szCs w:val="36"/>
-          <w:lang w:val="pt-PT"/>
-        </w:rPr>
-      </w:pPr>
-    </w:p>
-    <w:p>
-      <w:pPr>
-        <w:jc w:val="both"/>
-        <w:rPr>
-          <w:rFonts w:ascii="Calibri" w:hAnsi="Calibri"/>
           <w:lang w:val="pt-PT"/>
         </w:rPr>
       </w:pPr>
@@ -1004,8 +1002,9 @@
         <w:pStyle w:val="ListParagraph"/>
         <w:numPr>
           <w:ilvl w:val="0"/>
-          <w:numId w:val="1"/>
+          <w:numId w:val="29"/>
         </w:numPr>
+        <w:ind w:left="851"/>
         <w:jc w:val="both"/>
         <w:rPr>
           <w:rFonts w:ascii="Calibri" w:hAnsi="Calibri"/>
@@ -1019,77 +1018,139 @@
         </w:rPr>
         <w:t>Descrição do Projeto</w:t>
       </w:r>
+    </w:p>
+    <w:p>
+      <w:pPr>
+        <w:pStyle w:val="ListParagraph"/>
+        <w:ind w:left="851"/>
+        <w:jc w:val="both"/>
+        <w:rPr>
+          <w:rFonts w:ascii="Calibri" w:hAnsi="Calibri"/>
+          <w:lang w:val="pt-PT"/>
+        </w:rPr>
+      </w:pPr>
     </w:p>
     <w:p>
       <w:pPr>
         <w:pStyle w:val="ListParagraph"/>
         <w:numPr>
           <w:ilvl w:val="0"/>
-          <w:numId w:val="1"/>
+          <w:numId w:val="29"/>
         </w:numPr>
+        <w:ind w:left="851"/>
         <w:jc w:val="both"/>
         <w:rPr>
           <w:rFonts w:ascii="Calibri" w:hAnsi="Calibri"/>
-          <w:lang w:val="pt-PT"/>
-        </w:rPr>
-      </w:pPr>
-      <w:r>
-        <w:rPr>
-          <w:rFonts w:ascii="Calibri" w:hAnsi="Calibri"/>
-          <w:lang w:val="pt-PT"/>
-        </w:rPr>
-        <w:t xml:space="preserve">User </w:t>
-      </w:r>
-      <w:r>
-        <w:rPr>
-          <w:rFonts w:ascii="Calibri" w:hAnsi="Calibri"/>
-          <w:lang w:val="pt-PT"/>
-        </w:rPr>
-        <w:t xml:space="preserve">Relevant </w:t>
-      </w:r>
-      <w:r>
-        <w:rPr>
-          <w:rFonts w:ascii="Calibri" w:hAnsi="Calibri"/>
+          <w:i/>
+          <w:lang w:val="pt-PT"/>
+        </w:rPr>
+      </w:pPr>
+      <w:proofErr w:type="spellStart"/>
+      <w:r>
+        <w:rPr>
+          <w:rFonts w:ascii="Calibri" w:hAnsi="Calibri"/>
+          <w:i/>
+          <w:lang w:val="pt-PT"/>
+        </w:rPr>
+        <w:t>User</w:t>
+      </w:r>
+      <w:proofErr w:type="spellEnd"/>
+      <w:r>
+        <w:rPr>
+          <w:rFonts w:ascii="Calibri" w:hAnsi="Calibri"/>
+          <w:i/>
+          <w:lang w:val="pt-PT"/>
+        </w:rPr>
+        <w:t xml:space="preserve"> </w:t>
+      </w:r>
+      <w:proofErr w:type="spellStart"/>
+      <w:r>
+        <w:rPr>
+          <w:rFonts w:ascii="Calibri" w:hAnsi="Calibri"/>
+          <w:i/>
           <w:lang w:val="pt-PT"/>
         </w:rPr>
         <w:t>Stories</w:t>
       </w:r>
+      <w:proofErr w:type="spellEnd"/>
+    </w:p>
+    <w:p>
+      <w:pPr>
+        <w:jc w:val="both"/>
+        <w:rPr>
+          <w:rFonts w:ascii="Calibri" w:hAnsi="Calibri"/>
+          <w:i/>
+          <w:lang w:val="pt-PT"/>
+        </w:rPr>
+      </w:pPr>
     </w:p>
     <w:p>
       <w:pPr>
         <w:pStyle w:val="ListParagraph"/>
         <w:numPr>
           <w:ilvl w:val="0"/>
-          <w:numId w:val="1"/>
+          <w:numId w:val="29"/>
         </w:numPr>
+        <w:ind w:left="851"/>
         <w:jc w:val="both"/>
         <w:rPr>
           <w:rFonts w:ascii="Calibri" w:hAnsi="Calibri"/>
           <w:lang w:val="pt-PT"/>
         </w:rPr>
       </w:pPr>
-      <w:r>
-        <w:rPr>
-          <w:rFonts w:ascii="Calibri" w:hAnsi="Calibri" w:cs="Georgia"/>
-          <w:color w:val="343434"/>
-        </w:rPr>
-        <w:t>Solution Framework and Adopted T</w:t>
-      </w:r>
-      <w:r>
-        <w:rPr>
-          <w:rFonts w:ascii="Calibri" w:hAnsi="Calibri" w:cs="Georgia"/>
-          <w:color w:val="343434"/>
-        </w:rPr>
-        <w:t>echnologies</w:t>
-      </w:r>
+      <w:proofErr w:type="spellStart"/>
+      <w:r>
+        <w:rPr>
+          <w:rFonts w:ascii="Calibri" w:hAnsi="Calibri"/>
+          <w:i/>
+          <w:lang w:val="pt-PT"/>
+        </w:rPr>
+        <w:t>Solution</w:t>
+      </w:r>
+      <w:proofErr w:type="spellEnd"/>
+      <w:r>
+        <w:rPr>
+          <w:rFonts w:ascii="Calibri" w:hAnsi="Calibri"/>
+          <w:i/>
+          <w:lang w:val="pt-PT"/>
+        </w:rPr>
+        <w:t xml:space="preserve"> </w:t>
+      </w:r>
+      <w:proofErr w:type="spellStart"/>
+      <w:r>
+        <w:rPr>
+          <w:rFonts w:ascii="Calibri" w:hAnsi="Calibri"/>
+          <w:i/>
+          <w:lang w:val="pt-PT"/>
+        </w:rPr>
+        <w:t>Framework</w:t>
+      </w:r>
+      <w:proofErr w:type="spellEnd"/>
+      <w:r>
+        <w:rPr>
+          <w:rFonts w:ascii="Calibri" w:hAnsi="Calibri"/>
+          <w:lang w:val="pt-PT"/>
+        </w:rPr>
+        <w:t xml:space="preserve"> e Tecnologias Adotadas</w:t>
+      </w:r>
+    </w:p>
+    <w:p>
+      <w:pPr>
+        <w:jc w:val="both"/>
+        <w:rPr>
+          <w:rFonts w:ascii="Calibri" w:hAnsi="Calibri"/>
+          <w:lang w:val="pt-PT"/>
+        </w:rPr>
+      </w:pPr>
     </w:p>
     <w:p>
       <w:pPr>
         <w:pStyle w:val="ListParagraph"/>
         <w:numPr>
           <w:ilvl w:val="0"/>
-          <w:numId w:val="1"/>
+          <w:numId w:val="29"/>
         </w:numPr>
+        <w:ind w:left="851"/>
         <w:jc w:val="both"/>
         <w:rPr>
           <w:rFonts w:ascii="Calibri" w:hAnsi="Calibri"/>
@@ -1098,19 +1159,40 @@
       </w:pPr>
       <w:r>
         <w:rPr>
-          <w:rFonts w:ascii="Calibri" w:hAnsi="Calibri" w:cs="Georgia"/>
-          <w:color w:val="343434"/>
-        </w:rPr>
-        <w:t>Core views</w:t>
-      </w:r>
+          <w:rFonts w:ascii="Calibri" w:hAnsi="Calibri"/>
+          <w:i/>
+          <w:lang w:val="pt-PT"/>
+        </w:rPr>
+        <w:t xml:space="preserve">Core </w:t>
+      </w:r>
+      <w:proofErr w:type="spellStart"/>
+      <w:r>
+        <w:rPr>
+          <w:rFonts w:ascii="Calibri" w:hAnsi="Calibri"/>
+          <w:i/>
+          <w:lang w:val="pt-PT"/>
+        </w:rPr>
+        <w:t>Views</w:t>
+      </w:r>
+      <w:proofErr w:type="spellEnd"/>
+    </w:p>
+    <w:p>
+      <w:pPr>
+        <w:jc w:val="both"/>
+        <w:rPr>
+          <w:rFonts w:ascii="Calibri" w:hAnsi="Calibri"/>
+          <w:lang w:val="pt-PT"/>
+        </w:rPr>
+      </w:pPr>
     </w:p>
     <w:p>
       <w:pPr>
         <w:pStyle w:val="ListParagraph"/>
         <w:numPr>
           <w:ilvl w:val="0"/>
-          <w:numId w:val="1"/>
+          <w:numId w:val="29"/>
         </w:numPr>
+        <w:ind w:left="851"/>
         <w:jc w:val="both"/>
         <w:rPr>
           <w:rFonts w:ascii="Calibri" w:hAnsi="Calibri"/>
@@ -1119,26 +1201,38 @@
       </w:pPr>
       <w:r>
         <w:rPr>
-          <w:rFonts w:ascii="Calibri" w:hAnsi="Calibri" w:cs="Georgia"/>
-          <w:color w:val="343434"/>
-        </w:rPr>
-        <w:t>Technology Architecture / F</w:t>
-      </w:r>
-      <w:r>
-        <w:rPr>
-          <w:rFonts w:ascii="Calibri" w:hAnsi="Calibri" w:cs="Georgia"/>
-          <w:color w:val="343434"/>
-        </w:rPr>
-        <w:t>unctional</w:t>
-      </w:r>
+          <w:rFonts w:ascii="Calibri" w:hAnsi="Calibri"/>
+          <w:lang w:val="pt-PT"/>
+        </w:rPr>
+        <w:t>Arquitetura Tecnológica e Funcio</w:t>
+      </w:r>
+      <w:r>
+        <w:rPr>
+          <w:rFonts w:ascii="Calibri" w:hAnsi="Calibri"/>
+          <w:lang w:val="pt-PT"/>
+        </w:rPr>
+        <w:t>nal</w:t>
+      </w:r>
+    </w:p>
+    <w:p>
+      <w:pPr>
+        <w:jc w:val="both"/>
+        <w:rPr>
+          <w:rFonts w:ascii="Calibri" w:hAnsi="Calibri"/>
+          <w:lang w:val="pt-PT"/>
+        </w:rPr>
+      </w:pPr>
+      <w:bookmarkStart w:id="0" w:name="_GoBack"/>
+      <w:bookmarkEnd w:id="0"/>
     </w:p>
     <w:p>
       <w:pPr>
         <w:pStyle w:val="ListParagraph"/>
         <w:numPr>
           <w:ilvl w:val="0"/>
-          <w:numId w:val="1"/>
+          <w:numId w:val="29"/>
         </w:numPr>
+        <w:ind w:left="851"/>
         <w:jc w:val="both"/>
         <w:rPr>
           <w:rFonts w:ascii="Calibri" w:hAnsi="Calibri"/>
@@ -1147,54 +1241,54 @@
       </w:pPr>
       <w:r>
         <w:rPr>
-          <w:rFonts w:ascii="Calibri" w:hAnsi="Calibri" w:cs="Georgia"/>
-          <w:color w:val="343434"/>
-        </w:rPr>
-        <w:t>Application</w:t>
-      </w:r>
-      <w:r>
-        <w:rPr>
-          <w:rFonts w:ascii="Calibri" w:hAnsi="Calibri" w:cs="Georgia"/>
-          <w:color w:val="343434"/>
-        </w:rPr>
-        <w:t xml:space="preserve"> L</w:t>
-      </w:r>
-      <w:bookmarkStart w:id="0" w:name="_GoBack"/>
-      <w:bookmarkEnd w:id="0"/>
-      <w:r>
-        <w:rPr>
-          <w:rFonts w:ascii="Calibri" w:hAnsi="Calibri" w:cs="Georgia"/>
-          <w:color w:val="343434"/>
-        </w:rPr>
-        <w:t xml:space="preserve">ogin and </w:t>
-      </w:r>
-      <w:r>
-        <w:rPr>
-          <w:rFonts w:ascii="Calibri" w:hAnsi="Calibri" w:cs="Georgia"/>
-          <w:color w:val="343434"/>
-        </w:rPr>
-        <w:t>Virtual M</w:t>
-      </w:r>
-      <w:r>
-        <w:rPr>
-          <w:rFonts w:ascii="Calibri" w:hAnsi="Calibri" w:cs="Georgia"/>
-          <w:color w:val="343434"/>
-        </w:rPr>
-        <w:t>achine</w:t>
-      </w:r>
-      <w:r>
-        <w:rPr>
-          <w:rFonts w:ascii="Calibri" w:hAnsi="Calibri" w:cs="Georgia"/>
-          <w:color w:val="343434"/>
-        </w:rPr>
-        <w:t xml:space="preserve"> E</w:t>
-      </w:r>
-      <w:r>
-        <w:rPr>
-          <w:rFonts w:ascii="Calibri" w:hAnsi="Calibri" w:cs="Georgia"/>
-          <w:color w:val="343434"/>
-        </w:rPr>
-        <w:t>xecution</w:t>
+          <w:rFonts w:ascii="Calibri" w:hAnsi="Calibri"/>
+          <w:lang w:val="pt-PT"/>
+        </w:rPr>
+        <w:t>Instruções de Utilização</w:t>
+      </w:r>
+    </w:p>
+    <w:p>
+      <w:pPr>
+        <w:pStyle w:val="ListParagraph"/>
+        <w:numPr>
+          <w:ilvl w:val="1"/>
+          <w:numId w:val="29"/>
+        </w:numPr>
+        <w:ind w:left="1276"/>
+        <w:jc w:val="both"/>
+        <w:rPr>
+          <w:rFonts w:ascii="Calibri" w:hAnsi="Calibri"/>
+          <w:lang w:val="pt-PT"/>
+        </w:rPr>
+      </w:pPr>
+      <w:r>
+        <w:rPr>
+          <w:rFonts w:ascii="Calibri" w:hAnsi="Calibri"/>
+          <w:lang w:val="pt-PT"/>
+        </w:rPr>
+        <w:t>Autenticação na Aplicação</w:t>
+      </w:r>
+    </w:p>
+    <w:p>
+      <w:pPr>
+        <w:pStyle w:val="ListParagraph"/>
+        <w:numPr>
+          <w:ilvl w:val="1"/>
+          <w:numId w:val="29"/>
+        </w:numPr>
+        <w:ind w:left="1276"/>
+        <w:jc w:val="both"/>
+        <w:rPr>
+          <w:rFonts w:ascii="Calibri" w:hAnsi="Calibri"/>
+          <w:lang w:val="pt-PT"/>
+        </w:rPr>
+      </w:pPr>
+      <w:r>
+        <w:rPr>
+          <w:rFonts w:ascii="Calibri" w:hAnsi="Calibri"/>
+          <w:lang w:val="pt-PT"/>
+        </w:rPr>
+        <w:t>Execução da Máquina Virtual</w:t>
       </w:r>
     </w:p>
     <w:p>
@@ -1832,57 +1926,33 @@
           <w:szCs w:val="32"/>
           <w:lang w:val="en-GB"/>
         </w:rPr>
-        <w:t xml:space="preserve">User </w:t>
-      </w:r>
-      <w:r>
-        <w:rPr>
-          <w:rFonts w:ascii="Calibri" w:hAnsi="Calibri"/>
-          <w:b/>
+        <w:t>User Stories</w:t>
+      </w:r>
+    </w:p>
+    <w:p>
+      <w:pPr>
+        <w:jc w:val="both"/>
+        <w:rPr>
+          <w:rFonts w:ascii="Calibri" w:hAnsi="Calibri"/>
           <w:bCs/>
           <w:smallCaps/>
-          <w:sz w:val="36"/>
-          <w:szCs w:val="32"/>
-          <w:lang w:val="en-GB"/>
-        </w:rPr>
-        <w:t xml:space="preserve">Relevant </w:t>
-      </w:r>
-      <w:r>
-        <w:rPr>
-          <w:rFonts w:ascii="Calibri" w:hAnsi="Calibri"/>
-          <w:b/>
+          <w:lang w:val="pt-PT"/>
+        </w:rPr>
+      </w:pPr>
+    </w:p>
+    <w:p>
+      <w:pPr>
+        <w:jc w:val="both"/>
+        <w:rPr>
+          <w:rFonts w:ascii="Calibri" w:hAnsi="Calibri" w:cs="Times New Roman"/>
+          <w:lang w:val="pt-PT"/>
+        </w:rPr>
+      </w:pPr>
+      <w:r>
+        <w:rPr>
+          <w:rFonts w:ascii="Calibri" w:hAnsi="Calibri"/>
           <w:bCs/>
           <w:smallCaps/>
-          <w:sz w:val="36"/>
-          <w:szCs w:val="32"/>
-          <w:lang w:val="en-GB"/>
-        </w:rPr>
-        <w:t>Stories</w:t>
-      </w:r>
-    </w:p>
-    <w:p>
-      <w:pPr>
-        <w:jc w:val="both"/>
-        <w:rPr>
-          <w:rFonts w:ascii="Calibri" w:hAnsi="Calibri"/>
-          <w:bCs/>
-          <w:smallCaps/>
-          <w:lang w:val="pt-PT"/>
-        </w:rPr>
-      </w:pPr>
-    </w:p>
-    <w:p>
-      <w:pPr>
-        <w:jc w:val="both"/>
-        <w:rPr>
-          <w:rFonts w:ascii="Calibri" w:hAnsi="Calibri" w:cs="Times New Roman"/>
-          <w:lang w:val="pt-PT"/>
-        </w:rPr>
-      </w:pPr>
-      <w:r>
-        <w:rPr>
-          <w:rFonts w:ascii="Calibri" w:hAnsi="Calibri"/>
-          <w:bCs/>
-          <w:smallCaps/>
           <w:lang w:val="pt-PT"/>
         </w:rPr>
         <w:tab/>
@@ -1894,6 +1964,7 @@
         </w:rPr>
         <w:t xml:space="preserve">A aplicação </w:t>
       </w:r>
+      <w:proofErr w:type="spellStart"/>
       <w:r>
         <w:rPr>
           <w:rFonts w:ascii="Calibri" w:hAnsi="Calibri" w:cs="Times New Roman"/>
@@ -1902,6 +1973,7 @@
         </w:rPr>
         <w:t>web</w:t>
       </w:r>
+      <w:proofErr w:type="spellEnd"/>
       <w:r>
         <w:rPr>
           <w:rFonts w:ascii="Calibri" w:hAnsi="Calibri" w:cs="Times New Roman"/>
@@ -1969,14 +2041,34 @@
         </w:rPr>
         <w:t xml:space="preserve">Nesta secção encontram-se descritas todas as formas de interação com a aplicação do ponto de vista de um funcionário, na forma de </w:t>
       </w:r>
+      <w:proofErr w:type="spellStart"/>
       <w:r>
         <w:rPr>
           <w:rFonts w:ascii="Calibri" w:hAnsi="Calibri" w:cs="Times New Roman"/>
           <w:i/>
           <w:lang w:val="pt-PT"/>
         </w:rPr>
-        <w:t>user stories</w:t>
-      </w:r>
+        <w:t>user</w:t>
+      </w:r>
+      <w:proofErr w:type="spellEnd"/>
+      <w:r>
+        <w:rPr>
+          <w:rFonts w:ascii="Calibri" w:hAnsi="Calibri" w:cs="Times New Roman"/>
+          <w:i/>
+          <w:lang w:val="pt-PT"/>
+        </w:rPr>
+        <w:t xml:space="preserve"> </w:t>
+      </w:r>
+      <w:proofErr w:type="spellStart"/>
+      <w:r>
+        <w:rPr>
+          <w:rFonts w:ascii="Calibri" w:hAnsi="Calibri" w:cs="Times New Roman"/>
+          <w:i/>
+          <w:lang w:val="pt-PT"/>
+        </w:rPr>
+        <w:t>stories</w:t>
+      </w:r>
+      <w:proofErr w:type="spellEnd"/>
       <w:r>
         <w:rPr>
           <w:rFonts w:ascii="Calibri" w:hAnsi="Calibri" w:cs="Times New Roman"/>
@@ -3072,7 +3164,7 @@
           <w:szCs w:val="32"/>
           <w:lang w:val="en-GB"/>
         </w:rPr>
-        <w:t>3</w:t>
+        <w:br w:type="column"/>
       </w:r>
       <w:r>
         <w:rPr>
@@ -3084,7 +3176,8 @@
           <w:szCs w:val="32"/>
           <w:lang w:val="en-GB"/>
         </w:rPr>
-        <w:t>.</w:t>
+        <w:lastRenderedPageBreak/>
+        <w:t>3.</w:t>
       </w:r>
       <w:r>
         <w:rPr>
@@ -3108,7 +3201,19 @@
           <w:szCs w:val="32"/>
           <w:lang w:val="en-GB"/>
         </w:rPr>
-        <w:t>Solution Framework and Adopted Technologies</w:t>
+        <w:t xml:space="preserve">Solution Framework e </w:t>
+      </w:r>
+      <w:r>
+        <w:rPr>
+          <w:rFonts w:ascii="Calibri" w:hAnsi="Calibri"/>
+          <w:b/>
+          <w:bCs/>
+          <w:smallCaps/>
+          <w:sz w:val="36"/>
+          <w:szCs w:val="32"/>
+          <w:lang w:val="pt-PT"/>
+        </w:rPr>
+        <w:t>Tecnologias Adotadas</w:t>
       </w:r>
     </w:p>
     <w:p>
@@ -3152,7 +3257,7 @@
           <w:szCs w:val="32"/>
           <w:lang w:val="en-GB"/>
         </w:rPr>
-        <w:t>4</w:t>
+        <w:t>4.</w:t>
       </w:r>
       <w:r>
         <w:rPr>
@@ -3164,8 +3269,41 @@
           <w:szCs w:val="32"/>
           <w:lang w:val="en-GB"/>
         </w:rPr>
-        <w:t>.</w:t>
-      </w:r>
+        <w:tab/>
+        <w:t>Core Views</w:t>
+      </w:r>
+    </w:p>
+    <w:p>
+      <w:pPr>
+        <w:spacing w:before="240" w:after="240"/>
+        <w:jc w:val="both"/>
+        <w:rPr>
+          <w:rFonts w:ascii="Calibri" w:hAnsi="Calibri" w:cs="Times New Roman"/>
+          <w:lang w:val="pt-PT"/>
+        </w:rPr>
+      </w:pPr>
+      <w:r>
+        <w:rPr>
+          <w:rFonts w:ascii="Calibri" w:hAnsi="Calibri" w:cs="Times New Roman"/>
+          <w:lang w:val="pt-PT"/>
+        </w:rPr>
+        <w:t>cenas</w:t>
+      </w:r>
+    </w:p>
+    <w:p>
+      <w:pPr>
+        <w:pBdr>
+          <w:bottom w:val="single" w:sz="12" w:space="1" w:color="auto"/>
+        </w:pBdr>
+        <w:rPr>
+          <w:rFonts w:ascii="Calibri" w:hAnsi="Calibri"/>
+          <w:b/>
+          <w:bCs/>
+          <w:smallCaps/>
+          <w:sz w:val="36"/>
+          <w:lang w:val="en-GB"/>
+        </w:rPr>
+      </w:pPr>
       <w:r>
         <w:rPr>
           <w:rFonts w:ascii="Calibri" w:hAnsi="Calibri"/>
@@ -3176,7 +3314,7 @@
           <w:szCs w:val="32"/>
           <w:lang w:val="en-GB"/>
         </w:rPr>
-        <w:tab/>
+        <w:t>5.</w:t>
       </w:r>
       <w:r>
         <w:rPr>
@@ -3188,7 +3326,31 @@
           <w:szCs w:val="32"/>
           <w:lang w:val="en-GB"/>
         </w:rPr>
-        <w:t>Core Views</w:t>
+        <w:tab/>
+      </w:r>
+      <w:r>
+        <w:rPr>
+          <w:rFonts w:ascii="Calibri" w:hAnsi="Calibri"/>
+          <w:b/>
+          <w:bCs/>
+          <w:smallCaps/>
+          <w:sz w:val="36"/>
+          <w:szCs w:val="32"/>
+          <w:lang w:val="pt-PT"/>
+        </w:rPr>
+        <w:t xml:space="preserve">Arquitetura </w:t>
+      </w:r>
+      <w:r>
+        <w:rPr>
+          <w:rFonts w:ascii="Calibri" w:hAnsi="Calibri"/>
+          <w:b/>
+          <w:bCs/>
+          <w:smallCaps/>
+          <w:sz w:val="36"/>
+          <w:szCs w:val="32"/>
+          <w:lang w:val="pt-PT"/>
+        </w:rPr>
+        <w:t>Tecnológica e Funcional</w:t>
       </w:r>
     </w:p>
     <w:p>
@@ -3196,7 +3358,7 @@
         <w:spacing w:before="240" w:after="240"/>
         <w:jc w:val="both"/>
         <w:rPr>
-          <w:rFonts w:ascii="Calibri" w:hAnsi="Calibri" w:cs="Times New Roman"/>
+          <w:rFonts w:ascii="Calibri" w:hAnsi="Calibri"/>
           <w:lang w:val="pt-PT"/>
         </w:rPr>
       </w:pPr>
@@ -3232,8 +3394,7 @@
           <w:szCs w:val="32"/>
           <w:lang w:val="en-GB"/>
         </w:rPr>
-        <w:lastRenderedPageBreak/>
-        <w:t>5</w:t>
+        <w:t>6.</w:t>
       </w:r>
       <w:r>
         <w:rPr>
@@ -3245,7 +3406,7 @@
           <w:szCs w:val="32"/>
           <w:lang w:val="en-GB"/>
         </w:rPr>
-        <w:t>.</w:t>
+        <w:tab/>
       </w:r>
       <w:r>
         <w:rPr>
@@ -3255,45 +3416,61 @@
           <w:smallCaps/>
           <w:sz w:val="36"/>
           <w:szCs w:val="32"/>
-          <w:lang w:val="en-GB"/>
-        </w:rPr>
-        <w:tab/>
-      </w:r>
-      <w:r>
-        <w:rPr>
-          <w:rFonts w:ascii="Calibri" w:hAnsi="Calibri"/>
+          <w:lang w:val="pt-PT"/>
+        </w:rPr>
+        <w:t>Instruções de Utilização</w:t>
+      </w:r>
+    </w:p>
+    <w:p>
+      <w:pPr>
+        <w:spacing w:before="240" w:after="240"/>
+        <w:jc w:val="both"/>
+        <w:rPr>
+          <w:rFonts w:ascii="Calibri" w:hAnsi="Calibri" w:cs="Times New Roman"/>
           <w:b/>
           <w:bCs/>
           <w:smallCaps/>
-          <w:sz w:val="36"/>
-          <w:szCs w:val="32"/>
-          <w:lang w:val="en-GB"/>
-        </w:rPr>
-        <w:t>Technology</w:t>
-      </w:r>
-      <w:r>
-        <w:rPr>
-          <w:rFonts w:ascii="Calibri" w:hAnsi="Calibri"/>
+          <w:sz w:val="32"/>
+          <w:szCs w:val="28"/>
+          <w:u w:val="single"/>
+          <w:lang w:val="pt-PT"/>
+        </w:rPr>
+      </w:pPr>
+      <w:r>
+        <w:rPr>
+          <w:rFonts w:ascii="Calibri" w:hAnsi="Calibri" w:cs="Times New Roman"/>
           <w:b/>
           <w:bCs/>
           <w:smallCaps/>
-          <w:sz w:val="36"/>
-          <w:szCs w:val="32"/>
-          <w:lang w:val="en-GB"/>
-        </w:rPr>
-        <w:t xml:space="preserve"> Architecture / F</w:t>
-      </w:r>
-      <w:r>
-        <w:rPr>
-          <w:rFonts w:ascii="Calibri" w:hAnsi="Calibri"/>
+          <w:sz w:val="32"/>
+          <w:szCs w:val="28"/>
+          <w:lang w:val="pt-PT"/>
+        </w:rPr>
+        <w:t>6.1</w:t>
+      </w:r>
+      <w:r>
+        <w:rPr>
+          <w:rFonts w:ascii="Calibri" w:hAnsi="Calibri" w:cs="Times New Roman"/>
           <w:b/>
           <w:bCs/>
           <w:smallCaps/>
-          <w:sz w:val="36"/>
-          <w:szCs w:val="32"/>
-          <w:lang w:val="en-GB"/>
-        </w:rPr>
-        <w:t>unctional</w:t>
+          <w:sz w:val="32"/>
+          <w:szCs w:val="28"/>
+          <w:lang w:val="pt-PT"/>
+        </w:rPr>
+        <w:tab/>
+      </w:r>
+      <w:r>
+        <w:rPr>
+          <w:rFonts w:ascii="Calibri" w:hAnsi="Calibri" w:cs="Times New Roman"/>
+          <w:b/>
+          <w:bCs/>
+          <w:smallCaps/>
+          <w:sz w:val="32"/>
+          <w:szCs w:val="28"/>
+          <w:lang w:val="pt-PT"/>
+        </w:rPr>
+        <w:t>Autenticação na Aplicação</w:t>
       </w:r>
     </w:p>
     <w:p>
@@ -3315,65 +3492,53 @@
     </w:p>
     <w:p>
       <w:pPr>
-        <w:pBdr>
-          <w:bottom w:val="single" w:sz="12" w:space="1" w:color="auto"/>
-        </w:pBdr>
-        <w:rPr>
-          <w:rFonts w:ascii="Calibri" w:hAnsi="Calibri"/>
+        <w:spacing w:before="240" w:after="240"/>
+        <w:jc w:val="both"/>
+        <w:rPr>
+          <w:rFonts w:ascii="Calibri" w:hAnsi="Calibri" w:cs="Times New Roman"/>
           <w:b/>
           <w:bCs/>
           <w:smallCaps/>
-          <w:sz w:val="36"/>
-          <w:lang w:val="en-GB"/>
-        </w:rPr>
-      </w:pPr>
-      <w:r>
-        <w:rPr>
-          <w:rFonts w:ascii="Calibri" w:hAnsi="Calibri"/>
+          <w:sz w:val="32"/>
+          <w:szCs w:val="28"/>
+          <w:lang w:val="pt-PT"/>
+        </w:rPr>
+      </w:pPr>
+      <w:r>
+        <w:rPr>
+          <w:rFonts w:ascii="Calibri" w:hAnsi="Calibri" w:cs="Times New Roman"/>
           <w:b/>
           <w:bCs/>
           <w:smallCaps/>
-          <w:sz w:val="36"/>
-          <w:szCs w:val="32"/>
-          <w:lang w:val="en-GB"/>
-        </w:rPr>
-        <w:t>6</w:t>
-      </w:r>
-      <w:r>
-        <w:rPr>
-          <w:rFonts w:ascii="Calibri" w:hAnsi="Calibri"/>
+          <w:sz w:val="32"/>
+          <w:szCs w:val="28"/>
+          <w:lang w:val="pt-PT"/>
+        </w:rPr>
+        <w:t>6.2</w:t>
+      </w:r>
+      <w:r>
+        <w:rPr>
+          <w:rFonts w:ascii="Calibri" w:hAnsi="Calibri" w:cs="Times New Roman"/>
           <w:b/>
           <w:bCs/>
           <w:smallCaps/>
-          <w:sz w:val="36"/>
-          <w:szCs w:val="32"/>
-          <w:lang w:val="en-GB"/>
-        </w:rPr>
-        <w:t>.</w:t>
-      </w:r>
-      <w:r>
-        <w:rPr>
-          <w:rFonts w:ascii="Calibri" w:hAnsi="Calibri"/>
+          <w:sz w:val="32"/>
+          <w:szCs w:val="28"/>
+          <w:lang w:val="pt-PT"/>
+        </w:rPr>
+        <w:tab/>
+      </w:r>
+      <w:r>
+        <w:rPr>
+          <w:rFonts w:ascii="Calibri" w:hAnsi="Calibri" w:cs="Times New Roman"/>
           <w:b/>
           <w:bCs/>
           <w:smallCaps/>
-          <w:sz w:val="36"/>
-          <w:szCs w:val="32"/>
-          <w:lang w:val="en-GB"/>
-        </w:rPr>
-        <w:tab/>
-      </w:r>
-      <w:r>
-        <w:rPr>
-          <w:rFonts w:ascii="Calibri" w:hAnsi="Calibri"/>
-          <w:b/>
-          <w:bCs/>
-          <w:smallCaps/>
-          <w:sz w:val="36"/>
-          <w:szCs w:val="32"/>
-          <w:lang w:val="en-GB"/>
-        </w:rPr>
-        <w:t>Application Login and Virtual Machine Execution</w:t>
+          <w:sz w:val="32"/>
+          <w:szCs w:val="28"/>
+          <w:lang w:val="pt-PT"/>
+        </w:rPr>
+        <w:t>Execução da Máquina Virtual</w:t>
       </w:r>
     </w:p>
     <w:p>
@@ -4570,6 +4735,92 @@
     </w:lvl>
   </w:abstractNum>
   <w:abstractNum w:abstractNumId="10">
+    <w:nsid w:val="30946AA8"/>
+    <w:multiLevelType w:val="hybridMultilevel"/>
+    <w:tmpl w:val="2D406234"/>
+    <w:lvl w:ilvl="0" w:tplc="0409000F">
+      <w:start w:val="1"/>
+      <w:numFmt w:val="decimal"/>
+      <w:lvlText w:val="%1."/>
+      <w:lvlJc w:val="left"/>
+      <w:pPr>
+        <w:ind w:left="731" w:hanging="360"/>
+      </w:pPr>
+    </w:lvl>
+    <w:lvl w:ilvl="1" w:tplc="0409000F">
+      <w:start w:val="1"/>
+      <w:numFmt w:val="decimal"/>
+      <w:lvlText w:val="%2."/>
+      <w:lvlJc w:val="left"/>
+      <w:pPr>
+        <w:ind w:left="1451" w:hanging="360"/>
+      </w:pPr>
+    </w:lvl>
+    <w:lvl w:ilvl="2" w:tplc="0409001B" w:tentative="1">
+      <w:start w:val="1"/>
+      <w:numFmt w:val="lowerRoman"/>
+      <w:lvlText w:val="%3."/>
+      <w:lvlJc w:val="right"/>
+      <w:pPr>
+        <w:ind w:left="2171" w:hanging="180"/>
+      </w:pPr>
+    </w:lvl>
+    <w:lvl w:ilvl="3" w:tplc="0409000F" w:tentative="1">
+      <w:start w:val="1"/>
+      <w:numFmt w:val="decimal"/>
+      <w:lvlText w:val="%4."/>
+      <w:lvlJc w:val="left"/>
+      <w:pPr>
+        <w:ind w:left="2891" w:hanging="360"/>
+      </w:pPr>
+    </w:lvl>
+    <w:lvl w:ilvl="4" w:tplc="04090019" w:tentative="1">
+      <w:start w:val="1"/>
+      <w:numFmt w:val="lowerLetter"/>
+      <w:lvlText w:val="%5."/>
+      <w:lvlJc w:val="left"/>
+      <w:pPr>
+        <w:ind w:left="3611" w:hanging="360"/>
+      </w:pPr>
+    </w:lvl>
+    <w:lvl w:ilvl="5" w:tplc="0409001B" w:tentative="1">
+      <w:start w:val="1"/>
+      <w:numFmt w:val="lowerRoman"/>
+      <w:lvlText w:val="%6."/>
+      <w:lvlJc w:val="right"/>
+      <w:pPr>
+        <w:ind w:left="4331" w:hanging="180"/>
+      </w:pPr>
+    </w:lvl>
+    <w:lvl w:ilvl="6" w:tplc="0409000F" w:tentative="1">
+      <w:start w:val="1"/>
+      <w:numFmt w:val="decimal"/>
+      <w:lvlText w:val="%7."/>
+      <w:lvlJc w:val="left"/>
+      <w:pPr>
+        <w:ind w:left="5051" w:hanging="360"/>
+      </w:pPr>
+    </w:lvl>
+    <w:lvl w:ilvl="7" w:tplc="04090019" w:tentative="1">
+      <w:start w:val="1"/>
+      <w:numFmt w:val="lowerLetter"/>
+      <w:lvlText w:val="%8."/>
+      <w:lvlJc w:val="left"/>
+      <w:pPr>
+        <w:ind w:left="5771" w:hanging="360"/>
+      </w:pPr>
+    </w:lvl>
+    <w:lvl w:ilvl="8" w:tplc="0409001B" w:tentative="1">
+      <w:start w:val="1"/>
+      <w:numFmt w:val="lowerRoman"/>
+      <w:lvlText w:val="%9."/>
+      <w:lvlJc w:val="right"/>
+      <w:pPr>
+        <w:ind w:left="6491" w:hanging="180"/>
+      </w:pPr>
+    </w:lvl>
+  </w:abstractNum>
+  <w:abstractNum w:abstractNumId="11">
     <w:nsid w:val="39E96408"/>
     <w:multiLevelType w:val="multilevel"/>
     <w:tmpl w:val="0816001F"/>
@@ -4658,7 +4909,93 @@
       </w:pPr>
     </w:lvl>
   </w:abstractNum>
-  <w:abstractNum w:abstractNumId="11">
+  <w:abstractNum w:abstractNumId="12">
+    <w:nsid w:val="3A7E21A2"/>
+    <w:multiLevelType w:val="multilevel"/>
+    <w:tmpl w:val="0409001F"/>
+    <w:lvl w:ilvl="0">
+      <w:start w:val="1"/>
+      <w:numFmt w:val="decimal"/>
+      <w:lvlText w:val="%1."/>
+      <w:lvlJc w:val="left"/>
+      <w:pPr>
+        <w:ind w:left="360" w:hanging="360"/>
+      </w:pPr>
+    </w:lvl>
+    <w:lvl w:ilvl="1">
+      <w:start w:val="1"/>
+      <w:numFmt w:val="decimal"/>
+      <w:lvlText w:val="%1.%2."/>
+      <w:lvlJc w:val="left"/>
+      <w:pPr>
+        <w:ind w:left="792" w:hanging="432"/>
+      </w:pPr>
+    </w:lvl>
+    <w:lvl w:ilvl="2">
+      <w:start w:val="1"/>
+      <w:numFmt w:val="decimal"/>
+      <w:lvlText w:val="%1.%2.%3."/>
+      <w:lvlJc w:val="left"/>
+      <w:pPr>
+        <w:ind w:left="1224" w:hanging="504"/>
+      </w:pPr>
+    </w:lvl>
+    <w:lvl w:ilvl="3">
+      <w:start w:val="1"/>
+      <w:numFmt w:val="decimal"/>
+      <w:lvlText w:val="%1.%2.%3.%4."/>
+      <w:lvlJc w:val="left"/>
+      <w:pPr>
+        <w:ind w:left="1728" w:hanging="648"/>
+      </w:pPr>
+    </w:lvl>
+    <w:lvl w:ilvl="4">
+      <w:start w:val="1"/>
+      <w:numFmt w:val="decimal"/>
+      <w:lvlText w:val="%1.%2.%3.%4.%5."/>
+      <w:lvlJc w:val="left"/>
+      <w:pPr>
+        <w:ind w:left="2232" w:hanging="792"/>
+      </w:pPr>
+    </w:lvl>
+    <w:lvl w:ilvl="5">
+      <w:start w:val="1"/>
+      <w:numFmt w:val="decimal"/>
+      <w:lvlText w:val="%1.%2.%3.%4.%5.%6."/>
+      <w:lvlJc w:val="left"/>
+      <w:pPr>
+        <w:ind w:left="2736" w:hanging="936"/>
+      </w:pPr>
+    </w:lvl>
+    <w:lvl w:ilvl="6">
+      <w:start w:val="1"/>
+      <w:numFmt w:val="decimal"/>
+      <w:lvlText w:val="%1.%2.%3.%4.%5.%6.%7."/>
+      <w:lvlJc w:val="left"/>
+      <w:pPr>
+        <w:ind w:left="3240" w:hanging="1080"/>
+      </w:pPr>
+    </w:lvl>
+    <w:lvl w:ilvl="7">
+      <w:start w:val="1"/>
+      <w:numFmt w:val="decimal"/>
+      <w:lvlText w:val="%1.%2.%3.%4.%5.%6.%7.%8."/>
+      <w:lvlJc w:val="left"/>
+      <w:pPr>
+        <w:ind w:left="3744" w:hanging="1224"/>
+      </w:pPr>
+    </w:lvl>
+    <w:lvl w:ilvl="8">
+      <w:start w:val="1"/>
+      <w:numFmt w:val="decimal"/>
+      <w:lvlText w:val="%1.%2.%3.%4.%5.%6.%7.%8.%9."/>
+      <w:lvlJc w:val="left"/>
+      <w:pPr>
+        <w:ind w:left="4320" w:hanging="1440"/>
+      </w:pPr>
+    </w:lvl>
+  </w:abstractNum>
+  <w:abstractNum w:abstractNumId="13">
     <w:nsid w:val="3D62061F"/>
     <w:multiLevelType w:val="hybridMultilevel"/>
     <w:tmpl w:val="78F4C8E6"/>
@@ -4771,7 +5108,7 @@
       </w:rPr>
     </w:lvl>
   </w:abstractNum>
-  <w:abstractNum w:abstractNumId="12">
+  <w:abstractNum w:abstractNumId="14">
     <w:nsid w:val="44901404"/>
     <w:multiLevelType w:val="hybridMultilevel"/>
     <w:tmpl w:val="8B30350E"/>
@@ -4884,7 +5221,7 @@
       </w:rPr>
     </w:lvl>
   </w:abstractNum>
-  <w:abstractNum w:abstractNumId="13">
+  <w:abstractNum w:abstractNumId="15">
     <w:nsid w:val="4A3507F2"/>
     <w:multiLevelType w:val="hybridMultilevel"/>
     <w:tmpl w:val="E4506BBC"/>
@@ -4973,7 +5310,7 @@
       </w:pPr>
     </w:lvl>
   </w:abstractNum>
-  <w:abstractNum w:abstractNumId="14">
+  <w:abstractNum w:abstractNumId="16">
     <w:nsid w:val="50F17974"/>
     <w:multiLevelType w:val="multilevel"/>
     <w:tmpl w:val="5CFCBA36"/>
@@ -5122,7 +5459,7 @@
       </w:rPr>
     </w:lvl>
   </w:abstractNum>
-  <w:abstractNum w:abstractNumId="15">
+  <w:abstractNum w:abstractNumId="17">
     <w:nsid w:val="524905A3"/>
     <w:multiLevelType w:val="multilevel"/>
     <w:tmpl w:val="DA92AFEA"/>
@@ -5235,7 +5572,7 @@
       </w:rPr>
     </w:lvl>
   </w:abstractNum>
-  <w:abstractNum w:abstractNumId="16">
+  <w:abstractNum w:abstractNumId="18">
     <w:nsid w:val="574B2FDE"/>
     <w:multiLevelType w:val="multilevel"/>
     <w:tmpl w:val="0816001F"/>
@@ -5321,7 +5658,7 @@
       </w:pPr>
     </w:lvl>
   </w:abstractNum>
-  <w:abstractNum w:abstractNumId="17">
+  <w:abstractNum w:abstractNumId="19">
     <w:nsid w:val="58A45679"/>
     <w:multiLevelType w:val="hybridMultilevel"/>
     <w:tmpl w:val="405A2B82"/>
@@ -5410,7 +5747,7 @@
       </w:pPr>
     </w:lvl>
   </w:abstractNum>
-  <w:abstractNum w:abstractNumId="18">
+  <w:abstractNum w:abstractNumId="20">
     <w:nsid w:val="59D22404"/>
     <w:multiLevelType w:val="multilevel"/>
     <w:tmpl w:val="0409001F"/>
@@ -5496,7 +5833,7 @@
       </w:pPr>
     </w:lvl>
   </w:abstractNum>
-  <w:abstractNum w:abstractNumId="19">
+  <w:abstractNum w:abstractNumId="21">
     <w:nsid w:val="5E45545C"/>
     <w:multiLevelType w:val="multilevel"/>
     <w:tmpl w:val="0409001F"/>
@@ -5515,6 +5852,92 @@
       <w:lvlText w:val="%1.%2."/>
       <w:lvlJc w:val="left"/>
       <w:pPr>
+        <w:ind w:left="1283" w:hanging="432"/>
+      </w:pPr>
+    </w:lvl>
+    <w:lvl w:ilvl="2">
+      <w:start w:val="1"/>
+      <w:numFmt w:val="decimal"/>
+      <w:lvlText w:val="%1.%2.%3."/>
+      <w:lvlJc w:val="left"/>
+      <w:pPr>
+        <w:ind w:left="1224" w:hanging="504"/>
+      </w:pPr>
+    </w:lvl>
+    <w:lvl w:ilvl="3">
+      <w:start w:val="1"/>
+      <w:numFmt w:val="decimal"/>
+      <w:lvlText w:val="%1.%2.%3.%4."/>
+      <w:lvlJc w:val="left"/>
+      <w:pPr>
+        <w:ind w:left="1728" w:hanging="648"/>
+      </w:pPr>
+    </w:lvl>
+    <w:lvl w:ilvl="4">
+      <w:start w:val="1"/>
+      <w:numFmt w:val="decimal"/>
+      <w:lvlText w:val="%1.%2.%3.%4.%5."/>
+      <w:lvlJc w:val="left"/>
+      <w:pPr>
+        <w:ind w:left="2232" w:hanging="792"/>
+      </w:pPr>
+    </w:lvl>
+    <w:lvl w:ilvl="5">
+      <w:start w:val="1"/>
+      <w:numFmt w:val="decimal"/>
+      <w:lvlText w:val="%1.%2.%3.%4.%5.%6."/>
+      <w:lvlJc w:val="left"/>
+      <w:pPr>
+        <w:ind w:left="2736" w:hanging="936"/>
+      </w:pPr>
+    </w:lvl>
+    <w:lvl w:ilvl="6">
+      <w:start w:val="1"/>
+      <w:numFmt w:val="decimal"/>
+      <w:lvlText w:val="%1.%2.%3.%4.%5.%6.%7."/>
+      <w:lvlJc w:val="left"/>
+      <w:pPr>
+        <w:ind w:left="3240" w:hanging="1080"/>
+      </w:pPr>
+    </w:lvl>
+    <w:lvl w:ilvl="7">
+      <w:start w:val="1"/>
+      <w:numFmt w:val="decimal"/>
+      <w:lvlText w:val="%1.%2.%3.%4.%5.%6.%7.%8."/>
+      <w:lvlJc w:val="left"/>
+      <w:pPr>
+        <w:ind w:left="3744" w:hanging="1224"/>
+      </w:pPr>
+    </w:lvl>
+    <w:lvl w:ilvl="8">
+      <w:start w:val="1"/>
+      <w:numFmt w:val="decimal"/>
+      <w:lvlText w:val="%1.%2.%3.%4.%5.%6.%7.%8.%9."/>
+      <w:lvlJc w:val="left"/>
+      <w:pPr>
+        <w:ind w:left="4320" w:hanging="1440"/>
+      </w:pPr>
+    </w:lvl>
+  </w:abstractNum>
+  <w:abstractNum w:abstractNumId="22">
+    <w:nsid w:val="60B2622A"/>
+    <w:multiLevelType w:val="multilevel"/>
+    <w:tmpl w:val="0409001F"/>
+    <w:lvl w:ilvl="0">
+      <w:start w:val="1"/>
+      <w:numFmt w:val="decimal"/>
+      <w:lvlText w:val="%1."/>
+      <w:lvlJc w:val="left"/>
+      <w:pPr>
+        <w:ind w:left="360" w:hanging="360"/>
+      </w:pPr>
+    </w:lvl>
+    <w:lvl w:ilvl="1">
+      <w:start w:val="1"/>
+      <w:numFmt w:val="decimal"/>
+      <w:lvlText w:val="%1.%2."/>
+      <w:lvlJc w:val="left"/>
+      <w:pPr>
         <w:ind w:left="792" w:hanging="432"/>
       </w:pPr>
     </w:lvl>
@@ -5582,7 +6005,7 @@
       </w:pPr>
     </w:lvl>
   </w:abstractNum>
-  <w:abstractNum w:abstractNumId="20">
+  <w:abstractNum w:abstractNumId="23">
     <w:nsid w:val="683F1111"/>
     <w:multiLevelType w:val="multilevel"/>
     <w:tmpl w:val="93E07BEE"/>
@@ -5668,7 +6091,7 @@
       </w:pPr>
     </w:lvl>
   </w:abstractNum>
-  <w:abstractNum w:abstractNumId="21">
+  <w:abstractNum w:abstractNumId="24">
     <w:nsid w:val="6BD63E82"/>
     <w:multiLevelType w:val="hybridMultilevel"/>
     <w:tmpl w:val="6390F518"/>
@@ -5754,7 +6177,93 @@
       </w:pPr>
     </w:lvl>
   </w:abstractNum>
-  <w:abstractNum w:abstractNumId="22">
+  <w:abstractNum w:abstractNumId="25">
+    <w:nsid w:val="72516E93"/>
+    <w:multiLevelType w:val="multilevel"/>
+    <w:tmpl w:val="0409001F"/>
+    <w:lvl w:ilvl="0">
+      <w:start w:val="1"/>
+      <w:numFmt w:val="decimal"/>
+      <w:lvlText w:val="%1."/>
+      <w:lvlJc w:val="left"/>
+      <w:pPr>
+        <w:ind w:left="360" w:hanging="360"/>
+      </w:pPr>
+    </w:lvl>
+    <w:lvl w:ilvl="1">
+      <w:start w:val="1"/>
+      <w:numFmt w:val="decimal"/>
+      <w:lvlText w:val="%1.%2."/>
+      <w:lvlJc w:val="left"/>
+      <w:pPr>
+        <w:ind w:left="792" w:hanging="432"/>
+      </w:pPr>
+    </w:lvl>
+    <w:lvl w:ilvl="2">
+      <w:start w:val="1"/>
+      <w:numFmt w:val="decimal"/>
+      <w:lvlText w:val="%1.%2.%3."/>
+      <w:lvlJc w:val="left"/>
+      <w:pPr>
+        <w:ind w:left="1224" w:hanging="504"/>
+      </w:pPr>
+    </w:lvl>
+    <w:lvl w:ilvl="3">
+      <w:start w:val="1"/>
+      <w:numFmt w:val="decimal"/>
+      <w:lvlText w:val="%1.%2.%3.%4."/>
+      <w:lvlJc w:val="left"/>
+      <w:pPr>
+        <w:ind w:left="1728" w:hanging="648"/>
+      </w:pPr>
+    </w:lvl>
+    <w:lvl w:ilvl="4">
+      <w:start w:val="1"/>
+      <w:numFmt w:val="decimal"/>
+      <w:lvlText w:val="%1.%2.%3.%4.%5."/>
+      <w:lvlJc w:val="left"/>
+      <w:pPr>
+        <w:ind w:left="2232" w:hanging="792"/>
+      </w:pPr>
+    </w:lvl>
+    <w:lvl w:ilvl="5">
+      <w:start w:val="1"/>
+      <w:numFmt w:val="decimal"/>
+      <w:lvlText w:val="%1.%2.%3.%4.%5.%6."/>
+      <w:lvlJc w:val="left"/>
+      <w:pPr>
+        <w:ind w:left="2736" w:hanging="936"/>
+      </w:pPr>
+    </w:lvl>
+    <w:lvl w:ilvl="6">
+      <w:start w:val="1"/>
+      <w:numFmt w:val="decimal"/>
+      <w:lvlText w:val="%1.%2.%3.%4.%5.%6.%7."/>
+      <w:lvlJc w:val="left"/>
+      <w:pPr>
+        <w:ind w:left="3240" w:hanging="1080"/>
+      </w:pPr>
+    </w:lvl>
+    <w:lvl w:ilvl="7">
+      <w:start w:val="1"/>
+      <w:numFmt w:val="decimal"/>
+      <w:lvlText w:val="%1.%2.%3.%4.%5.%6.%7.%8."/>
+      <w:lvlJc w:val="left"/>
+      <w:pPr>
+        <w:ind w:left="3744" w:hanging="1224"/>
+      </w:pPr>
+    </w:lvl>
+    <w:lvl w:ilvl="8">
+      <w:start w:val="1"/>
+      <w:numFmt w:val="decimal"/>
+      <w:lvlText w:val="%1.%2.%3.%4.%5.%6.%7.%8.%9."/>
+      <w:lvlJc w:val="left"/>
+      <w:pPr>
+        <w:ind w:left="4320" w:hanging="1440"/>
+      </w:pPr>
+    </w:lvl>
+  </w:abstractNum>
+  <w:abstractNum w:abstractNumId="26">
     <w:nsid w:val="775A7B79"/>
     <w:multiLevelType w:val="multilevel"/>
     <w:tmpl w:val="D51053E0"/>
@@ -5840,7 +6349,7 @@
       </w:pPr>
     </w:lvl>
   </w:abstractNum>
-  <w:abstractNum w:abstractNumId="23">
+  <w:abstractNum w:abstractNumId="27">
     <w:nsid w:val="77985A67"/>
     <w:multiLevelType w:val="hybridMultilevel"/>
     <w:tmpl w:val="7C06596C"/>
@@ -5953,7 +6462,7 @@
       </w:rPr>
     </w:lvl>
   </w:abstractNum>
-  <w:abstractNum w:abstractNumId="24">
+  <w:abstractNum w:abstractNumId="28">
     <w:nsid w:val="7A352443"/>
     <w:multiLevelType w:val="hybridMultilevel"/>
     <w:tmpl w:val="BCBE7F6A"/>
@@ -6067,40 +6576,40 @@
     </w:lvl>
   </w:abstractNum>
   <w:num w:numId="1">
-    <w:abstractNumId w:val="19"/>
+    <w:abstractNumId w:val="21"/>
   </w:num>
   <w:num w:numId="2">
-    <w:abstractNumId w:val="20"/>
+    <w:abstractNumId w:val="23"/>
   </w:num>
   <w:num w:numId="3">
-    <w:abstractNumId w:val="22"/>
+    <w:abstractNumId w:val="26"/>
   </w:num>
   <w:num w:numId="4">
-    <w:abstractNumId w:val="17"/>
+    <w:abstractNumId w:val="19"/>
   </w:num>
   <w:num w:numId="5">
     <w:abstractNumId w:val="6"/>
   </w:num>
   <w:num w:numId="6">
-    <w:abstractNumId w:val="18"/>
+    <w:abstractNumId w:val="20"/>
   </w:num>
   <w:num w:numId="7">
     <w:abstractNumId w:val="0"/>
   </w:num>
   <w:num w:numId="8">
-    <w:abstractNumId w:val="15"/>
+    <w:abstractNumId w:val="17"/>
   </w:num>
   <w:num w:numId="9">
-    <w:abstractNumId w:val="14"/>
+    <w:abstractNumId w:val="16"/>
   </w:num>
   <w:num w:numId="10">
-    <w:abstractNumId w:val="23"/>
+    <w:abstractNumId w:val="27"/>
   </w:num>
   <w:num w:numId="11">
     <w:abstractNumId w:val="8"/>
   </w:num>
   <w:num w:numId="12">
-    <w:abstractNumId w:val="13"/>
+    <w:abstractNumId w:val="15"/>
   </w:num>
   <w:num w:numId="13">
     <w:abstractNumId w:val="4"/>
@@ -6109,25 +6618,25 @@
     <w:abstractNumId w:val="3"/>
   </w:num>
   <w:num w:numId="15">
-    <w:abstractNumId w:val="12"/>
+    <w:abstractNumId w:val="14"/>
   </w:num>
   <w:num w:numId="16">
-    <w:abstractNumId w:val="24"/>
+    <w:abstractNumId w:val="28"/>
   </w:num>
   <w:num w:numId="17">
-    <w:abstractNumId w:val="11"/>
+    <w:abstractNumId w:val="13"/>
   </w:num>
   <w:num w:numId="18">
     <w:abstractNumId w:val="7"/>
   </w:num>
   <w:num w:numId="19">
-    <w:abstractNumId w:val="21"/>
+    <w:abstractNumId w:val="24"/>
   </w:num>
   <w:num w:numId="20">
-    <w:abstractNumId w:val="10"/>
+    <w:abstractNumId w:val="11"/>
   </w:num>
   <w:num w:numId="21">
-    <w:abstractNumId w:val="16"/>
+    <w:abstractNumId w:val="18"/>
   </w:num>
   <w:num w:numId="22">
     <w:abstractNumId w:val="2"/>
@@ -6140,6 +6649,18 @@
   </w:num>
   <w:num w:numId="25">
     <w:abstractNumId w:val="5"/>
+  </w:num>
+  <w:num w:numId="26">
+    <w:abstractNumId w:val="12"/>
+  </w:num>
+  <w:num w:numId="27">
+    <w:abstractNumId w:val="25"/>
+  </w:num>
+  <w:num w:numId="28">
+    <w:abstractNumId w:val="10"/>
+  </w:num>
+  <w:num w:numId="29">
+    <w:abstractNumId w:val="22"/>
   </w:num>
 </w:numbering>
 </file>
@@ -7491,7 +8012,7 @@
 </file>
 
 <file path=customXml/itemProps1.xml><?xml version="1.0" encoding="utf-8"?>
-<ds:datastoreItem xmlns:ds="http://schemas.openxmlformats.org/officeDocument/2006/customXml" ds:itemID="{95C0E541-679B-CC48-BF6C-23948F505AA5}">
+<ds:datastoreItem xmlns:ds="http://schemas.openxmlformats.org/officeDocument/2006/customXml" ds:itemID="{C57EE068-8CBA-534A-8E8D-0BCB8AAC84D9}">
   <ds:schemaRefs>
     <ds:schemaRef ds:uri="http://schemas.openxmlformats.org/officeDocument/2006/bibliography"/>
   </ds:schemaRefs>

</xml_diff>

<commit_message>
[relatorio] nomes das ferramentas utilizadas no projeto
</commit_message>
<xml_diff>
--- a/relatório/Relatório SINF.docx
+++ b/relatório/Relatório SINF.docx
@@ -1222,8 +1222,6 @@
           <w:lang w:val="pt-PT"/>
         </w:rPr>
       </w:pPr>
-      <w:bookmarkStart w:id="0" w:name="_GoBack"/>
-      <w:bookmarkEnd w:id="0"/>
     </w:p>
     <w:p>
       <w:pPr>
@@ -3230,8 +3228,538 @@
           <w:rFonts w:ascii="Calibri" w:hAnsi="Calibri" w:cs="Times New Roman"/>
           <w:lang w:val="pt-PT"/>
         </w:rPr>
-        <w:t>cenas</w:t>
-      </w:r>
+        <w:t xml:space="preserve">Primavera ERP 8 </w:t>
+      </w:r>
+      <w:r>
+        <w:rPr>
+          <w:rFonts w:ascii="Calibri" w:hAnsi="Calibri" w:cs="Times New Roman"/>
+          <w:highlight w:val="yellow"/>
+          <w:lang w:val="pt-PT"/>
+        </w:rPr>
+        <w:t>(</w:t>
+      </w:r>
+      <w:proofErr w:type="spellStart"/>
+      <w:r>
+        <w:rPr>
+          <w:rFonts w:ascii="Calibri" w:hAnsi="Calibri" w:cs="Times New Roman"/>
+          <w:highlight w:val="yellow"/>
+          <w:lang w:val="pt-PT"/>
+        </w:rPr>
+        <w:t>condirmar</w:t>
+      </w:r>
+      <w:proofErr w:type="spellEnd"/>
+      <w:r>
+        <w:rPr>
+          <w:rFonts w:ascii="Calibri" w:hAnsi="Calibri" w:cs="Times New Roman"/>
+          <w:highlight w:val="yellow"/>
+          <w:lang w:val="pt-PT"/>
+        </w:rPr>
+        <w:t xml:space="preserve"> a versão!!)</w:t>
+      </w:r>
+      <w:r>
+        <w:rPr>
+          <w:rFonts w:ascii="Calibri" w:hAnsi="Calibri" w:cs="Times New Roman"/>
+          <w:lang w:val="pt-PT"/>
+        </w:rPr>
+        <w:t>: ERP</w:t>
+      </w:r>
+    </w:p>
+    <w:p>
+      <w:pPr>
+        <w:spacing w:before="240" w:after="240"/>
+        <w:jc w:val="both"/>
+        <w:rPr>
+          <w:rFonts w:ascii="Calibri" w:hAnsi="Calibri" w:cs="Times New Roman"/>
+          <w:lang w:val="pt-PT"/>
+        </w:rPr>
+      </w:pPr>
+      <w:r>
+        <w:rPr>
+          <w:rFonts w:ascii="Calibri" w:hAnsi="Calibri" w:cs="Times New Roman"/>
+          <w:lang w:val="pt-PT"/>
+        </w:rPr>
+        <w:t xml:space="preserve">Microsoft Visual </w:t>
+      </w:r>
+      <w:proofErr w:type="spellStart"/>
+      <w:r>
+        <w:rPr>
+          <w:rFonts w:ascii="Calibri" w:hAnsi="Calibri" w:cs="Times New Roman"/>
+          <w:lang w:val="pt-PT"/>
+        </w:rPr>
+        <w:t>Studio</w:t>
+      </w:r>
+      <w:proofErr w:type="spellEnd"/>
+      <w:r>
+        <w:rPr>
+          <w:rFonts w:ascii="Calibri" w:hAnsi="Calibri" w:cs="Times New Roman"/>
+          <w:lang w:val="pt-PT"/>
+        </w:rPr>
+        <w:t xml:space="preserve"> </w:t>
+      </w:r>
+      <w:proofErr w:type="spellStart"/>
+      <w:r>
+        <w:rPr>
+          <w:rFonts w:ascii="Calibri" w:hAnsi="Calibri" w:cs="Times New Roman"/>
+          <w:lang w:val="pt-PT"/>
+        </w:rPr>
+        <w:t>Express</w:t>
+      </w:r>
+      <w:proofErr w:type="spellEnd"/>
+      <w:r>
+        <w:rPr>
+          <w:rFonts w:ascii="Calibri" w:hAnsi="Calibri" w:cs="Times New Roman"/>
+          <w:lang w:val="pt-PT"/>
+        </w:rPr>
+        <w:t xml:space="preserve"> for Web 2013</w:t>
+      </w:r>
+      <w:r>
+        <w:rPr>
+          <w:rFonts w:ascii="Calibri" w:hAnsi="Calibri" w:cs="Times New Roman"/>
+          <w:lang w:val="pt-PT"/>
+        </w:rPr>
+        <w:t xml:space="preserve">: </w:t>
+      </w:r>
+      <w:proofErr w:type="spellStart"/>
+      <w:r>
+        <w:rPr>
+          <w:rFonts w:ascii="Calibri" w:hAnsi="Calibri" w:cs="Times New Roman"/>
+          <w:lang w:val="pt-PT"/>
+        </w:rPr>
+        <w:t>api</w:t>
+      </w:r>
+      <w:proofErr w:type="spellEnd"/>
+      <w:r>
+        <w:rPr>
+          <w:rFonts w:ascii="Calibri" w:hAnsi="Calibri" w:cs="Times New Roman"/>
+          <w:lang w:val="pt-PT"/>
+        </w:rPr>
+        <w:t xml:space="preserve"> em c#</w:t>
+      </w:r>
+    </w:p>
+    <w:p>
+      <w:pPr>
+        <w:spacing w:before="240" w:after="240"/>
+        <w:jc w:val="both"/>
+        <w:rPr>
+          <w:rFonts w:ascii="Calibri" w:hAnsi="Calibri" w:cs="Times New Roman"/>
+          <w:lang w:val="pt-PT"/>
+        </w:rPr>
+      </w:pPr>
+      <w:proofErr w:type="spellStart"/>
+      <w:r>
+        <w:rPr>
+          <w:rFonts w:ascii="Calibri" w:hAnsi="Calibri" w:cs="Times New Roman"/>
+          <w:lang w:val="pt-PT"/>
+        </w:rPr>
+        <w:t>Brackets</w:t>
+      </w:r>
+      <w:proofErr w:type="spellEnd"/>
+      <w:r>
+        <w:rPr>
+          <w:rFonts w:ascii="Calibri" w:hAnsi="Calibri" w:cs="Times New Roman"/>
+          <w:lang w:val="pt-PT"/>
+        </w:rPr>
+        <w:t xml:space="preserve"> </w:t>
+      </w:r>
+      <w:r>
+        <w:rPr>
+          <w:rFonts w:ascii="Calibri" w:hAnsi="Calibri" w:cs="Times New Roman"/>
+          <w:highlight w:val="yellow"/>
+          <w:lang w:val="pt-PT"/>
+        </w:rPr>
+        <w:t>(ver a versão!!)</w:t>
+      </w:r>
+      <w:r>
+        <w:rPr>
+          <w:rFonts w:ascii="Calibri" w:hAnsi="Calibri" w:cs="Times New Roman"/>
+          <w:lang w:val="pt-PT"/>
+        </w:rPr>
+        <w:t xml:space="preserve">: </w:t>
+      </w:r>
+      <w:proofErr w:type="spellStart"/>
+      <w:r>
+        <w:rPr>
+          <w:rFonts w:ascii="Calibri" w:hAnsi="Calibri" w:cs="Times New Roman"/>
+          <w:lang w:val="pt-PT"/>
+        </w:rPr>
+        <w:t>html,css</w:t>
+      </w:r>
+      <w:proofErr w:type="spellEnd"/>
+      <w:r>
+        <w:rPr>
+          <w:rFonts w:ascii="Calibri" w:hAnsi="Calibri" w:cs="Times New Roman"/>
+          <w:lang w:val="pt-PT"/>
+        </w:rPr>
+        <w:t xml:space="preserve"> e </w:t>
+      </w:r>
+      <w:proofErr w:type="spellStart"/>
+      <w:r>
+        <w:rPr>
+          <w:rFonts w:ascii="Calibri" w:hAnsi="Calibri" w:cs="Times New Roman"/>
+          <w:lang w:val="pt-PT"/>
+        </w:rPr>
+        <w:t>javascript</w:t>
+      </w:r>
+      <w:proofErr w:type="spellEnd"/>
+      <w:r>
+        <w:rPr>
+          <w:rFonts w:ascii="Calibri" w:hAnsi="Calibri" w:cs="Times New Roman"/>
+          <w:lang w:val="pt-PT"/>
+        </w:rPr>
+        <w:t xml:space="preserve"> :: </w:t>
+      </w:r>
+      <w:r>
+        <w:rPr>
+          <w:rFonts w:ascii="Calibri" w:hAnsi="Calibri" w:cs="Times New Roman"/>
+          <w:lang w:val="pt-PT"/>
+        </w:rPr>
+        <w:t>http://brackets.io</w:t>
+      </w:r>
+    </w:p>
+    <w:p>
+      <w:pPr>
+        <w:spacing w:before="240" w:after="240"/>
+        <w:jc w:val="both"/>
+        <w:rPr>
+          <w:rFonts w:ascii="Calibri" w:hAnsi="Calibri" w:cs="Times New Roman"/>
+          <w:lang w:val="pt-PT"/>
+        </w:rPr>
+      </w:pPr>
+      <w:proofErr w:type="spellStart"/>
+      <w:r>
+        <w:rPr>
+          <w:rFonts w:ascii="Calibri" w:hAnsi="Calibri" w:cs="Times New Roman"/>
+          <w:lang w:val="pt-PT"/>
+        </w:rPr>
+        <w:t>jQuey</w:t>
+      </w:r>
+      <w:proofErr w:type="spellEnd"/>
+      <w:r>
+        <w:rPr>
+          <w:rFonts w:ascii="Calibri" w:hAnsi="Calibri" w:cs="Times New Roman"/>
+          <w:lang w:val="pt-PT"/>
+        </w:rPr>
+        <w:t xml:space="preserve"> </w:t>
+      </w:r>
+      <w:r>
+        <w:rPr>
+          <w:rFonts w:ascii="Calibri" w:hAnsi="Calibri" w:cs="Times New Roman"/>
+          <w:highlight w:val="yellow"/>
+          <w:lang w:val="pt-PT"/>
+        </w:rPr>
+        <w:t>(ver a versão!!)</w:t>
+      </w:r>
+      <w:r>
+        <w:rPr>
+          <w:rFonts w:ascii="Calibri" w:hAnsi="Calibri" w:cs="Times New Roman"/>
+          <w:lang w:val="pt-PT"/>
+        </w:rPr>
+        <w:t xml:space="preserve"> :: </w:t>
+      </w:r>
+      <w:r>
+        <w:rPr>
+          <w:rFonts w:ascii="Calibri" w:hAnsi="Calibri" w:cs="Times New Roman"/>
+          <w:lang w:val="pt-PT"/>
+        </w:rPr>
+        <w:t>http://jquery.com</w:t>
+      </w:r>
+    </w:p>
+    <w:p>
+      <w:pPr>
+        <w:spacing w:before="240" w:after="240"/>
+        <w:jc w:val="both"/>
+        <w:rPr>
+          <w:rFonts w:ascii="Calibri" w:hAnsi="Calibri" w:cs="Times New Roman"/>
+          <w:lang w:val="pt-PT"/>
+        </w:rPr>
+      </w:pPr>
+      <w:proofErr w:type="spellStart"/>
+      <w:r>
+        <w:rPr>
+          <w:rFonts w:ascii="Calibri" w:hAnsi="Calibri" w:cs="Times New Roman"/>
+          <w:lang w:val="pt-PT"/>
+        </w:rPr>
+        <w:t>ngrok</w:t>
+      </w:r>
+      <w:proofErr w:type="spellEnd"/>
+      <w:r>
+        <w:rPr>
+          <w:rFonts w:ascii="Calibri" w:hAnsi="Calibri" w:cs="Times New Roman"/>
+          <w:lang w:val="pt-PT"/>
+        </w:rPr>
+        <w:t xml:space="preserve"> </w:t>
+      </w:r>
+      <w:r>
+        <w:rPr>
+          <w:rFonts w:ascii="Calibri" w:hAnsi="Calibri" w:cs="Times New Roman"/>
+          <w:highlight w:val="yellow"/>
+          <w:lang w:val="pt-PT"/>
+        </w:rPr>
+        <w:t xml:space="preserve">(ver a versão </w:t>
+      </w:r>
+      <w:r>
+        <w:rPr>
+          <w:rFonts w:ascii="Calibri" w:hAnsi="Calibri" w:cs="Times New Roman"/>
+          <w:highlight w:val="yellow"/>
+          <w:lang w:val="pt-PT"/>
+        </w:rPr>
+        <w:t xml:space="preserve"> – novembro 2014</w:t>
+      </w:r>
+      <w:r>
+        <w:rPr>
+          <w:rFonts w:ascii="Calibri" w:hAnsi="Calibri" w:cs="Times New Roman"/>
+          <w:highlight w:val="yellow"/>
+          <w:lang w:val="pt-PT"/>
+        </w:rPr>
+        <w:t>)</w:t>
+      </w:r>
+      <w:r>
+        <w:rPr>
+          <w:rFonts w:ascii="Calibri" w:hAnsi="Calibri" w:cs="Times New Roman"/>
+          <w:highlight w:val="yellow"/>
+          <w:lang w:val="pt-PT"/>
+        </w:rPr>
+        <w:t>:</w:t>
+      </w:r>
+      <w:r>
+        <w:rPr>
+          <w:rFonts w:ascii="Calibri" w:hAnsi="Calibri" w:cs="Times New Roman"/>
+          <w:lang w:val="pt-PT"/>
+        </w:rPr>
+        <w:t xml:space="preserve"> disponibilizar o </w:t>
+      </w:r>
+      <w:proofErr w:type="spellStart"/>
+      <w:r>
+        <w:rPr>
+          <w:rFonts w:ascii="Calibri" w:hAnsi="Calibri" w:cs="Times New Roman"/>
+          <w:lang w:val="pt-PT"/>
+        </w:rPr>
+        <w:t>localhost</w:t>
+      </w:r>
+      <w:proofErr w:type="spellEnd"/>
+      <w:r>
+        <w:rPr>
+          <w:rFonts w:ascii="Calibri" w:hAnsi="Calibri" w:cs="Times New Roman"/>
+          <w:lang w:val="pt-PT"/>
+        </w:rPr>
+        <w:t xml:space="preserve"> onde está a correr </w:t>
+      </w:r>
+      <w:proofErr w:type="spellStart"/>
+      <w:r>
+        <w:rPr>
+          <w:rFonts w:ascii="Calibri" w:hAnsi="Calibri" w:cs="Times New Roman"/>
+          <w:lang w:val="pt-PT"/>
+        </w:rPr>
+        <w:t>api</w:t>
+      </w:r>
+      <w:proofErr w:type="spellEnd"/>
+      <w:r>
+        <w:rPr>
+          <w:rFonts w:ascii="Calibri" w:hAnsi="Calibri" w:cs="Times New Roman"/>
+          <w:lang w:val="pt-PT"/>
+        </w:rPr>
+        <w:t xml:space="preserve"> para o site funcionar</w:t>
+      </w:r>
+      <w:r>
+        <w:rPr>
+          <w:rFonts w:ascii="Calibri" w:hAnsi="Calibri" w:cs="Times New Roman"/>
+          <w:lang w:val="pt-PT"/>
+        </w:rPr>
+        <w:t xml:space="preserve"> :: </w:t>
+      </w:r>
+      <w:r>
+        <w:rPr>
+          <w:rFonts w:ascii="Calibri" w:hAnsi="Calibri" w:cs="Times New Roman"/>
+          <w:lang w:val="pt-PT"/>
+        </w:rPr>
+        <w:t>https://ngrok.com</w:t>
+      </w:r>
+    </w:p>
+    <w:p>
+      <w:pPr>
+        <w:spacing w:before="240" w:after="240"/>
+        <w:jc w:val="both"/>
+        <w:rPr>
+          <w:rFonts w:ascii="Calibri" w:hAnsi="Calibri" w:cs="Times New Roman"/>
+          <w:lang w:val="pt-PT"/>
+        </w:rPr>
+      </w:pPr>
+      <w:proofErr w:type="spellStart"/>
+      <w:r>
+        <w:rPr>
+          <w:rFonts w:ascii="Calibri" w:hAnsi="Calibri" w:cs="Times New Roman"/>
+          <w:lang w:val="pt-PT"/>
+        </w:rPr>
+        <w:t>bwip-js</w:t>
+      </w:r>
+      <w:proofErr w:type="spellEnd"/>
+      <w:r>
+        <w:rPr>
+          <w:rFonts w:ascii="Calibri" w:hAnsi="Calibri" w:cs="Times New Roman"/>
+          <w:lang w:val="pt-PT"/>
+        </w:rPr>
+        <w:t xml:space="preserve"> </w:t>
+      </w:r>
+      <w:r>
+        <w:rPr>
+          <w:rFonts w:ascii="Calibri" w:hAnsi="Calibri" w:cs="Times New Roman"/>
+          <w:highlight w:val="yellow"/>
+          <w:lang w:val="pt-PT"/>
+        </w:rPr>
+        <w:t xml:space="preserve">(ver a </w:t>
+      </w:r>
+      <w:r>
+        <w:rPr>
+          <w:rFonts w:ascii="Calibri" w:hAnsi="Calibri" w:cs="Times New Roman"/>
+          <w:highlight w:val="yellow"/>
+          <w:lang w:val="pt-PT"/>
+        </w:rPr>
+        <w:t>versão</w:t>
+      </w:r>
+      <w:r>
+        <w:rPr>
+          <w:rFonts w:ascii="Calibri" w:hAnsi="Calibri" w:cs="Times New Roman"/>
+          <w:highlight w:val="yellow"/>
+          <w:lang w:val="pt-PT"/>
+        </w:rPr>
+        <w:t xml:space="preserve"> </w:t>
+      </w:r>
+      <w:r>
+        <w:rPr>
+          <w:rFonts w:ascii="Calibri" w:hAnsi="Calibri" w:cs="Times New Roman"/>
+          <w:highlight w:val="yellow"/>
+          <w:lang w:val="pt-PT"/>
+        </w:rPr>
+        <w:t xml:space="preserve"> – novembro 2014</w:t>
+      </w:r>
+      <w:r>
+        <w:rPr>
+          <w:rFonts w:ascii="Calibri" w:hAnsi="Calibri" w:cs="Times New Roman"/>
+          <w:highlight w:val="yellow"/>
+          <w:lang w:val="pt-PT"/>
+        </w:rPr>
+        <w:t>)</w:t>
+      </w:r>
+      <w:r>
+        <w:rPr>
+          <w:rFonts w:ascii="Calibri" w:hAnsi="Calibri" w:cs="Times New Roman"/>
+          <w:lang w:val="pt-PT"/>
+        </w:rPr>
+        <w:t>: desenhar os códigos de barras na aplicação</w:t>
+      </w:r>
+      <w:r>
+        <w:rPr>
+          <w:rFonts w:ascii="Calibri" w:hAnsi="Calibri" w:cs="Times New Roman"/>
+          <w:lang w:val="pt-PT"/>
+        </w:rPr>
+        <w:t xml:space="preserve"> :: </w:t>
+      </w:r>
+      <w:r>
+        <w:rPr>
+          <w:rFonts w:ascii="Calibri" w:hAnsi="Calibri" w:cs="Times New Roman"/>
+          <w:lang w:val="pt-PT"/>
+        </w:rPr>
+        <w:t>https://code.google.com/p/bwip-js/</w:t>
+      </w:r>
+    </w:p>
+    <w:p>
+      <w:pPr>
+        <w:spacing w:before="240" w:after="240"/>
+        <w:jc w:val="both"/>
+        <w:rPr>
+          <w:rFonts w:ascii="Calibri" w:hAnsi="Calibri" w:cs="Times New Roman"/>
+          <w:lang w:val="pt-PT"/>
+        </w:rPr>
+      </w:pPr>
+      <w:proofErr w:type="spellStart"/>
+      <w:r>
+        <w:rPr>
+          <w:rFonts w:ascii="Calibri" w:hAnsi="Calibri" w:cs="Times New Roman"/>
+          <w:lang w:val="pt-PT"/>
+        </w:rPr>
+        <w:t>icomoon</w:t>
+      </w:r>
+      <w:proofErr w:type="spellEnd"/>
+      <w:r>
+        <w:rPr>
+          <w:rFonts w:ascii="Calibri" w:hAnsi="Calibri" w:cs="Times New Roman"/>
+          <w:lang w:val="pt-PT"/>
+        </w:rPr>
+        <w:t xml:space="preserve"> </w:t>
+      </w:r>
+      <w:proofErr w:type="spellStart"/>
+      <w:r>
+        <w:rPr>
+          <w:rFonts w:ascii="Calibri" w:hAnsi="Calibri" w:cs="Times New Roman"/>
+          <w:lang w:val="pt-PT"/>
+        </w:rPr>
+        <w:t>free-pack</w:t>
+      </w:r>
+      <w:proofErr w:type="spellEnd"/>
+      <w:r>
+        <w:rPr>
+          <w:rFonts w:ascii="Calibri" w:hAnsi="Calibri" w:cs="Times New Roman"/>
+          <w:lang w:val="pt-PT"/>
+        </w:rPr>
+        <w:t xml:space="preserve"> </w:t>
+      </w:r>
+      <w:r>
+        <w:rPr>
+          <w:rFonts w:ascii="Calibri" w:hAnsi="Calibri" w:cs="Times New Roman"/>
+          <w:highlight w:val="yellow"/>
+          <w:lang w:val="pt-PT"/>
+        </w:rPr>
+        <w:t>(ver a versão – novembro 2014)</w:t>
+      </w:r>
+      <w:r>
+        <w:rPr>
+          <w:rFonts w:ascii="Calibri" w:hAnsi="Calibri" w:cs="Times New Roman"/>
+          <w:lang w:val="pt-PT"/>
+        </w:rPr>
+        <w:t xml:space="preserve">: tipo de letra de </w:t>
+      </w:r>
+      <w:proofErr w:type="spellStart"/>
+      <w:r>
+        <w:rPr>
+          <w:rFonts w:ascii="Calibri" w:hAnsi="Calibri" w:cs="Times New Roman"/>
+          <w:lang w:val="pt-PT"/>
+        </w:rPr>
+        <w:t>icons</w:t>
+      </w:r>
+      <w:proofErr w:type="spellEnd"/>
+      <w:r>
+        <w:rPr>
+          <w:rFonts w:ascii="Calibri" w:hAnsi="Calibri" w:cs="Times New Roman"/>
+          <w:lang w:val="pt-PT"/>
+        </w:rPr>
+        <w:t xml:space="preserve"> utilizado no site</w:t>
+      </w:r>
+      <w:r>
+        <w:rPr>
+          <w:rFonts w:ascii="Calibri" w:hAnsi="Calibri" w:cs="Times New Roman"/>
+          <w:lang w:val="pt-PT"/>
+        </w:rPr>
+        <w:t xml:space="preserve"> :: </w:t>
+      </w:r>
+      <w:r>
+        <w:rPr>
+          <w:rFonts w:ascii="Calibri" w:hAnsi="Calibri" w:cs="Times New Roman"/>
+          <w:lang w:val="pt-PT"/>
+        </w:rPr>
+        <w:t>https://icomoon.io</w:t>
+      </w:r>
+    </w:p>
+    <w:p>
+      <w:pPr>
+        <w:spacing w:before="240" w:after="240"/>
+        <w:jc w:val="both"/>
+        <w:rPr>
+          <w:rFonts w:ascii="Calibri" w:hAnsi="Calibri" w:cs="Times New Roman"/>
+          <w:lang w:val="pt-PT"/>
+        </w:rPr>
+      </w:pPr>
+      <w:bookmarkStart w:id="0" w:name="_GoBack"/>
+      <w:bookmarkEnd w:id="0"/>
     </w:p>
     <w:p>
       <w:pPr>
@@ -3664,7 +4192,7 @@
         <w:rStyle w:val="PageNumber"/>
         <w:noProof/>
       </w:rPr>
-      <w:t>2</w:t>
+      <w:t>5</w:t>
     </w:r>
     <w:r>
       <w:rPr>
@@ -8012,7 +8540,7 @@
 </file>
 
 <file path=customXml/itemProps1.xml><?xml version="1.0" encoding="utf-8"?>
-<ds:datastoreItem xmlns:ds="http://schemas.openxmlformats.org/officeDocument/2006/customXml" ds:itemID="{C57EE068-8CBA-534A-8E8D-0BCB8AAC84D9}">
+<ds:datastoreItem xmlns:ds="http://schemas.openxmlformats.org/officeDocument/2006/customXml" ds:itemID="{31C46FCD-6172-054F-9D90-C9F02164DF4C}">
   <ds:schemaRefs>
     <ds:schemaRef ds:uri="http://schemas.openxmlformats.org/officeDocument/2006/bibliography"/>
   </ds:schemaRefs>

</xml_diff>

<commit_message>
[relatorio] info da informação a adicionar ao relatório em cada ponto
</commit_message>
<xml_diff>
--- a/relatório/Relatório SINF.docx
+++ b/relatório/Relatório SINF.docx
@@ -1045,34 +1045,14 @@
           <w:lang w:val="pt-PT"/>
         </w:rPr>
       </w:pPr>
-      <w:proofErr w:type="spellStart"/>
       <w:r>
         <w:rPr>
           <w:rFonts w:ascii="Calibri" w:hAnsi="Calibri"/>
           <w:i/>
           <w:lang w:val="pt-PT"/>
         </w:rPr>
-        <w:t>User</w:t>
-      </w:r>
-      <w:proofErr w:type="spellEnd"/>
-      <w:r>
-        <w:rPr>
-          <w:rFonts w:ascii="Calibri" w:hAnsi="Calibri"/>
-          <w:i/>
-          <w:lang w:val="pt-PT"/>
-        </w:rPr>
-        <w:t xml:space="preserve"> </w:t>
-      </w:r>
-      <w:proofErr w:type="spellStart"/>
-      <w:r>
-        <w:rPr>
-          <w:rFonts w:ascii="Calibri" w:hAnsi="Calibri"/>
-          <w:i/>
-          <w:lang w:val="pt-PT"/>
-        </w:rPr>
-        <w:t>Stories</w:t>
-      </w:r>
-      <w:proofErr w:type="spellEnd"/>
+        <w:t>User Stories</w:t>
+      </w:r>
     </w:p>
     <w:p>
       <w:pPr>
@@ -1098,34 +1078,14 @@
           <w:lang w:val="pt-PT"/>
         </w:rPr>
       </w:pPr>
-      <w:proofErr w:type="spellStart"/>
       <w:r>
         <w:rPr>
           <w:rFonts w:ascii="Calibri" w:hAnsi="Calibri"/>
           <w:i/>
           <w:lang w:val="pt-PT"/>
         </w:rPr>
-        <w:t>Solution</w:t>
-      </w:r>
-      <w:proofErr w:type="spellEnd"/>
-      <w:r>
-        <w:rPr>
-          <w:rFonts w:ascii="Calibri" w:hAnsi="Calibri"/>
-          <w:i/>
-          <w:lang w:val="pt-PT"/>
-        </w:rPr>
-        <w:t xml:space="preserve"> </w:t>
-      </w:r>
-      <w:proofErr w:type="spellStart"/>
-      <w:r>
-        <w:rPr>
-          <w:rFonts w:ascii="Calibri" w:hAnsi="Calibri"/>
-          <w:i/>
-          <w:lang w:val="pt-PT"/>
-        </w:rPr>
-        <w:t>Framework</w:t>
-      </w:r>
-      <w:proofErr w:type="spellEnd"/>
+        <w:t>Solution Framework</w:t>
+      </w:r>
       <w:r>
         <w:rPr>
           <w:rFonts w:ascii="Calibri" w:hAnsi="Calibri"/>
@@ -1163,18 +1123,8 @@
           <w:i/>
           <w:lang w:val="pt-PT"/>
         </w:rPr>
-        <w:t xml:space="preserve">Core </w:t>
-      </w:r>
-      <w:proofErr w:type="spellStart"/>
-      <w:r>
-        <w:rPr>
-          <w:rFonts w:ascii="Calibri" w:hAnsi="Calibri"/>
-          <w:i/>
-          <w:lang w:val="pt-PT"/>
-        </w:rPr>
-        <w:t>Views</w:t>
-      </w:r>
-      <w:proofErr w:type="spellEnd"/>
+        <w:t>Core Views</w:t>
+      </w:r>
     </w:p>
     <w:p>
       <w:pPr>
@@ -1962,7 +1912,6 @@
         </w:rPr>
         <w:t xml:space="preserve">A aplicação </w:t>
       </w:r>
-      <w:proofErr w:type="spellStart"/>
       <w:r>
         <w:rPr>
           <w:rFonts w:ascii="Calibri" w:hAnsi="Calibri" w:cs="Times New Roman"/>
@@ -1971,7 +1920,6 @@
         </w:rPr>
         <w:t>web</w:t>
       </w:r>
-      <w:proofErr w:type="spellEnd"/>
       <w:r>
         <w:rPr>
           <w:rFonts w:ascii="Calibri" w:hAnsi="Calibri" w:cs="Times New Roman"/>
@@ -2039,34 +1987,14 @@
         </w:rPr>
         <w:t xml:space="preserve">Nesta secção encontram-se descritas todas as formas de interação com a aplicação do ponto de vista de um funcionário, na forma de </w:t>
       </w:r>
-      <w:proofErr w:type="spellStart"/>
       <w:r>
         <w:rPr>
           <w:rFonts w:ascii="Calibri" w:hAnsi="Calibri" w:cs="Times New Roman"/>
           <w:i/>
           <w:lang w:val="pt-PT"/>
         </w:rPr>
-        <w:t>user</w:t>
-      </w:r>
-      <w:proofErr w:type="spellEnd"/>
-      <w:r>
-        <w:rPr>
-          <w:rFonts w:ascii="Calibri" w:hAnsi="Calibri" w:cs="Times New Roman"/>
-          <w:i/>
-          <w:lang w:val="pt-PT"/>
-        </w:rPr>
-        <w:t xml:space="preserve"> </w:t>
-      </w:r>
-      <w:proofErr w:type="spellStart"/>
-      <w:r>
-        <w:rPr>
-          <w:rFonts w:ascii="Calibri" w:hAnsi="Calibri" w:cs="Times New Roman"/>
-          <w:i/>
-          <w:lang w:val="pt-PT"/>
-        </w:rPr>
-        <w:t>stories</w:t>
-      </w:r>
-      <w:proofErr w:type="spellEnd"/>
+        <w:t>user stories</w:t>
+      </w:r>
       <w:r>
         <w:rPr>
           <w:rFonts w:ascii="Calibri" w:hAnsi="Calibri" w:cs="Times New Roman"/>
@@ -3236,25 +3164,7 @@
           <w:highlight w:val="yellow"/>
           <w:lang w:val="pt-PT"/>
         </w:rPr>
-        <w:t>(</w:t>
-      </w:r>
-      <w:proofErr w:type="spellStart"/>
-      <w:r>
-        <w:rPr>
-          <w:rFonts w:ascii="Calibri" w:hAnsi="Calibri" w:cs="Times New Roman"/>
-          <w:highlight w:val="yellow"/>
-          <w:lang w:val="pt-PT"/>
-        </w:rPr>
-        <w:t>condirmar</w:t>
-      </w:r>
-      <w:proofErr w:type="spellEnd"/>
-      <w:r>
-        <w:rPr>
-          <w:rFonts w:ascii="Calibri" w:hAnsi="Calibri" w:cs="Times New Roman"/>
-          <w:highlight w:val="yellow"/>
-          <w:lang w:val="pt-PT"/>
-        </w:rPr>
-        <w:t xml:space="preserve"> a versão!!)</w:t>
+        <w:t>(condirmar a versão!!)</w:t>
       </w:r>
       <w:r>
         <w:rPr>
@@ -3278,62 +3188,14 @@
           <w:rFonts w:ascii="Calibri" w:hAnsi="Calibri" w:cs="Times New Roman"/>
           <w:lang w:val="pt-PT"/>
         </w:rPr>
-        <w:t xml:space="preserve">Microsoft Visual </w:t>
-      </w:r>
-      <w:proofErr w:type="spellStart"/>
-      <w:r>
-        <w:rPr>
-          <w:rFonts w:ascii="Calibri" w:hAnsi="Calibri" w:cs="Times New Roman"/>
-          <w:lang w:val="pt-PT"/>
-        </w:rPr>
-        <w:t>Studio</w:t>
-      </w:r>
-      <w:proofErr w:type="spellEnd"/>
-      <w:r>
-        <w:rPr>
-          <w:rFonts w:ascii="Calibri" w:hAnsi="Calibri" w:cs="Times New Roman"/>
-          <w:lang w:val="pt-PT"/>
-        </w:rPr>
-        <w:t xml:space="preserve"> </w:t>
-      </w:r>
-      <w:proofErr w:type="spellStart"/>
-      <w:r>
-        <w:rPr>
-          <w:rFonts w:ascii="Calibri" w:hAnsi="Calibri" w:cs="Times New Roman"/>
-          <w:lang w:val="pt-PT"/>
-        </w:rPr>
-        <w:t>Express</w:t>
-      </w:r>
-      <w:proofErr w:type="spellEnd"/>
-      <w:r>
-        <w:rPr>
-          <w:rFonts w:ascii="Calibri" w:hAnsi="Calibri" w:cs="Times New Roman"/>
-          <w:lang w:val="pt-PT"/>
-        </w:rPr>
-        <w:t xml:space="preserve"> for Web 2013</w:t>
-      </w:r>
-      <w:r>
-        <w:rPr>
-          <w:rFonts w:ascii="Calibri" w:hAnsi="Calibri" w:cs="Times New Roman"/>
-          <w:lang w:val="pt-PT"/>
-        </w:rPr>
-        <w:t xml:space="preserve">: </w:t>
-      </w:r>
-      <w:proofErr w:type="spellStart"/>
-      <w:r>
-        <w:rPr>
-          <w:rFonts w:ascii="Calibri" w:hAnsi="Calibri" w:cs="Times New Roman"/>
-          <w:lang w:val="pt-PT"/>
-        </w:rPr>
-        <w:t>api</w:t>
-      </w:r>
-      <w:proofErr w:type="spellEnd"/>
-      <w:r>
-        <w:rPr>
-          <w:rFonts w:ascii="Calibri" w:hAnsi="Calibri" w:cs="Times New Roman"/>
-          <w:lang w:val="pt-PT"/>
-        </w:rPr>
-        <w:t xml:space="preserve"> em c#</w:t>
+        <w:t>Microsoft Visual Studio Express for Web 2013</w:t>
+      </w:r>
+      <w:r>
+        <w:rPr>
+          <w:rFonts w:ascii="Calibri" w:hAnsi="Calibri" w:cs="Times New Roman"/>
+          <w:lang w:val="pt-PT"/>
+        </w:rPr>
+        <w:t>: api em c#</w:t>
       </w:r>
     </w:p>
     <w:p>
@@ -3345,7 +3207,6 @@
           <w:lang w:val="pt-PT"/>
         </w:rPr>
       </w:pPr>
-      <w:proofErr w:type="spellStart"/>
       <w:r>
         <w:rPr>
           <w:rFonts w:ascii="Calibri" w:hAnsi="Calibri" w:cs="Times New Roman"/>
@@ -3353,7 +3214,6 @@
         </w:rPr>
         <w:t>Brackets</w:t>
       </w:r>
-      <w:proofErr w:type="spellEnd"/>
       <w:r>
         <w:rPr>
           <w:rFonts w:ascii="Calibri" w:hAnsi="Calibri" w:cs="Times New Roman"/>
@@ -3374,33 +3234,8 @@
           <w:rFonts w:ascii="Calibri" w:hAnsi="Calibri" w:cs="Times New Roman"/>
           <w:lang w:val="pt-PT"/>
         </w:rPr>
-        <w:t xml:space="preserve">: </w:t>
-      </w:r>
-      <w:proofErr w:type="spellStart"/>
-      <w:r>
-        <w:rPr>
-          <w:rFonts w:ascii="Calibri" w:hAnsi="Calibri" w:cs="Times New Roman"/>
-          <w:lang w:val="pt-PT"/>
-        </w:rPr>
-        <w:t>html,css</w:t>
-      </w:r>
-      <w:proofErr w:type="spellEnd"/>
-      <w:r>
-        <w:rPr>
-          <w:rFonts w:ascii="Calibri" w:hAnsi="Calibri" w:cs="Times New Roman"/>
-          <w:lang w:val="pt-PT"/>
-        </w:rPr>
-        <w:t xml:space="preserve"> e </w:t>
-      </w:r>
-      <w:proofErr w:type="spellStart"/>
-      <w:r>
-        <w:rPr>
-          <w:rFonts w:ascii="Calibri" w:hAnsi="Calibri" w:cs="Times New Roman"/>
-          <w:lang w:val="pt-PT"/>
-        </w:rPr>
-        <w:t>javascript</w:t>
-      </w:r>
-      <w:proofErr w:type="spellEnd"/>
+        <w:t>: html,css e javascript</w:t>
+      </w:r>
       <w:r>
         <w:rPr>
           <w:rFonts w:ascii="Calibri" w:hAnsi="Calibri" w:cs="Times New Roman"/>
@@ -3425,7 +3260,6 @@
           <w:lang w:val="pt-PT"/>
         </w:rPr>
       </w:pPr>
-      <w:proofErr w:type="spellStart"/>
       <w:r>
         <w:rPr>
           <w:rFonts w:ascii="Calibri" w:hAnsi="Calibri" w:cs="Times New Roman"/>
@@ -3433,7 +3267,6 @@
         </w:rPr>
         <w:t>jQuey</w:t>
       </w:r>
-      <w:proofErr w:type="spellEnd"/>
       <w:r>
         <w:rPr>
           <w:rFonts w:ascii="Calibri" w:hAnsi="Calibri" w:cs="Times New Roman"/>
@@ -3473,7 +3306,6 @@
           <w:lang w:val="pt-PT"/>
         </w:rPr>
       </w:pPr>
-      <w:proofErr w:type="spellStart"/>
       <w:r>
         <w:rPr>
           <w:rFonts w:ascii="Calibri" w:hAnsi="Calibri" w:cs="Times New Roman"/>
@@ -3481,7 +3313,6 @@
         </w:rPr>
         <w:t>ngrok</w:t>
       </w:r>
-      <w:proofErr w:type="spellEnd"/>
       <w:r>
         <w:rPr>
           <w:rFonts w:ascii="Calibri" w:hAnsi="Calibri" w:cs="Times New Roman"/>
@@ -3526,39 +3357,7 @@
           <w:rFonts w:ascii="Calibri" w:hAnsi="Calibri" w:cs="Times New Roman"/>
           <w:lang w:val="pt-PT"/>
         </w:rPr>
-        <w:t xml:space="preserve"> disponibilizar o </w:t>
-      </w:r>
-      <w:proofErr w:type="spellStart"/>
-      <w:r>
-        <w:rPr>
-          <w:rFonts w:ascii="Calibri" w:hAnsi="Calibri" w:cs="Times New Roman"/>
-          <w:lang w:val="pt-PT"/>
-        </w:rPr>
-        <w:t>localhost</w:t>
-      </w:r>
-      <w:proofErr w:type="spellEnd"/>
-      <w:r>
-        <w:rPr>
-          <w:rFonts w:ascii="Calibri" w:hAnsi="Calibri" w:cs="Times New Roman"/>
-          <w:lang w:val="pt-PT"/>
-        </w:rPr>
-        <w:t xml:space="preserve"> onde está a correr </w:t>
-      </w:r>
-      <w:proofErr w:type="spellStart"/>
-      <w:r>
-        <w:rPr>
-          <w:rFonts w:ascii="Calibri" w:hAnsi="Calibri" w:cs="Times New Roman"/>
-          <w:lang w:val="pt-PT"/>
-        </w:rPr>
-        <w:t>api</w:t>
-      </w:r>
-      <w:proofErr w:type="spellEnd"/>
-      <w:r>
-        <w:rPr>
-          <w:rFonts w:ascii="Calibri" w:hAnsi="Calibri" w:cs="Times New Roman"/>
-          <w:lang w:val="pt-PT"/>
-        </w:rPr>
-        <w:t xml:space="preserve"> para o site funcionar</w:t>
+        <w:t xml:space="preserve"> disponibilizar o localhost onde está a correr api para o site funcionar</w:t>
       </w:r>
       <w:r>
         <w:rPr>
@@ -3584,21 +3383,12 @@
           <w:lang w:val="pt-PT"/>
         </w:rPr>
       </w:pPr>
-      <w:proofErr w:type="spellStart"/>
-      <w:r>
-        <w:rPr>
-          <w:rFonts w:ascii="Calibri" w:hAnsi="Calibri" w:cs="Times New Roman"/>
-          <w:lang w:val="pt-PT"/>
-        </w:rPr>
-        <w:t>bwip-js</w:t>
-      </w:r>
-      <w:proofErr w:type="spellEnd"/>
-      <w:r>
-        <w:rPr>
-          <w:rFonts w:ascii="Calibri" w:hAnsi="Calibri" w:cs="Times New Roman"/>
-          <w:lang w:val="pt-PT"/>
-        </w:rPr>
-        <w:t xml:space="preserve"> </w:t>
+      <w:r>
+        <w:rPr>
+          <w:rFonts w:ascii="Calibri" w:hAnsi="Calibri" w:cs="Times New Roman"/>
+          <w:lang w:val="pt-PT"/>
+        </w:rPr>
+        <w:t xml:space="preserve">bwip-js </w:t>
       </w:r>
       <w:r>
         <w:rPr>
@@ -3671,7 +3461,6 @@
           <w:lang w:val="pt-PT"/>
         </w:rPr>
       </w:pPr>
-      <w:proofErr w:type="spellStart"/>
       <w:r>
         <w:rPr>
           <w:rFonts w:ascii="Calibri" w:hAnsi="Calibri" w:cs="Times New Roman"/>
@@ -3679,7 +3468,13 @@
         </w:rPr>
         <w:t>icomoon</w:t>
       </w:r>
-      <w:proofErr w:type="spellEnd"/>
+      <w:r>
+        <w:rPr>
+          <w:rFonts w:ascii="Calibri" w:hAnsi="Calibri" w:cs="Times New Roman"/>
+          <w:lang w:val="pt-PT"/>
+        </w:rPr>
+        <w:t xml:space="preserve"> free-pack</w:t>
+      </w:r>
       <w:r>
         <w:rPr>
           <w:rFonts w:ascii="Calibri" w:hAnsi="Calibri" w:cs="Times New Roman"/>
@@ -3687,22 +3482,6 @@
         </w:rPr>
         <w:t xml:space="preserve"> </w:t>
       </w:r>
-      <w:proofErr w:type="spellStart"/>
-      <w:r>
-        <w:rPr>
-          <w:rFonts w:ascii="Calibri" w:hAnsi="Calibri" w:cs="Times New Roman"/>
-          <w:lang w:val="pt-PT"/>
-        </w:rPr>
-        <w:t>free-pack</w:t>
-      </w:r>
-      <w:proofErr w:type="spellEnd"/>
-      <w:r>
-        <w:rPr>
-          <w:rFonts w:ascii="Calibri" w:hAnsi="Calibri" w:cs="Times New Roman"/>
-          <w:lang w:val="pt-PT"/>
-        </w:rPr>
-        <w:t xml:space="preserve"> </w:t>
-      </w:r>
       <w:r>
         <w:rPr>
           <w:rFonts w:ascii="Calibri" w:hAnsi="Calibri" w:cs="Times New Roman"/>
@@ -3716,23 +3495,7 @@
           <w:rFonts w:ascii="Calibri" w:hAnsi="Calibri" w:cs="Times New Roman"/>
           <w:lang w:val="pt-PT"/>
         </w:rPr>
-        <w:t xml:space="preserve">: tipo de letra de </w:t>
-      </w:r>
-      <w:proofErr w:type="spellStart"/>
-      <w:r>
-        <w:rPr>
-          <w:rFonts w:ascii="Calibri" w:hAnsi="Calibri" w:cs="Times New Roman"/>
-          <w:lang w:val="pt-PT"/>
-        </w:rPr>
-        <w:t>icons</w:t>
-      </w:r>
-      <w:proofErr w:type="spellEnd"/>
-      <w:r>
-        <w:rPr>
-          <w:rFonts w:ascii="Calibri" w:hAnsi="Calibri" w:cs="Times New Roman"/>
-          <w:lang w:val="pt-PT"/>
-        </w:rPr>
-        <w:t xml:space="preserve"> utilizado no site</w:t>
+        <w:t>: tipo de letra de icons utilizado no site</w:t>
       </w:r>
       <w:r>
         <w:rPr>
@@ -3758,8 +3521,6 @@
           <w:lang w:val="pt-PT"/>
         </w:rPr>
       </w:pPr>
-      <w:bookmarkStart w:id="0" w:name="_GoBack"/>
-      <w:bookmarkEnd w:id="0"/>
     </w:p>
     <w:p>
       <w:pPr>
@@ -3815,7 +3576,7 @@
           <w:rFonts w:ascii="Calibri" w:hAnsi="Calibri" w:cs="Times New Roman"/>
           <w:lang w:val="pt-PT"/>
         </w:rPr>
-        <w:t>cenas</w:t>
+        <w:t>interfaces da aplicação web e ligação entre elas</w:t>
       </w:r>
     </w:p>
     <w:p>
@@ -3886,17 +3647,36 @@
         <w:spacing w:before="240" w:after="240"/>
         <w:jc w:val="both"/>
         <w:rPr>
-          <w:rFonts w:ascii="Calibri" w:hAnsi="Calibri"/>
-          <w:lang w:val="pt-PT"/>
-        </w:rPr>
-      </w:pPr>
-      <w:r>
-        <w:rPr>
-          <w:rFonts w:ascii="Calibri" w:hAnsi="Calibri" w:cs="Times New Roman"/>
-          <w:lang w:val="pt-PT"/>
-        </w:rPr>
-        <w:t>cenas</w:t>
-      </w:r>
+          <w:rFonts w:ascii="Calibri" w:hAnsi="Calibri" w:cs="Times New Roman"/>
+          <w:lang w:val="pt-PT"/>
+        </w:rPr>
+      </w:pPr>
+      <w:r>
+        <w:rPr>
+          <w:rFonts w:ascii="Calibri" w:hAnsi="Calibri" w:cs="Times New Roman"/>
+          <w:lang w:val="pt-PT"/>
+        </w:rPr>
+        <w:t>métodos disponibilizados pela api:</w:t>
+      </w:r>
+    </w:p>
+    <w:p>
+      <w:pPr>
+        <w:spacing w:before="240" w:after="240"/>
+        <w:jc w:val="both"/>
+        <w:rPr>
+          <w:rFonts w:ascii="Calibri" w:hAnsi="Calibri"/>
+          <w:lang w:val="pt-PT"/>
+        </w:rPr>
+      </w:pPr>
+      <w:r>
+        <w:rPr>
+          <w:rFonts w:ascii="Calibri" w:hAnsi="Calibri" w:cs="Times New Roman"/>
+          <w:lang w:val="pt-PT"/>
+        </w:rPr>
+        <w:t>nome do método, URL, descrição, formato de retorno</w:t>
+      </w:r>
+      <w:bookmarkStart w:id="0" w:name="_GoBack"/>
+      <w:bookmarkEnd w:id="0"/>
     </w:p>
     <w:p>
       <w:pPr>
@@ -4015,7 +3795,7 @@
           <w:rFonts w:ascii="Calibri" w:hAnsi="Calibri" w:cs="Times New Roman"/>
           <w:lang w:val="pt-PT"/>
         </w:rPr>
-        <w:t>cenas</w:t>
+        <w:t>credenciais e modos</w:t>
       </w:r>
     </w:p>
     <w:p>
@@ -4083,8 +3863,86 @@
           <w:rFonts w:ascii="Calibri" w:hAnsi="Calibri" w:cs="Times New Roman"/>
           <w:lang w:val="pt-PT"/>
         </w:rPr>
-        <w:t>cenas</w:t>
-      </w:r>
+        <w:t>onde está o projeto, onde está o site. Como correr o projeto c# (vs em modo de administrador); ngrok; site</w:t>
+      </w:r>
+    </w:p>
+    <w:p>
+      <w:pPr>
+        <w:spacing w:before="240" w:after="240"/>
+        <w:jc w:val="both"/>
+        <w:rPr>
+          <w:rFonts w:ascii="Calibri" w:hAnsi="Calibri" w:cs="Times New Roman"/>
+          <w:b/>
+          <w:bCs/>
+          <w:smallCaps/>
+          <w:sz w:val="32"/>
+          <w:szCs w:val="28"/>
+          <w:lang w:val="pt-PT"/>
+        </w:rPr>
+      </w:pPr>
+      <w:r>
+        <w:rPr>
+          <w:rFonts w:ascii="Calibri" w:hAnsi="Calibri" w:cs="Times New Roman"/>
+          <w:b/>
+          <w:bCs/>
+          <w:smallCaps/>
+          <w:sz w:val="32"/>
+          <w:szCs w:val="28"/>
+          <w:lang w:val="pt-PT"/>
+        </w:rPr>
+        <w:t>6.3</w:t>
+      </w:r>
+      <w:r>
+        <w:rPr>
+          <w:rFonts w:ascii="Calibri" w:hAnsi="Calibri" w:cs="Times New Roman"/>
+          <w:b/>
+          <w:bCs/>
+          <w:smallCaps/>
+          <w:sz w:val="32"/>
+          <w:szCs w:val="28"/>
+          <w:lang w:val="pt-PT"/>
+        </w:rPr>
+        <w:tab/>
+      </w:r>
+      <w:r>
+        <w:rPr>
+          <w:rFonts w:ascii="Calibri" w:hAnsi="Calibri" w:cs="Times New Roman"/>
+          <w:b/>
+          <w:bCs/>
+          <w:smallCaps/>
+          <w:sz w:val="32"/>
+          <w:szCs w:val="28"/>
+          <w:lang w:val="pt-PT"/>
+        </w:rPr>
+        <w:t>Manual do Utilizador</w:t>
+      </w:r>
+    </w:p>
+    <w:p>
+      <w:pPr>
+        <w:spacing w:before="240" w:after="240"/>
+        <w:jc w:val="both"/>
+        <w:rPr>
+          <w:rFonts w:ascii="Calibri" w:hAnsi="Calibri" w:cs="Times New Roman"/>
+          <w:lang w:val="pt-PT"/>
+        </w:rPr>
+      </w:pPr>
+      <w:r>
+        <w:rPr>
+          <w:rFonts w:ascii="Calibri" w:hAnsi="Calibri" w:cs="Times New Roman"/>
+          <w:lang w:val="pt-PT"/>
+        </w:rPr>
+        <w:t>como pesquisar; como faturar; como alterar as quantidades; mensagens de erro</w:t>
+      </w:r>
+    </w:p>
+    <w:p>
+      <w:pPr>
+        <w:spacing w:before="240" w:after="240"/>
+        <w:jc w:val="both"/>
+        <w:rPr>
+          <w:rFonts w:ascii="Calibri" w:hAnsi="Calibri" w:cs="Times New Roman"/>
+          <w:lang w:val="pt-PT"/>
+        </w:rPr>
+      </w:pPr>
     </w:p>
     <w:sectPr>
       <w:footerReference w:type="even" r:id="rId10"/>
@@ -8540,7 +8398,7 @@
 </file>
 
 <file path=customXml/itemProps1.xml><?xml version="1.0" encoding="utf-8"?>
-<ds:datastoreItem xmlns:ds="http://schemas.openxmlformats.org/officeDocument/2006/customXml" ds:itemID="{31C46FCD-6172-054F-9D90-C9F02164DF4C}">
+<ds:datastoreItem xmlns:ds="http://schemas.openxmlformats.org/officeDocument/2006/customXml" ds:itemID="{55357523-E44F-5A4D-BF9D-5616F798082A}">
   <ds:schemaRefs>
     <ds:schemaRef ds:uri="http://schemas.openxmlformats.org/officeDocument/2006/bibliography"/>
   </ds:schemaRefs>

</xml_diff>

<commit_message>
[relatório] adicionada secção de referencias + formatação + software utilizada incluindo versões
</commit_message>
<xml_diff>
--- a/relatório/Relatório SINF.docx
+++ b/relatório/Relatório SINF.docx
@@ -1291,6 +1291,61 @@
     </w:p>
     <w:p>
       <w:pPr>
+        <w:pStyle w:val="ListParagraph"/>
+        <w:numPr>
+          <w:ilvl w:val="1"/>
+          <w:numId w:val="29"/>
+        </w:numPr>
+        <w:ind w:left="1276"/>
+        <w:jc w:val="both"/>
+        <w:rPr>
+          <w:rFonts w:ascii="Calibri" w:hAnsi="Calibri"/>
+          <w:lang w:val="pt-PT"/>
+        </w:rPr>
+      </w:pPr>
+      <w:r>
+        <w:rPr>
+          <w:rFonts w:ascii="Calibri" w:hAnsi="Calibri"/>
+          <w:lang w:val="pt-PT"/>
+        </w:rPr>
+        <w:t>Manual do Utilizador</w:t>
+      </w:r>
+    </w:p>
+    <w:p>
+      <w:pPr>
+        <w:jc w:val="both"/>
+        <w:rPr>
+          <w:rFonts w:ascii="Calibri" w:hAnsi="Calibri"/>
+          <w:lang w:val="pt-PT"/>
+        </w:rPr>
+      </w:pPr>
+    </w:p>
+    <w:p>
+      <w:pPr>
+        <w:pStyle w:val="ListParagraph"/>
+        <w:numPr>
+          <w:ilvl w:val="0"/>
+          <w:numId w:val="29"/>
+        </w:numPr>
+        <w:ind w:left="851"/>
+        <w:jc w:val="both"/>
+        <w:rPr>
+          <w:rFonts w:ascii="Calibri" w:hAnsi="Calibri"/>
+          <w:lang w:val="pt-PT"/>
+        </w:rPr>
+      </w:pPr>
+      <w:bookmarkStart w:id="0" w:name="_GoBack"/>
+      <w:bookmarkEnd w:id="0"/>
+      <w:r>
+        <w:rPr>
+          <w:rFonts w:ascii="Calibri" w:hAnsi="Calibri"/>
+          <w:lang w:val="pt-PT"/>
+        </w:rPr>
+        <w:t>Referências</w:t>
+      </w:r>
+    </w:p>
+    <w:p>
+      <w:pPr>
         <w:rPr>
           <w:rFonts w:ascii="Calibri" w:hAnsi="Calibri"/>
           <w:b/>
@@ -1693,56 +1748,6 @@
           <w:lang w:val="pt-PT"/>
         </w:rPr>
         <w:t>.</w:t>
-      </w:r>
-    </w:p>
-    <w:p>
-      <w:pPr>
-        <w:pBdr>
-          <w:bottom w:val="single" w:sz="12" w:space="1" w:color="auto"/>
-        </w:pBdr>
-        <w:ind w:firstLine="720"/>
-        <w:jc w:val="both"/>
-        <w:rPr>
-          <w:rFonts w:ascii="Calibri" w:hAnsi="Calibri" w:cs="Times New Roman"/>
-          <w:lang w:val="pt-PT"/>
-        </w:rPr>
-      </w:pPr>
-    </w:p>
-    <w:p>
-      <w:pPr>
-        <w:pBdr>
-          <w:bottom w:val="single" w:sz="12" w:space="1" w:color="auto"/>
-        </w:pBdr>
-        <w:jc w:val="center"/>
-        <w:rPr>
-          <w:rFonts w:ascii="Calibri" w:hAnsi="Calibri" w:cs="Times New Roman"/>
-          <w:sz w:val="16"/>
-          <w:lang w:val="pt-PT"/>
-        </w:rPr>
-      </w:pPr>
-      <w:r>
-        <w:rPr>
-          <w:rFonts w:ascii="Calibri" w:hAnsi="Calibri" w:cs="Times New Roman"/>
-          <w:sz w:val="16"/>
-          <w:lang w:val="pt-PT"/>
-        </w:rPr>
-        <w:t>(1) adaptado de</w:t>
-      </w:r>
-      <w:r>
-        <w:rPr>
-          <w:rFonts w:ascii="Calibri" w:hAnsi="Calibri" w:cs="Times New Roman"/>
-          <w:sz w:val="16"/>
-          <w:lang w:val="pt-PT"/>
-        </w:rPr>
-        <w:t xml:space="preserve"> (dezembro de 2014):</w:t>
-      </w:r>
-      <w:r>
-        <w:rPr>
-          <w:rFonts w:ascii="Calibri" w:hAnsi="Calibri" w:cs="Times New Roman"/>
-          <w:sz w:val="16"/>
-          <w:lang w:val="pt-PT"/>
-        </w:rPr>
-        <w:t xml:space="preserve"> http://www.britannica.com/EBchecked/topic/287895/information-system</w:t>
       </w:r>
     </w:p>
     <w:p>
@@ -2085,45 +2090,10 @@
     </w:p>
     <w:p>
       <w:pPr>
+        <w:ind w:firstLine="720"/>
         <w:jc w:val="both"/>
         <w:rPr>
           <w:rFonts w:ascii="Calibri" w:hAnsi="Calibri" w:cs="Times New Roman"/>
-          <w:lang w:val="pt-PT"/>
-        </w:rPr>
-      </w:pPr>
-    </w:p>
-    <w:p>
-      <w:pPr>
-        <w:jc w:val="center"/>
-        <w:rPr>
-          <w:rFonts w:ascii="Calibri" w:hAnsi="Calibri" w:cs="Times New Roman"/>
-          <w:sz w:val="16"/>
-          <w:lang w:val="pt-PT"/>
-        </w:rPr>
-      </w:pPr>
-      <w:r>
-        <w:rPr>
-          <w:rFonts w:ascii="Calibri" w:hAnsi="Calibri" w:cs="Times New Roman"/>
-          <w:sz w:val="16"/>
-          <w:lang w:val="pt-PT"/>
-        </w:rPr>
-        <w:t xml:space="preserve">(2) Utilizada a forma enunciada no site (dezembro de 2014): </w:t>
-      </w:r>
-      <w:r>
-        <w:rPr>
-          <w:rFonts w:ascii="Calibri" w:hAnsi="Calibri" w:cs="Times New Roman"/>
-          <w:sz w:val="16"/>
-          <w:lang w:val="pt-PT"/>
-        </w:rPr>
-        <w:t>https://www.scrumalliance.org/community/articles/2013/september/agile-user-stories.aspx</w:t>
-      </w:r>
-    </w:p>
-    <w:p>
-      <w:pPr>
-        <w:jc w:val="center"/>
-        <w:rPr>
-          <w:rFonts w:ascii="Calibri" w:hAnsi="Calibri" w:cs="Times New Roman"/>
-          <w:sz w:val="16"/>
           <w:lang w:val="pt-PT"/>
         </w:rPr>
       </w:pPr>
@@ -2148,7 +2118,6 @@
           <w:rFonts w:ascii="Calibri" w:hAnsi="Calibri" w:cs="Times New Roman"/>
           <w:lang w:val="pt-PT"/>
         </w:rPr>
-        <w:lastRenderedPageBreak/>
         <w:t xml:space="preserve">Como funcionário de recepção de encomendas, quero </w:t>
       </w:r>
       <w:r>
@@ -2239,6 +2208,7 @@
           <w:rFonts w:ascii="Calibri" w:hAnsi="Calibri" w:cs="Times New Roman"/>
           <w:lang w:val="pt-PT"/>
         </w:rPr>
+        <w:lastRenderedPageBreak/>
         <w:t xml:space="preserve">Como funcionário de recepção de encomendas, quero </w:t>
       </w:r>
       <w:r>
@@ -3216,24 +3186,735 @@
     </w:p>
     <w:p>
       <w:pPr>
-        <w:spacing w:before="240" w:after="240"/>
         <w:jc w:val="both"/>
         <w:rPr>
           <w:rFonts w:ascii="Calibri" w:hAnsi="Calibri" w:cs="Times New Roman"/>
           <w:lang w:val="pt-PT"/>
         </w:rPr>
       </w:pPr>
-      <w:r>
-        <w:rPr>
-          <w:rFonts w:ascii="Calibri" w:hAnsi="Calibri" w:cs="Times New Roman"/>
-          <w:lang w:val="pt-PT"/>
-        </w:rPr>
-        <w:t xml:space="preserve">Primavera ERP 8 </w:t>
-      </w:r>
-      <w:r>
-        <w:rPr>
-          <w:rFonts w:ascii="Calibri" w:hAnsi="Calibri" w:cs="Times New Roman"/>
-          <w:highlight w:val="yellow"/>
+    </w:p>
+    <w:p>
+      <w:pPr>
+        <w:pStyle w:val="ListParagraph"/>
+        <w:numPr>
+          <w:ilvl w:val="0"/>
+          <w:numId w:val="30"/>
+        </w:numPr>
+        <w:jc w:val="both"/>
+        <w:rPr>
+          <w:rFonts w:ascii="Calibri" w:hAnsi="Calibri" w:cs="Times New Roman"/>
+          <w:lang w:val="pt-PT"/>
+        </w:rPr>
+      </w:pPr>
+      <w:r>
+        <w:rPr>
+          <w:rFonts w:ascii="Calibri" w:hAnsi="Calibri" w:cs="Times New Roman"/>
+          <w:lang w:val="pt-PT"/>
+        </w:rPr>
+        <w:t xml:space="preserve">Primavera </w:t>
+      </w:r>
+      <w:r>
+        <w:rPr>
+          <w:rFonts w:ascii="Calibri" w:hAnsi="Calibri" w:cs="Times New Roman"/>
+          <w:lang w:val="pt-PT"/>
+        </w:rPr>
+        <w:t>Profissional ERP</w:t>
+      </w:r>
+      <w:r>
+        <w:rPr>
+          <w:rFonts w:ascii="Calibri" w:hAnsi="Calibri" w:cs="Times New Roman"/>
+          <w:lang w:val="pt-PT"/>
+        </w:rPr>
+        <w:t xml:space="preserve"> </w:t>
+      </w:r>
+    </w:p>
+    <w:p>
+      <w:pPr>
+        <w:pStyle w:val="ListParagraph"/>
+        <w:numPr>
+          <w:ilvl w:val="0"/>
+          <w:numId w:val="33"/>
+        </w:numPr>
+        <w:jc w:val="both"/>
+        <w:rPr>
+          <w:rFonts w:ascii="Calibri" w:hAnsi="Calibri" w:cs="Times New Roman"/>
+          <w:lang w:val="pt-PT"/>
+        </w:rPr>
+      </w:pPr>
+      <w:r>
+        <w:rPr>
+          <w:rFonts w:ascii="Calibri" w:hAnsi="Calibri" w:cs="Times New Roman"/>
+          <w:lang w:val="pt-PT"/>
+        </w:rPr>
+        <w:t>versão de educação 8.10</w:t>
+      </w:r>
+    </w:p>
+    <w:p>
+      <w:pPr>
+        <w:pStyle w:val="ListParagraph"/>
+        <w:numPr>
+          <w:ilvl w:val="0"/>
+          <w:numId w:val="30"/>
+        </w:numPr>
+        <w:jc w:val="both"/>
+        <w:rPr>
+          <w:rFonts w:ascii="Calibri" w:hAnsi="Calibri" w:cs="Times New Roman"/>
+          <w:lang w:val="pt-PT"/>
+        </w:rPr>
+      </w:pPr>
+      <w:r>
+        <w:rPr>
+          <w:rFonts w:ascii="Calibri" w:hAnsi="Calibri" w:cs="Times New Roman"/>
+          <w:lang w:val="pt-PT"/>
+        </w:rPr>
+        <w:t>Primav</w:t>
+      </w:r>
+      <w:r>
+        <w:rPr>
+          <w:rFonts w:ascii="Calibri" w:hAnsi="Calibri" w:cs="Times New Roman"/>
+          <w:lang w:val="pt-PT"/>
+        </w:rPr>
+        <w:t xml:space="preserve">era Profissional Administrador </w:t>
+      </w:r>
+    </w:p>
+    <w:p>
+      <w:pPr>
+        <w:pStyle w:val="ListParagraph"/>
+        <w:numPr>
+          <w:ilvl w:val="0"/>
+          <w:numId w:val="32"/>
+        </w:numPr>
+        <w:jc w:val="both"/>
+        <w:rPr>
+          <w:rFonts w:ascii="Calibri" w:hAnsi="Calibri" w:cs="Times New Roman"/>
+          <w:lang w:val="pt-PT"/>
+        </w:rPr>
+      </w:pPr>
+      <w:r>
+        <w:rPr>
+          <w:rFonts w:ascii="Calibri" w:hAnsi="Calibri" w:cs="Times New Roman"/>
+          <w:lang w:val="pt-PT"/>
+        </w:rPr>
+        <w:t>versão de educação 8.10</w:t>
+      </w:r>
+    </w:p>
+    <w:p>
+      <w:pPr>
+        <w:pStyle w:val="ListParagraph"/>
+        <w:numPr>
+          <w:ilvl w:val="0"/>
+          <w:numId w:val="30"/>
+        </w:numPr>
+        <w:jc w:val="both"/>
+        <w:rPr>
+          <w:rFonts w:ascii="Calibri" w:hAnsi="Calibri" w:cs="Times New Roman"/>
+          <w:lang w:val="pt-PT"/>
+        </w:rPr>
+      </w:pPr>
+      <w:r>
+        <w:rPr>
+          <w:rFonts w:ascii="Calibri" w:hAnsi="Calibri" w:cs="Times New Roman"/>
+          <w:lang w:val="pt-PT"/>
+        </w:rPr>
+        <w:t xml:space="preserve">Microsoft Visual </w:t>
+      </w:r>
+      <w:proofErr w:type="spellStart"/>
+      <w:r>
+        <w:rPr>
+          <w:rFonts w:ascii="Calibri" w:hAnsi="Calibri" w:cs="Times New Roman"/>
+          <w:lang w:val="pt-PT"/>
+        </w:rPr>
+        <w:t>Studio</w:t>
+      </w:r>
+      <w:proofErr w:type="spellEnd"/>
+      <w:r>
+        <w:rPr>
+          <w:rFonts w:ascii="Calibri" w:hAnsi="Calibri" w:cs="Times New Roman"/>
+          <w:lang w:val="pt-PT"/>
+        </w:rPr>
+        <w:t xml:space="preserve"> </w:t>
+      </w:r>
+      <w:proofErr w:type="spellStart"/>
+      <w:r>
+        <w:rPr>
+          <w:rFonts w:ascii="Calibri" w:hAnsi="Calibri" w:cs="Times New Roman"/>
+          <w:lang w:val="pt-PT"/>
+        </w:rPr>
+        <w:t>Express</w:t>
+      </w:r>
+      <w:proofErr w:type="spellEnd"/>
+      <w:r>
+        <w:rPr>
+          <w:rFonts w:ascii="Calibri" w:hAnsi="Calibri" w:cs="Times New Roman"/>
+          <w:lang w:val="pt-PT"/>
+        </w:rPr>
+        <w:t xml:space="preserve"> for Web 2013</w:t>
+      </w:r>
+      <w:r>
+        <w:rPr>
+          <w:rFonts w:ascii="Calibri" w:hAnsi="Calibri" w:cs="Times New Roman"/>
+          <w:lang w:val="pt-PT"/>
+        </w:rPr>
+        <w:t xml:space="preserve"> </w:t>
+      </w:r>
+    </w:p>
+    <w:p>
+      <w:pPr>
+        <w:pStyle w:val="ListParagraph"/>
+        <w:numPr>
+          <w:ilvl w:val="0"/>
+          <w:numId w:val="31"/>
+        </w:numPr>
+        <w:jc w:val="both"/>
+        <w:rPr>
+          <w:rFonts w:ascii="Calibri" w:hAnsi="Calibri" w:cs="Times New Roman"/>
+          <w:lang w:val="pt-PT"/>
+        </w:rPr>
+      </w:pPr>
+      <w:r>
+        <w:rPr>
+          <w:rFonts w:ascii="Calibri" w:hAnsi="Calibri" w:cs="Times New Roman"/>
+          <w:lang w:val="pt-PT"/>
+        </w:rPr>
+        <w:t>versã</w:t>
+      </w:r>
+      <w:r>
+        <w:rPr>
+          <w:rFonts w:ascii="Calibri" w:hAnsi="Calibri" w:cs="Times New Roman"/>
+          <w:lang w:val="pt-PT"/>
+        </w:rPr>
+        <w:t xml:space="preserve">o 12.0.30723.00, </w:t>
+      </w:r>
+      <w:proofErr w:type="spellStart"/>
+      <w:r>
+        <w:rPr>
+          <w:rFonts w:ascii="Calibri" w:hAnsi="Calibri" w:cs="Times New Roman"/>
+          <w:i/>
+          <w:lang w:val="pt-PT"/>
+        </w:rPr>
+        <w:t>update</w:t>
+      </w:r>
+      <w:proofErr w:type="spellEnd"/>
+      <w:r>
+        <w:rPr>
+          <w:rFonts w:ascii="Calibri" w:hAnsi="Calibri" w:cs="Times New Roman"/>
+          <w:lang w:val="pt-PT"/>
+        </w:rPr>
+        <w:t xml:space="preserve"> 3</w:t>
+      </w:r>
+    </w:p>
+    <w:p>
+      <w:pPr>
+        <w:pStyle w:val="ListParagraph"/>
+        <w:numPr>
+          <w:ilvl w:val="0"/>
+          <w:numId w:val="30"/>
+        </w:numPr>
+        <w:jc w:val="both"/>
+        <w:rPr>
+          <w:rFonts w:ascii="Calibri" w:hAnsi="Calibri" w:cs="Times New Roman"/>
+          <w:lang w:val="pt-PT"/>
+        </w:rPr>
+      </w:pPr>
+      <w:r>
+        <w:rPr>
+          <w:rFonts w:ascii="Calibri" w:hAnsi="Calibri" w:cs="Times New Roman"/>
+          <w:lang w:val="pt-PT"/>
+        </w:rPr>
+        <w:t>M</w:t>
+      </w:r>
+      <w:r>
+        <w:rPr>
+          <w:rFonts w:ascii="Calibri" w:hAnsi="Calibri" w:cs="Times New Roman"/>
+          <w:lang w:val="pt-PT"/>
+        </w:rPr>
+        <w:t xml:space="preserve">icrosoft .NET </w:t>
+      </w:r>
+      <w:proofErr w:type="spellStart"/>
+      <w:r>
+        <w:rPr>
+          <w:rFonts w:ascii="Calibri" w:hAnsi="Calibri" w:cs="Times New Roman"/>
+          <w:lang w:val="pt-PT"/>
+        </w:rPr>
+        <w:t>Framework</w:t>
+      </w:r>
+      <w:proofErr w:type="spellEnd"/>
+      <w:r>
+        <w:rPr>
+          <w:rFonts w:ascii="Calibri" w:hAnsi="Calibri" w:cs="Times New Roman"/>
+          <w:lang w:val="pt-PT"/>
+        </w:rPr>
+        <w:t xml:space="preserve"> </w:t>
+      </w:r>
+    </w:p>
+    <w:p>
+      <w:pPr>
+        <w:pStyle w:val="ListParagraph"/>
+        <w:numPr>
+          <w:ilvl w:val="0"/>
+          <w:numId w:val="34"/>
+        </w:numPr>
+        <w:jc w:val="both"/>
+        <w:rPr>
+          <w:rFonts w:ascii="Calibri" w:hAnsi="Calibri" w:cs="Times New Roman"/>
+          <w:lang w:val="pt-PT"/>
+        </w:rPr>
+      </w:pPr>
+      <w:r>
+        <w:rPr>
+          <w:rFonts w:ascii="Calibri" w:hAnsi="Calibri" w:cs="Times New Roman"/>
+          <w:lang w:val="pt-PT"/>
+        </w:rPr>
+        <w:t>versã</w:t>
+      </w:r>
+      <w:r>
+        <w:rPr>
+          <w:rFonts w:ascii="Calibri" w:hAnsi="Calibri" w:cs="Times New Roman"/>
+          <w:lang w:val="pt-PT"/>
+        </w:rPr>
+        <w:t>o 4.5.50938</w:t>
+      </w:r>
+    </w:p>
+    <w:p>
+      <w:pPr>
+        <w:pStyle w:val="ListParagraph"/>
+        <w:numPr>
+          <w:ilvl w:val="0"/>
+          <w:numId w:val="30"/>
+        </w:numPr>
+        <w:rPr>
+          <w:rFonts w:ascii="Calibri" w:hAnsi="Calibri" w:cs="Times New Roman"/>
+          <w:lang w:val="pt-PT"/>
+        </w:rPr>
+      </w:pPr>
+      <w:r>
+        <w:rPr>
+          <w:rFonts w:ascii="Calibri" w:hAnsi="Calibri" w:cs="Times New Roman"/>
+          <w:vertAlign w:val="superscript"/>
+          <w:lang w:val="pt-PT"/>
+        </w:rPr>
+        <w:t>[</w:t>
+      </w:r>
+      <w:r>
+        <w:rPr>
+          <w:rFonts w:ascii="Calibri" w:hAnsi="Calibri" w:cs="Times New Roman"/>
+          <w:vertAlign w:val="superscript"/>
+          <w:lang w:val="pt-PT"/>
+        </w:rPr>
+        <w:t>3</w:t>
+      </w:r>
+      <w:r>
+        <w:rPr>
+          <w:rFonts w:ascii="Calibri" w:hAnsi="Calibri" w:cs="Times New Roman"/>
+          <w:vertAlign w:val="superscript"/>
+          <w:lang w:val="pt-PT"/>
+        </w:rPr>
+        <w:t>]</w:t>
+      </w:r>
+      <w:r>
+        <w:rPr>
+          <w:rFonts w:ascii="Calibri" w:hAnsi="Calibri" w:cs="Times New Roman"/>
+          <w:lang w:val="pt-PT"/>
+        </w:rPr>
+        <w:t xml:space="preserve"> </w:t>
+      </w:r>
+      <w:proofErr w:type="spellStart"/>
+      <w:r>
+        <w:rPr>
+          <w:rFonts w:ascii="Calibri" w:hAnsi="Calibri" w:cs="Times New Roman"/>
+          <w:lang w:val="pt-PT"/>
+        </w:rPr>
+        <w:t>Brackets</w:t>
+      </w:r>
+      <w:proofErr w:type="spellEnd"/>
+      <w:r>
+        <w:rPr>
+          <w:rFonts w:ascii="Calibri" w:hAnsi="Calibri" w:cs="Times New Roman"/>
+          <w:lang w:val="pt-PT"/>
+        </w:rPr>
+        <w:t xml:space="preserve"> </w:t>
+      </w:r>
+    </w:p>
+    <w:p>
+      <w:pPr>
+        <w:pStyle w:val="ListParagraph"/>
+        <w:numPr>
+          <w:ilvl w:val="0"/>
+          <w:numId w:val="35"/>
+        </w:numPr>
+        <w:rPr>
+          <w:rFonts w:ascii="Calibri" w:hAnsi="Calibri" w:cs="Times New Roman"/>
+          <w:lang w:val="pt-PT"/>
+        </w:rPr>
+      </w:pPr>
+      <w:r>
+        <w:rPr>
+          <w:rFonts w:ascii="Calibri" w:hAnsi="Calibri" w:cs="Times New Roman"/>
+          <w:lang w:val="pt-PT"/>
+        </w:rPr>
+        <w:t xml:space="preserve">versão </w:t>
+      </w:r>
+      <w:proofErr w:type="spellStart"/>
+      <w:r>
+        <w:rPr>
+          <w:rFonts w:ascii="Calibri" w:hAnsi="Calibri" w:cs="Times New Roman"/>
+          <w:lang w:val="pt-PT"/>
+        </w:rPr>
+        <w:t>Realease</w:t>
+      </w:r>
+      <w:proofErr w:type="spellEnd"/>
+      <w:r>
+        <w:rPr>
+          <w:rFonts w:ascii="Calibri" w:hAnsi="Calibri" w:cs="Times New Roman"/>
+          <w:lang w:val="pt-PT"/>
+        </w:rPr>
+        <w:t xml:space="preserve"> 1.0, </w:t>
+      </w:r>
+      <w:proofErr w:type="spellStart"/>
+      <w:r>
+        <w:rPr>
+          <w:rFonts w:ascii="Calibri" w:hAnsi="Calibri" w:cs="Times New Roman"/>
+          <w:lang w:val="pt-PT"/>
+        </w:rPr>
+        <w:t>build</w:t>
+      </w:r>
+      <w:proofErr w:type="spellEnd"/>
+      <w:r>
+        <w:rPr>
+          <w:rFonts w:ascii="Calibri" w:hAnsi="Calibri" w:cs="Times New Roman"/>
+          <w:lang w:val="pt-PT"/>
+        </w:rPr>
+        <w:t xml:space="preserve"> 1.0.0-15191</w:t>
+      </w:r>
+      <w:r>
+        <w:rPr>
+          <w:rFonts w:ascii="Calibri" w:hAnsi="Calibri" w:cs="Times New Roman"/>
+          <w:lang w:val="pt-PT"/>
+        </w:rPr>
+        <w:t xml:space="preserve"> – plataforma OS X</w:t>
+      </w:r>
+    </w:p>
+    <w:p>
+      <w:pPr>
+        <w:pStyle w:val="ListParagraph"/>
+        <w:numPr>
+          <w:ilvl w:val="0"/>
+          <w:numId w:val="30"/>
+        </w:numPr>
+        <w:jc w:val="both"/>
+        <w:rPr>
+          <w:rFonts w:ascii="Calibri" w:hAnsi="Calibri" w:cs="Times New Roman"/>
+          <w:lang w:val="pt-PT"/>
+        </w:rPr>
+      </w:pPr>
+      <w:r>
+        <w:rPr>
+          <w:rFonts w:ascii="Calibri" w:hAnsi="Calibri" w:cs="Times New Roman"/>
+          <w:vertAlign w:val="superscript"/>
+          <w:lang w:val="pt-PT"/>
+        </w:rPr>
+        <w:t>[</w:t>
+      </w:r>
+      <w:r>
+        <w:rPr>
+          <w:rFonts w:ascii="Calibri" w:hAnsi="Calibri" w:cs="Times New Roman"/>
+          <w:vertAlign w:val="superscript"/>
+          <w:lang w:val="pt-PT"/>
+        </w:rPr>
+        <w:t>4</w:t>
+      </w:r>
+      <w:r>
+        <w:rPr>
+          <w:rFonts w:ascii="Calibri" w:hAnsi="Calibri" w:cs="Times New Roman"/>
+          <w:vertAlign w:val="superscript"/>
+          <w:lang w:val="pt-PT"/>
+        </w:rPr>
+        <w:t>]</w:t>
+      </w:r>
+      <w:r>
+        <w:rPr>
+          <w:rFonts w:ascii="Calibri" w:hAnsi="Calibri" w:cs="Times New Roman"/>
+          <w:lang w:val="pt-PT"/>
+        </w:rPr>
+        <w:t xml:space="preserve"> </w:t>
+      </w:r>
+      <w:proofErr w:type="spellStart"/>
+      <w:r>
+        <w:rPr>
+          <w:rFonts w:ascii="Calibri" w:hAnsi="Calibri" w:cs="Times New Roman"/>
+          <w:lang w:val="pt-PT"/>
+        </w:rPr>
+        <w:t>jQuey</w:t>
+      </w:r>
+      <w:proofErr w:type="spellEnd"/>
+      <w:r>
+        <w:rPr>
+          <w:rFonts w:ascii="Calibri" w:hAnsi="Calibri" w:cs="Times New Roman"/>
+          <w:lang w:val="pt-PT"/>
+        </w:rPr>
+        <w:t xml:space="preserve"> </w:t>
+      </w:r>
+    </w:p>
+    <w:p>
+      <w:pPr>
+        <w:pStyle w:val="ListParagraph"/>
+        <w:numPr>
+          <w:ilvl w:val="0"/>
+          <w:numId w:val="36"/>
+        </w:numPr>
+        <w:jc w:val="both"/>
+        <w:rPr>
+          <w:rFonts w:ascii="Calibri" w:hAnsi="Calibri" w:cs="Times New Roman"/>
+          <w:lang w:val="pt-PT"/>
+        </w:rPr>
+      </w:pPr>
+      <w:r>
+        <w:rPr>
+          <w:rFonts w:ascii="Calibri" w:hAnsi="Calibri" w:cs="Times New Roman"/>
+          <w:lang w:val="pt-PT"/>
+        </w:rPr>
+        <w:t>v</w:t>
+      </w:r>
+      <w:r>
+        <w:rPr>
+          <w:rFonts w:ascii="Calibri" w:hAnsi="Calibri" w:cs="Times New Roman"/>
+          <w:lang w:val="pt-PT"/>
+        </w:rPr>
+        <w:t xml:space="preserve">ersão </w:t>
+      </w:r>
+      <w:r>
+        <w:rPr>
+          <w:rFonts w:ascii="Calibri" w:hAnsi="Calibri" w:cs="Times New Roman"/>
+          <w:lang w:val="pt-PT"/>
+        </w:rPr>
+        <w:t>1.4.1</w:t>
+      </w:r>
+    </w:p>
+    <w:p>
+      <w:pPr>
+        <w:pStyle w:val="ListParagraph"/>
+        <w:numPr>
+          <w:ilvl w:val="0"/>
+          <w:numId w:val="30"/>
+        </w:numPr>
+        <w:jc w:val="both"/>
+        <w:rPr>
+          <w:rFonts w:ascii="Calibri" w:hAnsi="Calibri" w:cs="Times New Roman"/>
+          <w:lang w:val="pt-PT"/>
+        </w:rPr>
+      </w:pPr>
+      <w:r>
+        <w:rPr>
+          <w:rFonts w:ascii="Calibri" w:hAnsi="Calibri" w:cs="Times New Roman"/>
+          <w:vertAlign w:val="superscript"/>
+          <w:lang w:val="pt-PT"/>
+        </w:rPr>
+        <w:t>[</w:t>
+      </w:r>
+      <w:r>
+        <w:rPr>
+          <w:rFonts w:ascii="Calibri" w:hAnsi="Calibri" w:cs="Times New Roman"/>
+          <w:vertAlign w:val="superscript"/>
+          <w:lang w:val="pt-PT"/>
+        </w:rPr>
+        <w:t>5</w:t>
+      </w:r>
+      <w:r>
+        <w:rPr>
+          <w:rFonts w:ascii="Calibri" w:hAnsi="Calibri" w:cs="Times New Roman"/>
+          <w:vertAlign w:val="superscript"/>
+          <w:lang w:val="pt-PT"/>
+        </w:rPr>
+        <w:t>]</w:t>
+      </w:r>
+      <w:r>
+        <w:rPr>
+          <w:rFonts w:ascii="Calibri" w:hAnsi="Calibri" w:cs="Times New Roman"/>
+          <w:lang w:val="pt-PT"/>
+        </w:rPr>
+        <w:t xml:space="preserve"> </w:t>
+      </w:r>
+      <w:proofErr w:type="spellStart"/>
+      <w:r>
+        <w:rPr>
+          <w:rFonts w:ascii="Calibri" w:hAnsi="Calibri" w:cs="Times New Roman"/>
+          <w:lang w:val="pt-PT"/>
+        </w:rPr>
+        <w:t>ngrok</w:t>
+      </w:r>
+      <w:proofErr w:type="spellEnd"/>
+      <w:r>
+        <w:rPr>
+          <w:rFonts w:ascii="Calibri" w:hAnsi="Calibri" w:cs="Times New Roman"/>
+          <w:lang w:val="pt-PT"/>
+        </w:rPr>
+        <w:t xml:space="preserve"> </w:t>
+      </w:r>
+    </w:p>
+    <w:p>
+      <w:pPr>
+        <w:pStyle w:val="ListParagraph"/>
+        <w:numPr>
+          <w:ilvl w:val="0"/>
+          <w:numId w:val="37"/>
+        </w:numPr>
+        <w:jc w:val="both"/>
+        <w:rPr>
+          <w:rFonts w:ascii="Calibri" w:hAnsi="Calibri" w:cs="Times New Roman"/>
+          <w:lang w:val="pt-PT"/>
+        </w:rPr>
+      </w:pPr>
+      <w:r>
+        <w:rPr>
+          <w:rFonts w:ascii="Calibri" w:hAnsi="Calibri" w:cs="Times New Roman"/>
+          <w:lang w:val="pt-PT"/>
+        </w:rPr>
+        <w:t>versão 1.7</w:t>
+      </w:r>
+    </w:p>
+    <w:p>
+      <w:pPr>
+        <w:pStyle w:val="ListParagraph"/>
+        <w:numPr>
+          <w:ilvl w:val="0"/>
+          <w:numId w:val="30"/>
+        </w:numPr>
+        <w:jc w:val="both"/>
+        <w:rPr>
+          <w:rFonts w:ascii="Calibri" w:hAnsi="Calibri" w:cs="Times New Roman"/>
+          <w:lang w:val="pt-PT"/>
+        </w:rPr>
+      </w:pPr>
+      <w:r>
+        <w:rPr>
+          <w:rFonts w:ascii="Calibri" w:hAnsi="Calibri" w:cs="Times New Roman"/>
+          <w:vertAlign w:val="superscript"/>
+          <w:lang w:val="pt-PT"/>
+        </w:rPr>
+        <w:t>[6]</w:t>
+      </w:r>
+      <w:r>
+        <w:rPr>
+          <w:rFonts w:ascii="Calibri" w:hAnsi="Calibri" w:cs="Times New Roman"/>
+          <w:lang w:val="pt-PT"/>
+        </w:rPr>
+        <w:t xml:space="preserve"> </w:t>
+      </w:r>
+      <w:proofErr w:type="spellStart"/>
+      <w:r>
+        <w:rPr>
+          <w:rFonts w:ascii="Calibri" w:hAnsi="Calibri" w:cs="Times New Roman"/>
+          <w:lang w:val="pt-PT"/>
+        </w:rPr>
+        <w:t>bwip-js</w:t>
+      </w:r>
+      <w:proofErr w:type="spellEnd"/>
+      <w:r>
+        <w:rPr>
+          <w:rFonts w:ascii="Calibri" w:hAnsi="Calibri" w:cs="Times New Roman"/>
+          <w:lang w:val="pt-PT"/>
+        </w:rPr>
+        <w:t xml:space="preserve"> (</w:t>
+      </w:r>
+    </w:p>
+    <w:p>
+      <w:pPr>
+        <w:pStyle w:val="ListParagraph"/>
+        <w:numPr>
+          <w:ilvl w:val="0"/>
+          <w:numId w:val="38"/>
+        </w:numPr>
+        <w:jc w:val="both"/>
+        <w:rPr>
+          <w:rFonts w:ascii="Calibri" w:hAnsi="Calibri" w:cs="Times New Roman"/>
+          <w:lang w:val="pt-PT"/>
+        </w:rPr>
+      </w:pPr>
+      <w:r>
+        <w:rPr>
+          <w:rFonts w:ascii="Calibri" w:hAnsi="Calibri" w:cs="Times New Roman"/>
+          <w:lang w:val="pt-PT"/>
+        </w:rPr>
+        <w:t>versão 0.5</w:t>
+      </w:r>
+    </w:p>
+    <w:p>
+      <w:pPr>
+        <w:pStyle w:val="ListParagraph"/>
+        <w:numPr>
+          <w:ilvl w:val="0"/>
+          <w:numId w:val="30"/>
+        </w:numPr>
+        <w:jc w:val="both"/>
+        <w:rPr>
+          <w:rFonts w:ascii="Calibri" w:hAnsi="Calibri" w:cs="Times New Roman"/>
+          <w:lang w:val="pt-PT"/>
+        </w:rPr>
+      </w:pPr>
+      <w:r>
+        <w:rPr>
+          <w:rFonts w:ascii="Calibri" w:hAnsi="Calibri" w:cs="Times New Roman"/>
+          <w:vertAlign w:val="superscript"/>
+          <w:lang w:val="pt-PT"/>
+        </w:rPr>
+        <w:t>[</w:t>
+      </w:r>
+      <w:r>
+        <w:rPr>
+          <w:rFonts w:ascii="Calibri" w:hAnsi="Calibri" w:cs="Times New Roman"/>
+          <w:vertAlign w:val="superscript"/>
+          <w:lang w:val="pt-PT"/>
+        </w:rPr>
+        <w:t>7</w:t>
+      </w:r>
+      <w:r>
+        <w:rPr>
+          <w:rFonts w:ascii="Calibri" w:hAnsi="Calibri" w:cs="Times New Roman"/>
+          <w:vertAlign w:val="superscript"/>
+          <w:lang w:val="pt-PT"/>
+        </w:rPr>
+        <w:t>]</w:t>
+      </w:r>
+      <w:r>
+        <w:rPr>
+          <w:rFonts w:ascii="Calibri" w:hAnsi="Calibri" w:cs="Times New Roman"/>
+          <w:lang w:val="pt-PT"/>
+        </w:rPr>
+        <w:t xml:space="preserve"> </w:t>
+      </w:r>
+      <w:proofErr w:type="spellStart"/>
+      <w:r>
+        <w:rPr>
+          <w:rFonts w:ascii="Calibri" w:hAnsi="Calibri" w:cs="Times New Roman"/>
+          <w:lang w:val="pt-PT"/>
+        </w:rPr>
+        <w:t>IcoM</w:t>
+      </w:r>
+      <w:r>
+        <w:rPr>
+          <w:rFonts w:ascii="Calibri" w:hAnsi="Calibri" w:cs="Times New Roman"/>
+          <w:lang w:val="pt-PT"/>
+        </w:rPr>
+        <w:t>oon</w:t>
+      </w:r>
+      <w:proofErr w:type="spellEnd"/>
+      <w:r>
+        <w:rPr>
+          <w:rFonts w:ascii="Calibri" w:hAnsi="Calibri" w:cs="Times New Roman"/>
+          <w:lang w:val="pt-PT"/>
+        </w:rPr>
+        <w:t xml:space="preserve"> </w:t>
+      </w:r>
+      <w:r>
+        <w:rPr>
+          <w:rFonts w:ascii="Calibri" w:hAnsi="Calibri" w:cs="Times New Roman"/>
+          <w:lang w:val="pt-PT"/>
+        </w:rPr>
+        <w:t xml:space="preserve"> </w:t>
+      </w:r>
+      <w:r>
+        <w:rPr>
+          <w:rFonts w:ascii="Calibri" w:hAnsi="Calibri" w:cs="Times New Roman"/>
           <w:lang w:val="pt-PT"/>
         </w:rPr>
         <w:t>(</w:t>
@@ -3242,31 +3923,49 @@
       <w:r>
         <w:rPr>
           <w:rFonts w:ascii="Calibri" w:hAnsi="Calibri" w:cs="Times New Roman"/>
-          <w:highlight w:val="yellow"/>
-          <w:lang w:val="pt-PT"/>
-        </w:rPr>
-        <w:t>condirmar</w:t>
+          <w:lang w:val="pt-PT"/>
+        </w:rPr>
+        <w:t>Free</w:t>
       </w:r>
       <w:proofErr w:type="spellEnd"/>
       <w:r>
         <w:rPr>
           <w:rFonts w:ascii="Calibri" w:hAnsi="Calibri" w:cs="Times New Roman"/>
-          <w:highlight w:val="yellow"/>
-          <w:lang w:val="pt-PT"/>
-        </w:rPr>
-        <w:t xml:space="preserve"> a versão!!)</w:t>
-      </w:r>
-      <w:r>
-        <w:rPr>
-          <w:rFonts w:ascii="Calibri" w:hAnsi="Calibri" w:cs="Times New Roman"/>
-          <w:lang w:val="pt-PT"/>
-        </w:rPr>
-        <w:t>: ERP</w:t>
-      </w:r>
-    </w:p>
-    <w:p>
-      <w:pPr>
-        <w:spacing w:before="240" w:after="240"/>
+          <w:lang w:val="pt-PT"/>
+        </w:rPr>
+        <w:t xml:space="preserve"> </w:t>
+      </w:r>
+      <w:proofErr w:type="spellStart"/>
+      <w:r>
+        <w:rPr>
+          <w:rFonts w:ascii="Calibri" w:hAnsi="Calibri" w:cs="Times New Roman"/>
+          <w:lang w:val="pt-PT"/>
+        </w:rPr>
+        <w:t>Version</w:t>
+      </w:r>
+      <w:proofErr w:type="spellEnd"/>
+      <w:r>
+        <w:rPr>
+          <w:rFonts w:ascii="Calibri" w:hAnsi="Calibri" w:cs="Times New Roman"/>
+          <w:lang w:val="pt-PT"/>
+        </w:rPr>
+        <w:t>)</w:t>
+      </w:r>
+      <w:r>
+        <w:rPr>
+          <w:rFonts w:ascii="Calibri" w:hAnsi="Calibri" w:cs="Times New Roman"/>
+          <w:lang w:val="pt-PT"/>
+        </w:rPr>
+        <w:t xml:space="preserve"> </w:t>
+      </w:r>
+    </w:p>
+    <w:p>
+      <w:pPr>
+        <w:pStyle w:val="ListParagraph"/>
+        <w:numPr>
+          <w:ilvl w:val="0"/>
+          <w:numId w:val="39"/>
+        </w:numPr>
         <w:jc w:val="both"/>
         <w:rPr>
           <w:rFonts w:ascii="Calibri" w:hAnsi="Calibri" w:cs="Times New Roman"/>
@@ -3278,7 +3977,36 @@
           <w:rFonts w:ascii="Calibri" w:hAnsi="Calibri" w:cs="Times New Roman"/>
           <w:lang w:val="pt-PT"/>
         </w:rPr>
-        <w:t xml:space="preserve">Microsoft Visual </w:t>
+        <w:t>versão</w:t>
+      </w:r>
+    </w:p>
+    <w:p>
+      <w:pPr>
+        <w:pStyle w:val="ListParagraph"/>
+        <w:numPr>
+          <w:ilvl w:val="0"/>
+          <w:numId w:val="30"/>
+        </w:numPr>
+        <w:jc w:val="both"/>
+        <w:rPr>
+          <w:rFonts w:ascii="Calibri" w:hAnsi="Calibri" w:cs="Times New Roman"/>
+          <w:lang w:val="pt-PT"/>
+        </w:rPr>
+      </w:pPr>
+      <w:r>
+        <w:rPr>
+          <w:rFonts w:ascii="Calibri" w:hAnsi="Calibri" w:cs="Times New Roman"/>
+          <w:vertAlign w:val="superscript"/>
+          <w:lang w:val="pt-PT"/>
+        </w:rPr>
+        <w:t>[8]</w:t>
+      </w:r>
+      <w:r>
+        <w:rPr>
+          <w:rFonts w:ascii="Calibri" w:hAnsi="Calibri" w:cs="Times New Roman"/>
+          <w:lang w:val="pt-PT"/>
+        </w:rPr>
+        <w:t xml:space="preserve"> </w:t>
       </w:r>
       <w:proofErr w:type="spellStart"/>
       <w:r>
@@ -3286,7 +4014,7 @@
           <w:rFonts w:ascii="Calibri" w:hAnsi="Calibri" w:cs="Times New Roman"/>
           <w:lang w:val="pt-PT"/>
         </w:rPr>
-        <w:t>Studio</w:t>
+        <w:t>SourceTree</w:t>
       </w:r>
       <w:proofErr w:type="spellEnd"/>
       <w:r>
@@ -3296,64 +4024,27 @@
         </w:rPr>
         <w:t xml:space="preserve"> </w:t>
       </w:r>
-      <w:proofErr w:type="spellStart"/>
-      <w:r>
-        <w:rPr>
-          <w:rFonts w:ascii="Calibri" w:hAnsi="Calibri" w:cs="Times New Roman"/>
-          <w:lang w:val="pt-PT"/>
-        </w:rPr>
-        <w:t>Express</w:t>
-      </w:r>
-      <w:proofErr w:type="spellEnd"/>
-      <w:r>
-        <w:rPr>
-          <w:rFonts w:ascii="Calibri" w:hAnsi="Calibri" w:cs="Times New Roman"/>
-          <w:lang w:val="pt-PT"/>
-        </w:rPr>
-        <w:t xml:space="preserve"> for Web 2013</w:t>
-      </w:r>
-      <w:r>
-        <w:rPr>
-          <w:rFonts w:ascii="Calibri" w:hAnsi="Calibri" w:cs="Times New Roman"/>
-          <w:lang w:val="pt-PT"/>
-        </w:rPr>
-        <w:t xml:space="preserve">: </w:t>
-      </w:r>
-      <w:proofErr w:type="spellStart"/>
-      <w:r>
-        <w:rPr>
-          <w:rFonts w:ascii="Calibri" w:hAnsi="Calibri" w:cs="Times New Roman"/>
-          <w:lang w:val="pt-PT"/>
-        </w:rPr>
-        <w:t>api</w:t>
-      </w:r>
-      <w:proofErr w:type="spellEnd"/>
-      <w:r>
-        <w:rPr>
-          <w:rFonts w:ascii="Calibri" w:hAnsi="Calibri" w:cs="Times New Roman"/>
-          <w:lang w:val="pt-PT"/>
-        </w:rPr>
-        <w:t xml:space="preserve"> em c#</w:t>
-      </w:r>
-    </w:p>
-    <w:p>
-      <w:pPr>
-        <w:spacing w:before="240" w:after="240"/>
+    </w:p>
+    <w:p>
+      <w:pPr>
+        <w:pStyle w:val="ListParagraph"/>
+        <w:numPr>
+          <w:ilvl w:val="0"/>
+          <w:numId w:val="41"/>
+        </w:numPr>
         <w:jc w:val="both"/>
         <w:rPr>
           <w:rFonts w:ascii="Calibri" w:hAnsi="Calibri" w:cs="Times New Roman"/>
           <w:lang w:val="pt-PT"/>
         </w:rPr>
       </w:pPr>
-      <w:proofErr w:type="spellStart"/>
-      <w:r>
-        <w:rPr>
-          <w:rFonts w:ascii="Calibri" w:hAnsi="Calibri" w:cs="Times New Roman"/>
-          <w:lang w:val="pt-PT"/>
-        </w:rPr>
-        <w:t>Brackets</w:t>
-      </w:r>
-      <w:proofErr w:type="spellEnd"/>
+      <w:r>
+        <w:rPr>
+          <w:rFonts w:ascii="Calibri" w:hAnsi="Calibri" w:cs="Times New Roman"/>
+          <w:lang w:val="pt-PT"/>
+        </w:rPr>
+        <w:t>versão 1.6.11.0</w:t>
+      </w:r>
       <w:r>
         <w:rPr>
           <w:rFonts w:ascii="Calibri" w:hAnsi="Calibri" w:cs="Times New Roman"/>
@@ -3364,373 +4055,70 @@
       <w:r>
         <w:rPr>
           <w:rFonts w:ascii="Calibri" w:hAnsi="Calibri" w:cs="Times New Roman"/>
-          <w:highlight w:val="yellow"/>
-          <w:lang w:val="pt-PT"/>
-        </w:rPr>
-        <w:t>(ver a versão!!)</w:t>
-      </w:r>
-      <w:r>
-        <w:rPr>
-          <w:rFonts w:ascii="Calibri" w:hAnsi="Calibri" w:cs="Times New Roman"/>
-          <w:lang w:val="pt-PT"/>
-        </w:rPr>
-        <w:t xml:space="preserve">: </w:t>
-      </w:r>
-      <w:proofErr w:type="spellStart"/>
-      <w:r>
-        <w:rPr>
-          <w:rFonts w:ascii="Calibri" w:hAnsi="Calibri" w:cs="Times New Roman"/>
-          <w:lang w:val="pt-PT"/>
-        </w:rPr>
-        <w:t>html,css</w:t>
-      </w:r>
-      <w:proofErr w:type="spellEnd"/>
-      <w:r>
-        <w:rPr>
-          <w:rFonts w:ascii="Calibri" w:hAnsi="Calibri" w:cs="Times New Roman"/>
-          <w:lang w:val="pt-PT"/>
-        </w:rPr>
-        <w:t xml:space="preserve"> e </w:t>
-      </w:r>
-      <w:proofErr w:type="spellStart"/>
-      <w:r>
-        <w:rPr>
-          <w:rFonts w:ascii="Calibri" w:hAnsi="Calibri" w:cs="Times New Roman"/>
-          <w:lang w:val="pt-PT"/>
-        </w:rPr>
-        <w:t>javascript</w:t>
-      </w:r>
-      <w:proofErr w:type="spellEnd"/>
-      <w:r>
-        <w:rPr>
-          <w:rFonts w:ascii="Calibri" w:hAnsi="Calibri" w:cs="Times New Roman"/>
-          <w:lang w:val="pt-PT"/>
-        </w:rPr>
-        <w:t xml:space="preserve"> :: </w:t>
-      </w:r>
-      <w:r>
-        <w:rPr>
-          <w:rFonts w:ascii="Calibri" w:hAnsi="Calibri" w:cs="Times New Roman"/>
-          <w:lang w:val="pt-PT"/>
-        </w:rPr>
-        <w:t>http://brackets.io</w:t>
-      </w:r>
-    </w:p>
-    <w:p>
-      <w:pPr>
-        <w:spacing w:before="240" w:after="240"/>
+          <w:lang w:val="pt-PT"/>
+        </w:rPr>
+        <w:t xml:space="preserve">– plataforma Windows; </w:t>
+      </w:r>
+    </w:p>
+    <w:p>
+      <w:pPr>
+        <w:pStyle w:val="ListParagraph"/>
+        <w:numPr>
+          <w:ilvl w:val="0"/>
+          <w:numId w:val="40"/>
+        </w:numPr>
         <w:jc w:val="both"/>
         <w:rPr>
           <w:rFonts w:ascii="Calibri" w:hAnsi="Calibri" w:cs="Times New Roman"/>
           <w:lang w:val="pt-PT"/>
         </w:rPr>
       </w:pPr>
-      <w:proofErr w:type="spellStart"/>
-      <w:r>
-        <w:rPr>
-          <w:rFonts w:ascii="Calibri" w:hAnsi="Calibri" w:cs="Times New Roman"/>
-          <w:lang w:val="pt-PT"/>
-        </w:rPr>
-        <w:t>jQuey</w:t>
-      </w:r>
-      <w:proofErr w:type="spellEnd"/>
-      <w:r>
-        <w:rPr>
-          <w:rFonts w:ascii="Calibri" w:hAnsi="Calibri" w:cs="Times New Roman"/>
-          <w:lang w:val="pt-PT"/>
-        </w:rPr>
-        <w:t xml:space="preserve"> </w:t>
-      </w:r>
-      <w:r>
-        <w:rPr>
-          <w:rFonts w:ascii="Calibri" w:hAnsi="Calibri" w:cs="Times New Roman"/>
-          <w:highlight w:val="yellow"/>
-          <w:lang w:val="pt-PT"/>
-        </w:rPr>
-        <w:t>(ver a versão!!)</w:t>
-      </w:r>
-      <w:r>
-        <w:rPr>
-          <w:rFonts w:ascii="Calibri" w:hAnsi="Calibri" w:cs="Times New Roman"/>
-          <w:lang w:val="pt-PT"/>
-        </w:rPr>
-        <w:t xml:space="preserve"> :: </w:t>
-      </w:r>
-      <w:r>
-        <w:rPr>
-          <w:rFonts w:ascii="Calibri" w:hAnsi="Calibri" w:cs="Times New Roman"/>
-          <w:lang w:val="pt-PT"/>
-        </w:rPr>
-        <w:t>http://jquery.com</w:t>
-      </w:r>
-    </w:p>
-    <w:p>
-      <w:pPr>
-        <w:spacing w:before="240" w:after="240"/>
+      <w:r>
+        <w:rPr>
+          <w:rFonts w:ascii="Calibri" w:hAnsi="Calibri" w:cs="Times New Roman"/>
+          <w:lang w:val="pt-PT"/>
+        </w:rPr>
+        <w:t xml:space="preserve">versão 1.9.0 </w:t>
+      </w:r>
+      <w:r>
+        <w:rPr>
+          <w:rFonts w:ascii="Calibri" w:hAnsi="Calibri" w:cs="Times New Roman"/>
+          <w:lang w:val="pt-PT"/>
+        </w:rPr>
+        <w:t xml:space="preserve">– plataforma </w:t>
+      </w:r>
+      <w:r>
+        <w:rPr>
+          <w:rFonts w:ascii="Calibri" w:hAnsi="Calibri" w:cs="Times New Roman"/>
+          <w:lang w:val="pt-PT"/>
+        </w:rPr>
+        <w:t>OS X</w:t>
+      </w:r>
+      <w:r>
+        <w:rPr>
+          <w:rFonts w:ascii="Calibri" w:hAnsi="Calibri" w:cs="Times New Roman"/>
+          <w:lang w:val="pt-PT"/>
+        </w:rPr>
+        <w:t>.</w:t>
+      </w:r>
+    </w:p>
+    <w:p>
+      <w:pPr>
+        <w:pStyle w:val="ListParagraph"/>
+        <w:ind w:left="1440"/>
         <w:jc w:val="both"/>
         <w:rPr>
           <w:rFonts w:ascii="Calibri" w:hAnsi="Calibri" w:cs="Times New Roman"/>
           <w:lang w:val="pt-PT"/>
         </w:rPr>
       </w:pPr>
-      <w:proofErr w:type="spellStart"/>
-      <w:r>
-        <w:rPr>
-          <w:rFonts w:ascii="Calibri" w:hAnsi="Calibri" w:cs="Times New Roman"/>
-          <w:lang w:val="pt-PT"/>
-        </w:rPr>
-        <w:t>ngrok</w:t>
-      </w:r>
-      <w:proofErr w:type="spellEnd"/>
-      <w:r>
-        <w:rPr>
-          <w:rFonts w:ascii="Calibri" w:hAnsi="Calibri" w:cs="Times New Roman"/>
-          <w:lang w:val="pt-PT"/>
-        </w:rPr>
-        <w:t xml:space="preserve"> </w:t>
-      </w:r>
-      <w:r>
-        <w:rPr>
-          <w:rFonts w:ascii="Calibri" w:hAnsi="Calibri" w:cs="Times New Roman"/>
-          <w:highlight w:val="yellow"/>
-          <w:lang w:val="pt-PT"/>
-        </w:rPr>
-        <w:t>(ver a versão  – novembro 2014)</w:t>
-      </w:r>
-      <w:r>
-        <w:rPr>
-          <w:rFonts w:ascii="Calibri" w:hAnsi="Calibri" w:cs="Times New Roman"/>
-          <w:highlight w:val="yellow"/>
-          <w:lang w:val="pt-PT"/>
-        </w:rPr>
-        <w:t>:</w:t>
-      </w:r>
-      <w:r>
-        <w:rPr>
-          <w:rFonts w:ascii="Calibri" w:hAnsi="Calibri" w:cs="Times New Roman"/>
-          <w:lang w:val="pt-PT"/>
-        </w:rPr>
-        <w:t xml:space="preserve"> disponibilizar o </w:t>
-      </w:r>
-      <w:proofErr w:type="spellStart"/>
-      <w:r>
-        <w:rPr>
-          <w:rFonts w:ascii="Calibri" w:hAnsi="Calibri" w:cs="Times New Roman"/>
-          <w:lang w:val="pt-PT"/>
-        </w:rPr>
-        <w:t>localhost</w:t>
-      </w:r>
-      <w:proofErr w:type="spellEnd"/>
-      <w:r>
-        <w:rPr>
-          <w:rFonts w:ascii="Calibri" w:hAnsi="Calibri" w:cs="Times New Roman"/>
-          <w:lang w:val="pt-PT"/>
-        </w:rPr>
-        <w:t xml:space="preserve"> onde está a correr </w:t>
-      </w:r>
-      <w:proofErr w:type="spellStart"/>
-      <w:r>
-        <w:rPr>
-          <w:rFonts w:ascii="Calibri" w:hAnsi="Calibri" w:cs="Times New Roman"/>
-          <w:lang w:val="pt-PT"/>
-        </w:rPr>
-        <w:t>api</w:t>
-      </w:r>
-      <w:proofErr w:type="spellEnd"/>
-      <w:r>
-        <w:rPr>
-          <w:rFonts w:ascii="Calibri" w:hAnsi="Calibri" w:cs="Times New Roman"/>
-          <w:lang w:val="pt-PT"/>
-        </w:rPr>
-        <w:t xml:space="preserve"> para o site funcionar</w:t>
-      </w:r>
-      <w:r>
-        <w:rPr>
-          <w:rFonts w:ascii="Calibri" w:hAnsi="Calibri" w:cs="Times New Roman"/>
-          <w:lang w:val="pt-PT"/>
-        </w:rPr>
-        <w:t xml:space="preserve"> :: </w:t>
-      </w:r>
-      <w:r>
-        <w:rPr>
-          <w:rFonts w:ascii="Calibri" w:hAnsi="Calibri" w:cs="Times New Roman"/>
-          <w:lang w:val="pt-PT"/>
-        </w:rPr>
-        <w:t>https://ngrok.com</w:t>
-      </w:r>
-    </w:p>
-    <w:p>
-      <w:pPr>
-        <w:spacing w:before="240" w:after="240"/>
-        <w:jc w:val="both"/>
-        <w:rPr>
-          <w:rFonts w:ascii="Calibri" w:hAnsi="Calibri" w:cs="Times New Roman"/>
-          <w:lang w:val="pt-PT"/>
-        </w:rPr>
-      </w:pPr>
-      <w:proofErr w:type="spellStart"/>
-      <w:r>
-        <w:rPr>
-          <w:rFonts w:ascii="Calibri" w:hAnsi="Calibri" w:cs="Times New Roman"/>
-          <w:lang w:val="pt-PT"/>
-        </w:rPr>
-        <w:t>bwip-js</w:t>
-      </w:r>
-      <w:proofErr w:type="spellEnd"/>
-      <w:r>
-        <w:rPr>
-          <w:rFonts w:ascii="Calibri" w:hAnsi="Calibri" w:cs="Times New Roman"/>
-          <w:lang w:val="pt-PT"/>
-        </w:rPr>
-        <w:t xml:space="preserve"> </w:t>
-      </w:r>
-      <w:r>
-        <w:rPr>
-          <w:rFonts w:ascii="Calibri" w:hAnsi="Calibri" w:cs="Times New Roman"/>
-          <w:highlight w:val="yellow"/>
-          <w:lang w:val="pt-PT"/>
-        </w:rPr>
-        <w:t xml:space="preserve">(ver a </w:t>
-      </w:r>
-      <w:r>
-        <w:rPr>
-          <w:rFonts w:ascii="Calibri" w:hAnsi="Calibri" w:cs="Times New Roman"/>
-          <w:highlight w:val="yellow"/>
-          <w:lang w:val="pt-PT"/>
-        </w:rPr>
-        <w:t>versão</w:t>
-      </w:r>
-      <w:r>
-        <w:rPr>
-          <w:rFonts w:ascii="Calibri" w:hAnsi="Calibri" w:cs="Times New Roman"/>
-          <w:highlight w:val="yellow"/>
-          <w:lang w:val="pt-PT"/>
-        </w:rPr>
-        <w:t xml:space="preserve">  – novembro 2014</w:t>
-      </w:r>
-      <w:r>
-        <w:rPr>
-          <w:rFonts w:ascii="Calibri" w:hAnsi="Calibri" w:cs="Times New Roman"/>
-          <w:highlight w:val="yellow"/>
-          <w:lang w:val="pt-PT"/>
-        </w:rPr>
-        <w:t>)</w:t>
-      </w:r>
-      <w:r>
-        <w:rPr>
-          <w:rFonts w:ascii="Calibri" w:hAnsi="Calibri" w:cs="Times New Roman"/>
-          <w:lang w:val="pt-PT"/>
-        </w:rPr>
-        <w:t>: desenhar os códigos de barras na aplicação</w:t>
-      </w:r>
-      <w:r>
-        <w:rPr>
-          <w:rFonts w:ascii="Calibri" w:hAnsi="Calibri" w:cs="Times New Roman"/>
-          <w:lang w:val="pt-PT"/>
-        </w:rPr>
-        <w:t xml:space="preserve"> :: </w:t>
-      </w:r>
-      <w:r>
-        <w:rPr>
-          <w:rFonts w:ascii="Calibri" w:hAnsi="Calibri" w:cs="Times New Roman"/>
-          <w:lang w:val="pt-PT"/>
-        </w:rPr>
-        <w:t>https://code.google.com/p/bwip-js/</w:t>
-      </w:r>
-    </w:p>
-    <w:p>
-      <w:pPr>
-        <w:spacing w:before="240" w:after="240"/>
-        <w:jc w:val="both"/>
-        <w:rPr>
-          <w:rFonts w:ascii="Calibri" w:hAnsi="Calibri" w:cs="Times New Roman"/>
-          <w:lang w:val="pt-PT"/>
-        </w:rPr>
-      </w:pPr>
-      <w:proofErr w:type="spellStart"/>
-      <w:r>
-        <w:rPr>
-          <w:rFonts w:ascii="Calibri" w:hAnsi="Calibri" w:cs="Times New Roman"/>
-          <w:lang w:val="pt-PT"/>
-        </w:rPr>
-        <w:t>icomoon</w:t>
-      </w:r>
-      <w:proofErr w:type="spellEnd"/>
-      <w:r>
-        <w:rPr>
-          <w:rFonts w:ascii="Calibri" w:hAnsi="Calibri" w:cs="Times New Roman"/>
-          <w:lang w:val="pt-PT"/>
-        </w:rPr>
-        <w:t xml:space="preserve"> </w:t>
-      </w:r>
-      <w:proofErr w:type="spellStart"/>
-      <w:r>
-        <w:rPr>
-          <w:rFonts w:ascii="Calibri" w:hAnsi="Calibri" w:cs="Times New Roman"/>
-          <w:lang w:val="pt-PT"/>
-        </w:rPr>
-        <w:t>free-pack</w:t>
-      </w:r>
-      <w:proofErr w:type="spellEnd"/>
-      <w:r>
-        <w:rPr>
-          <w:rFonts w:ascii="Calibri" w:hAnsi="Calibri" w:cs="Times New Roman"/>
-          <w:lang w:val="pt-PT"/>
-        </w:rPr>
-        <w:t xml:space="preserve"> </w:t>
-      </w:r>
-      <w:r>
-        <w:rPr>
-          <w:rFonts w:ascii="Calibri" w:hAnsi="Calibri" w:cs="Times New Roman"/>
-          <w:highlight w:val="yellow"/>
-          <w:lang w:val="pt-PT"/>
-        </w:rPr>
-        <w:t>(ver a versão – novembro 2014)</w:t>
-      </w:r>
-      <w:r>
-        <w:rPr>
-          <w:rFonts w:ascii="Calibri" w:hAnsi="Calibri" w:cs="Times New Roman"/>
-          <w:lang w:val="pt-PT"/>
-        </w:rPr>
-        <w:t xml:space="preserve">: tipo de letra de </w:t>
-      </w:r>
-      <w:proofErr w:type="spellStart"/>
-      <w:r>
-        <w:rPr>
-          <w:rFonts w:ascii="Calibri" w:hAnsi="Calibri" w:cs="Times New Roman"/>
-          <w:lang w:val="pt-PT"/>
-        </w:rPr>
-        <w:t>icons</w:t>
-      </w:r>
-      <w:proofErr w:type="spellEnd"/>
-      <w:r>
-        <w:rPr>
-          <w:rFonts w:ascii="Calibri" w:hAnsi="Calibri" w:cs="Times New Roman"/>
-          <w:lang w:val="pt-PT"/>
-        </w:rPr>
-        <w:t xml:space="preserve"> utilizado no site</w:t>
-      </w:r>
-      <w:r>
-        <w:rPr>
-          <w:rFonts w:ascii="Calibri" w:hAnsi="Calibri" w:cs="Times New Roman"/>
-          <w:lang w:val="pt-PT"/>
-        </w:rPr>
-        <w:t xml:space="preserve"> :: </w:t>
-      </w:r>
-      <w:r>
-        <w:rPr>
-          <w:rFonts w:ascii="Calibri" w:hAnsi="Calibri" w:cs="Times New Roman"/>
-          <w:lang w:val="pt-PT"/>
-        </w:rPr>
-        <w:t>https://icomoon.io</w:t>
-      </w:r>
-    </w:p>
-    <w:p>
-      <w:pPr>
-        <w:spacing w:before="240" w:after="240"/>
-        <w:jc w:val="both"/>
-        <w:rPr>
-          <w:rFonts w:ascii="Calibri" w:hAnsi="Calibri" w:cs="Times New Roman"/>
+    </w:p>
+    <w:p>
+      <w:pPr>
+        <w:jc w:val="center"/>
+        <w:rPr>
+          <w:rFonts w:ascii="Calibri" w:hAnsi="Calibri" w:cs="Times New Roman"/>
+          <w:sz w:val="16"/>
           <w:lang w:val="pt-PT"/>
         </w:rPr>
       </w:pPr>
@@ -3777,13 +4165,21 @@
     </w:p>
     <w:p>
       <w:pPr>
-        <w:spacing w:before="240" w:after="240"/>
         <w:jc w:val="both"/>
         <w:rPr>
           <w:rFonts w:ascii="Calibri" w:hAnsi="Calibri" w:cs="Times New Roman"/>
           <w:lang w:val="pt-PT"/>
         </w:rPr>
       </w:pPr>
+    </w:p>
+    <w:p>
+      <w:pPr>
+        <w:jc w:val="both"/>
+        <w:rPr>
+          <w:rFonts w:ascii="Calibri" w:hAnsi="Calibri" w:cs="Times New Roman"/>
+          <w:lang w:val="pt-PT"/>
+        </w:rPr>
+      </w:pPr>
       <w:r>
         <w:rPr>
           <w:rFonts w:ascii="Calibri" w:hAnsi="Calibri" w:cs="Times New Roman"/>
@@ -3810,7 +4206,6 @@
     </w:p>
     <w:p>
       <w:pPr>
-        <w:spacing w:before="240" w:after="240"/>
         <w:jc w:val="both"/>
         <w:rPr>
           <w:rFonts w:ascii="Calibri" w:hAnsi="Calibri" w:cs="Times New Roman"/>
@@ -3827,7 +4222,6 @@
     </w:p>
     <w:p>
       <w:pPr>
-        <w:spacing w:before="240" w:after="240"/>
         <w:jc w:val="both"/>
         <w:rPr>
           <w:rFonts w:ascii="Calibri" w:hAnsi="Calibri" w:cs="Times New Roman"/>
@@ -3900,13 +4294,21 @@
     </w:p>
     <w:p>
       <w:pPr>
-        <w:spacing w:before="240" w:after="240"/>
         <w:jc w:val="both"/>
         <w:rPr>
           <w:rFonts w:ascii="Calibri" w:hAnsi="Calibri" w:cs="Times New Roman"/>
           <w:lang w:val="pt-PT"/>
         </w:rPr>
       </w:pPr>
+    </w:p>
+    <w:p>
+      <w:pPr>
+        <w:jc w:val="both"/>
+        <w:rPr>
+          <w:rFonts w:ascii="Calibri" w:hAnsi="Calibri" w:cs="Times New Roman"/>
+          <w:lang w:val="pt-PT"/>
+        </w:rPr>
+      </w:pPr>
       <w:r>
         <w:rPr>
           <w:rFonts w:ascii="Calibri" w:hAnsi="Calibri" w:cs="Times New Roman"/>
@@ -3933,7 +4335,6 @@
     </w:p>
     <w:p>
       <w:pPr>
-        <w:spacing w:before="240" w:after="240"/>
         <w:jc w:val="both"/>
         <w:rPr>
           <w:rFonts w:ascii="Calibri" w:hAnsi="Calibri" w:cs="Times New Roman"/>
@@ -3950,10 +4351,9 @@
     </w:p>
     <w:p>
       <w:pPr>
-        <w:spacing w:before="240" w:after="240"/>
         <w:jc w:val="both"/>
         <w:rPr>
-          <w:rFonts w:ascii="Calibri" w:hAnsi="Calibri"/>
+          <w:rFonts w:ascii="Calibri" w:hAnsi="Calibri" w:cs="Times New Roman"/>
           <w:lang w:val="pt-PT"/>
         </w:rPr>
       </w:pPr>
@@ -4063,7 +4463,6 @@
     </w:p>
     <w:p>
       <w:pPr>
-        <w:spacing w:before="240" w:after="240"/>
         <w:jc w:val="both"/>
         <w:rPr>
           <w:rFonts w:ascii="Calibri" w:hAnsi="Calibri" w:cs="Times New Roman"/>
@@ -4077,16 +4476,6 @@
         </w:rPr>
         <w:t>credenciais e modos</w:t>
       </w:r>
-    </w:p>
-    <w:p>
-      <w:pPr>
-        <w:spacing w:before="240" w:after="240"/>
-        <w:jc w:val="both"/>
-        <w:rPr>
-          <w:rFonts w:ascii="Calibri" w:hAnsi="Calibri" w:cs="Times New Roman"/>
-          <w:lang w:val="pt-PT"/>
-        </w:rPr>
-      </w:pPr>
     </w:p>
     <w:p>
       <w:pPr>
@@ -4141,7 +4530,6 @@
     </w:p>
     <w:p>
       <w:pPr>
-        <w:spacing w:before="240" w:after="240"/>
         <w:jc w:val="both"/>
         <w:rPr>
           <w:rFonts w:ascii="Calibri" w:hAnsi="Calibri" w:cs="Times New Roman"/>
@@ -4188,16 +4576,6 @@
         </w:rPr>
         <w:t>; site</w:t>
       </w:r>
-    </w:p>
-    <w:p>
-      <w:pPr>
-        <w:spacing w:before="240" w:after="240"/>
-        <w:jc w:val="both"/>
-        <w:rPr>
-          <w:rFonts w:ascii="Calibri" w:hAnsi="Calibri" w:cs="Times New Roman"/>
-          <w:lang w:val="pt-PT"/>
-        </w:rPr>
-      </w:pPr>
     </w:p>
     <w:p>
       <w:pPr>
@@ -4256,6 +4634,11 @@
         <w:jc w:val="both"/>
         <w:rPr>
           <w:rFonts w:ascii="Calibri" w:hAnsi="Calibri" w:cs="Times New Roman"/>
+          <w:b/>
+          <w:bCs/>
+          <w:smallCaps/>
+          <w:sz w:val="32"/>
+          <w:szCs w:val="28"/>
           <w:lang w:val="pt-PT"/>
         </w:rPr>
       </w:pPr>
@@ -4266,8 +4649,593 @@
         </w:rPr>
         <w:t>como pesquisar; como faturar; como alterar as quantidades; mensagens de erro</w:t>
       </w:r>
-      <w:bookmarkStart w:id="0" w:name="_GoBack"/>
-      <w:bookmarkEnd w:id="0"/>
+    </w:p>
+    <w:p>
+      <w:pPr>
+        <w:pBdr>
+          <w:bottom w:val="single" w:sz="12" w:space="1" w:color="auto"/>
+        </w:pBdr>
+        <w:rPr>
+          <w:rFonts w:ascii="Calibri" w:hAnsi="Calibri"/>
+          <w:b/>
+          <w:bCs/>
+          <w:smallCaps/>
+          <w:sz w:val="36"/>
+          <w:lang w:val="en-GB"/>
+        </w:rPr>
+      </w:pPr>
+      <w:r>
+        <w:rPr>
+          <w:rFonts w:ascii="Calibri" w:hAnsi="Calibri"/>
+          <w:b/>
+          <w:bCs/>
+          <w:smallCaps/>
+          <w:sz w:val="36"/>
+          <w:szCs w:val="32"/>
+          <w:lang w:val="en-GB"/>
+        </w:rPr>
+        <w:t>7.</w:t>
+      </w:r>
+      <w:r>
+        <w:rPr>
+          <w:rFonts w:ascii="Calibri" w:hAnsi="Calibri"/>
+          <w:b/>
+          <w:bCs/>
+          <w:smallCaps/>
+          <w:sz w:val="36"/>
+          <w:szCs w:val="32"/>
+          <w:lang w:val="en-GB"/>
+        </w:rPr>
+        <w:tab/>
+      </w:r>
+      <w:r>
+        <w:rPr>
+          <w:rFonts w:ascii="Calibri" w:hAnsi="Calibri"/>
+          <w:b/>
+          <w:bCs/>
+          <w:smallCaps/>
+          <w:sz w:val="36"/>
+          <w:szCs w:val="32"/>
+          <w:lang w:val="pt-PT"/>
+        </w:rPr>
+        <w:t>Referências</w:t>
+      </w:r>
+    </w:p>
+    <w:p>
+      <w:pPr>
+        <w:jc w:val="center"/>
+        <w:rPr>
+          <w:rFonts w:ascii="Calibri" w:hAnsi="Calibri" w:cs="Times New Roman"/>
+          <w:sz w:val="16"/>
+          <w:lang w:val="pt-PT"/>
+        </w:rPr>
+      </w:pPr>
+    </w:p>
+    <w:p>
+      <w:pPr>
+        <w:jc w:val="center"/>
+        <w:rPr>
+          <w:rFonts w:ascii="Calibri" w:hAnsi="Calibri" w:cs="Times New Roman"/>
+          <w:sz w:val="16"/>
+          <w:lang w:val="pt-PT"/>
+        </w:rPr>
+      </w:pPr>
+    </w:p>
+    <w:p>
+      <w:pPr>
+        <w:pStyle w:val="ListParagraph"/>
+        <w:numPr>
+          <w:ilvl w:val="0"/>
+          <w:numId w:val="43"/>
+        </w:numPr>
+        <w:spacing w:line="360" w:lineRule="auto"/>
+        <w:ind w:left="567" w:hanging="567"/>
+        <w:jc w:val="both"/>
+        <w:rPr>
+          <w:rFonts w:ascii="Calibri" w:hAnsi="Calibri" w:cs="Times New Roman"/>
+          <w:lang w:val="pt-PT"/>
+        </w:rPr>
+      </w:pPr>
+      <w:r>
+        <w:rPr>
+          <w:rFonts w:ascii="Calibri" w:hAnsi="Calibri" w:cs="Times New Roman"/>
+          <w:lang w:val="pt-PT"/>
+        </w:rPr>
+        <w:t>A</w:t>
+      </w:r>
+      <w:r>
+        <w:rPr>
+          <w:rFonts w:ascii="Calibri" w:hAnsi="Calibri" w:cs="Times New Roman"/>
+          <w:lang w:val="pt-PT"/>
+        </w:rPr>
+        <w:t>cedido em dezembro de 2014</w:t>
+      </w:r>
+      <w:r>
+        <w:rPr>
+          <w:rFonts w:ascii="Calibri" w:hAnsi="Calibri" w:cs="Times New Roman"/>
+          <w:lang w:val="pt-PT"/>
+        </w:rPr>
+        <w:t>; adaptado de</w:t>
+      </w:r>
+      <w:r>
+        <w:rPr>
+          <w:rFonts w:ascii="Calibri" w:hAnsi="Calibri" w:cs="Times New Roman"/>
+          <w:lang w:val="pt-PT"/>
+        </w:rPr>
+        <w:t xml:space="preserve">: </w:t>
+      </w:r>
+    </w:p>
+    <w:p>
+      <w:pPr>
+        <w:pStyle w:val="ListParagraph"/>
+        <w:spacing w:line="360" w:lineRule="auto"/>
+        <w:ind w:left="567"/>
+        <w:jc w:val="both"/>
+        <w:rPr>
+          <w:rFonts w:ascii="Calibri" w:hAnsi="Calibri" w:cs="Times New Roman"/>
+          <w:color w:val="4F81BD" w:themeColor="accent1"/>
+          <w:lang w:val="pt-PT"/>
+        </w:rPr>
+      </w:pPr>
+      <w:r>
+        <w:rPr>
+          <w:rFonts w:ascii="Calibri" w:hAnsi="Calibri" w:cs="Times New Roman"/>
+          <w:color w:val="4F81BD" w:themeColor="accent1"/>
+          <w:lang w:val="pt-PT"/>
+        </w:rPr>
+        <w:t>http://www.britannica.com/EBchecked/topic/287895/information-system</w:t>
+      </w:r>
+    </w:p>
+    <w:p>
+      <w:pPr>
+        <w:pStyle w:val="ListParagraph"/>
+        <w:numPr>
+          <w:ilvl w:val="0"/>
+          <w:numId w:val="43"/>
+        </w:numPr>
+        <w:spacing w:line="360" w:lineRule="auto"/>
+        <w:ind w:left="567" w:hanging="567"/>
+        <w:jc w:val="both"/>
+        <w:rPr>
+          <w:rFonts w:ascii="Calibri" w:hAnsi="Calibri" w:cs="Times New Roman"/>
+          <w:lang w:val="pt-PT"/>
+        </w:rPr>
+      </w:pPr>
+      <w:r>
+        <w:rPr>
+          <w:rFonts w:ascii="Calibri" w:hAnsi="Calibri" w:cs="Times New Roman"/>
+          <w:lang w:val="pt-PT"/>
+        </w:rPr>
+        <w:t>A</w:t>
+      </w:r>
+      <w:r>
+        <w:rPr>
+          <w:rFonts w:ascii="Calibri" w:hAnsi="Calibri" w:cs="Times New Roman"/>
+          <w:lang w:val="pt-PT"/>
+        </w:rPr>
+        <w:t xml:space="preserve">cedido </w:t>
+      </w:r>
+      <w:r>
+        <w:rPr>
+          <w:rFonts w:ascii="Calibri" w:hAnsi="Calibri" w:cs="Times New Roman"/>
+          <w:lang w:val="pt-PT"/>
+        </w:rPr>
+        <w:t xml:space="preserve">em </w:t>
+      </w:r>
+      <w:r>
+        <w:rPr>
+          <w:rFonts w:ascii="Calibri" w:hAnsi="Calibri" w:cs="Times New Roman"/>
+          <w:lang w:val="pt-PT"/>
+        </w:rPr>
+        <w:t>dezembro de 2014</w:t>
+      </w:r>
+      <w:r>
+        <w:rPr>
+          <w:rFonts w:ascii="Calibri" w:hAnsi="Calibri" w:cs="Times New Roman"/>
+          <w:lang w:val="pt-PT"/>
+        </w:rPr>
+        <w:t xml:space="preserve">; </w:t>
+      </w:r>
+      <w:r>
+        <w:rPr>
+          <w:rFonts w:ascii="Calibri" w:hAnsi="Calibri" w:cs="Times New Roman"/>
+          <w:lang w:val="pt-PT"/>
+        </w:rPr>
+        <w:t>Utili</w:t>
+      </w:r>
+      <w:r>
+        <w:rPr>
+          <w:rFonts w:ascii="Calibri" w:hAnsi="Calibri" w:cs="Times New Roman"/>
+          <w:lang w:val="pt-PT"/>
+        </w:rPr>
+        <w:t xml:space="preserve">zada a estrutura de </w:t>
+      </w:r>
+      <w:proofErr w:type="spellStart"/>
+      <w:r>
+        <w:rPr>
+          <w:rFonts w:ascii="Calibri" w:hAnsi="Calibri" w:cs="Times New Roman"/>
+          <w:lang w:val="pt-PT"/>
+        </w:rPr>
+        <w:t>user</w:t>
+      </w:r>
+      <w:proofErr w:type="spellEnd"/>
+      <w:r>
+        <w:rPr>
+          <w:rFonts w:ascii="Calibri" w:hAnsi="Calibri" w:cs="Times New Roman"/>
+          <w:lang w:val="pt-PT"/>
+        </w:rPr>
+        <w:t xml:space="preserve"> </w:t>
+      </w:r>
+      <w:proofErr w:type="spellStart"/>
+      <w:r>
+        <w:rPr>
+          <w:rFonts w:ascii="Calibri" w:hAnsi="Calibri" w:cs="Times New Roman"/>
+          <w:lang w:val="pt-PT"/>
+        </w:rPr>
+        <w:t>stories</w:t>
+      </w:r>
+      <w:proofErr w:type="spellEnd"/>
+      <w:r>
+        <w:rPr>
+          <w:rFonts w:ascii="Calibri" w:hAnsi="Calibri" w:cs="Times New Roman"/>
+          <w:lang w:val="pt-PT"/>
+        </w:rPr>
+        <w:t xml:space="preserve"> enunciada no artigo do endereço</w:t>
+      </w:r>
+      <w:r>
+        <w:rPr>
+          <w:rFonts w:ascii="Calibri" w:hAnsi="Calibri" w:cs="Times New Roman"/>
+          <w:lang w:val="pt-PT"/>
+        </w:rPr>
+        <w:t>:</w:t>
+      </w:r>
+    </w:p>
+    <w:p>
+      <w:pPr>
+        <w:pStyle w:val="ListParagraph"/>
+        <w:spacing w:line="360" w:lineRule="auto"/>
+        <w:ind w:left="567"/>
+        <w:jc w:val="both"/>
+        <w:rPr>
+          <w:rFonts w:ascii="Calibri" w:hAnsi="Calibri" w:cs="Times New Roman"/>
+          <w:color w:val="4F81BD" w:themeColor="accent1"/>
+          <w:lang w:val="pt-PT"/>
+        </w:rPr>
+      </w:pPr>
+      <w:r>
+        <w:rPr>
+          <w:rFonts w:ascii="Calibri" w:hAnsi="Calibri" w:cs="Times New Roman"/>
+          <w:color w:val="4F81BD" w:themeColor="accent1"/>
+          <w:lang w:val="pt-PT"/>
+        </w:rPr>
+        <w:t>https://www.scrumalliance.org/community/articles/2013/september/agile-user-stories.aspx</w:t>
+      </w:r>
+    </w:p>
+    <w:p>
+      <w:pPr>
+        <w:pStyle w:val="ListParagraph"/>
+        <w:numPr>
+          <w:ilvl w:val="0"/>
+          <w:numId w:val="43"/>
+        </w:numPr>
+        <w:spacing w:line="360" w:lineRule="auto"/>
+        <w:ind w:left="567" w:hanging="567"/>
+        <w:jc w:val="both"/>
+        <w:rPr>
+          <w:rFonts w:ascii="Calibri" w:hAnsi="Calibri" w:cs="Times New Roman"/>
+          <w:lang w:val="pt-PT"/>
+        </w:rPr>
+      </w:pPr>
+      <w:r>
+        <w:rPr>
+          <w:rFonts w:ascii="Calibri" w:hAnsi="Calibri" w:cs="Times New Roman"/>
+          <w:lang w:val="pt-PT"/>
+        </w:rPr>
+        <w:t>A</w:t>
+      </w:r>
+      <w:r>
+        <w:rPr>
+          <w:rFonts w:ascii="Calibri" w:hAnsi="Calibri" w:cs="Times New Roman"/>
+          <w:lang w:val="pt-PT"/>
+        </w:rPr>
+        <w:t>cedido</w:t>
+      </w:r>
+      <w:r>
+        <w:rPr>
+          <w:rFonts w:ascii="Calibri" w:hAnsi="Calibri" w:cs="Times New Roman"/>
+          <w:lang w:val="pt-PT"/>
+        </w:rPr>
+        <w:t xml:space="preserve"> em</w:t>
+      </w:r>
+      <w:r>
+        <w:rPr>
+          <w:rFonts w:ascii="Calibri" w:hAnsi="Calibri" w:cs="Times New Roman"/>
+          <w:lang w:val="pt-PT"/>
+        </w:rPr>
+        <w:t xml:space="preserve"> </w:t>
+      </w:r>
+      <w:r>
+        <w:rPr>
+          <w:rFonts w:ascii="Calibri" w:hAnsi="Calibri" w:cs="Times New Roman"/>
+          <w:lang w:val="pt-PT"/>
+        </w:rPr>
+        <w:t>novembro</w:t>
+      </w:r>
+      <w:r>
+        <w:rPr>
+          <w:rFonts w:ascii="Calibri" w:hAnsi="Calibri" w:cs="Times New Roman"/>
+          <w:lang w:val="pt-PT"/>
+        </w:rPr>
+        <w:t xml:space="preserve"> de 2014</w:t>
+      </w:r>
+      <w:r>
+        <w:rPr>
+          <w:rFonts w:ascii="Calibri" w:hAnsi="Calibri" w:cs="Times New Roman"/>
+          <w:lang w:val="pt-PT"/>
+        </w:rPr>
+        <w:t xml:space="preserve">: </w:t>
+      </w:r>
+      <w:r>
+        <w:rPr>
+          <w:rFonts w:ascii="Calibri" w:hAnsi="Calibri" w:cs="Times New Roman"/>
+          <w:color w:val="4F81BD" w:themeColor="accent1"/>
+          <w:lang w:val="pt-PT"/>
+        </w:rPr>
+        <w:t>http://brackets.io</w:t>
+      </w:r>
+      <w:r>
+        <w:rPr>
+          <w:rFonts w:ascii="Calibri" w:hAnsi="Calibri" w:cs="Times New Roman"/>
+          <w:lang w:val="pt-PT"/>
+        </w:rPr>
+        <w:t xml:space="preserve"> </w:t>
+      </w:r>
+    </w:p>
+    <w:p>
+      <w:pPr>
+        <w:pStyle w:val="ListParagraph"/>
+        <w:numPr>
+          <w:ilvl w:val="0"/>
+          <w:numId w:val="43"/>
+        </w:numPr>
+        <w:spacing w:line="360" w:lineRule="auto"/>
+        <w:ind w:left="567" w:hanging="567"/>
+        <w:jc w:val="both"/>
+        <w:rPr>
+          <w:rFonts w:ascii="Calibri" w:hAnsi="Calibri" w:cs="Times New Roman"/>
+          <w:lang w:val="pt-PT"/>
+        </w:rPr>
+      </w:pPr>
+      <w:r>
+        <w:rPr>
+          <w:rFonts w:ascii="Calibri" w:hAnsi="Calibri" w:cs="Times New Roman"/>
+          <w:lang w:val="pt-PT"/>
+        </w:rPr>
+        <w:t>A</w:t>
+      </w:r>
+      <w:r>
+        <w:rPr>
+          <w:rFonts w:ascii="Calibri" w:hAnsi="Calibri" w:cs="Times New Roman"/>
+          <w:lang w:val="pt-PT"/>
+        </w:rPr>
+        <w:t>cedido em novembro de 2014</w:t>
+      </w:r>
+      <w:r>
+        <w:rPr>
+          <w:rFonts w:ascii="Calibri" w:hAnsi="Calibri" w:cs="Times New Roman"/>
+          <w:lang w:val="pt-PT"/>
+        </w:rPr>
+        <w:t xml:space="preserve">: </w:t>
+      </w:r>
+      <w:r>
+        <w:rPr>
+          <w:rFonts w:ascii="Calibri" w:hAnsi="Calibri" w:cs="Times New Roman"/>
+          <w:color w:val="4F81BD" w:themeColor="accent1"/>
+          <w:lang w:val="pt-PT"/>
+        </w:rPr>
+        <w:t>http://jquery.com</w:t>
+      </w:r>
+      <w:r>
+        <w:rPr>
+          <w:rFonts w:ascii="Calibri" w:hAnsi="Calibri" w:cs="Times New Roman"/>
+          <w:lang w:val="pt-PT"/>
+        </w:rPr>
+        <w:t xml:space="preserve">  </w:t>
+      </w:r>
+    </w:p>
+    <w:p>
+      <w:pPr>
+        <w:pStyle w:val="ListParagraph"/>
+        <w:numPr>
+          <w:ilvl w:val="0"/>
+          <w:numId w:val="43"/>
+        </w:numPr>
+        <w:spacing w:line="360" w:lineRule="auto"/>
+        <w:ind w:left="567" w:hanging="567"/>
+        <w:jc w:val="both"/>
+        <w:rPr>
+          <w:rFonts w:ascii="Calibri" w:hAnsi="Calibri" w:cs="Times New Roman"/>
+          <w:lang w:val="pt-PT"/>
+        </w:rPr>
+      </w:pPr>
+      <w:r>
+        <w:rPr>
+          <w:rFonts w:ascii="Calibri" w:hAnsi="Calibri" w:cs="Times New Roman"/>
+          <w:lang w:val="pt-PT"/>
+        </w:rPr>
+        <w:t>A</w:t>
+      </w:r>
+      <w:r>
+        <w:rPr>
+          <w:rFonts w:ascii="Calibri" w:hAnsi="Calibri" w:cs="Times New Roman"/>
+          <w:lang w:val="pt-PT"/>
+        </w:rPr>
+        <w:t>cedido em novembro</w:t>
+      </w:r>
+      <w:r>
+        <w:rPr>
+          <w:rFonts w:ascii="Calibri" w:hAnsi="Calibri" w:cs="Times New Roman"/>
+          <w:lang w:val="pt-PT"/>
+        </w:rPr>
+        <w:t xml:space="preserve"> de 2014: </w:t>
+      </w:r>
+      <w:r>
+        <w:rPr>
+          <w:rFonts w:ascii="Calibri" w:hAnsi="Calibri" w:cs="Times New Roman"/>
+          <w:color w:val="4F81BD" w:themeColor="accent1"/>
+          <w:lang w:val="pt-PT"/>
+        </w:rPr>
+        <w:t>https://ngrok.com</w:t>
+      </w:r>
+      <w:r>
+        <w:rPr>
+          <w:rFonts w:ascii="Calibri" w:hAnsi="Calibri" w:cs="Times New Roman"/>
+          <w:lang w:val="pt-PT"/>
+        </w:rPr>
+        <w:t xml:space="preserve"> </w:t>
+      </w:r>
+    </w:p>
+    <w:p>
+      <w:pPr>
+        <w:pStyle w:val="ListParagraph"/>
+        <w:numPr>
+          <w:ilvl w:val="0"/>
+          <w:numId w:val="43"/>
+        </w:numPr>
+        <w:spacing w:line="360" w:lineRule="auto"/>
+        <w:ind w:left="567" w:hanging="567"/>
+        <w:jc w:val="both"/>
+        <w:rPr>
+          <w:rFonts w:ascii="Calibri" w:hAnsi="Calibri" w:cs="Times New Roman"/>
+          <w:lang w:val="pt-PT"/>
+        </w:rPr>
+      </w:pPr>
+      <w:r>
+        <w:rPr>
+          <w:rFonts w:ascii="Calibri" w:hAnsi="Calibri" w:cs="Times New Roman"/>
+          <w:lang w:val="pt-PT"/>
+        </w:rPr>
+        <w:t>A</w:t>
+      </w:r>
+      <w:r>
+        <w:rPr>
+          <w:rFonts w:ascii="Calibri" w:hAnsi="Calibri" w:cs="Times New Roman"/>
+          <w:lang w:val="pt-PT"/>
+        </w:rPr>
+        <w:t>cedido em novembro de 2014</w:t>
+      </w:r>
+      <w:r>
+        <w:rPr>
+          <w:rFonts w:ascii="Calibri" w:hAnsi="Calibri" w:cs="Times New Roman"/>
+          <w:lang w:val="pt-PT"/>
+        </w:rPr>
+        <w:t xml:space="preserve">: </w:t>
+      </w:r>
+      <w:r>
+        <w:rPr>
+          <w:rFonts w:ascii="Calibri" w:hAnsi="Calibri" w:cs="Times New Roman"/>
+          <w:color w:val="4F81BD" w:themeColor="accent1"/>
+          <w:lang w:val="pt-PT"/>
+        </w:rPr>
+        <w:t xml:space="preserve">https://code.google.com/p/bwip-js/ </w:t>
+      </w:r>
+    </w:p>
+    <w:p>
+      <w:pPr>
+        <w:pStyle w:val="ListParagraph"/>
+        <w:numPr>
+          <w:ilvl w:val="0"/>
+          <w:numId w:val="43"/>
+        </w:numPr>
+        <w:spacing w:line="360" w:lineRule="auto"/>
+        <w:ind w:left="567" w:hanging="567"/>
+        <w:jc w:val="both"/>
+        <w:rPr>
+          <w:rFonts w:ascii="Calibri" w:hAnsi="Calibri" w:cs="Times New Roman"/>
+          <w:lang w:val="pt-PT"/>
+        </w:rPr>
+      </w:pPr>
+      <w:r>
+        <w:rPr>
+          <w:rFonts w:ascii="Calibri" w:hAnsi="Calibri" w:cs="Times New Roman"/>
+          <w:lang w:val="pt-PT"/>
+        </w:rPr>
+        <w:t>A</w:t>
+      </w:r>
+      <w:r>
+        <w:rPr>
+          <w:rFonts w:ascii="Calibri" w:hAnsi="Calibri" w:cs="Times New Roman"/>
+          <w:lang w:val="pt-PT"/>
+        </w:rPr>
+        <w:t>cedido em novembro de 2014</w:t>
+      </w:r>
+      <w:r>
+        <w:rPr>
+          <w:rFonts w:ascii="Calibri" w:hAnsi="Calibri" w:cs="Times New Roman"/>
+          <w:lang w:val="pt-PT"/>
+        </w:rPr>
+        <w:t xml:space="preserve">: </w:t>
+      </w:r>
+      <w:r>
+        <w:rPr>
+          <w:rFonts w:ascii="Calibri" w:hAnsi="Calibri" w:cs="Times New Roman"/>
+          <w:color w:val="4F81BD" w:themeColor="accent1"/>
+          <w:lang w:val="pt-PT"/>
+        </w:rPr>
+        <w:t>https://icomoon.io</w:t>
+      </w:r>
+      <w:r>
+        <w:rPr>
+          <w:rFonts w:ascii="Calibri" w:hAnsi="Calibri" w:cs="Times New Roman"/>
+          <w:lang w:val="pt-PT"/>
+        </w:rPr>
+        <w:t xml:space="preserve"> </w:t>
+      </w:r>
+    </w:p>
+    <w:p>
+      <w:pPr>
+        <w:pStyle w:val="ListParagraph"/>
+        <w:numPr>
+          <w:ilvl w:val="0"/>
+          <w:numId w:val="43"/>
+        </w:numPr>
+        <w:spacing w:line="360" w:lineRule="auto"/>
+        <w:ind w:left="567" w:hanging="567"/>
+        <w:jc w:val="both"/>
+        <w:rPr>
+          <w:rFonts w:ascii="Calibri" w:hAnsi="Calibri" w:cs="Times New Roman"/>
+          <w:lang w:val="pt-PT"/>
+        </w:rPr>
+      </w:pPr>
+      <w:r>
+        <w:rPr>
+          <w:rFonts w:ascii="Calibri" w:hAnsi="Calibri" w:cs="Times New Roman"/>
+          <w:lang w:val="pt-PT"/>
+        </w:rPr>
+        <w:t>A</w:t>
+      </w:r>
+      <w:r>
+        <w:rPr>
+          <w:rFonts w:ascii="Calibri" w:hAnsi="Calibri" w:cs="Times New Roman"/>
+          <w:lang w:val="pt-PT"/>
+        </w:rPr>
+        <w:t>cedido em novembro de 2014</w:t>
+      </w:r>
+      <w:r>
+        <w:rPr>
+          <w:rFonts w:ascii="Calibri" w:hAnsi="Calibri" w:cs="Times New Roman"/>
+          <w:lang w:val="pt-PT"/>
+        </w:rPr>
+        <w:t xml:space="preserve">: </w:t>
+      </w:r>
+      <w:r>
+        <w:rPr>
+          <w:rFonts w:ascii="Calibri" w:hAnsi="Calibri" w:cs="Times New Roman"/>
+          <w:color w:val="4F81BD" w:themeColor="accent1"/>
+          <w:lang w:val="pt-PT"/>
+        </w:rPr>
+        <w:t>http://www.sourcetreeapp.com</w:t>
+      </w:r>
     </w:p>
     <w:p>
       <w:pPr>
@@ -4385,7 +5353,7 @@
         <w:rStyle w:val="PageNumber"/>
         <w:noProof/>
       </w:rPr>
-      <w:t>6</w:t>
+      <w:t>2</w:t>
     </w:r>
     <w:r>
       <w:rPr>
@@ -4740,6 +5708,345 @@
     </w:lvl>
   </w:abstractNum>
   <w:abstractNum w:abstractNumId="3">
+    <w:nsid w:val="05B51032"/>
+    <w:multiLevelType w:val="hybridMultilevel"/>
+    <w:tmpl w:val="01C4F48A"/>
+    <w:lvl w:ilvl="0" w:tplc="04090001">
+      <w:start w:val="1"/>
+      <w:numFmt w:val="bullet"/>
+      <w:lvlText w:val=""/>
+      <w:lvlJc w:val="left"/>
+      <w:pPr>
+        <w:ind w:left="1440" w:hanging="360"/>
+      </w:pPr>
+      <w:rPr>
+        <w:rFonts w:ascii="Symbol" w:hAnsi="Symbol" w:hint="default"/>
+      </w:rPr>
+    </w:lvl>
+    <w:lvl w:ilvl="1" w:tplc="04090003" w:tentative="1">
+      <w:start w:val="1"/>
+      <w:numFmt w:val="bullet"/>
+      <w:lvlText w:val="o"/>
+      <w:lvlJc w:val="left"/>
+      <w:pPr>
+        <w:ind w:left="2160" w:hanging="360"/>
+      </w:pPr>
+      <w:rPr>
+        <w:rFonts w:ascii="Courier New" w:hAnsi="Courier New" w:hint="default"/>
+      </w:rPr>
+    </w:lvl>
+    <w:lvl w:ilvl="2" w:tplc="04090005" w:tentative="1">
+      <w:start w:val="1"/>
+      <w:numFmt w:val="bullet"/>
+      <w:lvlText w:val=""/>
+      <w:lvlJc w:val="left"/>
+      <w:pPr>
+        <w:ind w:left="2880" w:hanging="360"/>
+      </w:pPr>
+      <w:rPr>
+        <w:rFonts w:ascii="Wingdings" w:hAnsi="Wingdings" w:hint="default"/>
+      </w:rPr>
+    </w:lvl>
+    <w:lvl w:ilvl="3" w:tplc="04090001" w:tentative="1">
+      <w:start w:val="1"/>
+      <w:numFmt w:val="bullet"/>
+      <w:lvlText w:val=""/>
+      <w:lvlJc w:val="left"/>
+      <w:pPr>
+        <w:ind w:left="3600" w:hanging="360"/>
+      </w:pPr>
+      <w:rPr>
+        <w:rFonts w:ascii="Symbol" w:hAnsi="Symbol" w:hint="default"/>
+      </w:rPr>
+    </w:lvl>
+    <w:lvl w:ilvl="4" w:tplc="04090003" w:tentative="1">
+      <w:start w:val="1"/>
+      <w:numFmt w:val="bullet"/>
+      <w:lvlText w:val="o"/>
+      <w:lvlJc w:val="left"/>
+      <w:pPr>
+        <w:ind w:left="4320" w:hanging="360"/>
+      </w:pPr>
+      <w:rPr>
+        <w:rFonts w:ascii="Courier New" w:hAnsi="Courier New" w:hint="default"/>
+      </w:rPr>
+    </w:lvl>
+    <w:lvl w:ilvl="5" w:tplc="04090005" w:tentative="1">
+      <w:start w:val="1"/>
+      <w:numFmt w:val="bullet"/>
+      <w:lvlText w:val=""/>
+      <w:lvlJc w:val="left"/>
+      <w:pPr>
+        <w:ind w:left="5040" w:hanging="360"/>
+      </w:pPr>
+      <w:rPr>
+        <w:rFonts w:ascii="Wingdings" w:hAnsi="Wingdings" w:hint="default"/>
+      </w:rPr>
+    </w:lvl>
+    <w:lvl w:ilvl="6" w:tplc="04090001" w:tentative="1">
+      <w:start w:val="1"/>
+      <w:numFmt w:val="bullet"/>
+      <w:lvlText w:val=""/>
+      <w:lvlJc w:val="left"/>
+      <w:pPr>
+        <w:ind w:left="5760" w:hanging="360"/>
+      </w:pPr>
+      <w:rPr>
+        <w:rFonts w:ascii="Symbol" w:hAnsi="Symbol" w:hint="default"/>
+      </w:rPr>
+    </w:lvl>
+    <w:lvl w:ilvl="7" w:tplc="04090003" w:tentative="1">
+      <w:start w:val="1"/>
+      <w:numFmt w:val="bullet"/>
+      <w:lvlText w:val="o"/>
+      <w:lvlJc w:val="left"/>
+      <w:pPr>
+        <w:ind w:left="6480" w:hanging="360"/>
+      </w:pPr>
+      <w:rPr>
+        <w:rFonts w:ascii="Courier New" w:hAnsi="Courier New" w:hint="default"/>
+      </w:rPr>
+    </w:lvl>
+    <w:lvl w:ilvl="8" w:tplc="04090005" w:tentative="1">
+      <w:start w:val="1"/>
+      <w:numFmt w:val="bullet"/>
+      <w:lvlText w:val=""/>
+      <w:lvlJc w:val="left"/>
+      <w:pPr>
+        <w:ind w:left="7200" w:hanging="360"/>
+      </w:pPr>
+      <w:rPr>
+        <w:rFonts w:ascii="Wingdings" w:hAnsi="Wingdings" w:hint="default"/>
+      </w:rPr>
+    </w:lvl>
+  </w:abstractNum>
+  <w:abstractNum w:abstractNumId="4">
+    <w:nsid w:val="07A02CC4"/>
+    <w:multiLevelType w:val="hybridMultilevel"/>
+    <w:tmpl w:val="1902BC90"/>
+    <w:lvl w:ilvl="0" w:tplc="04090001">
+      <w:start w:val="1"/>
+      <w:numFmt w:val="bullet"/>
+      <w:lvlText w:val=""/>
+      <w:lvlJc w:val="left"/>
+      <w:pPr>
+        <w:ind w:left="1440" w:hanging="360"/>
+      </w:pPr>
+      <w:rPr>
+        <w:rFonts w:ascii="Symbol" w:hAnsi="Symbol" w:hint="default"/>
+      </w:rPr>
+    </w:lvl>
+    <w:lvl w:ilvl="1" w:tplc="04090003" w:tentative="1">
+      <w:start w:val="1"/>
+      <w:numFmt w:val="bullet"/>
+      <w:lvlText w:val="o"/>
+      <w:lvlJc w:val="left"/>
+      <w:pPr>
+        <w:ind w:left="2160" w:hanging="360"/>
+      </w:pPr>
+      <w:rPr>
+        <w:rFonts w:ascii="Courier New" w:hAnsi="Courier New" w:hint="default"/>
+      </w:rPr>
+    </w:lvl>
+    <w:lvl w:ilvl="2" w:tplc="04090005" w:tentative="1">
+      <w:start w:val="1"/>
+      <w:numFmt w:val="bullet"/>
+      <w:lvlText w:val=""/>
+      <w:lvlJc w:val="left"/>
+      <w:pPr>
+        <w:ind w:left="2880" w:hanging="360"/>
+      </w:pPr>
+      <w:rPr>
+        <w:rFonts w:ascii="Wingdings" w:hAnsi="Wingdings" w:hint="default"/>
+      </w:rPr>
+    </w:lvl>
+    <w:lvl w:ilvl="3" w:tplc="04090001" w:tentative="1">
+      <w:start w:val="1"/>
+      <w:numFmt w:val="bullet"/>
+      <w:lvlText w:val=""/>
+      <w:lvlJc w:val="left"/>
+      <w:pPr>
+        <w:ind w:left="3600" w:hanging="360"/>
+      </w:pPr>
+      <w:rPr>
+        <w:rFonts w:ascii="Symbol" w:hAnsi="Symbol" w:hint="default"/>
+      </w:rPr>
+    </w:lvl>
+    <w:lvl w:ilvl="4" w:tplc="04090003" w:tentative="1">
+      <w:start w:val="1"/>
+      <w:numFmt w:val="bullet"/>
+      <w:lvlText w:val="o"/>
+      <w:lvlJc w:val="left"/>
+      <w:pPr>
+        <w:ind w:left="4320" w:hanging="360"/>
+      </w:pPr>
+      <w:rPr>
+        <w:rFonts w:ascii="Courier New" w:hAnsi="Courier New" w:hint="default"/>
+      </w:rPr>
+    </w:lvl>
+    <w:lvl w:ilvl="5" w:tplc="04090005" w:tentative="1">
+      <w:start w:val="1"/>
+      <w:numFmt w:val="bullet"/>
+      <w:lvlText w:val=""/>
+      <w:lvlJc w:val="left"/>
+      <w:pPr>
+        <w:ind w:left="5040" w:hanging="360"/>
+      </w:pPr>
+      <w:rPr>
+        <w:rFonts w:ascii="Wingdings" w:hAnsi="Wingdings" w:hint="default"/>
+      </w:rPr>
+    </w:lvl>
+    <w:lvl w:ilvl="6" w:tplc="04090001" w:tentative="1">
+      <w:start w:val="1"/>
+      <w:numFmt w:val="bullet"/>
+      <w:lvlText w:val=""/>
+      <w:lvlJc w:val="left"/>
+      <w:pPr>
+        <w:ind w:left="5760" w:hanging="360"/>
+      </w:pPr>
+      <w:rPr>
+        <w:rFonts w:ascii="Symbol" w:hAnsi="Symbol" w:hint="default"/>
+      </w:rPr>
+    </w:lvl>
+    <w:lvl w:ilvl="7" w:tplc="04090003" w:tentative="1">
+      <w:start w:val="1"/>
+      <w:numFmt w:val="bullet"/>
+      <w:lvlText w:val="o"/>
+      <w:lvlJc w:val="left"/>
+      <w:pPr>
+        <w:ind w:left="6480" w:hanging="360"/>
+      </w:pPr>
+      <w:rPr>
+        <w:rFonts w:ascii="Courier New" w:hAnsi="Courier New" w:hint="default"/>
+      </w:rPr>
+    </w:lvl>
+    <w:lvl w:ilvl="8" w:tplc="04090005" w:tentative="1">
+      <w:start w:val="1"/>
+      <w:numFmt w:val="bullet"/>
+      <w:lvlText w:val=""/>
+      <w:lvlJc w:val="left"/>
+      <w:pPr>
+        <w:ind w:left="7200" w:hanging="360"/>
+      </w:pPr>
+      <w:rPr>
+        <w:rFonts w:ascii="Wingdings" w:hAnsi="Wingdings" w:hint="default"/>
+      </w:rPr>
+    </w:lvl>
+  </w:abstractNum>
+  <w:abstractNum w:abstractNumId="5">
+    <w:nsid w:val="11837F72"/>
+    <w:multiLevelType w:val="hybridMultilevel"/>
+    <w:tmpl w:val="0866A3B6"/>
+    <w:lvl w:ilvl="0" w:tplc="04090001">
+      <w:start w:val="1"/>
+      <w:numFmt w:val="bullet"/>
+      <w:lvlText w:val=""/>
+      <w:lvlJc w:val="left"/>
+      <w:pPr>
+        <w:ind w:left="1440" w:hanging="360"/>
+      </w:pPr>
+      <w:rPr>
+        <w:rFonts w:ascii="Symbol" w:hAnsi="Symbol" w:hint="default"/>
+      </w:rPr>
+    </w:lvl>
+    <w:lvl w:ilvl="1" w:tplc="04090003" w:tentative="1">
+      <w:start w:val="1"/>
+      <w:numFmt w:val="bullet"/>
+      <w:lvlText w:val="o"/>
+      <w:lvlJc w:val="left"/>
+      <w:pPr>
+        <w:ind w:left="2160" w:hanging="360"/>
+      </w:pPr>
+      <w:rPr>
+        <w:rFonts w:ascii="Courier New" w:hAnsi="Courier New" w:hint="default"/>
+      </w:rPr>
+    </w:lvl>
+    <w:lvl w:ilvl="2" w:tplc="04090005" w:tentative="1">
+      <w:start w:val="1"/>
+      <w:numFmt w:val="bullet"/>
+      <w:lvlText w:val=""/>
+      <w:lvlJc w:val="left"/>
+      <w:pPr>
+        <w:ind w:left="2880" w:hanging="360"/>
+      </w:pPr>
+      <w:rPr>
+        <w:rFonts w:ascii="Wingdings" w:hAnsi="Wingdings" w:hint="default"/>
+      </w:rPr>
+    </w:lvl>
+    <w:lvl w:ilvl="3" w:tplc="04090001" w:tentative="1">
+      <w:start w:val="1"/>
+      <w:numFmt w:val="bullet"/>
+      <w:lvlText w:val=""/>
+      <w:lvlJc w:val="left"/>
+      <w:pPr>
+        <w:ind w:left="3600" w:hanging="360"/>
+      </w:pPr>
+      <w:rPr>
+        <w:rFonts w:ascii="Symbol" w:hAnsi="Symbol" w:hint="default"/>
+      </w:rPr>
+    </w:lvl>
+    <w:lvl w:ilvl="4" w:tplc="04090003" w:tentative="1">
+      <w:start w:val="1"/>
+      <w:numFmt w:val="bullet"/>
+      <w:lvlText w:val="o"/>
+      <w:lvlJc w:val="left"/>
+      <w:pPr>
+        <w:ind w:left="4320" w:hanging="360"/>
+      </w:pPr>
+      <w:rPr>
+        <w:rFonts w:ascii="Courier New" w:hAnsi="Courier New" w:hint="default"/>
+      </w:rPr>
+    </w:lvl>
+    <w:lvl w:ilvl="5" w:tplc="04090005" w:tentative="1">
+      <w:start w:val="1"/>
+      <w:numFmt w:val="bullet"/>
+      <w:lvlText w:val=""/>
+      <w:lvlJc w:val="left"/>
+      <w:pPr>
+        <w:ind w:left="5040" w:hanging="360"/>
+      </w:pPr>
+      <w:rPr>
+        <w:rFonts w:ascii="Wingdings" w:hAnsi="Wingdings" w:hint="default"/>
+      </w:rPr>
+    </w:lvl>
+    <w:lvl w:ilvl="6" w:tplc="04090001" w:tentative="1">
+      <w:start w:val="1"/>
+      <w:numFmt w:val="bullet"/>
+      <w:lvlText w:val=""/>
+      <w:lvlJc w:val="left"/>
+      <w:pPr>
+        <w:ind w:left="5760" w:hanging="360"/>
+      </w:pPr>
+      <w:rPr>
+        <w:rFonts w:ascii="Symbol" w:hAnsi="Symbol" w:hint="default"/>
+      </w:rPr>
+    </w:lvl>
+    <w:lvl w:ilvl="7" w:tplc="04090003" w:tentative="1">
+      <w:start w:val="1"/>
+      <w:numFmt w:val="bullet"/>
+      <w:lvlText w:val="o"/>
+      <w:lvlJc w:val="left"/>
+      <w:pPr>
+        <w:ind w:left="6480" w:hanging="360"/>
+      </w:pPr>
+      <w:rPr>
+        <w:rFonts w:ascii="Courier New" w:hAnsi="Courier New" w:hint="default"/>
+      </w:rPr>
+    </w:lvl>
+    <w:lvl w:ilvl="8" w:tplc="04090005" w:tentative="1">
+      <w:start w:val="1"/>
+      <w:numFmt w:val="bullet"/>
+      <w:lvlText w:val=""/>
+      <w:lvlJc w:val="left"/>
+      <w:pPr>
+        <w:ind w:left="7200" w:hanging="360"/>
+      </w:pPr>
+      <w:rPr>
+        <w:rFonts w:ascii="Wingdings" w:hAnsi="Wingdings" w:hint="default"/>
+      </w:rPr>
+    </w:lvl>
+  </w:abstractNum>
+  <w:abstractNum w:abstractNumId="6">
     <w:nsid w:val="135D1A5A"/>
     <w:multiLevelType w:val="hybridMultilevel"/>
     <w:tmpl w:val="62DE5C00"/>
@@ -4852,7 +6159,7 @@
       </w:rPr>
     </w:lvl>
   </w:abstractNum>
-  <w:abstractNum w:abstractNumId="4">
+  <w:abstractNum w:abstractNumId="7">
     <w:nsid w:val="1456510D"/>
     <w:multiLevelType w:val="hybridMultilevel"/>
     <w:tmpl w:val="748A33EE"/>
@@ -4965,7 +6272,7 @@
       </w:rPr>
     </w:lvl>
   </w:abstractNum>
-  <w:abstractNum w:abstractNumId="5">
+  <w:abstractNum w:abstractNumId="8">
     <w:nsid w:val="17776900"/>
     <w:multiLevelType w:val="hybridMultilevel"/>
     <w:tmpl w:val="9E6E548A"/>
@@ -5078,7 +6385,7 @@
       </w:rPr>
     </w:lvl>
   </w:abstractNum>
-  <w:abstractNum w:abstractNumId="6">
+  <w:abstractNum w:abstractNumId="9">
     <w:nsid w:val="1CA75DBD"/>
     <w:multiLevelType w:val="hybridMultilevel"/>
     <w:tmpl w:val="63BEDBEC"/>
@@ -5167,7 +6474,7 @@
       </w:pPr>
     </w:lvl>
   </w:abstractNum>
-  <w:abstractNum w:abstractNumId="7">
+  <w:abstractNum w:abstractNumId="10">
     <w:nsid w:val="20645BE3"/>
     <w:multiLevelType w:val="hybridMultilevel"/>
     <w:tmpl w:val="B14A12E2"/>
@@ -5253,7 +6560,7 @@
       </w:pPr>
     </w:lvl>
   </w:abstractNum>
-  <w:abstractNum w:abstractNumId="8">
+  <w:abstractNum w:abstractNumId="11">
     <w:nsid w:val="210C7646"/>
     <w:multiLevelType w:val="hybridMultilevel"/>
     <w:tmpl w:val="675EE89E"/>
@@ -5342,7 +6649,7 @@
       </w:pPr>
     </w:lvl>
   </w:abstractNum>
-  <w:abstractNum w:abstractNumId="9">
+  <w:abstractNum w:abstractNumId="12">
     <w:nsid w:val="2716356C"/>
     <w:multiLevelType w:val="hybridMultilevel"/>
     <w:tmpl w:val="7618D7EC"/>
@@ -5455,7 +6762,120 @@
       </w:rPr>
     </w:lvl>
   </w:abstractNum>
-  <w:abstractNum w:abstractNumId="10">
+  <w:abstractNum w:abstractNumId="13">
+    <w:nsid w:val="2BB751CA"/>
+    <w:multiLevelType w:val="hybridMultilevel"/>
+    <w:tmpl w:val="FB7A0EA6"/>
+    <w:lvl w:ilvl="0" w:tplc="04090001">
+      <w:start w:val="1"/>
+      <w:numFmt w:val="bullet"/>
+      <w:lvlText w:val=""/>
+      <w:lvlJc w:val="left"/>
+      <w:pPr>
+        <w:ind w:left="1440" w:hanging="360"/>
+      </w:pPr>
+      <w:rPr>
+        <w:rFonts w:ascii="Symbol" w:hAnsi="Symbol" w:hint="default"/>
+      </w:rPr>
+    </w:lvl>
+    <w:lvl w:ilvl="1" w:tplc="04090003" w:tentative="1">
+      <w:start w:val="1"/>
+      <w:numFmt w:val="bullet"/>
+      <w:lvlText w:val="o"/>
+      <w:lvlJc w:val="left"/>
+      <w:pPr>
+        <w:ind w:left="2160" w:hanging="360"/>
+      </w:pPr>
+      <w:rPr>
+        <w:rFonts w:ascii="Courier New" w:hAnsi="Courier New" w:hint="default"/>
+      </w:rPr>
+    </w:lvl>
+    <w:lvl w:ilvl="2" w:tplc="04090005" w:tentative="1">
+      <w:start w:val="1"/>
+      <w:numFmt w:val="bullet"/>
+      <w:lvlText w:val=""/>
+      <w:lvlJc w:val="left"/>
+      <w:pPr>
+        <w:ind w:left="2880" w:hanging="360"/>
+      </w:pPr>
+      <w:rPr>
+        <w:rFonts w:ascii="Wingdings" w:hAnsi="Wingdings" w:hint="default"/>
+      </w:rPr>
+    </w:lvl>
+    <w:lvl w:ilvl="3" w:tplc="04090001" w:tentative="1">
+      <w:start w:val="1"/>
+      <w:numFmt w:val="bullet"/>
+      <w:lvlText w:val=""/>
+      <w:lvlJc w:val="left"/>
+      <w:pPr>
+        <w:ind w:left="3600" w:hanging="360"/>
+      </w:pPr>
+      <w:rPr>
+        <w:rFonts w:ascii="Symbol" w:hAnsi="Symbol" w:hint="default"/>
+      </w:rPr>
+    </w:lvl>
+    <w:lvl w:ilvl="4" w:tplc="04090003" w:tentative="1">
+      <w:start w:val="1"/>
+      <w:numFmt w:val="bullet"/>
+      <w:lvlText w:val="o"/>
+      <w:lvlJc w:val="left"/>
+      <w:pPr>
+        <w:ind w:left="4320" w:hanging="360"/>
+      </w:pPr>
+      <w:rPr>
+        <w:rFonts w:ascii="Courier New" w:hAnsi="Courier New" w:hint="default"/>
+      </w:rPr>
+    </w:lvl>
+    <w:lvl w:ilvl="5" w:tplc="04090005" w:tentative="1">
+      <w:start w:val="1"/>
+      <w:numFmt w:val="bullet"/>
+      <w:lvlText w:val=""/>
+      <w:lvlJc w:val="left"/>
+      <w:pPr>
+        <w:ind w:left="5040" w:hanging="360"/>
+      </w:pPr>
+      <w:rPr>
+        <w:rFonts w:ascii="Wingdings" w:hAnsi="Wingdings" w:hint="default"/>
+      </w:rPr>
+    </w:lvl>
+    <w:lvl w:ilvl="6" w:tplc="04090001" w:tentative="1">
+      <w:start w:val="1"/>
+      <w:numFmt w:val="bullet"/>
+      <w:lvlText w:val=""/>
+      <w:lvlJc w:val="left"/>
+      <w:pPr>
+        <w:ind w:left="5760" w:hanging="360"/>
+      </w:pPr>
+      <w:rPr>
+        <w:rFonts w:ascii="Symbol" w:hAnsi="Symbol" w:hint="default"/>
+      </w:rPr>
+    </w:lvl>
+    <w:lvl w:ilvl="7" w:tplc="04090003" w:tentative="1">
+      <w:start w:val="1"/>
+      <w:numFmt w:val="bullet"/>
+      <w:lvlText w:val="o"/>
+      <w:lvlJc w:val="left"/>
+      <w:pPr>
+        <w:ind w:left="6480" w:hanging="360"/>
+      </w:pPr>
+      <w:rPr>
+        <w:rFonts w:ascii="Courier New" w:hAnsi="Courier New" w:hint="default"/>
+      </w:rPr>
+    </w:lvl>
+    <w:lvl w:ilvl="8" w:tplc="04090005" w:tentative="1">
+      <w:start w:val="1"/>
+      <w:numFmt w:val="bullet"/>
+      <w:lvlText w:val=""/>
+      <w:lvlJc w:val="left"/>
+      <w:pPr>
+        <w:ind w:left="7200" w:hanging="360"/>
+      </w:pPr>
+      <w:rPr>
+        <w:rFonts w:ascii="Wingdings" w:hAnsi="Wingdings" w:hint="default"/>
+      </w:rPr>
+    </w:lvl>
+  </w:abstractNum>
+  <w:abstractNum w:abstractNumId="14">
     <w:nsid w:val="30946AA8"/>
     <w:multiLevelType w:val="hybridMultilevel"/>
     <w:tmpl w:val="2D406234"/>
@@ -5541,7 +6961,233 @@
       </w:pPr>
     </w:lvl>
   </w:abstractNum>
-  <w:abstractNum w:abstractNumId="11">
+  <w:abstractNum w:abstractNumId="15">
+    <w:nsid w:val="31460FB9"/>
+    <w:multiLevelType w:val="hybridMultilevel"/>
+    <w:tmpl w:val="D622698A"/>
+    <w:lvl w:ilvl="0" w:tplc="04090001">
+      <w:start w:val="1"/>
+      <w:numFmt w:val="bullet"/>
+      <w:lvlText w:val=""/>
+      <w:lvlJc w:val="left"/>
+      <w:pPr>
+        <w:ind w:left="1440" w:hanging="360"/>
+      </w:pPr>
+      <w:rPr>
+        <w:rFonts w:ascii="Symbol" w:hAnsi="Symbol" w:hint="default"/>
+      </w:rPr>
+    </w:lvl>
+    <w:lvl w:ilvl="1" w:tplc="04090003" w:tentative="1">
+      <w:start w:val="1"/>
+      <w:numFmt w:val="bullet"/>
+      <w:lvlText w:val="o"/>
+      <w:lvlJc w:val="left"/>
+      <w:pPr>
+        <w:ind w:left="2160" w:hanging="360"/>
+      </w:pPr>
+      <w:rPr>
+        <w:rFonts w:ascii="Courier New" w:hAnsi="Courier New" w:hint="default"/>
+      </w:rPr>
+    </w:lvl>
+    <w:lvl w:ilvl="2" w:tplc="04090005" w:tentative="1">
+      <w:start w:val="1"/>
+      <w:numFmt w:val="bullet"/>
+      <w:lvlText w:val=""/>
+      <w:lvlJc w:val="left"/>
+      <w:pPr>
+        <w:ind w:left="2880" w:hanging="360"/>
+      </w:pPr>
+      <w:rPr>
+        <w:rFonts w:ascii="Wingdings" w:hAnsi="Wingdings" w:hint="default"/>
+      </w:rPr>
+    </w:lvl>
+    <w:lvl w:ilvl="3" w:tplc="04090001" w:tentative="1">
+      <w:start w:val="1"/>
+      <w:numFmt w:val="bullet"/>
+      <w:lvlText w:val=""/>
+      <w:lvlJc w:val="left"/>
+      <w:pPr>
+        <w:ind w:left="3600" w:hanging="360"/>
+      </w:pPr>
+      <w:rPr>
+        <w:rFonts w:ascii="Symbol" w:hAnsi="Symbol" w:hint="default"/>
+      </w:rPr>
+    </w:lvl>
+    <w:lvl w:ilvl="4" w:tplc="04090003" w:tentative="1">
+      <w:start w:val="1"/>
+      <w:numFmt w:val="bullet"/>
+      <w:lvlText w:val="o"/>
+      <w:lvlJc w:val="left"/>
+      <w:pPr>
+        <w:ind w:left="4320" w:hanging="360"/>
+      </w:pPr>
+      <w:rPr>
+        <w:rFonts w:ascii="Courier New" w:hAnsi="Courier New" w:hint="default"/>
+      </w:rPr>
+    </w:lvl>
+    <w:lvl w:ilvl="5" w:tplc="04090005" w:tentative="1">
+      <w:start w:val="1"/>
+      <w:numFmt w:val="bullet"/>
+      <w:lvlText w:val=""/>
+      <w:lvlJc w:val="left"/>
+      <w:pPr>
+        <w:ind w:left="5040" w:hanging="360"/>
+      </w:pPr>
+      <w:rPr>
+        <w:rFonts w:ascii="Wingdings" w:hAnsi="Wingdings" w:hint="default"/>
+      </w:rPr>
+    </w:lvl>
+    <w:lvl w:ilvl="6" w:tplc="04090001" w:tentative="1">
+      <w:start w:val="1"/>
+      <w:numFmt w:val="bullet"/>
+      <w:lvlText w:val=""/>
+      <w:lvlJc w:val="left"/>
+      <w:pPr>
+        <w:ind w:left="5760" w:hanging="360"/>
+      </w:pPr>
+      <w:rPr>
+        <w:rFonts w:ascii="Symbol" w:hAnsi="Symbol" w:hint="default"/>
+      </w:rPr>
+    </w:lvl>
+    <w:lvl w:ilvl="7" w:tplc="04090003" w:tentative="1">
+      <w:start w:val="1"/>
+      <w:numFmt w:val="bullet"/>
+      <w:lvlText w:val="o"/>
+      <w:lvlJc w:val="left"/>
+      <w:pPr>
+        <w:ind w:left="6480" w:hanging="360"/>
+      </w:pPr>
+      <w:rPr>
+        <w:rFonts w:ascii="Courier New" w:hAnsi="Courier New" w:hint="default"/>
+      </w:rPr>
+    </w:lvl>
+    <w:lvl w:ilvl="8" w:tplc="04090005" w:tentative="1">
+      <w:start w:val="1"/>
+      <w:numFmt w:val="bullet"/>
+      <w:lvlText w:val=""/>
+      <w:lvlJc w:val="left"/>
+      <w:pPr>
+        <w:ind w:left="7200" w:hanging="360"/>
+      </w:pPr>
+      <w:rPr>
+        <w:rFonts w:ascii="Wingdings" w:hAnsi="Wingdings" w:hint="default"/>
+      </w:rPr>
+    </w:lvl>
+  </w:abstractNum>
+  <w:abstractNum w:abstractNumId="16">
+    <w:nsid w:val="33C07874"/>
+    <w:multiLevelType w:val="hybridMultilevel"/>
+    <w:tmpl w:val="B63252BC"/>
+    <w:lvl w:ilvl="0" w:tplc="04090001">
+      <w:start w:val="1"/>
+      <w:numFmt w:val="bullet"/>
+      <w:lvlText w:val=""/>
+      <w:lvlJc w:val="left"/>
+      <w:pPr>
+        <w:ind w:left="1440" w:hanging="360"/>
+      </w:pPr>
+      <w:rPr>
+        <w:rFonts w:ascii="Symbol" w:hAnsi="Symbol" w:hint="default"/>
+      </w:rPr>
+    </w:lvl>
+    <w:lvl w:ilvl="1" w:tplc="04090003" w:tentative="1">
+      <w:start w:val="1"/>
+      <w:numFmt w:val="bullet"/>
+      <w:lvlText w:val="o"/>
+      <w:lvlJc w:val="left"/>
+      <w:pPr>
+        <w:ind w:left="2160" w:hanging="360"/>
+      </w:pPr>
+      <w:rPr>
+        <w:rFonts w:ascii="Courier New" w:hAnsi="Courier New" w:hint="default"/>
+      </w:rPr>
+    </w:lvl>
+    <w:lvl w:ilvl="2" w:tplc="04090005" w:tentative="1">
+      <w:start w:val="1"/>
+      <w:numFmt w:val="bullet"/>
+      <w:lvlText w:val=""/>
+      <w:lvlJc w:val="left"/>
+      <w:pPr>
+        <w:ind w:left="2880" w:hanging="360"/>
+      </w:pPr>
+      <w:rPr>
+        <w:rFonts w:ascii="Wingdings" w:hAnsi="Wingdings" w:hint="default"/>
+      </w:rPr>
+    </w:lvl>
+    <w:lvl w:ilvl="3" w:tplc="04090001" w:tentative="1">
+      <w:start w:val="1"/>
+      <w:numFmt w:val="bullet"/>
+      <w:lvlText w:val=""/>
+      <w:lvlJc w:val="left"/>
+      <w:pPr>
+        <w:ind w:left="3600" w:hanging="360"/>
+      </w:pPr>
+      <w:rPr>
+        <w:rFonts w:ascii="Symbol" w:hAnsi="Symbol" w:hint="default"/>
+      </w:rPr>
+    </w:lvl>
+    <w:lvl w:ilvl="4" w:tplc="04090003" w:tentative="1">
+      <w:start w:val="1"/>
+      <w:numFmt w:val="bullet"/>
+      <w:lvlText w:val="o"/>
+      <w:lvlJc w:val="left"/>
+      <w:pPr>
+        <w:ind w:left="4320" w:hanging="360"/>
+      </w:pPr>
+      <w:rPr>
+        <w:rFonts w:ascii="Courier New" w:hAnsi="Courier New" w:hint="default"/>
+      </w:rPr>
+    </w:lvl>
+    <w:lvl w:ilvl="5" w:tplc="04090005" w:tentative="1">
+      <w:start w:val="1"/>
+      <w:numFmt w:val="bullet"/>
+      <w:lvlText w:val=""/>
+      <w:lvlJc w:val="left"/>
+      <w:pPr>
+        <w:ind w:left="5040" w:hanging="360"/>
+      </w:pPr>
+      <w:rPr>
+        <w:rFonts w:ascii="Wingdings" w:hAnsi="Wingdings" w:hint="default"/>
+      </w:rPr>
+    </w:lvl>
+    <w:lvl w:ilvl="6" w:tplc="04090001" w:tentative="1">
+      <w:start w:val="1"/>
+      <w:numFmt w:val="bullet"/>
+      <w:lvlText w:val=""/>
+      <w:lvlJc w:val="left"/>
+      <w:pPr>
+        <w:ind w:left="5760" w:hanging="360"/>
+      </w:pPr>
+      <w:rPr>
+        <w:rFonts w:ascii="Symbol" w:hAnsi="Symbol" w:hint="default"/>
+      </w:rPr>
+    </w:lvl>
+    <w:lvl w:ilvl="7" w:tplc="04090003" w:tentative="1">
+      <w:start w:val="1"/>
+      <w:numFmt w:val="bullet"/>
+      <w:lvlText w:val="o"/>
+      <w:lvlJc w:val="left"/>
+      <w:pPr>
+        <w:ind w:left="6480" w:hanging="360"/>
+      </w:pPr>
+      <w:rPr>
+        <w:rFonts w:ascii="Courier New" w:hAnsi="Courier New" w:hint="default"/>
+      </w:rPr>
+    </w:lvl>
+    <w:lvl w:ilvl="8" w:tplc="04090005" w:tentative="1">
+      <w:start w:val="1"/>
+      <w:numFmt w:val="bullet"/>
+      <w:lvlText w:val=""/>
+      <w:lvlJc w:val="left"/>
+      <w:pPr>
+        <w:ind w:left="7200" w:hanging="360"/>
+      </w:pPr>
+      <w:rPr>
+        <w:rFonts w:ascii="Wingdings" w:hAnsi="Wingdings" w:hint="default"/>
+      </w:rPr>
+    </w:lvl>
+  </w:abstractNum>
+  <w:abstractNum w:abstractNumId="17">
     <w:nsid w:val="39E96408"/>
     <w:multiLevelType w:val="multilevel"/>
     <w:tmpl w:val="0816001F"/>
@@ -5630,7 +7276,7 @@
       </w:pPr>
     </w:lvl>
   </w:abstractNum>
-  <w:abstractNum w:abstractNumId="12">
+  <w:abstractNum w:abstractNumId="18">
     <w:nsid w:val="3A7E21A2"/>
     <w:multiLevelType w:val="multilevel"/>
     <w:tmpl w:val="0409001F"/>
@@ -5716,7 +7362,7 @@
       </w:pPr>
     </w:lvl>
   </w:abstractNum>
-  <w:abstractNum w:abstractNumId="13">
+  <w:abstractNum w:abstractNumId="19">
     <w:nsid w:val="3D62061F"/>
     <w:multiLevelType w:val="hybridMultilevel"/>
     <w:tmpl w:val="78F4C8E6"/>
@@ -5829,7 +7475,7 @@
       </w:rPr>
     </w:lvl>
   </w:abstractNum>
-  <w:abstractNum w:abstractNumId="14">
+  <w:abstractNum w:abstractNumId="20">
     <w:nsid w:val="44901404"/>
     <w:multiLevelType w:val="hybridMultilevel"/>
     <w:tmpl w:val="8B30350E"/>
@@ -5942,7 +7588,120 @@
       </w:rPr>
     </w:lvl>
   </w:abstractNum>
-  <w:abstractNum w:abstractNumId="15">
+  <w:abstractNum w:abstractNumId="21">
+    <w:nsid w:val="49BA2522"/>
+    <w:multiLevelType w:val="hybridMultilevel"/>
+    <w:tmpl w:val="6178A464"/>
+    <w:lvl w:ilvl="0" w:tplc="04090001">
+      <w:start w:val="1"/>
+      <w:numFmt w:val="bullet"/>
+      <w:lvlText w:val=""/>
+      <w:lvlJc w:val="left"/>
+      <w:pPr>
+        <w:ind w:left="1440" w:hanging="360"/>
+      </w:pPr>
+      <w:rPr>
+        <w:rFonts w:ascii="Symbol" w:hAnsi="Symbol" w:hint="default"/>
+      </w:rPr>
+    </w:lvl>
+    <w:lvl w:ilvl="1" w:tplc="04090003" w:tentative="1">
+      <w:start w:val="1"/>
+      <w:numFmt w:val="bullet"/>
+      <w:lvlText w:val="o"/>
+      <w:lvlJc w:val="left"/>
+      <w:pPr>
+        <w:ind w:left="2160" w:hanging="360"/>
+      </w:pPr>
+      <w:rPr>
+        <w:rFonts w:ascii="Courier New" w:hAnsi="Courier New" w:hint="default"/>
+      </w:rPr>
+    </w:lvl>
+    <w:lvl w:ilvl="2" w:tplc="04090005" w:tentative="1">
+      <w:start w:val="1"/>
+      <w:numFmt w:val="bullet"/>
+      <w:lvlText w:val=""/>
+      <w:lvlJc w:val="left"/>
+      <w:pPr>
+        <w:ind w:left="2880" w:hanging="360"/>
+      </w:pPr>
+      <w:rPr>
+        <w:rFonts w:ascii="Wingdings" w:hAnsi="Wingdings" w:hint="default"/>
+      </w:rPr>
+    </w:lvl>
+    <w:lvl w:ilvl="3" w:tplc="04090001" w:tentative="1">
+      <w:start w:val="1"/>
+      <w:numFmt w:val="bullet"/>
+      <w:lvlText w:val=""/>
+      <w:lvlJc w:val="left"/>
+      <w:pPr>
+        <w:ind w:left="3600" w:hanging="360"/>
+      </w:pPr>
+      <w:rPr>
+        <w:rFonts w:ascii="Symbol" w:hAnsi="Symbol" w:hint="default"/>
+      </w:rPr>
+    </w:lvl>
+    <w:lvl w:ilvl="4" w:tplc="04090003" w:tentative="1">
+      <w:start w:val="1"/>
+      <w:numFmt w:val="bullet"/>
+      <w:lvlText w:val="o"/>
+      <w:lvlJc w:val="left"/>
+      <w:pPr>
+        <w:ind w:left="4320" w:hanging="360"/>
+      </w:pPr>
+      <w:rPr>
+        <w:rFonts w:ascii="Courier New" w:hAnsi="Courier New" w:hint="default"/>
+      </w:rPr>
+    </w:lvl>
+    <w:lvl w:ilvl="5" w:tplc="04090005" w:tentative="1">
+      <w:start w:val="1"/>
+      <w:numFmt w:val="bullet"/>
+      <w:lvlText w:val=""/>
+      <w:lvlJc w:val="left"/>
+      <w:pPr>
+        <w:ind w:left="5040" w:hanging="360"/>
+      </w:pPr>
+      <w:rPr>
+        <w:rFonts w:ascii="Wingdings" w:hAnsi="Wingdings" w:hint="default"/>
+      </w:rPr>
+    </w:lvl>
+    <w:lvl w:ilvl="6" w:tplc="04090001" w:tentative="1">
+      <w:start w:val="1"/>
+      <w:numFmt w:val="bullet"/>
+      <w:lvlText w:val=""/>
+      <w:lvlJc w:val="left"/>
+      <w:pPr>
+        <w:ind w:left="5760" w:hanging="360"/>
+      </w:pPr>
+      <w:rPr>
+        <w:rFonts w:ascii="Symbol" w:hAnsi="Symbol" w:hint="default"/>
+      </w:rPr>
+    </w:lvl>
+    <w:lvl w:ilvl="7" w:tplc="04090003" w:tentative="1">
+      <w:start w:val="1"/>
+      <w:numFmt w:val="bullet"/>
+      <w:lvlText w:val="o"/>
+      <w:lvlJc w:val="left"/>
+      <w:pPr>
+        <w:ind w:left="6480" w:hanging="360"/>
+      </w:pPr>
+      <w:rPr>
+        <w:rFonts w:ascii="Courier New" w:hAnsi="Courier New" w:hint="default"/>
+      </w:rPr>
+    </w:lvl>
+    <w:lvl w:ilvl="8" w:tplc="04090005" w:tentative="1">
+      <w:start w:val="1"/>
+      <w:numFmt w:val="bullet"/>
+      <w:lvlText w:val=""/>
+      <w:lvlJc w:val="left"/>
+      <w:pPr>
+        <w:ind w:left="7200" w:hanging="360"/>
+      </w:pPr>
+      <w:rPr>
+        <w:rFonts w:ascii="Wingdings" w:hAnsi="Wingdings" w:hint="default"/>
+      </w:rPr>
+    </w:lvl>
+  </w:abstractNum>
+  <w:abstractNum w:abstractNumId="22">
     <w:nsid w:val="4A3507F2"/>
     <w:multiLevelType w:val="hybridMultilevel"/>
     <w:tmpl w:val="E4506BBC"/>
@@ -6031,7 +7790,322 @@
       </w:pPr>
     </w:lvl>
   </w:abstractNum>
-  <w:abstractNum w:abstractNumId="16">
+  <w:abstractNum w:abstractNumId="23">
+    <w:nsid w:val="4AA96E3D"/>
+    <w:multiLevelType w:val="hybridMultilevel"/>
+    <w:tmpl w:val="B7640AA6"/>
+    <w:lvl w:ilvl="0" w:tplc="50289234">
+      <w:start w:val="1"/>
+      <w:numFmt w:val="decimal"/>
+      <w:lvlText w:val="[%1]."/>
+      <w:lvlJc w:val="left"/>
+      <w:pPr>
+        <w:ind w:left="360" w:hanging="360"/>
+      </w:pPr>
+      <w:rPr>
+        <w:rFonts w:hint="default"/>
+      </w:rPr>
+    </w:lvl>
+    <w:lvl w:ilvl="1" w:tplc="04090019" w:tentative="1">
+      <w:start w:val="1"/>
+      <w:numFmt w:val="lowerLetter"/>
+      <w:lvlText w:val="%2."/>
+      <w:lvlJc w:val="left"/>
+      <w:pPr>
+        <w:ind w:left="1080" w:hanging="360"/>
+      </w:pPr>
+    </w:lvl>
+    <w:lvl w:ilvl="2" w:tplc="0409001B" w:tentative="1">
+      <w:start w:val="1"/>
+      <w:numFmt w:val="lowerRoman"/>
+      <w:lvlText w:val="%3."/>
+      <w:lvlJc w:val="right"/>
+      <w:pPr>
+        <w:ind w:left="1800" w:hanging="180"/>
+      </w:pPr>
+    </w:lvl>
+    <w:lvl w:ilvl="3" w:tplc="0409000F" w:tentative="1">
+      <w:start w:val="1"/>
+      <w:numFmt w:val="decimal"/>
+      <w:lvlText w:val="%4."/>
+      <w:lvlJc w:val="left"/>
+      <w:pPr>
+        <w:ind w:left="2520" w:hanging="360"/>
+      </w:pPr>
+    </w:lvl>
+    <w:lvl w:ilvl="4" w:tplc="04090019" w:tentative="1">
+      <w:start w:val="1"/>
+      <w:numFmt w:val="lowerLetter"/>
+      <w:lvlText w:val="%5."/>
+      <w:lvlJc w:val="left"/>
+      <w:pPr>
+        <w:ind w:left="3240" w:hanging="360"/>
+      </w:pPr>
+    </w:lvl>
+    <w:lvl w:ilvl="5" w:tplc="0409001B" w:tentative="1">
+      <w:start w:val="1"/>
+      <w:numFmt w:val="lowerRoman"/>
+      <w:lvlText w:val="%6."/>
+      <w:lvlJc w:val="right"/>
+      <w:pPr>
+        <w:ind w:left="3960" w:hanging="180"/>
+      </w:pPr>
+    </w:lvl>
+    <w:lvl w:ilvl="6" w:tplc="0409000F" w:tentative="1">
+      <w:start w:val="1"/>
+      <w:numFmt w:val="decimal"/>
+      <w:lvlText w:val="%7."/>
+      <w:lvlJc w:val="left"/>
+      <w:pPr>
+        <w:ind w:left="4680" w:hanging="360"/>
+      </w:pPr>
+    </w:lvl>
+    <w:lvl w:ilvl="7" w:tplc="04090019" w:tentative="1">
+      <w:start w:val="1"/>
+      <w:numFmt w:val="lowerLetter"/>
+      <w:lvlText w:val="%8."/>
+      <w:lvlJc w:val="left"/>
+      <w:pPr>
+        <w:ind w:left="5400" w:hanging="360"/>
+      </w:pPr>
+    </w:lvl>
+    <w:lvl w:ilvl="8" w:tplc="0409001B" w:tentative="1">
+      <w:start w:val="1"/>
+      <w:numFmt w:val="lowerRoman"/>
+      <w:lvlText w:val="%9."/>
+      <w:lvlJc w:val="right"/>
+      <w:pPr>
+        <w:ind w:left="6120" w:hanging="180"/>
+      </w:pPr>
+    </w:lvl>
+  </w:abstractNum>
+  <w:abstractNum w:abstractNumId="24">
+    <w:nsid w:val="4B0B26C2"/>
+    <w:multiLevelType w:val="hybridMultilevel"/>
+    <w:tmpl w:val="214CC0D2"/>
+    <w:lvl w:ilvl="0" w:tplc="04090001">
+      <w:start w:val="1"/>
+      <w:numFmt w:val="bullet"/>
+      <w:lvlText w:val=""/>
+      <w:lvlJc w:val="left"/>
+      <w:pPr>
+        <w:ind w:left="1440" w:hanging="360"/>
+      </w:pPr>
+      <w:rPr>
+        <w:rFonts w:ascii="Symbol" w:hAnsi="Symbol" w:hint="default"/>
+      </w:rPr>
+    </w:lvl>
+    <w:lvl w:ilvl="1" w:tplc="04090003" w:tentative="1">
+      <w:start w:val="1"/>
+      <w:numFmt w:val="bullet"/>
+      <w:lvlText w:val="o"/>
+      <w:lvlJc w:val="left"/>
+      <w:pPr>
+        <w:ind w:left="2160" w:hanging="360"/>
+      </w:pPr>
+      <w:rPr>
+        <w:rFonts w:ascii="Courier New" w:hAnsi="Courier New" w:hint="default"/>
+      </w:rPr>
+    </w:lvl>
+    <w:lvl w:ilvl="2" w:tplc="04090005" w:tentative="1">
+      <w:start w:val="1"/>
+      <w:numFmt w:val="bullet"/>
+      <w:lvlText w:val=""/>
+      <w:lvlJc w:val="left"/>
+      <w:pPr>
+        <w:ind w:left="2880" w:hanging="360"/>
+      </w:pPr>
+      <w:rPr>
+        <w:rFonts w:ascii="Wingdings" w:hAnsi="Wingdings" w:hint="default"/>
+      </w:rPr>
+    </w:lvl>
+    <w:lvl w:ilvl="3" w:tplc="04090001" w:tentative="1">
+      <w:start w:val="1"/>
+      <w:numFmt w:val="bullet"/>
+      <w:lvlText w:val=""/>
+      <w:lvlJc w:val="left"/>
+      <w:pPr>
+        <w:ind w:left="3600" w:hanging="360"/>
+      </w:pPr>
+      <w:rPr>
+        <w:rFonts w:ascii="Symbol" w:hAnsi="Symbol" w:hint="default"/>
+      </w:rPr>
+    </w:lvl>
+    <w:lvl w:ilvl="4" w:tplc="04090003" w:tentative="1">
+      <w:start w:val="1"/>
+      <w:numFmt w:val="bullet"/>
+      <w:lvlText w:val="o"/>
+      <w:lvlJc w:val="left"/>
+      <w:pPr>
+        <w:ind w:left="4320" w:hanging="360"/>
+      </w:pPr>
+      <w:rPr>
+        <w:rFonts w:ascii="Courier New" w:hAnsi="Courier New" w:hint="default"/>
+      </w:rPr>
+    </w:lvl>
+    <w:lvl w:ilvl="5" w:tplc="04090005" w:tentative="1">
+      <w:start w:val="1"/>
+      <w:numFmt w:val="bullet"/>
+      <w:lvlText w:val=""/>
+      <w:lvlJc w:val="left"/>
+      <w:pPr>
+        <w:ind w:left="5040" w:hanging="360"/>
+      </w:pPr>
+      <w:rPr>
+        <w:rFonts w:ascii="Wingdings" w:hAnsi="Wingdings" w:hint="default"/>
+      </w:rPr>
+    </w:lvl>
+    <w:lvl w:ilvl="6" w:tplc="04090001" w:tentative="1">
+      <w:start w:val="1"/>
+      <w:numFmt w:val="bullet"/>
+      <w:lvlText w:val=""/>
+      <w:lvlJc w:val="left"/>
+      <w:pPr>
+        <w:ind w:left="5760" w:hanging="360"/>
+      </w:pPr>
+      <w:rPr>
+        <w:rFonts w:ascii="Symbol" w:hAnsi="Symbol" w:hint="default"/>
+      </w:rPr>
+    </w:lvl>
+    <w:lvl w:ilvl="7" w:tplc="04090003" w:tentative="1">
+      <w:start w:val="1"/>
+      <w:numFmt w:val="bullet"/>
+      <w:lvlText w:val="o"/>
+      <w:lvlJc w:val="left"/>
+      <w:pPr>
+        <w:ind w:left="6480" w:hanging="360"/>
+      </w:pPr>
+      <w:rPr>
+        <w:rFonts w:ascii="Courier New" w:hAnsi="Courier New" w:hint="default"/>
+      </w:rPr>
+    </w:lvl>
+    <w:lvl w:ilvl="8" w:tplc="04090005" w:tentative="1">
+      <w:start w:val="1"/>
+      <w:numFmt w:val="bullet"/>
+      <w:lvlText w:val=""/>
+      <w:lvlJc w:val="left"/>
+      <w:pPr>
+        <w:ind w:left="7200" w:hanging="360"/>
+      </w:pPr>
+      <w:rPr>
+        <w:rFonts w:ascii="Wingdings" w:hAnsi="Wingdings" w:hint="default"/>
+      </w:rPr>
+    </w:lvl>
+  </w:abstractNum>
+  <w:abstractNum w:abstractNumId="25">
+    <w:nsid w:val="4E4A2556"/>
+    <w:multiLevelType w:val="hybridMultilevel"/>
+    <w:tmpl w:val="1EDAE22C"/>
+    <w:lvl w:ilvl="0" w:tplc="04090001">
+      <w:start w:val="1"/>
+      <w:numFmt w:val="bullet"/>
+      <w:lvlText w:val=""/>
+      <w:lvlJc w:val="left"/>
+      <w:pPr>
+        <w:ind w:left="1440" w:hanging="360"/>
+      </w:pPr>
+      <w:rPr>
+        <w:rFonts w:ascii="Symbol" w:hAnsi="Symbol" w:hint="default"/>
+      </w:rPr>
+    </w:lvl>
+    <w:lvl w:ilvl="1" w:tplc="04090003" w:tentative="1">
+      <w:start w:val="1"/>
+      <w:numFmt w:val="bullet"/>
+      <w:lvlText w:val="o"/>
+      <w:lvlJc w:val="left"/>
+      <w:pPr>
+        <w:ind w:left="2160" w:hanging="360"/>
+      </w:pPr>
+      <w:rPr>
+        <w:rFonts w:ascii="Courier New" w:hAnsi="Courier New" w:hint="default"/>
+      </w:rPr>
+    </w:lvl>
+    <w:lvl w:ilvl="2" w:tplc="04090005" w:tentative="1">
+      <w:start w:val="1"/>
+      <w:numFmt w:val="bullet"/>
+      <w:lvlText w:val=""/>
+      <w:lvlJc w:val="left"/>
+      <w:pPr>
+        <w:ind w:left="2880" w:hanging="360"/>
+      </w:pPr>
+      <w:rPr>
+        <w:rFonts w:ascii="Wingdings" w:hAnsi="Wingdings" w:hint="default"/>
+      </w:rPr>
+    </w:lvl>
+    <w:lvl w:ilvl="3" w:tplc="04090001" w:tentative="1">
+      <w:start w:val="1"/>
+      <w:numFmt w:val="bullet"/>
+      <w:lvlText w:val=""/>
+      <w:lvlJc w:val="left"/>
+      <w:pPr>
+        <w:ind w:left="3600" w:hanging="360"/>
+      </w:pPr>
+      <w:rPr>
+        <w:rFonts w:ascii="Symbol" w:hAnsi="Symbol" w:hint="default"/>
+      </w:rPr>
+    </w:lvl>
+    <w:lvl w:ilvl="4" w:tplc="04090003" w:tentative="1">
+      <w:start w:val="1"/>
+      <w:numFmt w:val="bullet"/>
+      <w:lvlText w:val="o"/>
+      <w:lvlJc w:val="left"/>
+      <w:pPr>
+        <w:ind w:left="4320" w:hanging="360"/>
+      </w:pPr>
+      <w:rPr>
+        <w:rFonts w:ascii="Courier New" w:hAnsi="Courier New" w:hint="default"/>
+      </w:rPr>
+    </w:lvl>
+    <w:lvl w:ilvl="5" w:tplc="04090005" w:tentative="1">
+      <w:start w:val="1"/>
+      <w:numFmt w:val="bullet"/>
+      <w:lvlText w:val=""/>
+      <w:lvlJc w:val="left"/>
+      <w:pPr>
+        <w:ind w:left="5040" w:hanging="360"/>
+      </w:pPr>
+      <w:rPr>
+        <w:rFonts w:ascii="Wingdings" w:hAnsi="Wingdings" w:hint="default"/>
+      </w:rPr>
+    </w:lvl>
+    <w:lvl w:ilvl="6" w:tplc="04090001" w:tentative="1">
+      <w:start w:val="1"/>
+      <w:numFmt w:val="bullet"/>
+      <w:lvlText w:val=""/>
+      <w:lvlJc w:val="left"/>
+      <w:pPr>
+        <w:ind w:left="5760" w:hanging="360"/>
+      </w:pPr>
+      <w:rPr>
+        <w:rFonts w:ascii="Symbol" w:hAnsi="Symbol" w:hint="default"/>
+      </w:rPr>
+    </w:lvl>
+    <w:lvl w:ilvl="7" w:tplc="04090003" w:tentative="1">
+      <w:start w:val="1"/>
+      <w:numFmt w:val="bullet"/>
+      <w:lvlText w:val="o"/>
+      <w:lvlJc w:val="left"/>
+      <w:pPr>
+        <w:ind w:left="6480" w:hanging="360"/>
+      </w:pPr>
+      <w:rPr>
+        <w:rFonts w:ascii="Courier New" w:hAnsi="Courier New" w:hint="default"/>
+      </w:rPr>
+    </w:lvl>
+    <w:lvl w:ilvl="8" w:tplc="04090005" w:tentative="1">
+      <w:start w:val="1"/>
+      <w:numFmt w:val="bullet"/>
+      <w:lvlText w:val=""/>
+      <w:lvlJc w:val="left"/>
+      <w:pPr>
+        <w:ind w:left="7200" w:hanging="360"/>
+      </w:pPr>
+      <w:rPr>
+        <w:rFonts w:ascii="Wingdings" w:hAnsi="Wingdings" w:hint="default"/>
+      </w:rPr>
+    </w:lvl>
+  </w:abstractNum>
+  <w:abstractNum w:abstractNumId="26">
     <w:nsid w:val="50F17974"/>
     <w:multiLevelType w:val="multilevel"/>
     <w:tmpl w:val="5CFCBA36"/>
@@ -6180,7 +8254,7 @@
       </w:rPr>
     </w:lvl>
   </w:abstractNum>
-  <w:abstractNum w:abstractNumId="17">
+  <w:abstractNum w:abstractNumId="27">
     <w:nsid w:val="524905A3"/>
     <w:multiLevelType w:val="multilevel"/>
     <w:tmpl w:val="DA92AFEA"/>
@@ -6293,7 +8367,7 @@
       </w:rPr>
     </w:lvl>
   </w:abstractNum>
-  <w:abstractNum w:abstractNumId="18">
+  <w:abstractNum w:abstractNumId="28">
     <w:nsid w:val="574B2FDE"/>
     <w:multiLevelType w:val="multilevel"/>
     <w:tmpl w:val="0816001F"/>
@@ -6379,7 +8453,120 @@
       </w:pPr>
     </w:lvl>
   </w:abstractNum>
-  <w:abstractNum w:abstractNumId="19">
+  <w:abstractNum w:abstractNumId="29">
+    <w:nsid w:val="57FE73EF"/>
+    <w:multiLevelType w:val="hybridMultilevel"/>
+    <w:tmpl w:val="B3C29D30"/>
+    <w:lvl w:ilvl="0" w:tplc="04090003">
+      <w:start w:val="1"/>
+      <w:numFmt w:val="bullet"/>
+      <w:lvlText w:val="o"/>
+      <w:lvlJc w:val="left"/>
+      <w:pPr>
+        <w:ind w:left="720" w:hanging="360"/>
+      </w:pPr>
+      <w:rPr>
+        <w:rFonts w:ascii="Courier New" w:hAnsi="Courier New" w:hint="default"/>
+      </w:rPr>
+    </w:lvl>
+    <w:lvl w:ilvl="1" w:tplc="04090003">
+      <w:start w:val="1"/>
+      <w:numFmt w:val="bullet"/>
+      <w:lvlText w:val="o"/>
+      <w:lvlJc w:val="left"/>
+      <w:pPr>
+        <w:ind w:left="1440" w:hanging="360"/>
+      </w:pPr>
+      <w:rPr>
+        <w:rFonts w:ascii="Courier New" w:hAnsi="Courier New" w:hint="default"/>
+      </w:rPr>
+    </w:lvl>
+    <w:lvl w:ilvl="2" w:tplc="04090005" w:tentative="1">
+      <w:start w:val="1"/>
+      <w:numFmt w:val="bullet"/>
+      <w:lvlText w:val=""/>
+      <w:lvlJc w:val="left"/>
+      <w:pPr>
+        <w:ind w:left="2160" w:hanging="360"/>
+      </w:pPr>
+      <w:rPr>
+        <w:rFonts w:ascii="Wingdings" w:hAnsi="Wingdings" w:hint="default"/>
+      </w:rPr>
+    </w:lvl>
+    <w:lvl w:ilvl="3" w:tplc="04090001" w:tentative="1">
+      <w:start w:val="1"/>
+      <w:numFmt w:val="bullet"/>
+      <w:lvlText w:val=""/>
+      <w:lvlJc w:val="left"/>
+      <w:pPr>
+        <w:ind w:left="2880" w:hanging="360"/>
+      </w:pPr>
+      <w:rPr>
+        <w:rFonts w:ascii="Symbol" w:hAnsi="Symbol" w:hint="default"/>
+      </w:rPr>
+    </w:lvl>
+    <w:lvl w:ilvl="4" w:tplc="04090003" w:tentative="1">
+      <w:start w:val="1"/>
+      <w:numFmt w:val="bullet"/>
+      <w:lvlText w:val="o"/>
+      <w:lvlJc w:val="left"/>
+      <w:pPr>
+        <w:ind w:left="3600" w:hanging="360"/>
+      </w:pPr>
+      <w:rPr>
+        <w:rFonts w:ascii="Courier New" w:hAnsi="Courier New" w:hint="default"/>
+      </w:rPr>
+    </w:lvl>
+    <w:lvl w:ilvl="5" w:tplc="04090005" w:tentative="1">
+      <w:start w:val="1"/>
+      <w:numFmt w:val="bullet"/>
+      <w:lvlText w:val=""/>
+      <w:lvlJc w:val="left"/>
+      <w:pPr>
+        <w:ind w:left="4320" w:hanging="360"/>
+      </w:pPr>
+      <w:rPr>
+        <w:rFonts w:ascii="Wingdings" w:hAnsi="Wingdings" w:hint="default"/>
+      </w:rPr>
+    </w:lvl>
+    <w:lvl w:ilvl="6" w:tplc="04090001" w:tentative="1">
+      <w:start w:val="1"/>
+      <w:numFmt w:val="bullet"/>
+      <w:lvlText w:val=""/>
+      <w:lvlJc w:val="left"/>
+      <w:pPr>
+        <w:ind w:left="5040" w:hanging="360"/>
+      </w:pPr>
+      <w:rPr>
+        <w:rFonts w:ascii="Symbol" w:hAnsi="Symbol" w:hint="default"/>
+      </w:rPr>
+    </w:lvl>
+    <w:lvl w:ilvl="7" w:tplc="04090003" w:tentative="1">
+      <w:start w:val="1"/>
+      <w:numFmt w:val="bullet"/>
+      <w:lvlText w:val="o"/>
+      <w:lvlJc w:val="left"/>
+      <w:pPr>
+        <w:ind w:left="5760" w:hanging="360"/>
+      </w:pPr>
+      <w:rPr>
+        <w:rFonts w:ascii="Courier New" w:hAnsi="Courier New" w:hint="default"/>
+      </w:rPr>
+    </w:lvl>
+    <w:lvl w:ilvl="8" w:tplc="04090005" w:tentative="1">
+      <w:start w:val="1"/>
+      <w:numFmt w:val="bullet"/>
+      <w:lvlText w:val=""/>
+      <w:lvlJc w:val="left"/>
+      <w:pPr>
+        <w:ind w:left="6480" w:hanging="360"/>
+      </w:pPr>
+      <w:rPr>
+        <w:rFonts w:ascii="Wingdings" w:hAnsi="Wingdings" w:hint="default"/>
+      </w:rPr>
+    </w:lvl>
+  </w:abstractNum>
+  <w:abstractNum w:abstractNumId="30">
     <w:nsid w:val="58A45679"/>
     <w:multiLevelType w:val="hybridMultilevel"/>
     <w:tmpl w:val="405A2B82"/>
@@ -6468,7 +8655,7 @@
       </w:pPr>
     </w:lvl>
   </w:abstractNum>
-  <w:abstractNum w:abstractNumId="20">
+  <w:abstractNum w:abstractNumId="31">
     <w:nsid w:val="59D22404"/>
     <w:multiLevelType w:val="multilevel"/>
     <w:tmpl w:val="0409001F"/>
@@ -6554,7 +8741,7 @@
       </w:pPr>
     </w:lvl>
   </w:abstractNum>
-  <w:abstractNum w:abstractNumId="21">
+  <w:abstractNum w:abstractNumId="32">
     <w:nsid w:val="5E45545C"/>
     <w:multiLevelType w:val="multilevel"/>
     <w:tmpl w:val="0409001F"/>
@@ -6640,7 +8827,7 @@
       </w:pPr>
     </w:lvl>
   </w:abstractNum>
-  <w:abstractNum w:abstractNumId="22">
+  <w:abstractNum w:abstractNumId="33">
     <w:nsid w:val="60B2622A"/>
     <w:multiLevelType w:val="multilevel"/>
     <w:tmpl w:val="0409001F"/>
@@ -6726,7 +8913,120 @@
       </w:pPr>
     </w:lvl>
   </w:abstractNum>
-  <w:abstractNum w:abstractNumId="23">
+  <w:abstractNum w:abstractNumId="34">
+    <w:nsid w:val="610D7F5C"/>
+    <w:multiLevelType w:val="hybridMultilevel"/>
+    <w:tmpl w:val="7DBC235C"/>
+    <w:lvl w:ilvl="0" w:tplc="04090001">
+      <w:start w:val="1"/>
+      <w:numFmt w:val="bullet"/>
+      <w:lvlText w:val=""/>
+      <w:lvlJc w:val="left"/>
+      <w:pPr>
+        <w:ind w:left="1440" w:hanging="360"/>
+      </w:pPr>
+      <w:rPr>
+        <w:rFonts w:ascii="Symbol" w:hAnsi="Symbol" w:hint="default"/>
+      </w:rPr>
+    </w:lvl>
+    <w:lvl w:ilvl="1" w:tplc="04090003" w:tentative="1">
+      <w:start w:val="1"/>
+      <w:numFmt w:val="bullet"/>
+      <w:lvlText w:val="o"/>
+      <w:lvlJc w:val="left"/>
+      <w:pPr>
+        <w:ind w:left="2160" w:hanging="360"/>
+      </w:pPr>
+      <w:rPr>
+        <w:rFonts w:ascii="Courier New" w:hAnsi="Courier New" w:hint="default"/>
+      </w:rPr>
+    </w:lvl>
+    <w:lvl w:ilvl="2" w:tplc="04090005" w:tentative="1">
+      <w:start w:val="1"/>
+      <w:numFmt w:val="bullet"/>
+      <w:lvlText w:val=""/>
+      <w:lvlJc w:val="left"/>
+      <w:pPr>
+        <w:ind w:left="2880" w:hanging="360"/>
+      </w:pPr>
+      <w:rPr>
+        <w:rFonts w:ascii="Wingdings" w:hAnsi="Wingdings" w:hint="default"/>
+      </w:rPr>
+    </w:lvl>
+    <w:lvl w:ilvl="3" w:tplc="04090001" w:tentative="1">
+      <w:start w:val="1"/>
+      <w:numFmt w:val="bullet"/>
+      <w:lvlText w:val=""/>
+      <w:lvlJc w:val="left"/>
+      <w:pPr>
+        <w:ind w:left="3600" w:hanging="360"/>
+      </w:pPr>
+      <w:rPr>
+        <w:rFonts w:ascii="Symbol" w:hAnsi="Symbol" w:hint="default"/>
+      </w:rPr>
+    </w:lvl>
+    <w:lvl w:ilvl="4" w:tplc="04090003" w:tentative="1">
+      <w:start w:val="1"/>
+      <w:numFmt w:val="bullet"/>
+      <w:lvlText w:val="o"/>
+      <w:lvlJc w:val="left"/>
+      <w:pPr>
+        <w:ind w:left="4320" w:hanging="360"/>
+      </w:pPr>
+      <w:rPr>
+        <w:rFonts w:ascii="Courier New" w:hAnsi="Courier New" w:hint="default"/>
+      </w:rPr>
+    </w:lvl>
+    <w:lvl w:ilvl="5" w:tplc="04090005" w:tentative="1">
+      <w:start w:val="1"/>
+      <w:numFmt w:val="bullet"/>
+      <w:lvlText w:val=""/>
+      <w:lvlJc w:val="left"/>
+      <w:pPr>
+        <w:ind w:left="5040" w:hanging="360"/>
+      </w:pPr>
+      <w:rPr>
+        <w:rFonts w:ascii="Wingdings" w:hAnsi="Wingdings" w:hint="default"/>
+      </w:rPr>
+    </w:lvl>
+    <w:lvl w:ilvl="6" w:tplc="04090001" w:tentative="1">
+      <w:start w:val="1"/>
+      <w:numFmt w:val="bullet"/>
+      <w:lvlText w:val=""/>
+      <w:lvlJc w:val="left"/>
+      <w:pPr>
+        <w:ind w:left="5760" w:hanging="360"/>
+      </w:pPr>
+      <w:rPr>
+        <w:rFonts w:ascii="Symbol" w:hAnsi="Symbol" w:hint="default"/>
+      </w:rPr>
+    </w:lvl>
+    <w:lvl w:ilvl="7" w:tplc="04090003" w:tentative="1">
+      <w:start w:val="1"/>
+      <w:numFmt w:val="bullet"/>
+      <w:lvlText w:val="o"/>
+      <w:lvlJc w:val="left"/>
+      <w:pPr>
+        <w:ind w:left="6480" w:hanging="360"/>
+      </w:pPr>
+      <w:rPr>
+        <w:rFonts w:ascii="Courier New" w:hAnsi="Courier New" w:hint="default"/>
+      </w:rPr>
+    </w:lvl>
+    <w:lvl w:ilvl="8" w:tplc="04090005" w:tentative="1">
+      <w:start w:val="1"/>
+      <w:numFmt w:val="bullet"/>
+      <w:lvlText w:val=""/>
+      <w:lvlJc w:val="left"/>
+      <w:pPr>
+        <w:ind w:left="7200" w:hanging="360"/>
+      </w:pPr>
+      <w:rPr>
+        <w:rFonts w:ascii="Wingdings" w:hAnsi="Wingdings" w:hint="default"/>
+      </w:rPr>
+    </w:lvl>
+  </w:abstractNum>
+  <w:abstractNum w:abstractNumId="35">
     <w:nsid w:val="683F1111"/>
     <w:multiLevelType w:val="multilevel"/>
     <w:tmpl w:val="93E07BEE"/>
@@ -6812,7 +9112,7 @@
       </w:pPr>
     </w:lvl>
   </w:abstractNum>
-  <w:abstractNum w:abstractNumId="24">
+  <w:abstractNum w:abstractNumId="36">
     <w:nsid w:val="6BD63E82"/>
     <w:multiLevelType w:val="hybridMultilevel"/>
     <w:tmpl w:val="6390F518"/>
@@ -6898,7 +9198,120 @@
       </w:pPr>
     </w:lvl>
   </w:abstractNum>
-  <w:abstractNum w:abstractNumId="25">
+  <w:abstractNum w:abstractNumId="37">
+    <w:nsid w:val="6EC5382B"/>
+    <w:multiLevelType w:val="hybridMultilevel"/>
+    <w:tmpl w:val="068478FC"/>
+    <w:lvl w:ilvl="0" w:tplc="04090001">
+      <w:start w:val="1"/>
+      <w:numFmt w:val="bullet"/>
+      <w:lvlText w:val=""/>
+      <w:lvlJc w:val="left"/>
+      <w:pPr>
+        <w:ind w:left="1440" w:hanging="360"/>
+      </w:pPr>
+      <w:rPr>
+        <w:rFonts w:ascii="Symbol" w:hAnsi="Symbol" w:hint="default"/>
+      </w:rPr>
+    </w:lvl>
+    <w:lvl w:ilvl="1" w:tplc="04090003" w:tentative="1">
+      <w:start w:val="1"/>
+      <w:numFmt w:val="bullet"/>
+      <w:lvlText w:val="o"/>
+      <w:lvlJc w:val="left"/>
+      <w:pPr>
+        <w:ind w:left="2160" w:hanging="360"/>
+      </w:pPr>
+      <w:rPr>
+        <w:rFonts w:ascii="Courier New" w:hAnsi="Courier New" w:hint="default"/>
+      </w:rPr>
+    </w:lvl>
+    <w:lvl w:ilvl="2" w:tplc="04090005" w:tentative="1">
+      <w:start w:val="1"/>
+      <w:numFmt w:val="bullet"/>
+      <w:lvlText w:val=""/>
+      <w:lvlJc w:val="left"/>
+      <w:pPr>
+        <w:ind w:left="2880" w:hanging="360"/>
+      </w:pPr>
+      <w:rPr>
+        <w:rFonts w:ascii="Wingdings" w:hAnsi="Wingdings" w:hint="default"/>
+      </w:rPr>
+    </w:lvl>
+    <w:lvl w:ilvl="3" w:tplc="04090001" w:tentative="1">
+      <w:start w:val="1"/>
+      <w:numFmt w:val="bullet"/>
+      <w:lvlText w:val=""/>
+      <w:lvlJc w:val="left"/>
+      <w:pPr>
+        <w:ind w:left="3600" w:hanging="360"/>
+      </w:pPr>
+      <w:rPr>
+        <w:rFonts w:ascii="Symbol" w:hAnsi="Symbol" w:hint="default"/>
+      </w:rPr>
+    </w:lvl>
+    <w:lvl w:ilvl="4" w:tplc="04090003" w:tentative="1">
+      <w:start w:val="1"/>
+      <w:numFmt w:val="bullet"/>
+      <w:lvlText w:val="o"/>
+      <w:lvlJc w:val="left"/>
+      <w:pPr>
+        <w:ind w:left="4320" w:hanging="360"/>
+      </w:pPr>
+      <w:rPr>
+        <w:rFonts w:ascii="Courier New" w:hAnsi="Courier New" w:hint="default"/>
+      </w:rPr>
+    </w:lvl>
+    <w:lvl w:ilvl="5" w:tplc="04090005" w:tentative="1">
+      <w:start w:val="1"/>
+      <w:numFmt w:val="bullet"/>
+      <w:lvlText w:val=""/>
+      <w:lvlJc w:val="left"/>
+      <w:pPr>
+        <w:ind w:left="5040" w:hanging="360"/>
+      </w:pPr>
+      <w:rPr>
+        <w:rFonts w:ascii="Wingdings" w:hAnsi="Wingdings" w:hint="default"/>
+      </w:rPr>
+    </w:lvl>
+    <w:lvl w:ilvl="6" w:tplc="04090001" w:tentative="1">
+      <w:start w:val="1"/>
+      <w:numFmt w:val="bullet"/>
+      <w:lvlText w:val=""/>
+      <w:lvlJc w:val="left"/>
+      <w:pPr>
+        <w:ind w:left="5760" w:hanging="360"/>
+      </w:pPr>
+      <w:rPr>
+        <w:rFonts w:ascii="Symbol" w:hAnsi="Symbol" w:hint="default"/>
+      </w:rPr>
+    </w:lvl>
+    <w:lvl w:ilvl="7" w:tplc="04090003" w:tentative="1">
+      <w:start w:val="1"/>
+      <w:numFmt w:val="bullet"/>
+      <w:lvlText w:val="o"/>
+      <w:lvlJc w:val="left"/>
+      <w:pPr>
+        <w:ind w:left="6480" w:hanging="360"/>
+      </w:pPr>
+      <w:rPr>
+        <w:rFonts w:ascii="Courier New" w:hAnsi="Courier New" w:hint="default"/>
+      </w:rPr>
+    </w:lvl>
+    <w:lvl w:ilvl="8" w:tplc="04090005" w:tentative="1">
+      <w:start w:val="1"/>
+      <w:numFmt w:val="bullet"/>
+      <w:lvlText w:val=""/>
+      <w:lvlJc w:val="left"/>
+      <w:pPr>
+        <w:ind w:left="7200" w:hanging="360"/>
+      </w:pPr>
+      <w:rPr>
+        <w:rFonts w:ascii="Wingdings" w:hAnsi="Wingdings" w:hint="default"/>
+      </w:rPr>
+    </w:lvl>
+  </w:abstractNum>
+  <w:abstractNum w:abstractNumId="38">
     <w:nsid w:val="72516E93"/>
     <w:multiLevelType w:val="multilevel"/>
     <w:tmpl w:val="0409001F"/>
@@ -6984,7 +9397,93 @@
       </w:pPr>
     </w:lvl>
   </w:abstractNum>
-  <w:abstractNum w:abstractNumId="26">
+  <w:abstractNum w:abstractNumId="39">
+    <w:nsid w:val="73794961"/>
+    <w:multiLevelType w:val="multilevel"/>
+    <w:tmpl w:val="0409001F"/>
+    <w:lvl w:ilvl="0">
+      <w:start w:val="1"/>
+      <w:numFmt w:val="decimal"/>
+      <w:lvlText w:val="%1."/>
+      <w:lvlJc w:val="left"/>
+      <w:pPr>
+        <w:ind w:left="360" w:hanging="360"/>
+      </w:pPr>
+    </w:lvl>
+    <w:lvl w:ilvl="1">
+      <w:start w:val="1"/>
+      <w:numFmt w:val="decimal"/>
+      <w:lvlText w:val="%1.%2."/>
+      <w:lvlJc w:val="left"/>
+      <w:pPr>
+        <w:ind w:left="792" w:hanging="432"/>
+      </w:pPr>
+    </w:lvl>
+    <w:lvl w:ilvl="2">
+      <w:start w:val="1"/>
+      <w:numFmt w:val="decimal"/>
+      <w:lvlText w:val="%1.%2.%3."/>
+      <w:lvlJc w:val="left"/>
+      <w:pPr>
+        <w:ind w:left="1224" w:hanging="504"/>
+      </w:pPr>
+    </w:lvl>
+    <w:lvl w:ilvl="3">
+      <w:start w:val="1"/>
+      <w:numFmt w:val="decimal"/>
+      <w:lvlText w:val="%1.%2.%3.%4."/>
+      <w:lvlJc w:val="left"/>
+      <w:pPr>
+        <w:ind w:left="1728" w:hanging="648"/>
+      </w:pPr>
+    </w:lvl>
+    <w:lvl w:ilvl="4">
+      <w:start w:val="1"/>
+      <w:numFmt w:val="decimal"/>
+      <w:lvlText w:val="%1.%2.%3.%4.%5."/>
+      <w:lvlJc w:val="left"/>
+      <w:pPr>
+        <w:ind w:left="2232" w:hanging="792"/>
+      </w:pPr>
+    </w:lvl>
+    <w:lvl w:ilvl="5">
+      <w:start w:val="1"/>
+      <w:numFmt w:val="decimal"/>
+      <w:lvlText w:val="%1.%2.%3.%4.%5.%6."/>
+      <w:lvlJc w:val="left"/>
+      <w:pPr>
+        <w:ind w:left="2736" w:hanging="936"/>
+      </w:pPr>
+    </w:lvl>
+    <w:lvl w:ilvl="6">
+      <w:start w:val="1"/>
+      <w:numFmt w:val="decimal"/>
+      <w:lvlText w:val="%1.%2.%3.%4.%5.%6.%7."/>
+      <w:lvlJc w:val="left"/>
+      <w:pPr>
+        <w:ind w:left="3240" w:hanging="1080"/>
+      </w:pPr>
+    </w:lvl>
+    <w:lvl w:ilvl="7">
+      <w:start w:val="1"/>
+      <w:numFmt w:val="decimal"/>
+      <w:lvlText w:val="%1.%2.%3.%4.%5.%6.%7.%8."/>
+      <w:lvlJc w:val="left"/>
+      <w:pPr>
+        <w:ind w:left="3744" w:hanging="1224"/>
+      </w:pPr>
+    </w:lvl>
+    <w:lvl w:ilvl="8">
+      <w:start w:val="1"/>
+      <w:numFmt w:val="decimal"/>
+      <w:lvlText w:val="%1.%2.%3.%4.%5.%6.%7.%8.%9."/>
+      <w:lvlJc w:val="left"/>
+      <w:pPr>
+        <w:ind w:left="4320" w:hanging="1440"/>
+      </w:pPr>
+    </w:lvl>
+  </w:abstractNum>
+  <w:abstractNum w:abstractNumId="40">
     <w:nsid w:val="775A7B79"/>
     <w:multiLevelType w:val="multilevel"/>
     <w:tmpl w:val="D51053E0"/>
@@ -7070,7 +9569,7 @@
       </w:pPr>
     </w:lvl>
   </w:abstractNum>
-  <w:abstractNum w:abstractNumId="27">
+  <w:abstractNum w:abstractNumId="41">
     <w:nsid w:val="77985A67"/>
     <w:multiLevelType w:val="hybridMultilevel"/>
     <w:tmpl w:val="7C06596C"/>
@@ -7183,7 +9682,7 @@
       </w:rPr>
     </w:lvl>
   </w:abstractNum>
-  <w:abstractNum w:abstractNumId="28">
+  <w:abstractNum w:abstractNumId="42">
     <w:nsid w:val="7A352443"/>
     <w:multiLevelType w:val="hybridMultilevel"/>
     <w:tmpl w:val="BCBE7F6A"/>
@@ -7297,67 +9796,67 @@
     </w:lvl>
   </w:abstractNum>
   <w:num w:numId="1">
-    <w:abstractNumId w:val="21"/>
+    <w:abstractNumId w:val="32"/>
   </w:num>
   <w:num w:numId="2">
-    <w:abstractNumId w:val="23"/>
+    <w:abstractNumId w:val="35"/>
   </w:num>
   <w:num w:numId="3">
-    <w:abstractNumId w:val="26"/>
+    <w:abstractNumId w:val="40"/>
   </w:num>
   <w:num w:numId="4">
-    <w:abstractNumId w:val="19"/>
+    <w:abstractNumId w:val="30"/>
   </w:num>
   <w:num w:numId="5">
-    <w:abstractNumId w:val="6"/>
+    <w:abstractNumId w:val="9"/>
   </w:num>
   <w:num w:numId="6">
-    <w:abstractNumId w:val="20"/>
+    <w:abstractNumId w:val="31"/>
   </w:num>
   <w:num w:numId="7">
     <w:abstractNumId w:val="0"/>
   </w:num>
   <w:num w:numId="8">
+    <w:abstractNumId w:val="27"/>
+  </w:num>
+  <w:num w:numId="9">
+    <w:abstractNumId w:val="26"/>
+  </w:num>
+  <w:num w:numId="10">
+    <w:abstractNumId w:val="41"/>
+  </w:num>
+  <w:num w:numId="11">
+    <w:abstractNumId w:val="11"/>
+  </w:num>
+  <w:num w:numId="12">
+    <w:abstractNumId w:val="22"/>
+  </w:num>
+  <w:num w:numId="13">
+    <w:abstractNumId w:val="7"/>
+  </w:num>
+  <w:num w:numId="14">
+    <w:abstractNumId w:val="6"/>
+  </w:num>
+  <w:num w:numId="15">
+    <w:abstractNumId w:val="20"/>
+  </w:num>
+  <w:num w:numId="16">
+    <w:abstractNumId w:val="42"/>
+  </w:num>
+  <w:num w:numId="17">
+    <w:abstractNumId w:val="19"/>
+  </w:num>
+  <w:num w:numId="18">
+    <w:abstractNumId w:val="10"/>
+  </w:num>
+  <w:num w:numId="19">
+    <w:abstractNumId w:val="36"/>
+  </w:num>
+  <w:num w:numId="20">
     <w:abstractNumId w:val="17"/>
   </w:num>
-  <w:num w:numId="9">
-    <w:abstractNumId w:val="16"/>
-  </w:num>
-  <w:num w:numId="10">
-    <w:abstractNumId w:val="27"/>
-  </w:num>
-  <w:num w:numId="11">
-    <w:abstractNumId w:val="8"/>
-  </w:num>
-  <w:num w:numId="12">
-    <w:abstractNumId w:val="15"/>
-  </w:num>
-  <w:num w:numId="13">
-    <w:abstractNumId w:val="4"/>
-  </w:num>
-  <w:num w:numId="14">
-    <w:abstractNumId w:val="3"/>
-  </w:num>
-  <w:num w:numId="15">
-    <w:abstractNumId w:val="14"/>
-  </w:num>
-  <w:num w:numId="16">
+  <w:num w:numId="21">
     <w:abstractNumId w:val="28"/>
-  </w:num>
-  <w:num w:numId="17">
-    <w:abstractNumId w:val="13"/>
-  </w:num>
-  <w:num w:numId="18">
-    <w:abstractNumId w:val="7"/>
-  </w:num>
-  <w:num w:numId="19">
-    <w:abstractNumId w:val="24"/>
-  </w:num>
-  <w:num w:numId="20">
-    <w:abstractNumId w:val="11"/>
-  </w:num>
-  <w:num w:numId="21">
-    <w:abstractNumId w:val="18"/>
   </w:num>
   <w:num w:numId="22">
     <w:abstractNumId w:val="2"/>
@@ -7366,22 +9865,64 @@
     <w:abstractNumId w:val="1"/>
   </w:num>
   <w:num w:numId="24">
-    <w:abstractNumId w:val="9"/>
+    <w:abstractNumId w:val="12"/>
   </w:num>
   <w:num w:numId="25">
+    <w:abstractNumId w:val="8"/>
+  </w:num>
+  <w:num w:numId="26">
+    <w:abstractNumId w:val="18"/>
+  </w:num>
+  <w:num w:numId="27">
+    <w:abstractNumId w:val="38"/>
+  </w:num>
+  <w:num w:numId="28">
+    <w:abstractNumId w:val="14"/>
+  </w:num>
+  <w:num w:numId="29">
+    <w:abstractNumId w:val="33"/>
+  </w:num>
+  <w:num w:numId="30">
+    <w:abstractNumId w:val="29"/>
+  </w:num>
+  <w:num w:numId="31">
+    <w:abstractNumId w:val="24"/>
+  </w:num>
+  <w:num w:numId="32">
+    <w:abstractNumId w:val="15"/>
+  </w:num>
+  <w:num w:numId="33">
+    <w:abstractNumId w:val="34"/>
+  </w:num>
+  <w:num w:numId="34">
     <w:abstractNumId w:val="5"/>
   </w:num>
-  <w:num w:numId="26">
-    <w:abstractNumId w:val="12"/>
+  <w:num w:numId="35">
+    <w:abstractNumId w:val="3"/>
   </w:num>
-  <w:num w:numId="27">
+  <w:num w:numId="36">
+    <w:abstractNumId w:val="37"/>
+  </w:num>
+  <w:num w:numId="37">
+    <w:abstractNumId w:val="21"/>
+  </w:num>
+  <w:num w:numId="38">
+    <w:abstractNumId w:val="4"/>
+  </w:num>
+  <w:num w:numId="39">
     <w:abstractNumId w:val="25"/>
   </w:num>
-  <w:num w:numId="28">
-    <w:abstractNumId w:val="10"/>
+  <w:num w:numId="40">
+    <w:abstractNumId w:val="16"/>
   </w:num>
-  <w:num w:numId="29">
-    <w:abstractNumId w:val="22"/>
+  <w:num w:numId="41">
+    <w:abstractNumId w:val="13"/>
+  </w:num>
+  <w:num w:numId="42">
+    <w:abstractNumId w:val="39"/>
+  </w:num>
+  <w:num w:numId="43">
+    <w:abstractNumId w:val="23"/>
   </w:num>
 </w:numbering>
 </file>
@@ -8733,7 +11274,7 @@
 </file>
 
 <file path=customXml/itemProps1.xml><?xml version="1.0" encoding="utf-8"?>
-<ds:datastoreItem xmlns:ds="http://schemas.openxmlformats.org/officeDocument/2006/customXml" ds:itemID="{E9D7A5AE-ABC3-714F-9CEC-28A011B00D08}">
+<ds:datastoreItem xmlns:ds="http://schemas.openxmlformats.org/officeDocument/2006/customXml" ds:itemID="{170D73AB-1F10-C240-AA76-433F77EAFAEB}">
   <ds:schemaRefs>
     <ds:schemaRef ds:uri="http://schemas.openxmlformats.org/officeDocument/2006/bibliography"/>
   </ds:schemaRefs>

</xml_diff>

<commit_message>
[relatório] ajustes da MARTA VITORINO na descrição
</commit_message>
<xml_diff>
--- a/relatório/Relatório SINF.docx
+++ b/relatório/Relatório SINF.docx
@@ -1680,6 +1680,7 @@
         <w:pBdr>
           <w:bottom w:val="single" w:sz="12" w:space="1" w:color="auto"/>
         </w:pBdr>
+        <w:spacing w:before="120" w:after="120"/>
         <w:jc w:val="both"/>
         <w:rPr>
           <w:rFonts w:ascii="Calibri" w:hAnsi="Calibri" w:cs="Times New Roman"/>
@@ -1692,7 +1693,21 @@
           <w:lang w:val="pt-PT"/>
         </w:rPr>
         <w:tab/>
-        <w:t>O projeto desenvolvido pretende ser uma extensão do Sistema de Informação desenvolvido pela empresa Primavera: o Primavera ERP.</w:t>
+        <w:t>O projeto desenvolvido pretende ser uma extensão do Sistema de Informação desenvolvido pela empresa Primavera: o Primavera</w:t>
+      </w:r>
+      <w:r>
+        <w:rPr>
+          <w:rFonts w:ascii="Calibri" w:hAnsi="Calibri" w:cs="Times New Roman"/>
+          <w:lang w:val="pt-PT"/>
+        </w:rPr>
+        <w:t xml:space="preserve"> Profissional</w:t>
+      </w:r>
+      <w:r>
+        <w:rPr>
+          <w:rFonts w:ascii="Calibri" w:hAnsi="Calibri" w:cs="Times New Roman"/>
+          <w:lang w:val="pt-PT"/>
+        </w:rPr>
+        <w:t xml:space="preserve"> ERP.</w:t>
       </w:r>
       <w:r>
         <w:rPr>
@@ -1707,17 +1722,43 @@
         <w:pBdr>
           <w:bottom w:val="single" w:sz="12" w:space="1" w:color="auto"/>
         </w:pBdr>
-        <w:rPr>
-          <w:rFonts w:ascii="Calibri" w:hAnsi="Calibri" w:cs="Times New Roman"/>
-          <w:lang w:val="pt-PT"/>
-        </w:rPr>
-      </w:pPr>
+        <w:spacing w:before="120" w:after="120"/>
+        <w:ind w:firstLine="720"/>
+        <w:jc w:val="both"/>
+        <w:rPr>
+          <w:rFonts w:ascii="Calibri" w:hAnsi="Calibri" w:cs="Times New Roman"/>
+          <w:lang w:val="pt-PT"/>
+        </w:rPr>
+      </w:pPr>
+      <w:r>
+        <w:rPr>
+          <w:rFonts w:ascii="Calibri" w:hAnsi="Calibri" w:cs="Times New Roman"/>
+          <w:lang w:val="pt-PT"/>
+        </w:rPr>
+        <w:t>Um sistema de informação é um conjunto de componentes integrados com o objetivo de armazenar e processar dados para, posteriormente, devolver informações e análises relevantes para um negócio. Muitas empresas e organizações utilizam sistemas como este para realizar e gerir as suas operações, interagir com os seus clientes e fornecedores, ao mesmo tempo que se mantém competitivos no mercado</w:t>
+      </w:r>
+      <w:r>
+        <w:rPr>
+          <w:rFonts w:ascii="Calibri" w:hAnsi="Calibri" w:cs="Times New Roman"/>
+          <w:vertAlign w:val="superscript"/>
+          <w:lang w:val="pt-PT"/>
+        </w:rPr>
+        <w:t>(1)</w:t>
+      </w:r>
+      <w:r>
+        <w:rPr>
+          <w:rFonts w:ascii="Calibri" w:hAnsi="Calibri" w:cs="Times New Roman"/>
+          <w:lang w:val="pt-PT"/>
+        </w:rPr>
+        <w:t>.</w:t>
+      </w:r>
     </w:p>
     <w:p>
       <w:pPr>
         <w:pBdr>
           <w:bottom w:val="single" w:sz="12" w:space="1" w:color="auto"/>
         </w:pBdr>
+        <w:spacing w:before="120" w:after="120"/>
         <w:ind w:firstLine="720"/>
         <w:jc w:val="both"/>
         <w:rPr>
@@ -1725,34 +1766,13 @@
           <w:lang w:val="pt-PT"/>
         </w:rPr>
       </w:pPr>
-      <w:r>
-        <w:rPr>
-          <w:rFonts w:ascii="Calibri" w:hAnsi="Calibri" w:cs="Times New Roman"/>
-          <w:lang w:val="pt-PT"/>
-        </w:rPr>
-        <w:t>Um sistema de informação é um conjunto de componentes integrados com o objetivo de armazenar e processar dados para, posteriormente, devolver informações e análises relevantes para um negócio. Muitas empresas e organizações utilizam sistemas como este para realizar e gerir as suas operações, interagir com os seus clientes e fornecedores, ao mesmo tempo que se mantém competitivos no mercado</w:t>
-      </w:r>
-      <w:r>
-        <w:rPr>
-          <w:rFonts w:ascii="Calibri" w:hAnsi="Calibri" w:cs="Times New Roman"/>
-          <w:vertAlign w:val="superscript"/>
-          <w:lang w:val="pt-PT"/>
-        </w:rPr>
-        <w:t>(1)</w:t>
-      </w:r>
-      <w:r>
-        <w:rPr>
-          <w:rFonts w:ascii="Calibri" w:hAnsi="Calibri" w:cs="Times New Roman"/>
-          <w:lang w:val="pt-PT"/>
-        </w:rPr>
-        <w:t>.</w:t>
-      </w:r>
     </w:p>
     <w:p>
       <w:pPr>
         <w:pBdr>
           <w:bottom w:val="single" w:sz="12" w:space="1" w:color="auto"/>
         </w:pBdr>
+        <w:spacing w:before="120" w:after="120"/>
         <w:ind w:firstLine="720"/>
         <w:jc w:val="both"/>
         <w:rPr>
@@ -1760,12 +1780,57 @@
           <w:lang w:val="pt-PT"/>
         </w:rPr>
       </w:pPr>
+      <w:r>
+        <w:rPr>
+          <w:rFonts w:ascii="Calibri" w:hAnsi="Calibri" w:cs="Times New Roman"/>
+          <w:lang w:val="pt-PT"/>
+        </w:rPr>
+        <w:t xml:space="preserve">Para o controlo de gestão comercial de matérias primas e/ou produtos finais de uma empresa são necessários espaços de armazenamento sobre os quais, os funcionários responsáveis pela recepção de encomendas têm de </w:t>
+      </w:r>
+      <w:proofErr w:type="spellStart"/>
+      <w:r>
+        <w:rPr>
+          <w:rFonts w:ascii="Calibri" w:hAnsi="Calibri" w:cs="Times New Roman"/>
+          <w:lang w:val="pt-PT"/>
+        </w:rPr>
+        <w:t>efectuar</w:t>
+      </w:r>
+      <w:proofErr w:type="spellEnd"/>
+      <w:r>
+        <w:rPr>
+          <w:rFonts w:ascii="Calibri" w:hAnsi="Calibri" w:cs="Times New Roman"/>
+          <w:lang w:val="pt-PT"/>
+        </w:rPr>
+        <w:t xml:space="preserve"> a validação e verificação </w:t>
+      </w:r>
+      <w:r>
+        <w:rPr>
+          <w:rFonts w:ascii="Calibri" w:hAnsi="Calibri" w:cs="Times New Roman"/>
+          <w:lang w:val="pt-PT"/>
+        </w:rPr>
+        <w:t>dos produtos recepcionados, nomeadamente, quantidades, características especificas de cada produto, entre outros aspectos. Porém, essa validação pode tornar-se longa e demorada derivado à complexidade do sistema de informação implementado na empresa , podendo gerar facilmente erros</w:t>
+      </w:r>
+      <w:r>
+        <w:rPr>
+          <w:rFonts w:ascii="Calibri" w:hAnsi="Calibri" w:cs="Times New Roman"/>
+          <w:lang w:val="pt-PT"/>
+        </w:rPr>
+        <w:t xml:space="preserve">.  </w:t>
+      </w:r>
+      <w:r>
+        <w:rPr>
+          <w:rFonts w:ascii="Calibri" w:hAnsi="Calibri" w:cs="Times New Roman"/>
+          <w:lang w:val="pt-PT"/>
+        </w:rPr>
+        <w:t xml:space="preserve"> </w:t>
+      </w:r>
     </w:p>
     <w:p>
       <w:pPr>
         <w:pBdr>
           <w:bottom w:val="single" w:sz="12" w:space="1" w:color="auto"/>
         </w:pBdr>
+        <w:spacing w:before="120" w:after="120"/>
         <w:ind w:firstLine="720"/>
         <w:jc w:val="both"/>
         <w:rPr>
@@ -1778,28 +1843,51 @@
           <w:rFonts w:ascii="Calibri" w:hAnsi="Calibri" w:cs="Times New Roman"/>
           <w:lang w:val="pt-PT"/>
         </w:rPr>
-        <w:t>Para empresas e organizações comerciais</w:t>
-      </w:r>
-      <w:r>
-        <w:rPr>
-          <w:rFonts w:ascii="Calibri" w:hAnsi="Calibri" w:cs="Times New Roman"/>
-          <w:lang w:val="pt-PT"/>
-        </w:rPr>
-        <w:t>, é necessário que existam armazéns para</w:t>
-      </w:r>
-      <w:r>
-        <w:rPr>
-          <w:rFonts w:ascii="Calibri" w:hAnsi="Calibri" w:cs="Times New Roman"/>
-          <w:lang w:val="pt-PT"/>
-        </w:rPr>
-        <w:t xml:space="preserve"> guardar matérias primas e/ou produtos finalizados</w:t>
-      </w:r>
-      <w:r>
-        <w:rPr>
-          <w:rFonts w:ascii="Calibri" w:hAnsi="Calibri" w:cs="Times New Roman"/>
-          <w:lang w:val="pt-PT"/>
-        </w:rPr>
-        <w:t xml:space="preserve">. Muitos destes produtos são obtidos através de diferentes fornecedores, sendo entregues diretamente em armazéns. Os funcionários responsáveis pela recepção de encomendas têm de, para cada encomenda que chegue ao armazém, verificar que a encomenda foi efetuada, e posteriormente verificar quais os produtos na encomenda que estão a ser entregues para depois dar entrada em stock no armazém e no ERP, sem introduzir erros, evitando erros de stock ou até mesmo a recepção de artigos não encomendados, pelo menos para aquele armazém em questão. </w:t>
+        <w:t xml:space="preserve">Assim, o nosso projeto tem como objetivo facilitar </w:t>
+      </w:r>
+      <w:r>
+        <w:rPr>
+          <w:rFonts w:ascii="Calibri" w:hAnsi="Calibri" w:cs="Times New Roman"/>
+          <w:lang w:val="pt-PT"/>
+        </w:rPr>
+        <w:t>e agilizar este</w:t>
+      </w:r>
+      <w:r>
+        <w:rPr>
+          <w:rFonts w:ascii="Calibri" w:hAnsi="Calibri" w:cs="Times New Roman"/>
+          <w:lang w:val="pt-PT"/>
+        </w:rPr>
+        <w:t xml:space="preserve"> processo de </w:t>
+      </w:r>
+      <w:r>
+        <w:rPr>
+          <w:rFonts w:ascii="Calibri" w:hAnsi="Calibri" w:cs="Times New Roman"/>
+          <w:lang w:val="pt-PT"/>
+        </w:rPr>
+        <w:t xml:space="preserve">conferencia e </w:t>
+      </w:r>
+      <w:r>
+        <w:rPr>
+          <w:rFonts w:ascii="Calibri" w:hAnsi="Calibri" w:cs="Times New Roman"/>
+          <w:lang w:val="pt-PT"/>
+        </w:rPr>
+        <w:t xml:space="preserve">recepção de materiais aquando a sua chegada aos respectivos armazéns, uma vez que é oferecido à empresa uma aplicação </w:t>
+      </w:r>
+      <w:proofErr w:type="spellStart"/>
+      <w:r>
+        <w:rPr>
+          <w:rFonts w:ascii="Calibri" w:hAnsi="Calibri" w:cs="Times New Roman"/>
+          <w:lang w:val="pt-PT"/>
+        </w:rPr>
+        <w:t>web</w:t>
+      </w:r>
+      <w:proofErr w:type="spellEnd"/>
+      <w:r>
+        <w:rPr>
+          <w:rFonts w:ascii="Calibri" w:hAnsi="Calibri" w:cs="Times New Roman"/>
+          <w:lang w:val="pt-PT"/>
+        </w:rPr>
+        <w:t xml:space="preserve"> que permite, a partir de um código de barras referente a cada produto ou encomenda (com as características da mesma),  validar com rigor e facilidade o produto recepcionado. Esta aplicação, ao fazer a leitura do código de barras do produto, permite visualizar todas as características do mesmo, sendo fácil a verificação da encomenda. </w:t>
       </w:r>
     </w:p>
     <w:p>
@@ -1807,6 +1895,7 @@
         <w:pBdr>
           <w:bottom w:val="single" w:sz="12" w:space="1" w:color="auto"/>
         </w:pBdr>
+        <w:spacing w:before="120" w:after="120"/>
         <w:ind w:firstLine="720"/>
         <w:jc w:val="both"/>
         <w:rPr>
@@ -1814,12 +1903,53 @@
           <w:lang w:val="pt-PT"/>
         </w:rPr>
       </w:pPr>
+      <w:r>
+        <w:rPr>
+          <w:rFonts w:ascii="Calibri" w:hAnsi="Calibri" w:cs="Times New Roman"/>
+          <w:lang w:val="pt-PT"/>
+        </w:rPr>
+        <w:t xml:space="preserve">Tal como diz o ditado, </w:t>
+      </w:r>
+      <w:r>
+        <w:rPr>
+          <w:rFonts w:ascii="Calibri" w:hAnsi="Calibri" w:cs="Times New Roman"/>
+          <w:i/>
+          <w:lang w:val="pt-PT"/>
+        </w:rPr>
+        <w:t>“Tempo é dinheiro”</w:t>
+      </w:r>
+      <w:r>
+        <w:rPr>
+          <w:rFonts w:ascii="Calibri" w:hAnsi="Calibri" w:cs="Times New Roman"/>
+          <w:lang w:val="pt-PT"/>
+        </w:rPr>
+        <w:t xml:space="preserve"> e, desta forma o nosso </w:t>
+      </w:r>
+      <w:proofErr w:type="spellStart"/>
+      <w:r>
+        <w:rPr>
+          <w:rFonts w:ascii="Calibri" w:hAnsi="Calibri" w:cs="Times New Roman"/>
+          <w:lang w:val="pt-PT"/>
+        </w:rPr>
+        <w:t>projecto</w:t>
+      </w:r>
+      <w:proofErr w:type="spellEnd"/>
+      <w:r>
+        <w:rPr>
+          <w:rFonts w:ascii="Calibri" w:hAnsi="Calibri" w:cs="Times New Roman"/>
+          <w:lang w:val="pt-PT"/>
+        </w:rPr>
+        <w:t xml:space="preserve"> permite diminuir os tempos despendidos em cada recepção de encomendas aumentando o poder competitivo da empresa face ao mercado. </w:t>
+      </w:r>
+      <w:bookmarkStart w:id="0" w:name="_GoBack"/>
+      <w:bookmarkEnd w:id="0"/>
     </w:p>
     <w:p>
       <w:pPr>
         <w:pBdr>
           <w:bottom w:val="single" w:sz="12" w:space="1" w:color="auto"/>
         </w:pBdr>
+        <w:spacing w:before="120" w:after="120"/>
         <w:ind w:firstLine="720"/>
         <w:jc w:val="both"/>
         <w:rPr>
@@ -1827,40 +1957,13 @@
           <w:lang w:val="pt-PT"/>
         </w:rPr>
       </w:pPr>
-      <w:r>
-        <w:rPr>
-          <w:rFonts w:ascii="Calibri" w:hAnsi="Calibri" w:cs="Times New Roman"/>
-          <w:lang w:val="pt-PT"/>
-        </w:rPr>
-        <w:t>Assim, o nosso projeto tem como objetivo facilitar e tornar mais rápido a recepção de materiais em armazéns, minimizando os erros já referidos.</w:t>
-      </w:r>
-      <w:r>
-        <w:rPr>
-          <w:rFonts w:ascii="Calibri" w:hAnsi="Calibri" w:cs="Times New Roman"/>
-          <w:lang w:val="pt-PT"/>
-        </w:rPr>
-        <w:t xml:space="preserve"> O projeto desenvolvido é uma aplicação html5 que permite efetuar a </w:t>
-      </w:r>
-      <w:r>
-        <w:rPr>
-          <w:rFonts w:ascii="Calibri" w:hAnsi="Calibri" w:cs="Times New Roman"/>
-          <w:lang w:val="pt-PT"/>
-        </w:rPr>
-        <w:t xml:space="preserve">conferência </w:t>
-      </w:r>
-      <w:r>
-        <w:rPr>
-          <w:rFonts w:ascii="Calibri" w:hAnsi="Calibri" w:cs="Times New Roman"/>
-          <w:lang w:val="pt-PT"/>
-        </w:rPr>
-        <w:t>de recepção de material e os respetivos acertos, caso sejam necessários.</w:t>
-      </w:r>
     </w:p>
     <w:p>
       <w:pPr>
         <w:pBdr>
           <w:bottom w:val="single" w:sz="12" w:space="1" w:color="auto"/>
         </w:pBdr>
+        <w:spacing w:before="120" w:after="120"/>
         <w:ind w:firstLine="720"/>
         <w:jc w:val="both"/>
         <w:rPr>
@@ -2040,6 +2143,7 @@
           <w:rFonts w:ascii="Calibri" w:hAnsi="Calibri" w:cs="Times New Roman"/>
           <w:lang w:val="pt-PT"/>
         </w:rPr>
+        <w:lastRenderedPageBreak/>
         <w:t xml:space="preserve">Nesta secção encontram-se descritas todas as formas de interação com a aplicação do ponto de vista de um funcionário, na forma de </w:t>
       </w:r>
       <w:proofErr w:type="spellStart"/>
@@ -2206,7 +2310,6 @@
           <w:rFonts w:ascii="Calibri" w:hAnsi="Calibri" w:cs="Times New Roman"/>
           <w:lang w:val="pt-PT"/>
         </w:rPr>
-        <w:lastRenderedPageBreak/>
         <w:t xml:space="preserve">Como funcionário de recepção de encomendas, quero </w:t>
       </w:r>
       <w:r>
@@ -3364,14 +3467,7 @@
           <w:rFonts w:ascii="Calibri" w:hAnsi="Calibri" w:cs="Times New Roman"/>
           <w:lang w:val="pt-PT"/>
         </w:rPr>
-        <w:t xml:space="preserve"> </w:t>
-      </w:r>
-      <w:r>
-        <w:rPr>
-          <w:rFonts w:ascii="Calibri" w:hAnsi="Calibri" w:cs="Times New Roman"/>
-          <w:lang w:val="pt-PT"/>
-        </w:rPr>
-        <w:t>– plataforma Windows</w:t>
+        <w:t xml:space="preserve"> – plataforma Windows</w:t>
       </w:r>
     </w:p>
     <w:p>
@@ -3510,14 +3606,7 @@
           <w:rFonts w:ascii="Calibri" w:hAnsi="Calibri" w:cs="Times New Roman"/>
           <w:lang w:val="pt-PT"/>
         </w:rPr>
-        <w:t xml:space="preserve"> </w:t>
-      </w:r>
-      <w:r>
-        <w:rPr>
-          <w:rFonts w:ascii="Calibri" w:hAnsi="Calibri" w:cs="Times New Roman"/>
-          <w:lang w:val="pt-PT"/>
-        </w:rPr>
-        <w:t>– plataforma Windows</w:t>
+        <w:t xml:space="preserve"> – plataforma Windows</w:t>
       </w:r>
     </w:p>
     <w:p>
@@ -4380,8 +4469,6 @@
           <w:lang w:val="en-GB"/>
         </w:rPr>
       </w:pPr>
-      <w:bookmarkStart w:id="0" w:name="_GoBack"/>
-      <w:bookmarkEnd w:id="0"/>
       <w:r>
         <w:rPr>
           <w:rFonts w:ascii="Calibri" w:hAnsi="Calibri"/>
@@ -5446,7 +5533,7 @@
         <w:rStyle w:val="PageNumber"/>
         <w:noProof/>
       </w:rPr>
-      <w:t>6</w:t>
+      <w:t>3</w:t>
     </w:r>
     <w:r>
       <w:rPr>
@@ -9283,7 +9370,7 @@
 </file>
 
 <file path=customXml/itemProps1.xml><?xml version="1.0" encoding="utf-8"?>
-<ds:datastoreItem xmlns:ds="http://schemas.openxmlformats.org/officeDocument/2006/customXml" ds:itemID="{35D4DE02-0B6F-A34E-974C-EABFE2B6F480}">
+<ds:datastoreItem xmlns:ds="http://schemas.openxmlformats.org/officeDocument/2006/customXml" ds:itemID="{F53F79BE-88B8-2C48-9F57-2721CB0923C6}">
   <ds:schemaRefs>
     <ds:schemaRef ds:uri="http://schemas.openxmlformats.org/officeDocument/2006/bibliography"/>
   </ds:schemaRefs>

</xml_diff>

<commit_message>
[relatório] correção de pequenos erros de representação
</commit_message>
<xml_diff>
--- a/relatório/Relatório SINF.docx
+++ b/relatório/Relatório SINF.docx
@@ -1743,7 +1743,23 @@
           <w:vertAlign w:val="superscript"/>
           <w:lang w:val="pt-PT"/>
         </w:rPr>
-        <w:t>(1)</w:t>
+        <w:t>[</w:t>
+      </w:r>
+      <w:r>
+        <w:rPr>
+          <w:rFonts w:ascii="Calibri" w:hAnsi="Calibri" w:cs="Times New Roman"/>
+          <w:vertAlign w:val="superscript"/>
+          <w:lang w:val="pt-PT"/>
+        </w:rPr>
+        <w:t>1</w:t>
+      </w:r>
+      <w:r>
+        <w:rPr>
+          <w:rFonts w:ascii="Calibri" w:hAnsi="Calibri" w:cs="Times New Roman"/>
+          <w:vertAlign w:val="superscript"/>
+          <w:lang w:val="pt-PT"/>
+        </w:rPr>
+        <w:t>]</w:t>
       </w:r>
       <w:r>
         <w:rPr>
@@ -1941,8 +1957,6 @@
         </w:rPr>
         <w:t xml:space="preserve"> permite diminuir os tempos despendidos em cada recepção de encomendas aumentando o poder competitivo da empresa face ao mercado. </w:t>
       </w:r>
-      <w:bookmarkStart w:id="0" w:name="_GoBack"/>
-      <w:bookmarkEnd w:id="0"/>
     </w:p>
     <w:p>
       <w:pPr>
@@ -2180,7 +2194,23 @@
           <w:vertAlign w:val="superscript"/>
           <w:lang w:val="pt-PT"/>
         </w:rPr>
-        <w:t>(2)</w:t>
+        <w:t>[</w:t>
+      </w:r>
+      <w:r>
+        <w:rPr>
+          <w:rFonts w:ascii="Calibri" w:hAnsi="Calibri" w:cs="Times New Roman"/>
+          <w:vertAlign w:val="superscript"/>
+          <w:lang w:val="pt-PT"/>
+        </w:rPr>
+        <w:t>2</w:t>
+      </w:r>
+      <w:r>
+        <w:rPr>
+          <w:rFonts w:ascii="Calibri" w:hAnsi="Calibri" w:cs="Times New Roman"/>
+          <w:vertAlign w:val="superscript"/>
+          <w:lang w:val="pt-PT"/>
+        </w:rPr>
+        <w:t>]</w:t>
       </w:r>
       <w:r>
         <w:rPr>
@@ -3122,14 +3152,35 @@
           <w:highlight w:val="yellow"/>
           <w:lang w:val="pt-PT"/>
         </w:rPr>
-        <w:t xml:space="preserve">faturar/gerar uma guia de remessa </w:t>
-      </w:r>
-      <w:r>
-        <w:rPr>
-          <w:rFonts w:ascii="Calibri" w:hAnsi="Calibri" w:cs="Times New Roman"/>
-          <w:lang w:val="pt-PT"/>
-        </w:rPr>
-        <w:t xml:space="preserve">das encomendados que recebi para declarar a recepção dos artigos e atualizar os </w:t>
+        <w:t xml:space="preserve">gerar uma guia de remessa </w:t>
+      </w:r>
+      <w:r>
+        <w:rPr>
+          <w:rFonts w:ascii="Calibri" w:hAnsi="Calibri" w:cs="Times New Roman"/>
+          <w:lang w:val="pt-PT"/>
+        </w:rPr>
+        <w:t>dos artigos</w:t>
+      </w:r>
+      <w:r>
+        <w:rPr>
+          <w:rFonts w:ascii="Calibri" w:hAnsi="Calibri" w:cs="Times New Roman"/>
+          <w:lang w:val="pt-PT"/>
+        </w:rPr>
+        <w:t xml:space="preserve"> encomendados que recebi para declarar a recepção dos </w:t>
+      </w:r>
+      <w:r>
+        <w:rPr>
+          <w:rFonts w:ascii="Calibri" w:hAnsi="Calibri" w:cs="Times New Roman"/>
+          <w:lang w:val="pt-PT"/>
+        </w:rPr>
+        <w:t>mesmos</w:t>
+      </w:r>
+      <w:r>
+        <w:rPr>
+          <w:rFonts w:ascii="Calibri" w:hAnsi="Calibri" w:cs="Times New Roman"/>
+          <w:lang w:val="pt-PT"/>
+        </w:rPr>
+        <w:t xml:space="preserve"> e atualizar os </w:t>
       </w:r>
       <w:r>
         <w:rPr>
@@ -3144,7 +3195,21 @@
           <w:rFonts w:ascii="Calibri" w:hAnsi="Calibri" w:cs="Times New Roman"/>
           <w:lang w:val="pt-PT"/>
         </w:rPr>
-        <w:t xml:space="preserve"> do armazém.</w:t>
+        <w:t xml:space="preserve"> </w:t>
+      </w:r>
+      <w:r>
+        <w:rPr>
+          <w:rFonts w:ascii="Calibri" w:hAnsi="Calibri" w:cs="Times New Roman"/>
+          <w:lang w:val="pt-PT"/>
+        </w:rPr>
+        <w:t>do</w:t>
+      </w:r>
+      <w:r>
+        <w:rPr>
+          <w:rFonts w:ascii="Calibri" w:hAnsi="Calibri" w:cs="Times New Roman"/>
+          <w:lang w:val="pt-PT"/>
+        </w:rPr>
+        <w:t xml:space="preserve"> armazém.</w:t>
       </w:r>
     </w:p>
     <w:p>
@@ -3655,60 +3720,29 @@
           <w:lang w:val="pt-PT"/>
         </w:rPr>
       </w:pPr>
+      <w:proofErr w:type="spellStart"/>
+      <w:r>
+        <w:rPr>
+          <w:rFonts w:ascii="Calibri" w:hAnsi="Calibri" w:cs="Times New Roman"/>
+          <w:lang w:val="pt-PT"/>
+        </w:rPr>
+        <w:t>Brackets</w:t>
+      </w:r>
+      <w:proofErr w:type="spellEnd"/>
+      <w:r>
+        <w:rPr>
+          <w:rFonts w:ascii="Calibri" w:hAnsi="Calibri" w:cs="Times New Roman"/>
+          <w:lang w:val="pt-PT"/>
+        </w:rPr>
+        <w:t xml:space="preserve"> </w:t>
+      </w:r>
       <w:r>
         <w:rPr>
           <w:rFonts w:ascii="Calibri" w:hAnsi="Calibri" w:cs="Times New Roman"/>
           <w:vertAlign w:val="superscript"/>
           <w:lang w:val="pt-PT"/>
         </w:rPr>
-        <w:t xml:space="preserve"> </w:t>
-      </w:r>
-      <w:r>
-        <w:rPr>
-          <w:rFonts w:ascii="Calibri" w:hAnsi="Calibri" w:cs="Times New Roman"/>
-          <w:vertAlign w:val="superscript"/>
-          <w:lang w:val="pt-PT"/>
-        </w:rPr>
-        <w:t>[</w:t>
-      </w:r>
-      <w:r>
-        <w:rPr>
-          <w:rFonts w:ascii="Calibri" w:hAnsi="Calibri" w:cs="Times New Roman"/>
-          <w:vertAlign w:val="superscript"/>
-          <w:lang w:val="pt-PT"/>
-        </w:rPr>
-        <w:t>3</w:t>
-      </w:r>
-      <w:r>
-        <w:rPr>
-          <w:rFonts w:ascii="Calibri" w:hAnsi="Calibri" w:cs="Times New Roman"/>
-          <w:vertAlign w:val="superscript"/>
-          <w:lang w:val="pt-PT"/>
-        </w:rPr>
-        <w:t>]</w:t>
-      </w:r>
-      <w:r>
-        <w:rPr>
-          <w:rFonts w:ascii="Calibri" w:hAnsi="Calibri" w:cs="Times New Roman"/>
-          <w:lang w:val="pt-PT"/>
-        </w:rPr>
-        <w:t xml:space="preserve"> </w:t>
-      </w:r>
-      <w:proofErr w:type="spellStart"/>
-      <w:r>
-        <w:rPr>
-          <w:rFonts w:ascii="Calibri" w:hAnsi="Calibri" w:cs="Times New Roman"/>
-          <w:lang w:val="pt-PT"/>
-        </w:rPr>
-        <w:t>Brackets</w:t>
-      </w:r>
-      <w:proofErr w:type="spellEnd"/>
-      <w:r>
-        <w:rPr>
-          <w:rFonts w:ascii="Calibri" w:hAnsi="Calibri" w:cs="Times New Roman"/>
-          <w:lang w:val="pt-PT"/>
-        </w:rPr>
-        <w:t xml:space="preserve"> </w:t>
+        <w:t>[3]</w:t>
       </w:r>
     </w:p>
     <w:p>
@@ -3886,54 +3920,60 @@
           <w:lang w:val="pt-PT"/>
         </w:rPr>
       </w:pPr>
+      <w:proofErr w:type="spellStart"/>
+      <w:r>
+        <w:rPr>
+          <w:rFonts w:ascii="Calibri" w:hAnsi="Calibri" w:cs="Times New Roman"/>
+          <w:lang w:val="pt-PT"/>
+        </w:rPr>
+        <w:t>n</w:t>
+      </w:r>
+      <w:r>
+        <w:rPr>
+          <w:rFonts w:ascii="Calibri" w:hAnsi="Calibri" w:cs="Times New Roman"/>
+          <w:lang w:val="pt-PT"/>
+        </w:rPr>
+        <w:t>grok</w:t>
+      </w:r>
+      <w:proofErr w:type="spellEnd"/>
+      <w:r>
+        <w:rPr>
+          <w:rFonts w:ascii="Calibri" w:hAnsi="Calibri" w:cs="Times New Roman"/>
+          <w:lang w:val="pt-PT"/>
+        </w:rPr>
+        <w:t xml:space="preserve"> </w:t>
+      </w:r>
       <w:r>
         <w:rPr>
           <w:rFonts w:ascii="Calibri" w:hAnsi="Calibri" w:cs="Times New Roman"/>
           <w:vertAlign w:val="superscript"/>
           <w:lang w:val="pt-PT"/>
         </w:rPr>
+        <w:t>[</w:t>
+      </w:r>
+      <w:r>
+        <w:rPr>
+          <w:rFonts w:ascii="Calibri" w:hAnsi="Calibri" w:cs="Times New Roman"/>
+          <w:vertAlign w:val="superscript"/>
+          <w:lang w:val="pt-PT"/>
+        </w:rPr>
+        <w:t>4</w:t>
+      </w:r>
+      <w:r>
+        <w:rPr>
+          <w:rFonts w:ascii="Calibri" w:hAnsi="Calibri" w:cs="Times New Roman"/>
+          <w:vertAlign w:val="superscript"/>
+          <w:lang w:val="pt-PT"/>
+        </w:rPr>
+        <w:t>]</w:t>
+      </w:r>
+      <w:r>
+        <w:rPr>
+          <w:rFonts w:ascii="Calibri" w:hAnsi="Calibri" w:cs="Times New Roman"/>
+          <w:lang w:val="pt-PT"/>
+        </w:rPr>
         <w:t xml:space="preserve"> </w:t>
       </w:r>
-      <w:r>
-        <w:rPr>
-          <w:rFonts w:ascii="Calibri" w:hAnsi="Calibri" w:cs="Times New Roman"/>
-          <w:vertAlign w:val="superscript"/>
-          <w:lang w:val="pt-PT"/>
-        </w:rPr>
-        <w:t>[</w:t>
-      </w:r>
-      <w:r>
-        <w:rPr>
-          <w:rFonts w:ascii="Calibri" w:hAnsi="Calibri" w:cs="Times New Roman"/>
-          <w:vertAlign w:val="superscript"/>
-          <w:lang w:val="pt-PT"/>
-        </w:rPr>
-        <w:t>4</w:t>
-      </w:r>
-      <w:r>
-        <w:rPr>
-          <w:rFonts w:ascii="Calibri" w:hAnsi="Calibri" w:cs="Times New Roman"/>
-          <w:vertAlign w:val="superscript"/>
-          <w:lang w:val="pt-PT"/>
-        </w:rPr>
-        <w:t>]</w:t>
-      </w:r>
-      <w:r>
-        <w:rPr>
-          <w:rFonts w:ascii="Calibri" w:hAnsi="Calibri" w:cs="Times New Roman"/>
-          <w:lang w:val="pt-PT"/>
-        </w:rPr>
-        <w:t xml:space="preserve"> </w:t>
-      </w:r>
-      <w:proofErr w:type="spellStart"/>
-      <w:r>
-        <w:rPr>
-          <w:rFonts w:ascii="Calibri" w:hAnsi="Calibri" w:cs="Times New Roman"/>
-          <w:lang w:val="pt-PT"/>
-        </w:rPr>
-        <w:t>ngrok</w:t>
-      </w:r>
-      <w:proofErr w:type="spellEnd"/>
       <w:r>
         <w:rPr>
           <w:rFonts w:ascii="Calibri" w:hAnsi="Calibri" w:cs="Times New Roman"/>
@@ -4027,6 +4067,22 @@
           <w:lang w:val="pt-PT"/>
         </w:rPr>
       </w:pPr>
+      <w:proofErr w:type="spellStart"/>
+      <w:r>
+        <w:rPr>
+          <w:rFonts w:ascii="Calibri" w:hAnsi="Calibri" w:cs="Times New Roman"/>
+          <w:lang w:val="pt-PT"/>
+        </w:rPr>
+        <w:t>bwip-js</w:t>
+      </w:r>
+      <w:proofErr w:type="spellEnd"/>
+      <w:r>
+        <w:rPr>
+          <w:rFonts w:ascii="Calibri" w:hAnsi="Calibri" w:cs="Times New Roman"/>
+          <w:lang w:val="pt-PT"/>
+        </w:rPr>
+        <w:t xml:space="preserve"> </w:t>
+      </w:r>
       <w:r>
         <w:rPr>
           <w:rFonts w:ascii="Calibri" w:hAnsi="Calibri" w:cs="Times New Roman"/>
@@ -4043,22 +4099,6 @@
         </w:rPr>
         <w:t>]</w:t>
       </w:r>
-      <w:r>
-        <w:rPr>
-          <w:rFonts w:ascii="Calibri" w:hAnsi="Calibri" w:cs="Times New Roman"/>
-          <w:lang w:val="pt-PT"/>
-        </w:rPr>
-        <w:t xml:space="preserve"> </w:t>
-      </w:r>
-      <w:proofErr w:type="spellStart"/>
-      <w:r>
-        <w:rPr>
-          <w:rFonts w:ascii="Calibri" w:hAnsi="Calibri" w:cs="Times New Roman"/>
-          <w:lang w:val="pt-PT"/>
-        </w:rPr>
-        <w:t>bwip-js</w:t>
-      </w:r>
-      <w:proofErr w:type="spellEnd"/>
     </w:p>
     <w:p>
       <w:pPr>
@@ -4130,6 +4170,29 @@
           <w:lang w:val="pt-PT"/>
         </w:rPr>
       </w:pPr>
+      <w:proofErr w:type="spellStart"/>
+      <w:r>
+        <w:rPr>
+          <w:rFonts w:ascii="Calibri" w:hAnsi="Calibri" w:cs="Times New Roman"/>
+          <w:lang w:val="pt-PT"/>
+        </w:rPr>
+        <w:t>IcoM</w:t>
+      </w:r>
+      <w:r>
+        <w:rPr>
+          <w:rFonts w:ascii="Calibri" w:hAnsi="Calibri" w:cs="Times New Roman"/>
+          <w:lang w:val="pt-PT"/>
+        </w:rPr>
+        <w:t>oon</w:t>
+      </w:r>
+      <w:proofErr w:type="spellEnd"/>
+      <w:r>
+        <w:rPr>
+          <w:rFonts w:ascii="Calibri" w:hAnsi="Calibri" w:cs="Times New Roman"/>
+          <w:lang w:val="pt-PT"/>
+        </w:rPr>
+        <w:t xml:space="preserve"> </w:t>
+      </w:r>
       <w:r>
         <w:rPr>
           <w:rFonts w:ascii="Calibri" w:hAnsi="Calibri" w:cs="Times New Roman"/>
@@ -4153,36 +4216,6 @@
           <w:lang w:val="pt-PT"/>
         </w:rPr>
         <w:t>]</w:t>
-      </w:r>
-      <w:r>
-        <w:rPr>
-          <w:rFonts w:ascii="Calibri" w:hAnsi="Calibri" w:cs="Times New Roman"/>
-          <w:lang w:val="pt-PT"/>
-        </w:rPr>
-        <w:t xml:space="preserve"> </w:t>
-      </w:r>
-      <w:proofErr w:type="spellStart"/>
-      <w:r>
-        <w:rPr>
-          <w:rFonts w:ascii="Calibri" w:hAnsi="Calibri" w:cs="Times New Roman"/>
-          <w:lang w:val="pt-PT"/>
-        </w:rPr>
-        <w:t>IcoM</w:t>
-      </w:r>
-      <w:r>
-        <w:rPr>
-          <w:rFonts w:ascii="Calibri" w:hAnsi="Calibri" w:cs="Times New Roman"/>
-          <w:lang w:val="pt-PT"/>
-        </w:rPr>
-        <w:t>oon</w:t>
-      </w:r>
-      <w:proofErr w:type="spellEnd"/>
-      <w:r>
-        <w:rPr>
-          <w:rFonts w:ascii="Calibri" w:hAnsi="Calibri" w:cs="Times New Roman"/>
-          <w:lang w:val="pt-PT"/>
-        </w:rPr>
-        <w:t xml:space="preserve"> </w:t>
       </w:r>
     </w:p>
     <w:p>
@@ -4311,6 +4344,24 @@
           <w:lang w:val="pt-PT"/>
         </w:rPr>
       </w:pPr>
+      <w:proofErr w:type="spellStart"/>
+      <w:r>
+        <w:rPr>
+          <w:rFonts w:ascii="Calibri" w:hAnsi="Calibri" w:cs="Times New Roman"/>
+          <w:lang w:val="pt-PT"/>
+        </w:rPr>
+        <w:t>SourceTree</w:t>
+      </w:r>
+      <w:proofErr w:type="spellEnd"/>
+      <w:r>
+        <w:rPr>
+          <w:rFonts w:ascii="Calibri" w:hAnsi="Calibri" w:cs="Times New Roman"/>
+          <w:lang w:val="pt-PT"/>
+        </w:rPr>
+        <w:t xml:space="preserve"> </w:t>
+      </w:r>
+      <w:bookmarkStart w:id="0" w:name="_GoBack"/>
+      <w:bookmarkEnd w:id="0"/>
       <w:r>
         <w:rPr>
           <w:rFonts w:ascii="Calibri" w:hAnsi="Calibri" w:cs="Times New Roman"/>
@@ -4326,29 +4377,6 @@
           <w:lang w:val="pt-PT"/>
         </w:rPr>
         <w:t>]</w:t>
-      </w:r>
-      <w:r>
-        <w:rPr>
-          <w:rFonts w:ascii="Calibri" w:hAnsi="Calibri" w:cs="Times New Roman"/>
-          <w:lang w:val="pt-PT"/>
-        </w:rPr>
-        <w:t xml:space="preserve"> </w:t>
-      </w:r>
-      <w:proofErr w:type="spellStart"/>
-      <w:r>
-        <w:rPr>
-          <w:rFonts w:ascii="Calibri" w:hAnsi="Calibri" w:cs="Times New Roman"/>
-          <w:lang w:val="pt-PT"/>
-        </w:rPr>
-        <w:t>SourceTree</w:t>
-      </w:r>
-      <w:proofErr w:type="spellEnd"/>
-      <w:r>
-        <w:rPr>
-          <w:rFonts w:ascii="Calibri" w:hAnsi="Calibri" w:cs="Times New Roman"/>
-          <w:lang w:val="pt-PT"/>
-        </w:rPr>
-        <w:t xml:space="preserve"> </w:t>
       </w:r>
     </w:p>
     <w:p>
@@ -5533,7 +5561,7 @@
         <w:rStyle w:val="PageNumber"/>
         <w:noProof/>
       </w:rPr>
-      <w:t>3</w:t>
+      <w:t>5</w:t>
     </w:r>
     <w:r>
       <w:rPr>
@@ -9370,7 +9398,7 @@
 </file>
 
 <file path=customXml/itemProps1.xml><?xml version="1.0" encoding="utf-8"?>
-<ds:datastoreItem xmlns:ds="http://schemas.openxmlformats.org/officeDocument/2006/customXml" ds:itemID="{F53F79BE-88B8-2C48-9F57-2721CB0923C6}">
+<ds:datastoreItem xmlns:ds="http://schemas.openxmlformats.org/officeDocument/2006/customXml" ds:itemID="{8E651BF9-E23B-6E46-9A01-2028A6EB3BBB}">
   <ds:schemaRefs>
     <ds:schemaRef ds:uri="http://schemas.openxmlformats.org/officeDocument/2006/bibliography"/>
   </ds:schemaRefs>

</xml_diff>

<commit_message>
[relatorio] ponto 4 e 6 adicionados
</commit_message>
<xml_diff>
--- a/relatório/Relatório SINF.docx
+++ b/relatório/Relatório SINF.docx
@@ -1,6 +1,6 @@
 
 <file path=word/document.xml><?xml version="1.0" encoding="utf-8"?>
-<w:document xmlns:wpc="http://schemas.microsoft.com/office/word/2010/wordprocessingCanvas" xmlns:mc="http://schemas.openxmlformats.org/markup-compatibility/2006" xmlns:o="urn:schemas-microsoft-com:office:office" xmlns:r="http://schemas.openxmlformats.org/officeDocument/2006/relationships" xmlns:m="http://schemas.openxmlformats.org/officeDocument/2006/math" xmlns:v="urn:schemas-microsoft-com:vml" xmlns:wp14="http://schemas.microsoft.com/office/word/2010/wordprocessingDrawing" xmlns:wp="http://schemas.openxmlformats.org/drawingml/2006/wordprocessingDrawing" xmlns:w10="urn:schemas-microsoft-com:office:word" xmlns:w="http://schemas.openxmlformats.org/wordprocessingml/2006/main" xmlns:w14="http://schemas.microsoft.com/office/word/2010/wordml" xmlns:wpg="http://schemas.microsoft.com/office/word/2010/wordprocessingGroup" xmlns:wpi="http://schemas.microsoft.com/office/word/2010/wordprocessingInk" xmlns:wne="http://schemas.microsoft.com/office/word/2006/wordml" xmlns:wps="http://schemas.microsoft.com/office/word/2010/wordprocessingShape" mc:Ignorable="w14 wp14">
+<w:document xmlns:wpc="http://schemas.microsoft.com/office/word/2010/wordprocessingCanvas" xmlns:mo="http://schemas.microsoft.com/office/mac/office/2008/main" xmlns:mc="http://schemas.openxmlformats.org/markup-compatibility/2006" xmlns:mv="urn:schemas-microsoft-com:mac:vml" xmlns:o="urn:schemas-microsoft-com:office:office" xmlns:r="http://schemas.openxmlformats.org/officeDocument/2006/relationships" xmlns:m="http://schemas.openxmlformats.org/officeDocument/2006/math" xmlns:v="urn:schemas-microsoft-com:vml" xmlns:wp14="http://schemas.microsoft.com/office/word/2010/wordprocessingDrawing" xmlns:wp="http://schemas.openxmlformats.org/drawingml/2006/wordprocessingDrawing" xmlns:w10="urn:schemas-microsoft-com:office:word" xmlns:w="http://schemas.openxmlformats.org/wordprocessingml/2006/main" xmlns:w14="http://schemas.microsoft.com/office/word/2010/wordml" xmlns:wpg="http://schemas.microsoft.com/office/word/2010/wordprocessingGroup" xmlns:wpi="http://schemas.microsoft.com/office/word/2010/wordprocessingInk" xmlns:wne="http://schemas.microsoft.com/office/word/2006/wordml" xmlns:wps="http://schemas.microsoft.com/office/word/2010/wordprocessingShape" mc:Ignorable="w14 wp14">
   <w:body>
     <w:p>
       <w:pPr>
@@ -77,7 +77,6 @@
           <w:b/>
           <w:noProof/>
           <w:sz w:val="52"/>
-          <w:lang w:val="pt-PT" w:eastAsia="pt-PT"/>
         </w:rPr>
         <w:drawing>
           <wp:anchor distT="0" distB="0" distL="114300" distR="114300" simplePos="0" relativeHeight="251658240" behindDoc="0" locked="0" layoutInCell="1" allowOverlap="1" wp14:anchorId="3312A1EF" wp14:editId="6CDB142E">
@@ -1243,27 +1242,7 @@
     <w:p>
       <w:pPr>
         <w:pStyle w:val="ListParagraph"/>
-        <w:numPr>
-          <w:ilvl w:val="1"/>
-          <w:numId w:val="2"/>
-        </w:numPr>
         <w:ind w:left="1276"/>
-        <w:jc w:val="both"/>
-        <w:rPr>
-          <w:rFonts w:ascii="Calibri" w:hAnsi="Calibri"/>
-          <w:lang w:val="pt-PT"/>
-        </w:rPr>
-      </w:pPr>
-      <w:r>
-        <w:rPr>
-          <w:rFonts w:ascii="Calibri" w:hAnsi="Calibri"/>
-          <w:lang w:val="pt-PT"/>
-        </w:rPr>
-        <w:t>Manual do Utilizador</w:t>
-      </w:r>
-    </w:p>
-    <w:p>
-      <w:pPr>
         <w:jc w:val="both"/>
         <w:rPr>
           <w:rFonts w:ascii="Calibri" w:hAnsi="Calibri"/>
@@ -1542,7 +1521,6 @@
           <w:rFonts w:ascii="Calibri" w:hAnsi="Calibri"/>
           <w:sz w:val="24"/>
           <w:szCs w:val="24"/>
-          <w:lang w:val="pt-PT"/>
         </w:rPr>
       </w:pPr>
     </w:p>
@@ -1563,7 +1541,6 @@
       <w:r>
         <w:rPr>
           <w:rFonts w:ascii="Calibri" w:hAnsi="Calibri"/>
-          <w:lang w:val="pt-PT"/>
         </w:rPr>
         <w:br w:type="column"/>
       </w:r>
@@ -1735,6 +1712,104 @@
           <w:lang w:val="pt-PT"/>
         </w:rPr>
       </w:pPr>
+      <w:r>
+        <w:rPr>
+          <w:rFonts w:ascii="Calibri" w:hAnsi="Calibri" w:cs="Times New Roman"/>
+          <w:lang w:val="pt-PT"/>
+        </w:rPr>
+        <w:t>Para o controlo de gestão comercial de matérias primas e/ou produtos finais de uma empresa são necessários espaços de armazenamento sobre os quais, os funcionários responsáveis pela re</w:t>
+      </w:r>
+      <w:r>
+        <w:rPr>
+          <w:rFonts w:ascii="Calibri" w:hAnsi="Calibri" w:cs="Times New Roman"/>
+          <w:lang w:val="pt-PT"/>
+        </w:rPr>
+        <w:t>cepção de encomendas têm de efe</w:t>
+      </w:r>
+      <w:r>
+        <w:rPr>
+          <w:rFonts w:ascii="Calibri" w:hAnsi="Calibri" w:cs="Times New Roman"/>
+          <w:lang w:val="pt-PT"/>
+        </w:rPr>
+        <w:t xml:space="preserve">tuar a </w:t>
+      </w:r>
+      <w:r>
+        <w:rPr>
+          <w:rFonts w:ascii="Calibri" w:hAnsi="Calibri" w:cs="Times New Roman"/>
+          <w:lang w:val="pt-PT"/>
+        </w:rPr>
+        <w:t>verificação e validação</w:t>
+      </w:r>
+      <w:r>
+        <w:rPr>
+          <w:rFonts w:ascii="Calibri" w:hAnsi="Calibri" w:cs="Times New Roman"/>
+          <w:lang w:val="pt-PT"/>
+        </w:rPr>
+        <w:t xml:space="preserve"> </w:t>
+      </w:r>
+      <w:r>
+        <w:rPr>
+          <w:rFonts w:ascii="Calibri" w:hAnsi="Calibri" w:cs="Times New Roman"/>
+          <w:lang w:val="pt-PT"/>
+        </w:rPr>
+        <w:t xml:space="preserve">dos produtos recepcionados. Porém, essa validação pode tornar-se longa e demorada </w:t>
+      </w:r>
+      <w:r>
+        <w:rPr>
+          <w:rFonts w:ascii="Calibri" w:hAnsi="Calibri" w:cs="Times New Roman"/>
+          <w:lang w:val="pt-PT"/>
+        </w:rPr>
+        <w:t>devido à complexidade dos</w:t>
+      </w:r>
+      <w:r>
+        <w:rPr>
+          <w:rFonts w:ascii="Calibri" w:hAnsi="Calibri" w:cs="Times New Roman"/>
+          <w:lang w:val="pt-PT"/>
+        </w:rPr>
+        <w:t xml:space="preserve"> sistema</w:t>
+      </w:r>
+      <w:r>
+        <w:rPr>
+          <w:rFonts w:ascii="Calibri" w:hAnsi="Calibri" w:cs="Times New Roman"/>
+          <w:lang w:val="pt-PT"/>
+        </w:rPr>
+        <w:t>s</w:t>
+      </w:r>
+      <w:r>
+        <w:rPr>
+          <w:rFonts w:ascii="Calibri" w:hAnsi="Calibri" w:cs="Times New Roman"/>
+          <w:lang w:val="pt-PT"/>
+        </w:rPr>
+        <w:t xml:space="preserve"> de in</w:t>
+      </w:r>
+      <w:r>
+        <w:rPr>
+          <w:rFonts w:ascii="Calibri" w:hAnsi="Calibri" w:cs="Times New Roman"/>
+          <w:lang w:val="pt-PT"/>
+        </w:rPr>
+        <w:t>formação</w:t>
+      </w:r>
+      <w:r>
+        <w:rPr>
+          <w:rFonts w:ascii="Calibri" w:hAnsi="Calibri" w:cs="Times New Roman"/>
+          <w:lang w:val="pt-PT"/>
+        </w:rPr>
+        <w:t>, podendo gerar facilmente erros</w:t>
+      </w:r>
+      <w:r>
+        <w:rPr>
+          <w:rFonts w:ascii="Calibri" w:hAnsi="Calibri" w:cs="Times New Roman"/>
+          <w:lang w:val="pt-PT"/>
+        </w:rPr>
+        <w:t xml:space="preserve">.  </w:t>
+      </w:r>
+      <w:r>
+        <w:rPr>
+          <w:rFonts w:ascii="Calibri" w:hAnsi="Calibri" w:cs="Times New Roman"/>
+          <w:lang w:val="pt-PT"/>
+        </w:rPr>
+        <w:t xml:space="preserve"> </w:t>
+      </w:r>
     </w:p>
     <w:p>
       <w:pPr>
@@ -1754,28 +1829,71 @@
           <w:rFonts w:ascii="Calibri" w:hAnsi="Calibri" w:cs="Times New Roman"/>
           <w:lang w:val="pt-PT"/>
         </w:rPr>
-        <w:t xml:space="preserve">Para o controlo de gestão comercial de matérias primas e/ou produtos finais de uma empresa são necessários espaços de armazenamento sobre os quais, os funcionários responsáveis pela recepção de encomendas têm de efectuar a validação e verificação </w:t>
-      </w:r>
-      <w:r>
-        <w:rPr>
-          <w:rFonts w:ascii="Calibri" w:hAnsi="Calibri" w:cs="Times New Roman"/>
-          <w:lang w:val="pt-PT"/>
-        </w:rPr>
-        <w:t>dos produtos recepcionados, nomeadamente, quantidades, características especificas de cada produto, entre outros aspectos. Porém, essa validação pode tornar-se longa e demorada derivado à complexidade do sistema de informação implementado na empresa , podendo gerar facilmente erros</w:t>
-      </w:r>
-      <w:r>
-        <w:rPr>
-          <w:rFonts w:ascii="Calibri" w:hAnsi="Calibri" w:cs="Times New Roman"/>
-          <w:lang w:val="pt-PT"/>
-        </w:rPr>
-        <w:t xml:space="preserve">.  </w:t>
-      </w:r>
-      <w:r>
-        <w:rPr>
-          <w:rFonts w:ascii="Calibri" w:hAnsi="Calibri" w:cs="Times New Roman"/>
-          <w:lang w:val="pt-PT"/>
-        </w:rPr>
-        <w:t xml:space="preserve"> </w:t>
+        <w:t xml:space="preserve">Assim, o nosso projeto tem como objetivo facilitar </w:t>
+      </w:r>
+      <w:r>
+        <w:rPr>
+          <w:rFonts w:ascii="Calibri" w:hAnsi="Calibri" w:cs="Times New Roman"/>
+          <w:lang w:val="pt-PT"/>
+        </w:rPr>
+        <w:t>e agilizar este</w:t>
+      </w:r>
+      <w:r>
+        <w:rPr>
+          <w:rFonts w:ascii="Calibri" w:hAnsi="Calibri" w:cs="Times New Roman"/>
+          <w:lang w:val="pt-PT"/>
+        </w:rPr>
+        <w:t xml:space="preserve"> processo de </w:t>
+      </w:r>
+      <w:r>
+        <w:rPr>
+          <w:rFonts w:ascii="Calibri" w:hAnsi="Calibri" w:cs="Times New Roman"/>
+          <w:lang w:val="pt-PT"/>
+        </w:rPr>
+        <w:t>conferê</w:t>
+      </w:r>
+      <w:r>
+        <w:rPr>
+          <w:rFonts w:ascii="Calibri" w:hAnsi="Calibri" w:cs="Times New Roman"/>
+          <w:lang w:val="pt-PT"/>
+        </w:rPr>
+        <w:t xml:space="preserve">ncia e </w:t>
+      </w:r>
+      <w:r>
+        <w:rPr>
+          <w:rFonts w:ascii="Calibri" w:hAnsi="Calibri" w:cs="Times New Roman"/>
+          <w:lang w:val="pt-PT"/>
+        </w:rPr>
+        <w:t xml:space="preserve">recepção de materiais aquando a sua chegada aos respectivos armazéns, uma vez que é oferecido à empresa uma aplicação </w:t>
+      </w:r>
+      <w:r>
+        <w:rPr>
+          <w:rFonts w:ascii="Calibri" w:hAnsi="Calibri" w:cs="Times New Roman"/>
+          <w:i/>
+          <w:lang w:val="pt-PT"/>
+        </w:rPr>
+        <w:t>web</w:t>
+      </w:r>
+      <w:r>
+        <w:rPr>
+          <w:rFonts w:ascii="Calibri" w:hAnsi="Calibri" w:cs="Times New Roman"/>
+          <w:lang w:val="pt-PT"/>
+        </w:rPr>
+        <w:t xml:space="preserve"> que permite, a partir de um código de barras referente a </w:t>
+      </w:r>
+      <w:r>
+        <w:rPr>
+          <w:rFonts w:ascii="Calibri" w:hAnsi="Calibri" w:cs="Times New Roman"/>
+          <w:lang w:val="pt-PT"/>
+        </w:rPr>
+        <w:t xml:space="preserve">um produto ou encomenda </w:t>
+      </w:r>
+      <w:r>
+        <w:rPr>
+          <w:rFonts w:ascii="Calibri" w:hAnsi="Calibri" w:cs="Times New Roman"/>
+          <w:lang w:val="pt-PT"/>
+        </w:rPr>
+        <w:t xml:space="preserve">validar com rigor e facilidade o produto recepcionado. Esta aplicação, ao fazer a leitura do código de barras do produto, permite visualizar todas as características do mesmo, sendo fácil a verificação da encomenda. </w:t>
       </w:r>
     </w:p>
     <w:p>
@@ -1796,35 +1914,29 @@
           <w:rFonts w:ascii="Calibri" w:hAnsi="Calibri" w:cs="Times New Roman"/>
           <w:lang w:val="pt-PT"/>
         </w:rPr>
-        <w:t xml:space="preserve">Assim, o nosso projeto tem como objetivo facilitar </w:t>
-      </w:r>
-      <w:r>
-        <w:rPr>
-          <w:rFonts w:ascii="Calibri" w:hAnsi="Calibri" w:cs="Times New Roman"/>
-          <w:lang w:val="pt-PT"/>
-        </w:rPr>
-        <w:t>e agilizar este</w:t>
-      </w:r>
-      <w:r>
-        <w:rPr>
-          <w:rFonts w:ascii="Calibri" w:hAnsi="Calibri" w:cs="Times New Roman"/>
-          <w:lang w:val="pt-PT"/>
-        </w:rPr>
-        <w:t xml:space="preserve"> processo de </w:t>
-      </w:r>
-      <w:r>
-        <w:rPr>
-          <w:rFonts w:ascii="Calibri" w:hAnsi="Calibri" w:cs="Times New Roman"/>
-          <w:lang w:val="pt-PT"/>
-        </w:rPr>
-        <w:t xml:space="preserve">conferencia e </w:t>
-      </w:r>
-      <w:r>
-        <w:rPr>
-          <w:rFonts w:ascii="Calibri" w:hAnsi="Calibri" w:cs="Times New Roman"/>
-          <w:lang w:val="pt-PT"/>
-        </w:rPr>
-        <w:t xml:space="preserve">recepção de materiais aquando a sua chegada aos respectivos armazéns, uma vez que é oferecido à empresa uma aplicação web que permite, a partir de um código de barras referente a cada produto ou encomenda (com as características da mesma),  validar com rigor e facilidade o produto recepcionado. Esta aplicação, ao fazer a leitura do código de barras do produto, permite visualizar todas as características do mesmo, sendo fácil a verificação da encomenda. </w:t>
+        <w:t xml:space="preserve">Tal como diz o ditado, </w:t>
+      </w:r>
+      <w:r>
+        <w:rPr>
+          <w:rFonts w:ascii="Calibri" w:hAnsi="Calibri" w:cs="Times New Roman"/>
+          <w:i/>
+          <w:lang w:val="pt-PT"/>
+        </w:rPr>
+        <w:t>“Tempo é dinheiro”</w:t>
+      </w:r>
+      <w:r>
+        <w:rPr>
+          <w:rFonts w:ascii="Calibri" w:hAnsi="Calibri" w:cs="Times New Roman"/>
+          <w:lang w:val="pt-PT"/>
+        </w:rPr>
+        <w:t xml:space="preserve"> e, desta forma o nosso proje</w:t>
+      </w:r>
+      <w:r>
+        <w:rPr>
+          <w:rFonts w:ascii="Calibri" w:hAnsi="Calibri" w:cs="Times New Roman"/>
+          <w:lang w:val="pt-PT"/>
+        </w:rPr>
+        <w:t xml:space="preserve">to permite diminuir os tempos despendidos em cada recepção de encomendas aumentando o poder competitivo da empresa face ao mercado. </w:t>
       </w:r>
     </w:p>
     <w:p>
@@ -1840,28 +1952,6 @@
           <w:lang w:val="pt-PT"/>
         </w:rPr>
       </w:pPr>
-      <w:r>
-        <w:rPr>
-          <w:rFonts w:ascii="Calibri" w:hAnsi="Calibri" w:cs="Times New Roman"/>
-          <w:lang w:val="pt-PT"/>
-        </w:rPr>
-        <w:t xml:space="preserve">Tal como diz o ditado, </w:t>
-      </w:r>
-      <w:r>
-        <w:rPr>
-          <w:rFonts w:ascii="Calibri" w:hAnsi="Calibri" w:cs="Times New Roman"/>
-          <w:i/>
-          <w:lang w:val="pt-PT"/>
-        </w:rPr>
-        <w:t>“Tempo é dinheiro”</w:t>
-      </w:r>
-      <w:r>
-        <w:rPr>
-          <w:rFonts w:ascii="Calibri" w:hAnsi="Calibri" w:cs="Times New Roman"/>
-          <w:lang w:val="pt-PT"/>
-        </w:rPr>
-        <w:t xml:space="preserve"> e, desta forma o nosso projecto permite diminuir os tempos despendidos em cada recepção de encomendas aumentando o poder competitivo da empresa face ao mercado. </w:t>
-      </w:r>
     </w:p>
     <w:p>
       <w:pPr>
@@ -1882,23 +1972,8 @@
         <w:pBdr>
           <w:bottom w:val="single" w:sz="12" w:space="1" w:color="auto"/>
         </w:pBdr>
-        <w:spacing w:before="120" w:after="120"/>
-        <w:ind w:firstLine="720"/>
-        <w:jc w:val="both"/>
-        <w:rPr>
-          <w:rFonts w:ascii="Calibri" w:hAnsi="Calibri" w:cs="Times New Roman"/>
-          <w:lang w:val="pt-PT"/>
-        </w:rPr>
-      </w:pPr>
-    </w:p>
-    <w:p>
-      <w:pPr>
-        <w:pBdr>
-          <w:bottom w:val="single" w:sz="12" w:space="1" w:color="auto"/>
-        </w:pBdr>
         <w:rPr>
           <w:rFonts w:ascii="Calibri" w:hAnsi="Calibri"/>
-          <w:lang w:val="pt-PT"/>
         </w:rPr>
       </w:pPr>
     </w:p>
@@ -1913,7 +1988,7 @@
           <w:bCs/>
           <w:smallCaps/>
           <w:sz w:val="36"/>
-          <w:lang w:val="pt-PT"/>
+          <w:lang w:val="en-GB"/>
         </w:rPr>
       </w:pPr>
       <w:r>
@@ -1924,7 +1999,7 @@
           <w:smallCaps/>
           <w:sz w:val="36"/>
           <w:szCs w:val="32"/>
-          <w:lang w:val="pt-PT"/>
+          <w:lang w:val="en-GB"/>
         </w:rPr>
         <w:t>2.</w:t>
       </w:r>
@@ -1936,7 +2011,7 @@
           <w:smallCaps/>
           <w:sz w:val="36"/>
           <w:szCs w:val="32"/>
-          <w:lang w:val="pt-PT"/>
+          <w:lang w:val="en-GB"/>
         </w:rPr>
         <w:tab/>
       </w:r>
@@ -1948,7 +2023,7 @@
           <w:smallCaps/>
           <w:sz w:val="36"/>
           <w:szCs w:val="32"/>
-          <w:lang w:val="pt-PT"/>
+          <w:lang w:val="en-GB"/>
         </w:rPr>
         <w:t>User Stories</w:t>
       </w:r>
@@ -2061,8 +2136,21 @@
           <w:rFonts w:ascii="Calibri" w:hAnsi="Calibri" w:cs="Times New Roman"/>
           <w:lang w:val="pt-PT"/>
         </w:rPr>
-        <w:lastRenderedPageBreak/>
-        <w:t xml:space="preserve">Nesta secção encontram-se descritas todas as formas de interação com a aplicação do ponto de vista de um funcionário, na forma de </w:t>
+        <w:t xml:space="preserve">Nesta secção encontram-se descritas todas as formas de interação com a aplicação </w:t>
+      </w:r>
+      <w:r>
+        <w:rPr>
+          <w:rFonts w:ascii="Calibri" w:hAnsi="Calibri" w:cs="Times New Roman"/>
+          <w:lang w:val="pt-PT"/>
+        </w:rPr>
+        <w:t xml:space="preserve">desenvolvida </w:t>
+      </w:r>
+      <w:r>
+        <w:rPr>
+          <w:rFonts w:ascii="Calibri" w:hAnsi="Calibri" w:cs="Times New Roman"/>
+          <w:lang w:val="pt-PT"/>
+        </w:rPr>
+        <w:t xml:space="preserve">do ponto de vista de um funcionário, na forma de </w:t>
       </w:r>
       <w:r>
         <w:rPr>
@@ -2101,7 +2189,7 @@
           <w:rFonts w:ascii="Calibri" w:hAnsi="Calibri" w:cs="Times New Roman"/>
           <w:lang w:val="pt-PT"/>
         </w:rPr>
-        <w:t xml:space="preserve">.  </w:t>
+        <w:t>.</w:t>
       </w:r>
     </w:p>
     <w:p>
@@ -2765,7 +2853,6 @@
         <w:rPr>
           <w:rFonts w:ascii="Calibri" w:hAnsi="Calibri" w:cs="Arial"/>
           <w:color w:val="262626"/>
-          <w:highlight w:val="red"/>
           <w:lang w:val="pt-PT"/>
         </w:rPr>
         <w:t>pesquisar encomendas por fornecedor</w:t>
@@ -2864,7 +2951,6 @@
         <w:rPr>
           <w:rFonts w:ascii="Calibri" w:hAnsi="Calibri" w:cs="Arial"/>
           <w:color w:val="262626"/>
-          <w:highlight w:val="red"/>
           <w:lang w:val="pt-PT"/>
         </w:rPr>
         <w:t>pe</w:t>
@@ -2873,7 +2959,6 @@
         <w:rPr>
           <w:rFonts w:ascii="Calibri" w:hAnsi="Calibri" w:cs="Arial"/>
           <w:color w:val="262626"/>
-          <w:highlight w:val="red"/>
           <w:lang w:val="pt-PT"/>
         </w:rPr>
         <w:t>squisar encomendas por artigos</w:t>
@@ -2941,7 +3026,6 @@
         <w:rPr>
           <w:rFonts w:ascii="Calibri" w:hAnsi="Calibri" w:cs="Arial"/>
           <w:color w:val="262626"/>
-          <w:highlight w:val="red"/>
           <w:lang w:val="pt-PT"/>
         </w:rPr>
         <w:t>p</w:t>
@@ -2950,7 +3034,6 @@
         <w:rPr>
           <w:rFonts w:ascii="Calibri" w:hAnsi="Calibri" w:cs="Arial"/>
           <w:color w:val="262626"/>
-          <w:highlight w:val="red"/>
           <w:lang w:val="pt-PT"/>
         </w:rPr>
         <w:t>esquisar encomendas por armazém</w:t>
@@ -3033,7 +3116,6 @@
       <w:r>
         <w:rPr>
           <w:rFonts w:ascii="Calibri" w:hAnsi="Calibri" w:cs="Times New Roman"/>
-          <w:highlight w:val="yellow"/>
           <w:lang w:val="pt-PT"/>
         </w:rPr>
         <w:t xml:space="preserve">gerar uma guia de remessa </w:t>
@@ -3043,7 +3125,14 @@
           <w:rFonts w:ascii="Calibri" w:hAnsi="Calibri" w:cs="Times New Roman"/>
           <w:lang w:val="pt-PT"/>
         </w:rPr>
-        <w:t>dos artigos</w:t>
+        <w:t>dos</w:t>
+      </w:r>
+      <w:r>
+        <w:rPr>
+          <w:rFonts w:ascii="Calibri" w:hAnsi="Calibri" w:cs="Times New Roman"/>
+          <w:lang w:val="pt-PT"/>
+        </w:rPr>
+        <w:t xml:space="preserve"> artigos</w:t>
       </w:r>
       <w:r>
         <w:rPr>
@@ -3169,7 +3258,7 @@
           <w:bCs/>
           <w:smallCaps/>
           <w:sz w:val="36"/>
-          <w:lang w:val="pt-PT"/>
+          <w:lang w:val="en-GB"/>
         </w:rPr>
       </w:pPr>
       <w:r>
@@ -3180,7 +3269,7 @@
           <w:smallCaps/>
           <w:sz w:val="36"/>
           <w:szCs w:val="32"/>
-          <w:lang w:val="pt-PT"/>
+          <w:lang w:val="en-GB"/>
         </w:rPr>
         <w:br w:type="column"/>
       </w:r>
@@ -3192,7 +3281,7 @@
           <w:smallCaps/>
           <w:sz w:val="36"/>
           <w:szCs w:val="32"/>
-          <w:lang w:val="pt-PT"/>
+          <w:lang w:val="en-GB"/>
         </w:rPr>
         <w:lastRenderedPageBreak/>
         <w:t>3.</w:t>
@@ -3205,7 +3294,7 @@
           <w:smallCaps/>
           <w:sz w:val="36"/>
           <w:szCs w:val="32"/>
-          <w:lang w:val="pt-PT"/>
+          <w:lang w:val="en-GB"/>
         </w:rPr>
         <w:tab/>
       </w:r>
@@ -3217,7 +3306,7 @@
           <w:smallCaps/>
           <w:sz w:val="36"/>
           <w:szCs w:val="32"/>
-          <w:lang w:val="pt-PT"/>
+          <w:lang w:val="en-GB"/>
         </w:rPr>
         <w:t xml:space="preserve">Solution Framework e </w:t>
       </w:r>
@@ -3454,17 +3543,20 @@
         <w:jc w:val="both"/>
         <w:rPr>
           <w:rFonts w:ascii="Calibri" w:hAnsi="Calibri" w:cs="Times New Roman"/>
-        </w:rPr>
-      </w:pPr>
-      <w:r>
-        <w:rPr>
-          <w:rFonts w:ascii="Calibri" w:hAnsi="Calibri" w:cs="Times New Roman"/>
+          <w:lang w:val="pt-PT"/>
+        </w:rPr>
+      </w:pPr>
+      <w:r>
+        <w:rPr>
+          <w:rFonts w:ascii="Calibri" w:hAnsi="Calibri" w:cs="Times New Roman"/>
+          <w:lang w:val="pt-PT"/>
         </w:rPr>
         <w:t>Microsoft Visual Studio Express for Web 2013</w:t>
       </w:r>
       <w:r>
         <w:rPr>
           <w:rFonts w:ascii="Calibri" w:hAnsi="Calibri" w:cs="Times New Roman"/>
+          <w:lang w:val="pt-PT"/>
         </w:rPr>
         <w:t xml:space="preserve"> </w:t>
       </w:r>
@@ -4251,7 +4343,7 @@
           <w:bCs/>
           <w:smallCaps/>
           <w:sz w:val="36"/>
-          <w:lang w:val="pt-PT"/>
+          <w:lang w:val="en-GB"/>
         </w:rPr>
       </w:pPr>
       <w:r>
@@ -4262,7 +4354,7 @@
           <w:smallCaps/>
           <w:sz w:val="36"/>
           <w:szCs w:val="32"/>
-          <w:lang w:val="pt-PT"/>
+          <w:lang w:val="en-GB"/>
         </w:rPr>
         <w:br w:type="column"/>
       </w:r>
@@ -4274,7 +4366,7 @@
           <w:smallCaps/>
           <w:sz w:val="36"/>
           <w:szCs w:val="32"/>
-          <w:lang w:val="pt-PT"/>
+          <w:lang w:val="en-GB"/>
         </w:rPr>
         <w:lastRenderedPageBreak/>
         <w:t>4.</w:t>
@@ -4287,7 +4379,7 @@
           <w:smallCaps/>
           <w:sz w:val="36"/>
           <w:szCs w:val="32"/>
-          <w:lang w:val="pt-PT"/>
+          <w:lang w:val="en-GB"/>
         </w:rPr>
         <w:tab/>
         <w:t>Core Views</w:t>
@@ -4310,28 +4402,121 @@
           <w:lang w:val="pt-PT"/>
         </w:rPr>
       </w:pPr>
-      <w:r>
-        <w:rPr>
-          <w:rFonts w:ascii="Calibri" w:hAnsi="Calibri" w:cs="Times New Roman"/>
-          <w:lang w:val="pt-PT"/>
-        </w:rPr>
-        <w:t>interfaces da aplicação web e ligação entre elas</w:t>
-      </w:r>
-    </w:p>
-    <w:p>
-      <w:pPr>
-        <w:jc w:val="both"/>
-        <w:rPr>
-          <w:rFonts w:ascii="Calibri" w:hAnsi="Calibri" w:cs="Times New Roman"/>
-          <w:lang w:val="pt-PT"/>
-        </w:rPr>
-      </w:pPr>
-      <w:r>
-        <w:rPr>
-          <w:rFonts w:ascii="Calibri" w:hAnsi="Calibri" w:cs="Times New Roman"/>
-          <w:lang w:val="pt-PT"/>
-        </w:rPr>
-        <w:t>diagrama de fluxo entre as interfaces. Pequena descrição de cada um</w:t>
+    </w:p>
+    <w:p>
+      <w:pPr>
+        <w:jc w:val="both"/>
+        <w:rPr>
+          <w:rFonts w:ascii="Calibri" w:hAnsi="Calibri" w:cs="Times New Roman"/>
+          <w:lang w:val="pt-PT"/>
+        </w:rPr>
+      </w:pPr>
+      <w:r>
+        <w:rPr>
+          <w:rFonts w:ascii="Calibri" w:hAnsi="Calibri" w:cs="Times New Roman"/>
+          <w:lang w:val="pt-PT"/>
+        </w:rPr>
+        <w:tab/>
+        <w:t xml:space="preserve">Nesta seção, encontram-se os protótipos das diferentes </w:t>
+      </w:r>
+      <w:r>
+        <w:rPr>
+          <w:rFonts w:ascii="Calibri" w:hAnsi="Calibri" w:cs="Times New Roman"/>
+          <w:lang w:val="pt-PT"/>
+        </w:rPr>
+        <w:t>interfaces</w:t>
+      </w:r>
+      <w:r>
+        <w:rPr>
+          <w:rFonts w:ascii="Calibri" w:hAnsi="Calibri" w:cs="Times New Roman"/>
+          <w:lang w:val="pt-PT"/>
+        </w:rPr>
+        <w:t xml:space="preserve"> criadas para a aplicação desenvolvida pelo grupo de trabalho. A Figura 1, representa a página inicial, onde cada funcionário deve inserir as suas credências de acesso para que possa utilizar a aplicação </w:t>
+      </w:r>
+      <w:r>
+        <w:rPr>
+          <w:rFonts w:ascii="Calibri" w:hAnsi="Calibri" w:cs="Times New Roman"/>
+          <w:i/>
+          <w:lang w:val="pt-PT"/>
+        </w:rPr>
+        <w:t>web</w:t>
+      </w:r>
+      <w:r>
+        <w:rPr>
+          <w:rFonts w:ascii="Calibri" w:hAnsi="Calibri" w:cs="Times New Roman"/>
+          <w:lang w:val="pt-PT"/>
+        </w:rPr>
+        <w:t>.</w:t>
+      </w:r>
+      <w:r>
+        <w:rPr>
+          <w:rFonts w:ascii="Calibri" w:hAnsi="Calibri" w:cs="Times New Roman"/>
+          <w:lang w:val="pt-PT"/>
+        </w:rPr>
+        <w:t xml:space="preserve"> Após a autenticação, o funcionário é redirecionado para a página principal (Figura 2.), onde este pode pesquisar encomendas, artigos, fornecedores e armazéns.</w:t>
+      </w:r>
+      <w:r>
+        <w:rPr>
+          <w:rFonts w:ascii="Calibri" w:hAnsi="Calibri" w:cs="Times New Roman"/>
+          <w:lang w:val="pt-PT"/>
+        </w:rPr>
+        <w:t xml:space="preserve"> As figuras 3, 4, 5 e 6 ilustram</w:t>
+      </w:r>
+      <w:r>
+        <w:rPr>
+          <w:rFonts w:ascii="Calibri" w:hAnsi="Calibri" w:cs="Times New Roman"/>
+          <w:lang w:val="pt-PT"/>
+        </w:rPr>
+        <w:t xml:space="preserve"> as páginas </w:t>
+      </w:r>
+      <w:r>
+        <w:rPr>
+          <w:rFonts w:ascii="Calibri" w:hAnsi="Calibri" w:cs="Times New Roman"/>
+          <w:lang w:val="pt-PT"/>
+        </w:rPr>
+        <w:t>de informação detalhada para cada um dos resultados pesquisados.</w:t>
+      </w:r>
+    </w:p>
+    <w:p>
+      <w:pPr>
+        <w:jc w:val="both"/>
+        <w:rPr>
+          <w:rFonts w:ascii="Calibri" w:hAnsi="Calibri" w:cs="Times New Roman"/>
+          <w:lang w:val="pt-PT"/>
+        </w:rPr>
+      </w:pPr>
+    </w:p>
+    <w:p>
+      <w:pPr>
+        <w:jc w:val="both"/>
+        <w:rPr>
+          <w:rFonts w:ascii="Calibri" w:hAnsi="Calibri" w:cs="Times New Roman"/>
+          <w:lang w:val="pt-PT"/>
+        </w:rPr>
+      </w:pPr>
+      <w:r>
+        <w:rPr>
+          <w:rFonts w:ascii="Calibri" w:hAnsi="Calibri" w:cs="Times New Roman"/>
+          <w:lang w:val="pt-PT"/>
+        </w:rPr>
+        <w:tab/>
+        <w:t>Na figura 7, encontra-se ilustrado um diagrama de fluxo entre as interfaces descritas anteriormente.</w:t>
+      </w:r>
+    </w:p>
+    <w:p>
+      <w:pPr>
+        <w:jc w:val="both"/>
+        <w:rPr>
+          <w:rFonts w:ascii="Calibri" w:hAnsi="Calibri" w:cs="Times New Roman"/>
+          <w:lang w:val="pt-PT"/>
+        </w:rPr>
+      </w:pPr>
+      <w:r>
+        <w:rPr>
+          <w:rFonts w:ascii="Calibri" w:hAnsi="Calibri" w:cs="Times New Roman"/>
+          <w:lang w:val="pt-PT"/>
+        </w:rPr>
+        <w:t xml:space="preserve"> </w:t>
       </w:r>
     </w:p>
     <w:p>
@@ -4354,7 +4539,7 @@
           <w:bCs/>
           <w:smallCaps/>
           <w:sz w:val="36"/>
-          <w:lang w:val="pt-PT"/>
+          <w:lang w:val="en-GB"/>
         </w:rPr>
       </w:pPr>
       <w:r>
@@ -4365,7 +4550,7 @@
           <w:smallCaps/>
           <w:sz w:val="36"/>
           <w:szCs w:val="32"/>
-          <w:lang w:val="pt-PT"/>
+          <w:lang w:val="en-GB"/>
         </w:rPr>
         <w:t>5.</w:t>
       </w:r>
@@ -4377,7 +4562,7 @@
           <w:smallCaps/>
           <w:sz w:val="36"/>
           <w:szCs w:val="32"/>
-          <w:lang w:val="pt-PT"/>
+          <w:lang w:val="en-GB"/>
         </w:rPr>
         <w:tab/>
       </w:r>
@@ -4417,18 +4602,34 @@
     </w:p>
     <w:p>
       <w:pPr>
-        <w:jc w:val="both"/>
-        <w:rPr>
-          <w:rFonts w:ascii="Calibri" w:hAnsi="Calibri" w:cs="Times New Roman"/>
-          <w:lang w:val="pt-PT"/>
-        </w:rPr>
-      </w:pPr>
-      <w:r>
-        <w:rPr>
-          <w:rFonts w:ascii="Calibri" w:hAnsi="Calibri" w:cs="Times New Roman"/>
-          <w:lang w:val="pt-PT"/>
-        </w:rPr>
-        <w:t>Especificação detalhada dos webservices criados em C# e a camada de interoperabilidade implementada:</w:t>
+        <w:ind w:firstLine="720"/>
+        <w:jc w:val="both"/>
+        <w:rPr>
+          <w:rFonts w:ascii="Calibri" w:hAnsi="Calibri" w:cs="Times New Roman"/>
+          <w:lang w:val="pt-PT"/>
+        </w:rPr>
+      </w:pPr>
+      <w:r>
+        <w:rPr>
+          <w:rFonts w:ascii="Calibri" w:hAnsi="Calibri" w:cs="Times New Roman"/>
+          <w:lang w:val="pt-PT"/>
+        </w:rPr>
+        <w:t xml:space="preserve">Especificação detalhada dos </w:t>
+      </w:r>
+      <w:r>
+        <w:rPr>
+          <w:rFonts w:ascii="Calibri" w:hAnsi="Calibri" w:cs="Times New Roman"/>
+          <w:i/>
+          <w:lang w:val="pt-PT"/>
+        </w:rPr>
+        <w:t>webservices</w:t>
+      </w:r>
+      <w:r>
+        <w:rPr>
+          <w:rFonts w:ascii="Calibri" w:hAnsi="Calibri" w:cs="Times New Roman"/>
+          <w:lang w:val="pt-PT"/>
+        </w:rPr>
+        <w:t xml:space="preserve"> criados em C# e a camada de interoperabilidade implementada:</w:t>
       </w:r>
     </w:p>
     <w:p>
@@ -4448,11 +4649,11 @@
         <w:tblLook w:val="04A0" w:firstRow="1" w:lastRow="0" w:firstColumn="1" w:lastColumn="0" w:noHBand="0" w:noVBand="1"/>
       </w:tblPr>
       <w:tblGrid>
-        <w:gridCol w:w="1703"/>
-        <w:gridCol w:w="1703"/>
-        <w:gridCol w:w="1703"/>
-        <w:gridCol w:w="1703"/>
-        <w:gridCol w:w="1704"/>
+        <w:gridCol w:w="2518"/>
+        <w:gridCol w:w="1559"/>
+        <w:gridCol w:w="1418"/>
+        <w:gridCol w:w="1559"/>
+        <w:gridCol w:w="1462"/>
       </w:tblGrid>
       <w:tr>
         <w:trPr>
@@ -4461,7 +4662,7 @@
         <w:tc>
           <w:tcPr>
             <w:cnfStyle w:val="001000000000" w:firstRow="0" w:lastRow="0" w:firstColumn="1" w:lastColumn="0" w:oddVBand="0" w:evenVBand="0" w:oddHBand="0" w:evenHBand="0" w:firstRowFirstColumn="0" w:firstRowLastColumn="0" w:lastRowFirstColumn="0" w:lastRowLastColumn="0"/>
-            <w:tcW w:w="1703" w:type="dxa"/>
+            <w:tcW w:w="2518" w:type="dxa"/>
           </w:tcPr>
           <w:p>
             <w:pPr>
@@ -4482,7 +4683,7 @@
         </w:tc>
         <w:tc>
           <w:tcPr>
-            <w:tcW w:w="1703" w:type="dxa"/>
+            <w:tcW w:w="1559" w:type="dxa"/>
           </w:tcPr>
           <w:p>
             <w:pPr>
@@ -4504,7 +4705,7 @@
         </w:tc>
         <w:tc>
           <w:tcPr>
-            <w:tcW w:w="1703" w:type="dxa"/>
+            <w:tcW w:w="1418" w:type="dxa"/>
           </w:tcPr>
           <w:p>
             <w:pPr>
@@ -4526,7 +4727,7 @@
         </w:tc>
         <w:tc>
           <w:tcPr>
-            <w:tcW w:w="1703" w:type="dxa"/>
+            <w:tcW w:w="1559" w:type="dxa"/>
           </w:tcPr>
           <w:p>
             <w:pPr>
@@ -4548,7 +4749,7 @@
         </w:tc>
         <w:tc>
           <w:tcPr>
-            <w:tcW w:w="1704" w:type="dxa"/>
+            <w:tcW w:w="1462" w:type="dxa"/>
           </w:tcPr>
           <w:p>
             <w:pPr>
@@ -4576,10 +4777,12 @@
         <w:tc>
           <w:tcPr>
             <w:cnfStyle w:val="001000000000" w:firstRow="0" w:lastRow="0" w:firstColumn="1" w:lastColumn="0" w:oddVBand="0" w:evenVBand="0" w:oddHBand="0" w:evenHBand="0" w:firstRowFirstColumn="0" w:firstRowLastColumn="0" w:lastRowFirstColumn="0" w:lastRowLastColumn="0"/>
-            <w:tcW w:w="1703" w:type="dxa"/>
+            <w:tcW w:w="2518" w:type="dxa"/>
+            <w:vAlign w:val="center"/>
           </w:tcPr>
           <w:p>
             <w:pPr>
+              <w:jc w:val="center"/>
               <w:rPr>
                 <w:rFonts w:ascii="Calibri" w:hAnsi="Calibri" w:cs="Times New Roman"/>
                 <w:b w:val="0"/>
@@ -4598,10 +4801,12 @@
         </w:tc>
         <w:tc>
           <w:tcPr>
-            <w:tcW w:w="1703" w:type="dxa"/>
+            <w:tcW w:w="1559" w:type="dxa"/>
+            <w:vAlign w:val="center"/>
           </w:tcPr>
           <w:p>
             <w:pPr>
+              <w:jc w:val="center"/>
               <w:cnfStyle w:val="000000100000" w:firstRow="0" w:lastRow="0" w:firstColumn="0" w:lastColumn="0" w:oddVBand="0" w:evenVBand="0" w:oddHBand="1" w:evenHBand="0" w:firstRowFirstColumn="0" w:firstRowLastColumn="0" w:lastRowFirstColumn="0" w:lastRowLastColumn="0"/>
               <w:rPr>
                 <w:rFonts w:ascii="Calibri" w:hAnsi="Calibri" w:cs="Times New Roman"/>
@@ -4619,10 +4824,12 @@
         </w:tc>
         <w:tc>
           <w:tcPr>
-            <w:tcW w:w="1703" w:type="dxa"/>
+            <w:tcW w:w="1418" w:type="dxa"/>
+            <w:vAlign w:val="center"/>
           </w:tcPr>
           <w:p>
             <w:pPr>
+              <w:jc w:val="center"/>
               <w:cnfStyle w:val="000000100000" w:firstRow="0" w:lastRow="0" w:firstColumn="0" w:lastColumn="0" w:oddVBand="0" w:evenVBand="0" w:oddHBand="1" w:evenHBand="0" w:firstRowFirstColumn="0" w:firstRowLastColumn="0" w:lastRowFirstColumn="0" w:lastRowLastColumn="0"/>
               <w:rPr>
                 <w:rFonts w:ascii="Calibri" w:hAnsi="Calibri" w:cs="Times New Roman"/>
@@ -4640,10 +4847,12 @@
         </w:tc>
         <w:tc>
           <w:tcPr>
-            <w:tcW w:w="1703" w:type="dxa"/>
+            <w:tcW w:w="1559" w:type="dxa"/>
+            <w:vAlign w:val="center"/>
           </w:tcPr>
           <w:p>
             <w:pPr>
+              <w:jc w:val="center"/>
               <w:cnfStyle w:val="000000100000" w:firstRow="0" w:lastRow="0" w:firstColumn="0" w:lastColumn="0" w:oddVBand="0" w:evenVBand="0" w:oddHBand="1" w:evenHBand="0" w:firstRowFirstColumn="0" w:firstRowLastColumn="0" w:lastRowFirstColumn="0" w:lastRowLastColumn="0"/>
               <w:rPr>
                 <w:rFonts w:ascii="Calibri" w:hAnsi="Calibri" w:cs="Times New Roman"/>
@@ -4661,10 +4870,12 @@
         </w:tc>
         <w:tc>
           <w:tcPr>
-            <w:tcW w:w="1704" w:type="dxa"/>
+            <w:tcW w:w="1462" w:type="dxa"/>
+            <w:vAlign w:val="center"/>
           </w:tcPr>
           <w:p>
             <w:pPr>
+              <w:jc w:val="center"/>
               <w:cnfStyle w:val="000000100000" w:firstRow="0" w:lastRow="0" w:firstColumn="0" w:lastColumn="0" w:oddVBand="0" w:evenVBand="0" w:oddHBand="1" w:evenHBand="0" w:firstRowFirstColumn="0" w:firstRowLastColumn="0" w:lastRowFirstColumn="0" w:lastRowLastColumn="0"/>
               <w:rPr>
                 <w:rFonts w:ascii="Calibri" w:hAnsi="Calibri" w:cs="Times New Roman"/>
@@ -4688,10 +4899,12 @@
         <w:tc>
           <w:tcPr>
             <w:cnfStyle w:val="001000000000" w:firstRow="0" w:lastRow="0" w:firstColumn="1" w:lastColumn="0" w:oddVBand="0" w:evenVBand="0" w:oddHBand="0" w:evenHBand="0" w:firstRowFirstColumn="0" w:firstRowLastColumn="0" w:lastRowFirstColumn="0" w:lastRowLastColumn="0"/>
-            <w:tcW w:w="1703" w:type="dxa"/>
+            <w:tcW w:w="2518" w:type="dxa"/>
+            <w:vAlign w:val="center"/>
           </w:tcPr>
           <w:p>
             <w:pPr>
+              <w:jc w:val="center"/>
               <w:rPr>
                 <w:rFonts w:ascii="Calibri" w:hAnsi="Calibri" w:cs="Times New Roman"/>
                 <w:b w:val="0"/>
@@ -4704,7 +4917,7 @@
                 <w:b w:val="0"/>
                 <w:lang w:val="pt-PT"/>
               </w:rPr>
-              <w:t xml:space="preserve">Buscar </w:t>
+              <w:t>Buscar informaçõe</w:t>
             </w:r>
             <w:r>
               <w:rPr>
@@ -4712,16 +4925,18 @@
                 <w:b w:val="0"/>
                 <w:lang w:val="pt-PT"/>
               </w:rPr>
-              <w:t>informações de um artigo consoante o seu id</w:t>
+              <w:t>s de um artigo consoante o seu ID</w:t>
             </w:r>
           </w:p>
         </w:tc>
         <w:tc>
           <w:tcPr>
-            <w:tcW w:w="1703" w:type="dxa"/>
+            <w:tcW w:w="1559" w:type="dxa"/>
+            <w:vAlign w:val="center"/>
           </w:tcPr>
           <w:p>
             <w:pPr>
+              <w:jc w:val="center"/>
               <w:cnfStyle w:val="000000010000" w:firstRow="0" w:lastRow="0" w:firstColumn="0" w:lastColumn="0" w:oddVBand="0" w:evenVBand="0" w:oddHBand="0" w:evenHBand="1" w:firstRowFirstColumn="0" w:firstRowLastColumn="0" w:lastRowFirstColumn="0" w:lastRowLastColumn="0"/>
               <w:rPr>
                 <w:rFonts w:ascii="Calibri" w:hAnsi="Calibri" w:cs="Times New Roman"/>
@@ -4739,10 +4954,12 @@
         </w:tc>
         <w:tc>
           <w:tcPr>
-            <w:tcW w:w="1703" w:type="dxa"/>
+            <w:tcW w:w="1418" w:type="dxa"/>
+            <w:vAlign w:val="center"/>
           </w:tcPr>
           <w:p>
             <w:pPr>
+              <w:jc w:val="center"/>
               <w:cnfStyle w:val="000000010000" w:firstRow="0" w:lastRow="0" w:firstColumn="0" w:lastColumn="0" w:oddVBand="0" w:evenVBand="0" w:oddHBand="0" w:evenHBand="1" w:firstRowFirstColumn="0" w:firstRowLastColumn="0" w:lastRowFirstColumn="0" w:lastRowLastColumn="0"/>
               <w:rPr>
                 <w:rFonts w:ascii="Calibri" w:hAnsi="Calibri" w:cs="Times New Roman"/>
@@ -4767,10 +4984,12 @@
         </w:tc>
         <w:tc>
           <w:tcPr>
-            <w:tcW w:w="1703" w:type="dxa"/>
+            <w:tcW w:w="1559" w:type="dxa"/>
+            <w:vAlign w:val="center"/>
           </w:tcPr>
           <w:p>
             <w:pPr>
+              <w:jc w:val="center"/>
               <w:cnfStyle w:val="000000010000" w:firstRow="0" w:lastRow="0" w:firstColumn="0" w:lastColumn="0" w:oddVBand="0" w:evenVBand="0" w:oddHBand="0" w:evenHBand="1" w:firstRowFirstColumn="0" w:firstRowLastColumn="0" w:lastRowFirstColumn="0" w:lastRowLastColumn="0"/>
               <w:rPr>
                 <w:rFonts w:ascii="Calibri" w:hAnsi="Calibri" w:cs="Times New Roman"/>
@@ -4788,10 +5007,12 @@
         </w:tc>
         <w:tc>
           <w:tcPr>
-            <w:tcW w:w="1704" w:type="dxa"/>
+            <w:tcW w:w="1462" w:type="dxa"/>
+            <w:vAlign w:val="center"/>
           </w:tcPr>
           <w:p>
             <w:pPr>
+              <w:jc w:val="center"/>
               <w:cnfStyle w:val="000000010000" w:firstRow="0" w:lastRow="0" w:firstColumn="0" w:lastColumn="0" w:oddVBand="0" w:evenVBand="0" w:oddHBand="0" w:evenHBand="1" w:firstRowFirstColumn="0" w:firstRowLastColumn="0" w:lastRowFirstColumn="0" w:lastRowLastColumn="0"/>
               <w:rPr>
                 <w:rFonts w:ascii="Calibri" w:hAnsi="Calibri" w:cs="Times New Roman"/>
@@ -4815,10 +5036,12 @@
         <w:tc>
           <w:tcPr>
             <w:cnfStyle w:val="001000000000" w:firstRow="0" w:lastRow="0" w:firstColumn="1" w:lastColumn="0" w:oddVBand="0" w:evenVBand="0" w:oddHBand="0" w:evenHBand="0" w:firstRowFirstColumn="0" w:firstRowLastColumn="0" w:lastRowFirstColumn="0" w:lastRowLastColumn="0"/>
-            <w:tcW w:w="1703" w:type="dxa"/>
+            <w:tcW w:w="2518" w:type="dxa"/>
+            <w:vAlign w:val="center"/>
           </w:tcPr>
           <w:p>
             <w:pPr>
+              <w:jc w:val="center"/>
               <w:rPr>
                 <w:rFonts w:ascii="Calibri" w:hAnsi="Calibri" w:cs="Times New Roman"/>
                 <w:b w:val="0"/>
@@ -4831,26 +5054,18 @@
                 <w:b w:val="0"/>
                 <w:lang w:val="pt-PT"/>
               </w:rPr>
-              <w:t>Buscar todos os artigos c</w:t>
-            </w:r>
-            <w:bookmarkStart w:id="0" w:name="_GoBack"/>
-            <w:bookmarkEnd w:id="0"/>
-            <w:r>
-              <w:rPr>
-                <w:rFonts w:ascii="Calibri" w:hAnsi="Calibri" w:cs="Times New Roman"/>
-                <w:b w:val="0"/>
-                <w:lang w:val="pt-PT"/>
-              </w:rPr>
-              <w:t>ontidos na base de dados</w:t>
+              <w:t>Buscar todos os artigos contidos na base de dados</w:t>
             </w:r>
           </w:p>
         </w:tc>
         <w:tc>
           <w:tcPr>
-            <w:tcW w:w="1703" w:type="dxa"/>
+            <w:tcW w:w="1559" w:type="dxa"/>
+            <w:vAlign w:val="center"/>
           </w:tcPr>
           <w:p>
             <w:pPr>
+              <w:jc w:val="center"/>
               <w:cnfStyle w:val="000000100000" w:firstRow="0" w:lastRow="0" w:firstColumn="0" w:lastColumn="0" w:oddVBand="0" w:evenVBand="0" w:oddHBand="1" w:evenHBand="0" w:firstRowFirstColumn="0" w:firstRowLastColumn="0" w:lastRowFirstColumn="0" w:lastRowLastColumn="0"/>
               <w:rPr>
                 <w:rFonts w:ascii="Calibri" w:hAnsi="Calibri" w:cs="Times New Roman"/>
@@ -4861,10 +5076,12 @@
         </w:tc>
         <w:tc>
           <w:tcPr>
-            <w:tcW w:w="1703" w:type="dxa"/>
+            <w:tcW w:w="1418" w:type="dxa"/>
+            <w:vAlign w:val="center"/>
           </w:tcPr>
           <w:p>
             <w:pPr>
+              <w:jc w:val="center"/>
               <w:cnfStyle w:val="000000100000" w:firstRow="0" w:lastRow="0" w:firstColumn="0" w:lastColumn="0" w:oddVBand="0" w:evenVBand="0" w:oddHBand="1" w:evenHBand="0" w:firstRowFirstColumn="0" w:firstRowLastColumn="0" w:lastRowFirstColumn="0" w:lastRowLastColumn="0"/>
               <w:rPr>
                 <w:rFonts w:ascii="Calibri" w:hAnsi="Calibri" w:cs="Times New Roman"/>
@@ -4889,10 +5106,12 @@
         </w:tc>
         <w:tc>
           <w:tcPr>
-            <w:tcW w:w="1703" w:type="dxa"/>
+            <w:tcW w:w="1559" w:type="dxa"/>
+            <w:vAlign w:val="center"/>
           </w:tcPr>
           <w:p>
             <w:pPr>
+              <w:jc w:val="center"/>
               <w:cnfStyle w:val="000000100000" w:firstRow="0" w:lastRow="0" w:firstColumn="0" w:lastColumn="0" w:oddVBand="0" w:evenVBand="0" w:oddHBand="1" w:evenHBand="0" w:firstRowFirstColumn="0" w:firstRowLastColumn="0" w:lastRowFirstColumn="0" w:lastRowLastColumn="0"/>
               <w:rPr>
                 <w:rFonts w:ascii="Calibri" w:hAnsi="Calibri" w:cs="Times New Roman"/>
@@ -4910,10 +5129,12 @@
         </w:tc>
         <w:tc>
           <w:tcPr>
-            <w:tcW w:w="1704" w:type="dxa"/>
+            <w:tcW w:w="1462" w:type="dxa"/>
+            <w:vAlign w:val="center"/>
           </w:tcPr>
           <w:p>
             <w:pPr>
+              <w:jc w:val="center"/>
               <w:cnfStyle w:val="000000100000" w:firstRow="0" w:lastRow="0" w:firstColumn="0" w:lastColumn="0" w:oddVBand="0" w:evenVBand="0" w:oddHBand="1" w:evenHBand="0" w:firstRowFirstColumn="0" w:firstRowLastColumn="0" w:lastRowFirstColumn="0" w:lastRowLastColumn="0"/>
               <w:rPr>
                 <w:rFonts w:ascii="Calibri" w:hAnsi="Calibri" w:cs="Times New Roman"/>
@@ -4937,10 +5158,12 @@
         <w:tc>
           <w:tcPr>
             <w:cnfStyle w:val="001000000000" w:firstRow="0" w:lastRow="0" w:firstColumn="1" w:lastColumn="0" w:oddVBand="0" w:evenVBand="0" w:oddHBand="0" w:evenHBand="0" w:firstRowFirstColumn="0" w:firstRowLastColumn="0" w:lastRowFirstColumn="0" w:lastRowLastColumn="0"/>
-            <w:tcW w:w="1703" w:type="dxa"/>
+            <w:tcW w:w="2518" w:type="dxa"/>
+            <w:vAlign w:val="center"/>
           </w:tcPr>
           <w:p>
             <w:pPr>
+              <w:jc w:val="center"/>
               <w:rPr>
                 <w:rFonts w:ascii="Calibri" w:hAnsi="Calibri" w:cs="Times New Roman"/>
                 <w:b w:val="0"/>
@@ -4953,16 +5176,26 @@
                 <w:b w:val="0"/>
                 <w:lang w:val="pt-PT"/>
               </w:rPr>
-              <w:t>Buscar todas as encomendas ainda não completamente concluidas</w:t>
+              <w:t xml:space="preserve">Buscar todas as encomendas ainda não completamente </w:t>
+            </w:r>
+            <w:r>
+              <w:rPr>
+                <w:rFonts w:ascii="Calibri" w:hAnsi="Calibri" w:cs="Times New Roman"/>
+                <w:b w:val="0"/>
+                <w:lang w:val="pt-PT"/>
+              </w:rPr>
+              <w:t>concluídas</w:t>
             </w:r>
           </w:p>
         </w:tc>
         <w:tc>
           <w:tcPr>
-            <w:tcW w:w="1703" w:type="dxa"/>
+            <w:tcW w:w="1559" w:type="dxa"/>
+            <w:vAlign w:val="center"/>
           </w:tcPr>
           <w:p>
             <w:pPr>
+              <w:jc w:val="center"/>
               <w:cnfStyle w:val="000000010000" w:firstRow="0" w:lastRow="0" w:firstColumn="0" w:lastColumn="0" w:oddVBand="0" w:evenVBand="0" w:oddHBand="0" w:evenHBand="1" w:firstRowFirstColumn="0" w:firstRowLastColumn="0" w:lastRowFirstColumn="0" w:lastRowLastColumn="0"/>
               <w:rPr>
                 <w:rFonts w:ascii="Calibri" w:hAnsi="Calibri" w:cs="Times New Roman"/>
@@ -4973,72 +5206,54 @@
         </w:tc>
         <w:tc>
           <w:tcPr>
-            <w:tcW w:w="1703" w:type="dxa"/>
+            <w:tcW w:w="1418" w:type="dxa"/>
+            <w:vAlign w:val="center"/>
           </w:tcPr>
           <w:p>
             <w:pPr>
+              <w:jc w:val="center"/>
               <w:cnfStyle w:val="000000010000" w:firstRow="0" w:lastRow="0" w:firstColumn="0" w:lastColumn="0" w:oddVBand="0" w:evenVBand="0" w:oddHBand="0" w:evenHBand="1" w:firstRowFirstColumn="0" w:firstRowLastColumn="0" w:lastRowFirstColumn="0" w:lastRowLastColumn="0"/>
               <w:rPr>
                 <w:rFonts w:ascii="Calibri" w:hAnsi="Calibri" w:cs="Times New Roman"/>
               </w:rPr>
             </w:pPr>
-            <w:proofErr w:type="spellStart"/>
             <w:r>
               <w:rPr>
                 <w:rFonts w:ascii="Calibri" w:hAnsi="Calibri" w:cs="Times New Roman"/>
               </w:rPr>
-              <w:t>IEnumerable</w:t>
-            </w:r>
-            <w:proofErr w:type="spellEnd"/>
-            <w:r>
-              <w:rPr>
-                <w:rFonts w:ascii="Calibri" w:hAnsi="Calibri" w:cs="Times New Roman"/>
-              </w:rPr>
-              <w:t xml:space="preserve">&lt; </w:t>
-            </w:r>
-            <w:proofErr w:type="spellStart"/>
-            <w:r>
-              <w:rPr>
-                <w:rFonts w:ascii="Calibri" w:hAnsi="Calibri" w:cs="Times New Roman"/>
-              </w:rPr>
-              <w:t>Model.DocCompra</w:t>
-            </w:r>
-            <w:proofErr w:type="spellEnd"/>
-            <w:r>
-              <w:rPr>
-                <w:rFonts w:ascii="Calibri" w:hAnsi="Calibri" w:cs="Times New Roman"/>
-              </w:rPr>
-              <w:t>&gt;</w:t>
+              <w:t>IEnumerable&lt; Model.DocCompra&gt;</w:t>
             </w:r>
           </w:p>
         </w:tc>
         <w:tc>
           <w:tcPr>
-            <w:tcW w:w="1703" w:type="dxa"/>
+            <w:tcW w:w="1559" w:type="dxa"/>
+            <w:vAlign w:val="center"/>
           </w:tcPr>
           <w:p>
             <w:pPr>
+              <w:jc w:val="center"/>
               <w:cnfStyle w:val="000000010000" w:firstRow="0" w:lastRow="0" w:firstColumn="0" w:lastColumn="0" w:oddVBand="0" w:evenVBand="0" w:oddHBand="0" w:evenHBand="1" w:firstRowFirstColumn="0" w:firstRowLastColumn="0" w:lastRowFirstColumn="0" w:lastRowLastColumn="0"/>
               <w:rPr>
                 <w:rFonts w:ascii="Calibri" w:hAnsi="Calibri" w:cs="Times New Roman"/>
               </w:rPr>
             </w:pPr>
-            <w:proofErr w:type="spellStart"/>
             <w:r>
               <w:rPr>
                 <w:rFonts w:ascii="Calibri" w:hAnsi="Calibri" w:cs="Times New Roman"/>
               </w:rPr>
               <w:t>DocCompra</w:t>
             </w:r>
-            <w:proofErr w:type="spellEnd"/>
           </w:p>
         </w:tc>
         <w:tc>
           <w:tcPr>
-            <w:tcW w:w="1704" w:type="dxa"/>
+            <w:tcW w:w="1462" w:type="dxa"/>
+            <w:vAlign w:val="center"/>
           </w:tcPr>
           <w:p>
             <w:pPr>
+              <w:jc w:val="center"/>
               <w:cnfStyle w:val="000000010000" w:firstRow="0" w:lastRow="0" w:firstColumn="0" w:lastColumn="0" w:oddVBand="0" w:evenVBand="0" w:oddHBand="0" w:evenHBand="1" w:firstRowFirstColumn="0" w:firstRowLastColumn="0" w:lastRowFirstColumn="0" w:lastRowLastColumn="0"/>
               <w:rPr>
                 <w:rFonts w:ascii="Calibri" w:hAnsi="Calibri" w:cs="Times New Roman"/>
@@ -5060,10 +5275,12 @@
         <w:tc>
           <w:tcPr>
             <w:cnfStyle w:val="001000000000" w:firstRow="0" w:lastRow="0" w:firstColumn="1" w:lastColumn="0" w:oddVBand="0" w:evenVBand="0" w:oddHBand="0" w:evenHBand="0" w:firstRowFirstColumn="0" w:firstRowLastColumn="0" w:lastRowFirstColumn="0" w:lastRowLastColumn="0"/>
-            <w:tcW w:w="1703" w:type="dxa"/>
+            <w:tcW w:w="2518" w:type="dxa"/>
+            <w:vAlign w:val="center"/>
           </w:tcPr>
           <w:p>
             <w:pPr>
+              <w:jc w:val="center"/>
               <w:rPr>
                 <w:rFonts w:ascii="Calibri" w:hAnsi="Calibri" w:cs="Times New Roman"/>
                 <w:b w:val="0"/>
@@ -5082,10 +5299,12 @@
         </w:tc>
         <w:tc>
           <w:tcPr>
-            <w:tcW w:w="1703" w:type="dxa"/>
+            <w:tcW w:w="1559" w:type="dxa"/>
+            <w:vAlign w:val="center"/>
           </w:tcPr>
           <w:p>
             <w:pPr>
+              <w:jc w:val="center"/>
               <w:cnfStyle w:val="000000100000" w:firstRow="0" w:lastRow="0" w:firstColumn="0" w:lastColumn="0" w:oddVBand="0" w:evenVBand="0" w:oddHBand="1" w:evenHBand="0" w:firstRowFirstColumn="0" w:firstRowLastColumn="0" w:lastRowFirstColumn="0" w:lastRowLastColumn="0"/>
               <w:rPr>
                 <w:rFonts w:ascii="Calibri" w:hAnsi="Calibri" w:cs="Times New Roman"/>
@@ -5113,10 +5332,12 @@
         </w:tc>
         <w:tc>
           <w:tcPr>
-            <w:tcW w:w="1703" w:type="dxa"/>
+            <w:tcW w:w="1418" w:type="dxa"/>
+            <w:vAlign w:val="center"/>
           </w:tcPr>
           <w:p>
             <w:pPr>
+              <w:jc w:val="center"/>
               <w:cnfStyle w:val="000000100000" w:firstRow="0" w:lastRow="0" w:firstColumn="0" w:lastColumn="0" w:oddVBand="0" w:evenVBand="0" w:oddHBand="1" w:evenHBand="0" w:firstRowFirstColumn="0" w:firstRowLastColumn="0" w:lastRowFirstColumn="0" w:lastRowLastColumn="0"/>
               <w:rPr>
                 <w:rFonts w:ascii="Calibri" w:hAnsi="Calibri" w:cs="Times New Roman"/>
@@ -5134,10 +5355,12 @@
         </w:tc>
         <w:tc>
           <w:tcPr>
-            <w:tcW w:w="1703" w:type="dxa"/>
+            <w:tcW w:w="1559" w:type="dxa"/>
+            <w:vAlign w:val="center"/>
           </w:tcPr>
           <w:p>
             <w:pPr>
+              <w:jc w:val="center"/>
               <w:cnfStyle w:val="000000100000" w:firstRow="0" w:lastRow="0" w:firstColumn="0" w:lastColumn="0" w:oddVBand="0" w:evenVBand="0" w:oddHBand="1" w:evenHBand="0" w:firstRowFirstColumn="0" w:firstRowLastColumn="0" w:lastRowFirstColumn="0" w:lastRowLastColumn="0"/>
               <w:rPr>
                 <w:rFonts w:ascii="Calibri" w:hAnsi="Calibri" w:cs="Times New Roman"/>
@@ -5155,10 +5378,12 @@
         </w:tc>
         <w:tc>
           <w:tcPr>
-            <w:tcW w:w="1704" w:type="dxa"/>
+            <w:tcW w:w="1462" w:type="dxa"/>
+            <w:vAlign w:val="center"/>
           </w:tcPr>
           <w:p>
             <w:pPr>
+              <w:jc w:val="center"/>
               <w:cnfStyle w:val="000000100000" w:firstRow="0" w:lastRow="0" w:firstColumn="0" w:lastColumn="0" w:oddVBand="0" w:evenVBand="0" w:oddHBand="1" w:evenHBand="0" w:firstRowFirstColumn="0" w:firstRowLastColumn="0" w:lastRowFirstColumn="0" w:lastRowLastColumn="0"/>
               <w:rPr>
                 <w:rFonts w:ascii="Calibri" w:hAnsi="Calibri" w:cs="Times New Roman"/>
@@ -5183,10 +5408,12 @@
         <w:tc>
           <w:tcPr>
             <w:cnfStyle w:val="001000000000" w:firstRow="0" w:lastRow="0" w:firstColumn="1" w:lastColumn="0" w:oddVBand="0" w:evenVBand="0" w:oddHBand="0" w:evenHBand="0" w:firstRowFirstColumn="0" w:firstRowLastColumn="0" w:lastRowFirstColumn="0" w:lastRowLastColumn="0"/>
-            <w:tcW w:w="1703" w:type="dxa"/>
+            <w:tcW w:w="2518" w:type="dxa"/>
+            <w:vAlign w:val="center"/>
           </w:tcPr>
           <w:p>
             <w:pPr>
+              <w:jc w:val="center"/>
               <w:rPr>
                 <w:rFonts w:ascii="Calibri" w:hAnsi="Calibri" w:cs="Times New Roman"/>
                 <w:b w:val="0"/>
@@ -5205,10 +5432,12 @@
         </w:tc>
         <w:tc>
           <w:tcPr>
-            <w:tcW w:w="1703" w:type="dxa"/>
+            <w:tcW w:w="1559" w:type="dxa"/>
+            <w:vAlign w:val="center"/>
           </w:tcPr>
           <w:p>
             <w:pPr>
+              <w:jc w:val="center"/>
               <w:cnfStyle w:val="000000010000" w:firstRow="0" w:lastRow="0" w:firstColumn="0" w:lastColumn="0" w:oddVBand="0" w:evenVBand="0" w:oddHBand="0" w:evenHBand="1" w:firstRowFirstColumn="0" w:firstRowLastColumn="0" w:lastRowFirstColumn="0" w:lastRowLastColumn="0"/>
               <w:rPr>
                 <w:rFonts w:ascii="Calibri" w:hAnsi="Calibri" w:cs="Times New Roman"/>
@@ -5226,10 +5455,12 @@
         </w:tc>
         <w:tc>
           <w:tcPr>
-            <w:tcW w:w="1703" w:type="dxa"/>
+            <w:tcW w:w="1418" w:type="dxa"/>
+            <w:vAlign w:val="center"/>
           </w:tcPr>
           <w:p>
             <w:pPr>
+              <w:jc w:val="center"/>
               <w:cnfStyle w:val="000000010000" w:firstRow="0" w:lastRow="0" w:firstColumn="0" w:lastColumn="0" w:oddVBand="0" w:evenVBand="0" w:oddHBand="0" w:evenHBand="1" w:firstRowFirstColumn="0" w:firstRowLastColumn="0" w:lastRowFirstColumn="0" w:lastRowLastColumn="0"/>
               <w:rPr>
                 <w:rFonts w:ascii="Calibri" w:hAnsi="Calibri" w:cs="Times New Roman"/>
@@ -5257,10 +5488,12 @@
         </w:tc>
         <w:tc>
           <w:tcPr>
-            <w:tcW w:w="1703" w:type="dxa"/>
+            <w:tcW w:w="1559" w:type="dxa"/>
+            <w:vAlign w:val="center"/>
           </w:tcPr>
           <w:p>
             <w:pPr>
+              <w:jc w:val="center"/>
               <w:cnfStyle w:val="000000010000" w:firstRow="0" w:lastRow="0" w:firstColumn="0" w:lastColumn="0" w:oddVBand="0" w:evenVBand="0" w:oddHBand="0" w:evenHBand="1" w:firstRowFirstColumn="0" w:firstRowLastColumn="0" w:lastRowFirstColumn="0" w:lastRowLastColumn="0"/>
               <w:rPr>
                 <w:rFonts w:ascii="Calibri" w:hAnsi="Calibri" w:cs="Times New Roman"/>
@@ -5278,10 +5511,12 @@
         </w:tc>
         <w:tc>
           <w:tcPr>
-            <w:tcW w:w="1704" w:type="dxa"/>
+            <w:tcW w:w="1462" w:type="dxa"/>
+            <w:vAlign w:val="center"/>
           </w:tcPr>
           <w:p>
             <w:pPr>
+              <w:jc w:val="center"/>
               <w:cnfStyle w:val="000000010000" w:firstRow="0" w:lastRow="0" w:firstColumn="0" w:lastColumn="0" w:oddVBand="0" w:evenVBand="0" w:oddHBand="0" w:evenHBand="1" w:firstRowFirstColumn="0" w:firstRowLastColumn="0" w:lastRowFirstColumn="0" w:lastRowLastColumn="0"/>
               <w:rPr>
                 <w:rFonts w:ascii="Calibri" w:hAnsi="Calibri" w:cs="Times New Roman"/>
@@ -5305,10 +5540,12 @@
         <w:tc>
           <w:tcPr>
             <w:cnfStyle w:val="001000000000" w:firstRow="0" w:lastRow="0" w:firstColumn="1" w:lastColumn="0" w:oddVBand="0" w:evenVBand="0" w:oddHBand="0" w:evenHBand="0" w:firstRowFirstColumn="0" w:firstRowLastColumn="0" w:lastRowFirstColumn="0" w:lastRowLastColumn="0"/>
-            <w:tcW w:w="1703" w:type="dxa"/>
+            <w:tcW w:w="2518" w:type="dxa"/>
+            <w:vAlign w:val="center"/>
           </w:tcPr>
           <w:p>
             <w:pPr>
+              <w:jc w:val="center"/>
               <w:rPr>
                 <w:rFonts w:ascii="Calibri" w:hAnsi="Calibri" w:cs="Times New Roman"/>
                 <w:b w:val="0"/>
@@ -5329,16 +5566,18 @@
                 <w:b w:val="0"/>
                 <w:lang w:val="pt-PT"/>
               </w:rPr>
-              <w:t>armazem</w:t>
+              <w:t>armazém</w:t>
             </w:r>
           </w:p>
         </w:tc>
         <w:tc>
           <w:tcPr>
-            <w:tcW w:w="1703" w:type="dxa"/>
+            <w:tcW w:w="1559" w:type="dxa"/>
+            <w:vAlign w:val="center"/>
           </w:tcPr>
           <w:p>
             <w:pPr>
+              <w:jc w:val="center"/>
               <w:cnfStyle w:val="000000100000" w:firstRow="0" w:lastRow="0" w:firstColumn="0" w:lastColumn="0" w:oddVBand="0" w:evenVBand="0" w:oddHBand="1" w:evenHBand="0" w:firstRowFirstColumn="0" w:firstRowLastColumn="0" w:lastRowFirstColumn="0" w:lastRowLastColumn="0"/>
               <w:rPr>
                 <w:rFonts w:ascii="Calibri" w:hAnsi="Calibri" w:cs="Times New Roman"/>
@@ -5356,10 +5595,12 @@
         </w:tc>
         <w:tc>
           <w:tcPr>
-            <w:tcW w:w="1703" w:type="dxa"/>
+            <w:tcW w:w="1418" w:type="dxa"/>
+            <w:vAlign w:val="center"/>
           </w:tcPr>
           <w:p>
             <w:pPr>
+              <w:jc w:val="center"/>
               <w:cnfStyle w:val="000000100000" w:firstRow="0" w:lastRow="0" w:firstColumn="0" w:lastColumn="0" w:oddVBand="0" w:evenVBand="0" w:oddHBand="1" w:evenHBand="0" w:firstRowFirstColumn="0" w:firstRowLastColumn="0" w:lastRowFirstColumn="0" w:lastRowLastColumn="0"/>
               <w:rPr>
                 <w:rFonts w:ascii="Calibri" w:hAnsi="Calibri" w:cs="Times New Roman"/>
@@ -5377,10 +5618,12 @@
         </w:tc>
         <w:tc>
           <w:tcPr>
-            <w:tcW w:w="1703" w:type="dxa"/>
+            <w:tcW w:w="1559" w:type="dxa"/>
+            <w:vAlign w:val="center"/>
           </w:tcPr>
           <w:p>
             <w:pPr>
+              <w:jc w:val="center"/>
               <w:cnfStyle w:val="000000100000" w:firstRow="0" w:lastRow="0" w:firstColumn="0" w:lastColumn="0" w:oddVBand="0" w:evenVBand="0" w:oddHBand="1" w:evenHBand="0" w:firstRowFirstColumn="0" w:firstRowLastColumn="0" w:lastRowFirstColumn="0" w:lastRowLastColumn="0"/>
               <w:rPr>
                 <w:rFonts w:ascii="Calibri" w:hAnsi="Calibri" w:cs="Times New Roman"/>
@@ -5398,16 +5641,25 @@
         </w:tc>
         <w:tc>
           <w:tcPr>
-            <w:tcW w:w="1704" w:type="dxa"/>
+            <w:tcW w:w="1462" w:type="dxa"/>
+            <w:vAlign w:val="center"/>
           </w:tcPr>
           <w:p>
             <w:pPr>
+              <w:jc w:val="center"/>
               <w:cnfStyle w:val="000000100000" w:firstRow="0" w:lastRow="0" w:firstColumn="0" w:lastColumn="0" w:oddVBand="0" w:evenVBand="0" w:oddHBand="1" w:evenHBand="0" w:firstRowFirstColumn="0" w:firstRowLastColumn="0" w:lastRowFirstColumn="0" w:lastRowLastColumn="0"/>
               <w:rPr>
                 <w:rFonts w:ascii="Calibri" w:hAnsi="Calibri" w:cs="Times New Roman"/>
                 <w:lang w:val="pt-PT"/>
               </w:rPr>
             </w:pPr>
+            <w:r>
+              <w:rPr>
+                <w:rFonts w:ascii="Calibri" w:hAnsi="Calibri" w:cs="Times New Roman"/>
+                <w:lang w:val="pt-PT"/>
+              </w:rPr>
+              <w:t>Get</w:t>
+            </w:r>
           </w:p>
         </w:tc>
       </w:tr>
@@ -5418,10 +5670,12 @@
         <w:tc>
           <w:tcPr>
             <w:cnfStyle w:val="001000000000" w:firstRow="0" w:lastRow="0" w:firstColumn="1" w:lastColumn="0" w:oddVBand="0" w:evenVBand="0" w:oddHBand="0" w:evenHBand="0" w:firstRowFirstColumn="0" w:firstRowLastColumn="0" w:lastRowFirstColumn="0" w:lastRowLastColumn="0"/>
-            <w:tcW w:w="1703" w:type="dxa"/>
+            <w:tcW w:w="2518" w:type="dxa"/>
+            <w:vAlign w:val="center"/>
           </w:tcPr>
           <w:p>
             <w:pPr>
+              <w:jc w:val="center"/>
               <w:rPr>
                 <w:rFonts w:ascii="Calibri" w:hAnsi="Calibri" w:cs="Times New Roman"/>
                 <w:b w:val="0"/>
@@ -5434,16 +5688,8 @@
                 <w:b w:val="0"/>
                 <w:lang w:val="pt-PT"/>
               </w:rPr>
-              <w:t xml:space="preserve">Procurar todas </w:t>
-            </w:r>
-            <w:r>
-              <w:rPr>
-                <w:rFonts w:ascii="Calibri" w:hAnsi="Calibri" w:cs="Times New Roman"/>
-                <w:b w:val="0"/>
-                <w:lang w:val="pt-PT"/>
-              </w:rPr>
               <w:lastRenderedPageBreak/>
-              <w:t xml:space="preserve">as encomendas, artigos, armazéns ou fornecedores por concordância de um atributo por uma </w:t>
+              <w:t xml:space="preserve">Procurar todas as encomendas, artigos, armazéns ou fornecedores por concordância de um atributo por uma </w:t>
             </w:r>
             <w:r>
               <w:rPr>
@@ -5458,10 +5704,12 @@
         </w:tc>
         <w:tc>
           <w:tcPr>
-            <w:tcW w:w="1703" w:type="dxa"/>
+            <w:tcW w:w="1559" w:type="dxa"/>
+            <w:vAlign w:val="center"/>
           </w:tcPr>
           <w:p>
             <w:pPr>
+              <w:jc w:val="center"/>
               <w:cnfStyle w:val="000000010000" w:firstRow="0" w:lastRow="0" w:firstColumn="0" w:lastColumn="0" w:oddVBand="0" w:evenVBand="0" w:oddHBand="0" w:evenHBand="1" w:firstRowFirstColumn="0" w:firstRowLastColumn="0" w:lastRowFirstColumn="0" w:lastRowLastColumn="0"/>
               <w:rPr>
                 <w:rFonts w:ascii="Calibri" w:hAnsi="Calibri" w:cs="Times New Roman"/>
@@ -5473,17 +5721,18 @@
                 <w:rFonts w:ascii="Calibri" w:hAnsi="Calibri" w:cs="Times New Roman"/>
                 <w:lang w:val="pt-PT"/>
               </w:rPr>
-              <w:lastRenderedPageBreak/>
               <w:t>String query</w:t>
             </w:r>
           </w:p>
         </w:tc>
         <w:tc>
           <w:tcPr>
-            <w:tcW w:w="1703" w:type="dxa"/>
+            <w:tcW w:w="1418" w:type="dxa"/>
+            <w:vAlign w:val="center"/>
           </w:tcPr>
           <w:p>
             <w:pPr>
+              <w:jc w:val="center"/>
               <w:cnfStyle w:val="000000010000" w:firstRow="0" w:lastRow="0" w:firstColumn="0" w:lastColumn="0" w:oddVBand="0" w:evenVBand="0" w:oddHBand="0" w:evenHBand="1" w:firstRowFirstColumn="0" w:firstRowLastColumn="0" w:lastRowFirstColumn="0" w:lastRowLastColumn="0"/>
               <w:rPr>
                 <w:rFonts w:ascii="Calibri" w:hAnsi="Calibri" w:cs="Times New Roman"/>
@@ -5501,10 +5750,12 @@
         </w:tc>
         <w:tc>
           <w:tcPr>
-            <w:tcW w:w="1703" w:type="dxa"/>
+            <w:tcW w:w="1559" w:type="dxa"/>
+            <w:vAlign w:val="center"/>
           </w:tcPr>
           <w:p>
             <w:pPr>
+              <w:jc w:val="center"/>
               <w:cnfStyle w:val="000000010000" w:firstRow="0" w:lastRow="0" w:firstColumn="0" w:lastColumn="0" w:oddVBand="0" w:evenVBand="0" w:oddHBand="0" w:evenHBand="1" w:firstRowFirstColumn="0" w:firstRowLastColumn="0" w:lastRowFirstColumn="0" w:lastRowLastColumn="0"/>
               <w:rPr>
                 <w:rFonts w:ascii="Calibri" w:hAnsi="Calibri" w:cs="Times New Roman"/>
@@ -5522,10 +5773,12 @@
         </w:tc>
         <w:tc>
           <w:tcPr>
-            <w:tcW w:w="1704" w:type="dxa"/>
+            <w:tcW w:w="1462" w:type="dxa"/>
+            <w:vAlign w:val="center"/>
           </w:tcPr>
           <w:p>
             <w:pPr>
+              <w:jc w:val="center"/>
               <w:cnfStyle w:val="000000010000" w:firstRow="0" w:lastRow="0" w:firstColumn="0" w:lastColumn="0" w:oddVBand="0" w:evenVBand="0" w:oddHBand="0" w:evenHBand="1" w:firstRowFirstColumn="0" w:firstRowLastColumn="0" w:lastRowFirstColumn="0" w:lastRowLastColumn="0"/>
               <w:rPr>
                 <w:rFonts w:ascii="Calibri" w:hAnsi="Calibri" w:cs="Times New Roman"/>
@@ -5554,330 +5807,71 @@
     </w:p>
     <w:p>
       <w:pPr>
-        <w:jc w:val="both"/>
-        <w:rPr>
-          <w:rFonts w:ascii="Calibri" w:hAnsi="Calibri" w:cs="Times New Roman"/>
-          <w:lang w:val="pt-PT"/>
-        </w:rPr>
-      </w:pPr>
-      <w:r>
-        <w:rPr>
-          <w:rFonts w:ascii="Calibri" w:hAnsi="Calibri" w:cs="Times New Roman"/>
-          <w:lang w:val="pt-PT"/>
-        </w:rPr>
-        <w:t xml:space="preserve">Todos os urls são definidos da seguinte forma: </w:t>
-      </w:r>
-      <w:r>
-        <w:rPr>
-          <w:rFonts w:ascii="Calibri" w:hAnsi="Calibri" w:cs="Times New Roman"/>
+        <w:ind w:firstLine="720"/>
+        <w:jc w:val="both"/>
+        <w:rPr>
+          <w:rFonts w:ascii="Calibri" w:hAnsi="Calibri" w:cs="Times New Roman"/>
+          <w:lang w:val="pt-PT"/>
+        </w:rPr>
+      </w:pPr>
+      <w:r>
+        <w:rPr>
+          <w:rFonts w:ascii="Calibri" w:hAnsi="Calibri" w:cs="Times New Roman"/>
+          <w:lang w:val="pt-PT"/>
+        </w:rPr>
+        <w:t xml:space="preserve">Todos os </w:t>
+      </w:r>
+      <w:r>
+        <w:rPr>
+          <w:rFonts w:ascii="Calibri" w:hAnsi="Calibri" w:cs="Times New Roman"/>
+          <w:lang w:val="pt-PT"/>
+        </w:rPr>
+        <w:t>URLs</w:t>
+      </w:r>
+      <w:bookmarkStart w:id="0" w:name="_GoBack"/>
+      <w:bookmarkEnd w:id="0"/>
+      <w:r>
+        <w:rPr>
+          <w:rFonts w:ascii="Calibri" w:hAnsi="Calibri" w:cs="Times New Roman"/>
+          <w:lang w:val="pt-PT"/>
+        </w:rPr>
+        <w:t xml:space="preserve"> são definidos da seguinte forma: </w:t>
+      </w:r>
+      <w:r>
+        <w:rPr>
+          <w:rFonts w:ascii="Andale Mono" w:hAnsi="Andale Mono" w:cs="Times New Roman"/>
           <w:i/>
+          <w:color w:val="4F81BD" w:themeColor="accent1"/>
+          <w:sz w:val="20"/>
           <w:lang w:val="pt-PT"/>
         </w:rPr>
         <w:t>hostname</w:t>
       </w:r>
       <w:r>
         <w:rPr>
-          <w:rFonts w:ascii="Calibri" w:hAnsi="Calibri" w:cs="Times New Roman"/>
-          <w:lang w:val="pt-PT"/>
-        </w:rPr>
-        <w:t>/api/{</w:t>
-      </w:r>
-      <w:r>
-        <w:rPr>
-          <w:rFonts w:ascii="Calibri" w:hAnsi="Calibri" w:cs="Times New Roman"/>
-          <w:lang w:val="pt-PT"/>
-        </w:rPr>
-        <w:t xml:space="preserve"> </w:t>
-      </w:r>
-      <w:r>
-        <w:rPr>
-          <w:rFonts w:ascii="Calibri" w:hAnsi="Calibri" w:cs="Times New Roman"/>
-          <w:lang w:val="pt-PT"/>
-        </w:rPr>
-        <w:t>Controlador</w:t>
-      </w:r>
-      <w:r>
-        <w:rPr>
-          <w:rFonts w:ascii="Calibri" w:hAnsi="Calibri" w:cs="Times New Roman"/>
-          <w:lang w:val="pt-PT"/>
-        </w:rPr>
-        <w:t xml:space="preserve"> </w:t>
-      </w:r>
-      <w:r>
-        <w:rPr>
-          <w:rFonts w:ascii="Calibri" w:hAnsi="Calibri" w:cs="Times New Roman"/>
-          <w:lang w:val="pt-PT"/>
-        </w:rPr>
-        <w:t>}/</w:t>
-      </w:r>
-    </w:p>
-    <w:p>
-      <w:pPr>
-        <w:jc w:val="both"/>
-        <w:rPr>
-          <w:rFonts w:ascii="Calibri" w:hAnsi="Calibri" w:cs="Times New Roman"/>
-          <w:lang w:val="pt-PT"/>
-        </w:rPr>
-      </w:pPr>
-    </w:p>
-    <w:p>
-      <w:pPr>
-        <w:pBdr>
-          <w:bottom w:val="single" w:sz="12" w:space="1" w:color="auto"/>
-        </w:pBdr>
-        <w:rPr>
-          <w:rFonts w:ascii="Calibri" w:hAnsi="Calibri"/>
-          <w:b/>
-          <w:bCs/>
-          <w:smallCaps/>
-          <w:sz w:val="36"/>
-          <w:lang w:val="pt-PT"/>
-        </w:rPr>
-      </w:pPr>
-      <w:r>
-        <w:rPr>
-          <w:rFonts w:ascii="Calibri" w:hAnsi="Calibri"/>
-          <w:b/>
-          <w:bCs/>
-          <w:smallCaps/>
-          <w:sz w:val="36"/>
-          <w:szCs w:val="32"/>
-          <w:lang w:val="pt-PT"/>
-        </w:rPr>
-        <w:t>6.</w:t>
-      </w:r>
-      <w:r>
-        <w:rPr>
-          <w:rFonts w:ascii="Calibri" w:hAnsi="Calibri"/>
-          <w:b/>
-          <w:bCs/>
-          <w:smallCaps/>
-          <w:sz w:val="36"/>
-          <w:szCs w:val="32"/>
-          <w:lang w:val="pt-PT"/>
-        </w:rPr>
-        <w:tab/>
-      </w:r>
-      <w:r>
-        <w:rPr>
-          <w:rFonts w:ascii="Calibri" w:hAnsi="Calibri"/>
-          <w:b/>
-          <w:bCs/>
-          <w:smallCaps/>
-          <w:sz w:val="36"/>
-          <w:szCs w:val="32"/>
-          <w:lang w:val="pt-PT"/>
-        </w:rPr>
-        <w:t>Instruções de Utilização</w:t>
-      </w:r>
-    </w:p>
-    <w:p>
-      <w:pPr>
-        <w:spacing w:before="240" w:after="240"/>
-        <w:jc w:val="both"/>
-        <w:rPr>
-          <w:rFonts w:ascii="Calibri" w:hAnsi="Calibri" w:cs="Times New Roman"/>
-          <w:b/>
-          <w:bCs/>
-          <w:smallCaps/>
-          <w:sz w:val="32"/>
-          <w:szCs w:val="28"/>
-          <w:u w:val="single"/>
-          <w:lang w:val="pt-PT"/>
-        </w:rPr>
-      </w:pPr>
-      <w:r>
-        <w:rPr>
-          <w:rFonts w:ascii="Calibri" w:hAnsi="Calibri" w:cs="Times New Roman"/>
-          <w:b/>
-          <w:bCs/>
-          <w:smallCaps/>
-          <w:sz w:val="32"/>
-          <w:szCs w:val="28"/>
-          <w:lang w:val="pt-PT"/>
-        </w:rPr>
-        <w:t>6.1</w:t>
-      </w:r>
-      <w:r>
-        <w:rPr>
-          <w:rFonts w:ascii="Calibri" w:hAnsi="Calibri" w:cs="Times New Roman"/>
-          <w:b/>
-          <w:bCs/>
-          <w:smallCaps/>
-          <w:sz w:val="32"/>
-          <w:szCs w:val="28"/>
-          <w:lang w:val="pt-PT"/>
-        </w:rPr>
-        <w:tab/>
-      </w:r>
-      <w:r>
-        <w:rPr>
-          <w:rFonts w:ascii="Calibri" w:hAnsi="Calibri" w:cs="Times New Roman"/>
-          <w:b/>
-          <w:bCs/>
-          <w:smallCaps/>
-          <w:sz w:val="32"/>
-          <w:szCs w:val="28"/>
-          <w:lang w:val="pt-PT"/>
-        </w:rPr>
-        <w:t>Autenticação na Aplicação</w:t>
-      </w:r>
-    </w:p>
-    <w:p>
-      <w:pPr>
-        <w:jc w:val="both"/>
-        <w:rPr>
-          <w:rFonts w:ascii="Calibri" w:hAnsi="Calibri" w:cs="Times New Roman"/>
-          <w:lang w:val="pt-PT"/>
-        </w:rPr>
-      </w:pPr>
-      <w:r>
-        <w:rPr>
-          <w:rFonts w:ascii="Calibri" w:hAnsi="Calibri" w:cs="Times New Roman"/>
-          <w:lang w:val="pt-PT"/>
-        </w:rPr>
-        <w:t>credenciais e modos</w:t>
-      </w:r>
-    </w:p>
-    <w:p>
-      <w:pPr>
-        <w:spacing w:before="240" w:after="240"/>
-        <w:jc w:val="both"/>
-        <w:rPr>
-          <w:rFonts w:ascii="Calibri" w:hAnsi="Calibri" w:cs="Times New Roman"/>
-          <w:b/>
-          <w:bCs/>
-          <w:smallCaps/>
-          <w:sz w:val="32"/>
-          <w:szCs w:val="28"/>
-          <w:lang w:val="pt-PT"/>
-        </w:rPr>
-      </w:pPr>
-      <w:r>
-        <w:rPr>
-          <w:rFonts w:ascii="Calibri" w:hAnsi="Calibri" w:cs="Times New Roman"/>
-          <w:b/>
-          <w:bCs/>
-          <w:smallCaps/>
-          <w:sz w:val="32"/>
-          <w:szCs w:val="28"/>
-          <w:lang w:val="pt-PT"/>
-        </w:rPr>
-        <w:t>6.2</w:t>
-      </w:r>
-      <w:r>
-        <w:rPr>
-          <w:rFonts w:ascii="Calibri" w:hAnsi="Calibri" w:cs="Times New Roman"/>
-          <w:b/>
-          <w:bCs/>
-          <w:smallCaps/>
-          <w:sz w:val="32"/>
-          <w:szCs w:val="28"/>
-          <w:lang w:val="pt-PT"/>
-        </w:rPr>
-        <w:tab/>
-      </w:r>
-      <w:r>
-        <w:rPr>
-          <w:rFonts w:ascii="Calibri" w:hAnsi="Calibri" w:cs="Times New Roman"/>
-          <w:b/>
-          <w:bCs/>
-          <w:smallCaps/>
-          <w:sz w:val="32"/>
-          <w:szCs w:val="28"/>
-          <w:lang w:val="pt-PT"/>
-        </w:rPr>
-        <w:t>Execução da Máquina Virtual</w:t>
-      </w:r>
-    </w:p>
-    <w:p>
-      <w:pPr>
-        <w:jc w:val="both"/>
-        <w:rPr>
-          <w:rFonts w:ascii="Calibri" w:hAnsi="Calibri" w:cs="Times New Roman"/>
-          <w:lang w:val="pt-PT"/>
-        </w:rPr>
-      </w:pPr>
-      <w:r>
-        <w:rPr>
-          <w:rFonts w:ascii="Calibri" w:hAnsi="Calibri" w:cs="Times New Roman"/>
-          <w:lang w:val="pt-PT"/>
-        </w:rPr>
-        <w:t>onde está o projeto, onde está o site. Como correr o projeto c# (vs em modo de administrador); ngrok; site</w:t>
-      </w:r>
-    </w:p>
-    <w:p>
-      <w:pPr>
-        <w:spacing w:before="240" w:after="240"/>
-        <w:jc w:val="both"/>
-        <w:rPr>
-          <w:rFonts w:ascii="Calibri" w:hAnsi="Calibri" w:cs="Times New Roman"/>
-          <w:b/>
-          <w:bCs/>
-          <w:smallCaps/>
-          <w:sz w:val="32"/>
-          <w:szCs w:val="28"/>
-          <w:lang w:val="pt-PT"/>
-        </w:rPr>
-      </w:pPr>
-      <w:r>
-        <w:rPr>
-          <w:rFonts w:ascii="Calibri" w:hAnsi="Calibri" w:cs="Times New Roman"/>
-          <w:b/>
-          <w:bCs/>
-          <w:smallCaps/>
-          <w:sz w:val="32"/>
-          <w:szCs w:val="28"/>
-          <w:lang w:val="pt-PT"/>
-        </w:rPr>
-        <w:t>6.3</w:t>
-      </w:r>
-      <w:r>
-        <w:rPr>
-          <w:rFonts w:ascii="Calibri" w:hAnsi="Calibri" w:cs="Times New Roman"/>
-          <w:b/>
-          <w:bCs/>
-          <w:smallCaps/>
-          <w:sz w:val="32"/>
-          <w:szCs w:val="28"/>
-          <w:lang w:val="pt-PT"/>
-        </w:rPr>
-        <w:tab/>
-      </w:r>
-      <w:r>
-        <w:rPr>
-          <w:rFonts w:ascii="Calibri" w:hAnsi="Calibri" w:cs="Times New Roman"/>
-          <w:b/>
-          <w:bCs/>
-          <w:smallCaps/>
-          <w:sz w:val="32"/>
-          <w:szCs w:val="28"/>
-          <w:lang w:val="pt-PT"/>
-        </w:rPr>
-        <w:t>Manual do Utilizador</w:t>
-      </w:r>
-    </w:p>
-    <w:p>
-      <w:pPr>
-        <w:spacing w:before="240" w:after="240"/>
-        <w:jc w:val="both"/>
-        <w:rPr>
-          <w:rFonts w:ascii="Calibri" w:hAnsi="Calibri" w:cs="Times New Roman"/>
-          <w:b/>
-          <w:bCs/>
-          <w:smallCaps/>
-          <w:sz w:val="32"/>
-          <w:szCs w:val="28"/>
-          <w:lang w:val="pt-PT"/>
-        </w:rPr>
-      </w:pPr>
-      <w:r>
-        <w:rPr>
-          <w:rFonts w:ascii="Calibri" w:hAnsi="Calibri" w:cs="Times New Roman"/>
-          <w:lang w:val="pt-PT"/>
-        </w:rPr>
-        <w:t>como pesquisar; como faturar; como alterar as quantidades; mensagens de erro</w:t>
-      </w:r>
+          <w:rFonts w:ascii="Andale Mono" w:hAnsi="Andale Mono" w:cs="Times New Roman"/>
+          <w:color w:val="4F81BD" w:themeColor="accent1"/>
+          <w:sz w:val="20"/>
+          <w:lang w:val="pt-PT"/>
+        </w:rPr>
+        <w:t>/api/{ Controlador }/</w:t>
+      </w:r>
+      <w:r>
+        <w:rPr>
+          <w:rFonts w:ascii="Calibri" w:hAnsi="Calibri" w:cs="Times New Roman"/>
+          <w:lang w:val="pt-PT"/>
+        </w:rPr>
+        <w:t>.</w:t>
+      </w:r>
+    </w:p>
+    <w:p>
+      <w:pPr>
+        <w:jc w:val="both"/>
+        <w:rPr>
+          <w:rFonts w:ascii="Calibri" w:hAnsi="Calibri" w:cs="Times New Roman"/>
+          <w:lang w:val="pt-PT"/>
+        </w:rPr>
+      </w:pPr>
     </w:p>
     <w:p>
       <w:pPr>
@@ -5903,7 +5897,7 @@
           <w:szCs w:val="32"/>
           <w:lang w:val="en-GB"/>
         </w:rPr>
-        <w:t>7.</w:t>
+        <w:t>6.</w:t>
       </w:r>
       <w:r>
         <w:rPr>
@@ -5927,6 +5921,526 @@
           <w:szCs w:val="32"/>
           <w:lang w:val="pt-PT"/>
         </w:rPr>
+        <w:t>Instruções de Utilização</w:t>
+      </w:r>
+    </w:p>
+    <w:p>
+      <w:pPr>
+        <w:spacing w:before="240" w:after="240"/>
+        <w:jc w:val="both"/>
+        <w:rPr>
+          <w:rFonts w:ascii="Calibri" w:hAnsi="Calibri" w:cs="Times New Roman"/>
+          <w:b/>
+          <w:bCs/>
+          <w:smallCaps/>
+          <w:sz w:val="32"/>
+          <w:szCs w:val="28"/>
+          <w:u w:val="single"/>
+          <w:lang w:val="pt-PT"/>
+        </w:rPr>
+      </w:pPr>
+      <w:r>
+        <w:rPr>
+          <w:rFonts w:ascii="Calibri" w:hAnsi="Calibri" w:cs="Times New Roman"/>
+          <w:b/>
+          <w:bCs/>
+          <w:smallCaps/>
+          <w:sz w:val="32"/>
+          <w:szCs w:val="28"/>
+          <w:lang w:val="pt-PT"/>
+        </w:rPr>
+        <w:t>6.1</w:t>
+      </w:r>
+      <w:r>
+        <w:rPr>
+          <w:rFonts w:ascii="Calibri" w:hAnsi="Calibri" w:cs="Times New Roman"/>
+          <w:b/>
+          <w:bCs/>
+          <w:smallCaps/>
+          <w:sz w:val="32"/>
+          <w:szCs w:val="28"/>
+          <w:lang w:val="pt-PT"/>
+        </w:rPr>
+        <w:tab/>
+      </w:r>
+      <w:r>
+        <w:rPr>
+          <w:rFonts w:ascii="Calibri" w:hAnsi="Calibri" w:cs="Times New Roman"/>
+          <w:b/>
+          <w:bCs/>
+          <w:smallCaps/>
+          <w:sz w:val="32"/>
+          <w:szCs w:val="28"/>
+          <w:lang w:val="pt-PT"/>
+        </w:rPr>
+        <w:t>Autenticação na Aplicação</w:t>
+      </w:r>
+    </w:p>
+    <w:p>
+      <w:pPr>
+        <w:jc w:val="both"/>
+        <w:rPr>
+          <w:rFonts w:ascii="Calibri" w:hAnsi="Calibri" w:cs="Times New Roman"/>
+          <w:lang w:val="pt-PT"/>
+        </w:rPr>
+      </w:pPr>
+      <w:r>
+        <w:rPr>
+          <w:rFonts w:ascii="Calibri" w:hAnsi="Calibri" w:cs="Times New Roman"/>
+          <w:lang w:val="pt-PT"/>
+        </w:rPr>
+        <w:tab/>
+        <w:t>A autenticação na aplicação desenvolvida é individual para cada utilizador.</w:t>
+      </w:r>
+    </w:p>
+    <w:p>
+      <w:pPr>
+        <w:jc w:val="both"/>
+        <w:rPr>
+          <w:rFonts w:ascii="Calibri" w:hAnsi="Calibri" w:cs="Times New Roman"/>
+          <w:lang w:val="pt-PT"/>
+        </w:rPr>
+      </w:pPr>
+      <w:r>
+        <w:rPr>
+          <w:rFonts w:ascii="Calibri" w:hAnsi="Calibri" w:cs="Times New Roman"/>
+          <w:lang w:val="pt-PT"/>
+        </w:rPr>
+        <w:tab/>
+        <w:t xml:space="preserve">O conjunto de credenciais de acesso apresentadas em seguida, podem ser utilizadas para </w:t>
+      </w:r>
+      <w:r>
+        <w:rPr>
+          <w:rFonts w:ascii="Calibri" w:hAnsi="Calibri" w:cs="Times New Roman"/>
+          <w:lang w:val="pt-PT"/>
+        </w:rPr>
+        <w:t>autenticação na aplicação:</w:t>
+      </w:r>
+    </w:p>
+    <w:p>
+      <w:pPr>
+        <w:jc w:val="both"/>
+        <w:rPr>
+          <w:rFonts w:ascii="Calibri" w:hAnsi="Calibri" w:cs="Times New Roman"/>
+          <w:lang w:val="pt-PT"/>
+        </w:rPr>
+      </w:pPr>
+    </w:p>
+    <w:p>
+      <w:pPr>
+        <w:pStyle w:val="ListParagraph"/>
+        <w:numPr>
+          <w:ilvl w:val="2"/>
+          <w:numId w:val="3"/>
+        </w:numPr>
+        <w:rPr>
+          <w:rFonts w:ascii="Calibri" w:hAnsi="Calibri" w:cs="Times New Roman"/>
+          <w:lang w:val="pt-PT"/>
+        </w:rPr>
+      </w:pPr>
+      <w:r>
+        <w:rPr>
+          <w:rFonts w:ascii="Calibri" w:hAnsi="Calibri" w:cs="Times New Roman"/>
+          <w:lang w:val="pt-PT"/>
+        </w:rPr>
+        <w:t xml:space="preserve">Utilizador: </w:t>
+      </w:r>
+      <w:r>
+        <w:rPr>
+          <w:rFonts w:ascii="Calibri" w:hAnsi="Calibri" w:cs="Times New Roman"/>
+          <w:i/>
+          <w:lang w:val="pt-PT"/>
+        </w:rPr>
+        <w:t>funcionario</w:t>
+      </w:r>
+    </w:p>
+    <w:p>
+      <w:pPr>
+        <w:pStyle w:val="ListParagraph"/>
+        <w:numPr>
+          <w:ilvl w:val="0"/>
+          <w:numId w:val="22"/>
+        </w:numPr>
+        <w:rPr>
+          <w:rFonts w:ascii="Calibri" w:hAnsi="Calibri" w:cs="Times New Roman"/>
+          <w:lang w:val="pt-PT"/>
+        </w:rPr>
+      </w:pPr>
+      <w:r>
+        <w:rPr>
+          <w:rFonts w:ascii="Calibri" w:hAnsi="Calibri" w:cs="Times New Roman"/>
+          <w:lang w:val="pt-PT"/>
+        </w:rPr>
+        <w:t>Palavra Chave:</w:t>
+      </w:r>
+      <w:r>
+        <w:rPr>
+          <w:rFonts w:ascii="Calibri" w:hAnsi="Calibri" w:cs="Times New Roman"/>
+          <w:lang w:val="pt-PT"/>
+        </w:rPr>
+        <w:tab/>
+      </w:r>
+      <w:r>
+        <w:rPr>
+          <w:rFonts w:ascii="Calibri" w:hAnsi="Calibri" w:cs="Times New Roman"/>
+          <w:lang w:val="pt-PT"/>
+        </w:rPr>
+        <w:t xml:space="preserve"> </w:t>
+      </w:r>
+      <w:r>
+        <w:rPr>
+          <w:rFonts w:ascii="Calibri" w:hAnsi="Calibri" w:cs="Times New Roman"/>
+          <w:i/>
+          <w:lang w:val="pt-PT"/>
+        </w:rPr>
+        <w:t>funcionario1</w:t>
+      </w:r>
+    </w:p>
+    <w:p>
+      <w:pPr>
+        <w:spacing w:before="240" w:after="240"/>
+        <w:jc w:val="both"/>
+        <w:rPr>
+          <w:rFonts w:ascii="Calibri" w:hAnsi="Calibri" w:cs="Times New Roman"/>
+          <w:b/>
+          <w:bCs/>
+          <w:smallCaps/>
+          <w:sz w:val="32"/>
+          <w:szCs w:val="28"/>
+          <w:lang w:val="pt-PT"/>
+        </w:rPr>
+      </w:pPr>
+      <w:r>
+        <w:rPr>
+          <w:rFonts w:ascii="Calibri" w:hAnsi="Calibri" w:cs="Times New Roman"/>
+          <w:b/>
+          <w:bCs/>
+          <w:smallCaps/>
+          <w:sz w:val="32"/>
+          <w:szCs w:val="28"/>
+          <w:lang w:val="pt-PT"/>
+        </w:rPr>
+        <w:t>6.2</w:t>
+      </w:r>
+      <w:r>
+        <w:rPr>
+          <w:rFonts w:ascii="Calibri" w:hAnsi="Calibri" w:cs="Times New Roman"/>
+          <w:b/>
+          <w:bCs/>
+          <w:smallCaps/>
+          <w:sz w:val="32"/>
+          <w:szCs w:val="28"/>
+          <w:lang w:val="pt-PT"/>
+        </w:rPr>
+        <w:tab/>
+      </w:r>
+      <w:r>
+        <w:rPr>
+          <w:rFonts w:ascii="Calibri" w:hAnsi="Calibri" w:cs="Times New Roman"/>
+          <w:b/>
+          <w:bCs/>
+          <w:smallCaps/>
+          <w:sz w:val="32"/>
+          <w:szCs w:val="28"/>
+          <w:lang w:val="pt-PT"/>
+        </w:rPr>
+        <w:t>Execução da Máquina Virtual</w:t>
+      </w:r>
+      <w:r>
+        <w:rPr>
+          <w:rFonts w:ascii="Calibri" w:hAnsi="Calibri" w:cs="Times New Roman"/>
+          <w:lang w:val="pt-PT"/>
+        </w:rPr>
+        <w:tab/>
+      </w:r>
+    </w:p>
+    <w:p>
+      <w:pPr>
+        <w:jc w:val="both"/>
+        <w:rPr>
+          <w:rFonts w:ascii="Calibri" w:hAnsi="Calibri" w:cs="Times New Roman"/>
+          <w:lang w:val="pt-PT"/>
+        </w:rPr>
+      </w:pPr>
+      <w:r>
+        <w:rPr>
+          <w:rFonts w:ascii="Calibri" w:hAnsi="Calibri" w:cs="Times New Roman"/>
+          <w:lang w:val="pt-PT"/>
+        </w:rPr>
+        <w:tab/>
+        <w:t xml:space="preserve">Para executar o projeto na máquina virtual, devem ser executados os três atalhos presentes no Ambiente de Trabalho, a saber: </w:t>
+      </w:r>
+      <w:r>
+        <w:rPr>
+          <w:rFonts w:ascii="Calibri" w:hAnsi="Calibri" w:cs="Times New Roman"/>
+          <w:i/>
+          <w:color w:val="C0504D" w:themeColor="accent2"/>
+          <w:lang w:val="pt-PT"/>
+        </w:rPr>
+        <w:t>api</w:t>
+      </w:r>
+      <w:r>
+        <w:rPr>
+          <w:rFonts w:ascii="Calibri" w:hAnsi="Calibri" w:cs="Times New Roman"/>
+          <w:lang w:val="pt-PT"/>
+        </w:rPr>
+        <w:t xml:space="preserve">, </w:t>
+      </w:r>
+      <w:r>
+        <w:rPr>
+          <w:rFonts w:ascii="Calibri" w:hAnsi="Calibri" w:cs="Times New Roman"/>
+          <w:i/>
+          <w:color w:val="C0504D" w:themeColor="accent2"/>
+          <w:lang w:val="pt-PT"/>
+        </w:rPr>
+        <w:t>ngrok</w:t>
+      </w:r>
+      <w:r>
+        <w:rPr>
+          <w:rFonts w:ascii="Calibri" w:hAnsi="Calibri" w:cs="Times New Roman"/>
+          <w:i/>
+          <w:lang w:val="pt-PT"/>
+        </w:rPr>
+        <w:t xml:space="preserve">, </w:t>
+      </w:r>
+      <w:r>
+        <w:rPr>
+          <w:rFonts w:ascii="Calibri" w:hAnsi="Calibri" w:cs="Times New Roman"/>
+          <w:i/>
+          <w:color w:val="C0504D" w:themeColor="accent2"/>
+          <w:lang w:val="pt-PT"/>
+        </w:rPr>
+        <w:t>app</w:t>
+      </w:r>
+      <w:r>
+        <w:rPr>
+          <w:rFonts w:ascii="Calibri" w:hAnsi="Calibri" w:cs="Times New Roman"/>
+          <w:lang w:val="pt-PT"/>
+        </w:rPr>
+        <w:t xml:space="preserve">. O primeiro permite abrir o projeto em </w:t>
+      </w:r>
+      <w:r>
+        <w:rPr>
+          <w:rFonts w:ascii="Calibri" w:hAnsi="Calibri" w:cs="Times New Roman"/>
+          <w:lang w:val="pt-PT"/>
+        </w:rPr>
+        <w:t>C#</w:t>
+      </w:r>
+      <w:r>
+        <w:rPr>
+          <w:rFonts w:ascii="Calibri" w:hAnsi="Calibri" w:cs="Times New Roman"/>
+          <w:lang w:val="pt-PT"/>
+        </w:rPr>
+        <w:t xml:space="preserve"> no Microsoft Visual Studio Express for Web 2013, que </w:t>
+      </w:r>
+      <w:r>
+        <w:rPr>
+          <w:rFonts w:ascii="Calibri" w:hAnsi="Calibri" w:cs="Times New Roman"/>
+          <w:lang w:val="pt-PT"/>
+        </w:rPr>
+        <w:t xml:space="preserve">deve ser executado em modo de Administrador, para que a sua execução seja autorizada através do URL </w:t>
+      </w:r>
+      <w:r>
+        <w:rPr>
+          <w:rFonts w:ascii="Andale Mono" w:hAnsi="Andale Mono" w:cs="Times New Roman"/>
+          <w:color w:val="4F81BD" w:themeColor="accent1"/>
+          <w:sz w:val="20"/>
+          <w:lang w:val="pt-PT"/>
+        </w:rPr>
+        <w:t>http://sinf.ngrok.com</w:t>
+      </w:r>
+      <w:r>
+        <w:rPr>
+          <w:rFonts w:ascii="Calibri" w:hAnsi="Calibri" w:cs="Times New Roman"/>
+          <w:lang w:val="pt-PT"/>
+        </w:rPr>
+        <w:t>.</w:t>
+      </w:r>
+      <w:r>
+        <w:rPr>
+          <w:rFonts w:ascii="Calibri" w:hAnsi="Calibri" w:cs="Times New Roman"/>
+          <w:lang w:val="pt-PT"/>
+        </w:rPr>
+        <w:t xml:space="preserve"> </w:t>
+      </w:r>
+      <w:r>
+        <w:rPr>
+          <w:rFonts w:ascii="Calibri" w:hAnsi="Calibri" w:cs="Times New Roman"/>
+          <w:lang w:val="pt-PT"/>
+        </w:rPr>
+        <w:t>O segundo atalho, inicia a execução</w:t>
+      </w:r>
+      <w:r>
+        <w:rPr>
+          <w:rFonts w:ascii="Calibri" w:hAnsi="Calibri" w:cs="Times New Roman"/>
+          <w:lang w:val="pt-PT"/>
+        </w:rPr>
+        <w:t xml:space="preserve"> da ferramenta</w:t>
+      </w:r>
+      <w:r>
+        <w:rPr>
+          <w:rFonts w:ascii="Calibri" w:hAnsi="Calibri" w:cs="Times New Roman"/>
+          <w:lang w:val="pt-PT"/>
+        </w:rPr>
+        <w:t xml:space="preserve"> </w:t>
+      </w:r>
+      <w:r>
+        <w:rPr>
+          <w:rFonts w:ascii="Andale Mono" w:hAnsi="Andale Mono" w:cs="Times New Roman"/>
+          <w:color w:val="4F81BD" w:themeColor="accent1"/>
+          <w:sz w:val="20"/>
+          <w:lang w:val="pt-PT"/>
+        </w:rPr>
+        <w:t>ngrok</w:t>
+      </w:r>
+      <w:r>
+        <w:rPr>
+          <w:rFonts w:ascii="Calibri" w:hAnsi="Calibri" w:cs="Times New Roman"/>
+          <w:sz w:val="20"/>
+          <w:lang w:val="pt-PT"/>
+        </w:rPr>
+        <w:t xml:space="preserve"> </w:t>
+      </w:r>
+      <w:r>
+        <w:rPr>
+          <w:rFonts w:ascii="Calibri" w:hAnsi="Calibri" w:cs="Times New Roman"/>
+          <w:lang w:val="pt-PT"/>
+        </w:rPr>
+        <w:t xml:space="preserve">que disponibiliza, publicamente, o servidor local da máquina virtual (o </w:t>
+      </w:r>
+      <w:r>
+        <w:rPr>
+          <w:rFonts w:ascii="Calibri" w:hAnsi="Calibri" w:cs="Times New Roman"/>
+          <w:i/>
+          <w:lang w:val="pt-PT"/>
+        </w:rPr>
+        <w:t>localhost</w:t>
+      </w:r>
+      <w:r>
+        <w:rPr>
+          <w:rFonts w:ascii="Calibri" w:hAnsi="Calibri" w:cs="Times New Roman"/>
+          <w:lang w:val="pt-PT"/>
+        </w:rPr>
+        <w:t xml:space="preserve">). Finalmente, o atalho </w:t>
+      </w:r>
+      <w:r>
+        <w:rPr>
+          <w:rFonts w:ascii="Calibri" w:hAnsi="Calibri" w:cs="Times New Roman"/>
+          <w:i/>
+          <w:color w:val="C0504D" w:themeColor="accent2"/>
+          <w:lang w:val="pt-PT"/>
+        </w:rPr>
+        <w:t>app</w:t>
+      </w:r>
+      <w:r>
+        <w:rPr>
+          <w:rFonts w:ascii="Calibri" w:hAnsi="Calibri" w:cs="Times New Roman"/>
+          <w:lang w:val="pt-PT"/>
+        </w:rPr>
+        <w:t xml:space="preserve"> inicia a aplicação </w:t>
+      </w:r>
+      <w:r>
+        <w:rPr>
+          <w:rFonts w:ascii="Calibri" w:hAnsi="Calibri" w:cs="Times New Roman"/>
+          <w:i/>
+          <w:lang w:val="pt-PT"/>
+        </w:rPr>
+        <w:t>web</w:t>
+      </w:r>
+      <w:r>
+        <w:rPr>
+          <w:rFonts w:ascii="Calibri" w:hAnsi="Calibri" w:cs="Times New Roman"/>
+          <w:lang w:val="pt-PT"/>
+        </w:rPr>
+        <w:t xml:space="preserve"> desenvolvida. Neste momento, a aplicação </w:t>
+      </w:r>
+      <w:r>
+        <w:rPr>
+          <w:rFonts w:ascii="Calibri" w:hAnsi="Calibri" w:cs="Times New Roman"/>
+          <w:i/>
+          <w:lang w:val="pt-PT"/>
+        </w:rPr>
+        <w:t>web</w:t>
+      </w:r>
+      <w:r>
+        <w:rPr>
+          <w:rFonts w:ascii="Calibri" w:hAnsi="Calibri" w:cs="Times New Roman"/>
+          <w:lang w:val="pt-PT"/>
+        </w:rPr>
+        <w:t xml:space="preserve"> encontra-se totalmente operacional.</w:t>
+      </w:r>
+    </w:p>
+    <w:p>
+      <w:pPr>
+        <w:pBdr>
+          <w:bottom w:val="single" w:sz="12" w:space="1" w:color="auto"/>
+        </w:pBdr>
+        <w:rPr>
+          <w:rFonts w:ascii="Calibri" w:hAnsi="Calibri" w:cs="Times New Roman"/>
+          <w:b/>
+          <w:bCs/>
+          <w:smallCaps/>
+          <w:sz w:val="32"/>
+          <w:szCs w:val="28"/>
+          <w:lang w:val="pt-PT"/>
+        </w:rPr>
+      </w:pPr>
+      <w:r>
+        <w:rPr>
+          <w:rFonts w:ascii="Calibri" w:hAnsi="Calibri" w:cs="Times New Roman"/>
+          <w:lang w:val="pt-PT"/>
+        </w:rPr>
+        <w:tab/>
+      </w:r>
+    </w:p>
+    <w:p>
+      <w:pPr>
+        <w:pBdr>
+          <w:bottom w:val="single" w:sz="12" w:space="1" w:color="auto"/>
+        </w:pBdr>
+        <w:rPr>
+          <w:rFonts w:ascii="Calibri" w:hAnsi="Calibri"/>
+          <w:b/>
+          <w:bCs/>
+          <w:smallCaps/>
+          <w:sz w:val="36"/>
+          <w:lang w:val="en-GB"/>
+        </w:rPr>
+      </w:pPr>
+      <w:r>
+        <w:rPr>
+          <w:rFonts w:ascii="Calibri" w:hAnsi="Calibri"/>
+          <w:b/>
+          <w:bCs/>
+          <w:smallCaps/>
+          <w:sz w:val="36"/>
+          <w:szCs w:val="32"/>
+          <w:lang w:val="en-GB"/>
+        </w:rPr>
+        <w:t>7.</w:t>
+      </w:r>
+      <w:r>
+        <w:rPr>
+          <w:rFonts w:ascii="Calibri" w:hAnsi="Calibri"/>
+          <w:b/>
+          <w:bCs/>
+          <w:smallCaps/>
+          <w:sz w:val="36"/>
+          <w:szCs w:val="32"/>
+          <w:lang w:val="en-GB"/>
+        </w:rPr>
+        <w:tab/>
+      </w:r>
+      <w:r>
+        <w:rPr>
+          <w:rFonts w:ascii="Calibri" w:hAnsi="Calibri"/>
+          <w:b/>
+          <w:bCs/>
+          <w:smallCaps/>
+          <w:sz w:val="36"/>
+          <w:szCs w:val="32"/>
+          <w:lang w:val="pt-PT"/>
+        </w:rPr>
         <w:t>Referências</w:t>
       </w:r>
     </w:p>
@@ -6124,6 +6638,7 @@
           <w:rFonts w:ascii="Calibri" w:hAnsi="Calibri" w:cs="Times New Roman"/>
           <w:lang w:val="pt-PT"/>
         </w:rPr>
+        <w:lastRenderedPageBreak/>
         <w:t>A</w:t>
       </w:r>
       <w:r>
@@ -6252,7 +6767,6 @@
           <w:rFonts w:ascii="Calibri" w:hAnsi="Calibri" w:cs="Times New Roman"/>
           <w:lang w:val="pt-PT"/>
         </w:rPr>
-        <w:lastRenderedPageBreak/>
         <w:t>A</w:t>
       </w:r>
       <w:r>
@@ -6298,7 +6812,7 @@
 </file>
 
 <file path=word/endnotes.xml><?xml version="1.0" encoding="utf-8"?>
-<w:endnotes xmlns:wpc="http://schemas.microsoft.com/office/word/2010/wordprocessingCanvas" xmlns:mc="http://schemas.openxmlformats.org/markup-compatibility/2006" xmlns:o="urn:schemas-microsoft-com:office:office" xmlns:r="http://schemas.openxmlformats.org/officeDocument/2006/relationships" xmlns:m="http://schemas.openxmlformats.org/officeDocument/2006/math" xmlns:v="urn:schemas-microsoft-com:vml" xmlns:wp14="http://schemas.microsoft.com/office/word/2010/wordprocessingDrawing" xmlns:wp="http://schemas.openxmlformats.org/drawingml/2006/wordprocessingDrawing" xmlns:w10="urn:schemas-microsoft-com:office:word" xmlns:w="http://schemas.openxmlformats.org/wordprocessingml/2006/main" xmlns:w14="http://schemas.microsoft.com/office/word/2010/wordml" xmlns:wpg="http://schemas.microsoft.com/office/word/2010/wordprocessingGroup" xmlns:wpi="http://schemas.microsoft.com/office/word/2010/wordprocessingInk" xmlns:wne="http://schemas.microsoft.com/office/word/2006/wordml" xmlns:wps="http://schemas.microsoft.com/office/word/2010/wordprocessingShape" mc:Ignorable="w14 wp14">
+<w:endnotes xmlns:wpc="http://schemas.microsoft.com/office/word/2010/wordprocessingCanvas" xmlns:mo="http://schemas.microsoft.com/office/mac/office/2008/main" xmlns:mc="http://schemas.openxmlformats.org/markup-compatibility/2006" xmlns:mv="urn:schemas-microsoft-com:mac:vml" xmlns:o="urn:schemas-microsoft-com:office:office" xmlns:r="http://schemas.openxmlformats.org/officeDocument/2006/relationships" xmlns:m="http://schemas.openxmlformats.org/officeDocument/2006/math" xmlns:v="urn:schemas-microsoft-com:vml" xmlns:wp14="http://schemas.microsoft.com/office/word/2010/wordprocessingDrawing" xmlns:wp="http://schemas.openxmlformats.org/drawingml/2006/wordprocessingDrawing" xmlns:w10="urn:schemas-microsoft-com:office:word" xmlns:w="http://schemas.openxmlformats.org/wordprocessingml/2006/main" xmlns:w14="http://schemas.microsoft.com/office/word/2010/wordml" xmlns:wpg="http://schemas.microsoft.com/office/word/2010/wordprocessingGroup" xmlns:wpi="http://schemas.microsoft.com/office/word/2010/wordprocessingInk" xmlns:wne="http://schemas.microsoft.com/office/word/2006/wordml" xmlns:wps="http://schemas.microsoft.com/office/word/2010/wordprocessingShape" mc:Ignorable="w14 wp14">
   <w:endnote w:type="separator" w:id="-1">
     <w:p>
       <w:r>
@@ -6317,7 +6831,7 @@
 </file>
 
 <file path=word/footer1.xml><?xml version="1.0" encoding="utf-8"?>
-<w:ftr xmlns:wpc="http://schemas.microsoft.com/office/word/2010/wordprocessingCanvas" xmlns:mc="http://schemas.openxmlformats.org/markup-compatibility/2006" xmlns:o="urn:schemas-microsoft-com:office:office" xmlns:r="http://schemas.openxmlformats.org/officeDocument/2006/relationships" xmlns:m="http://schemas.openxmlformats.org/officeDocument/2006/math" xmlns:v="urn:schemas-microsoft-com:vml" xmlns:wp14="http://schemas.microsoft.com/office/word/2010/wordprocessingDrawing" xmlns:wp="http://schemas.openxmlformats.org/drawingml/2006/wordprocessingDrawing" xmlns:w10="urn:schemas-microsoft-com:office:word" xmlns:w="http://schemas.openxmlformats.org/wordprocessingml/2006/main" xmlns:w14="http://schemas.microsoft.com/office/word/2010/wordml" xmlns:wpg="http://schemas.microsoft.com/office/word/2010/wordprocessingGroup" xmlns:wpi="http://schemas.microsoft.com/office/word/2010/wordprocessingInk" xmlns:wne="http://schemas.microsoft.com/office/word/2006/wordml" xmlns:wps="http://schemas.microsoft.com/office/word/2010/wordprocessingShape" mc:Ignorable="w14 wp14">
+<w:ftr xmlns:wpc="http://schemas.microsoft.com/office/word/2010/wordprocessingCanvas" xmlns:mo="http://schemas.microsoft.com/office/mac/office/2008/main" xmlns:mc="http://schemas.openxmlformats.org/markup-compatibility/2006" xmlns:mv="urn:schemas-microsoft-com:mac:vml" xmlns:o="urn:schemas-microsoft-com:office:office" xmlns:r="http://schemas.openxmlformats.org/officeDocument/2006/relationships" xmlns:m="http://schemas.openxmlformats.org/officeDocument/2006/math" xmlns:v="urn:schemas-microsoft-com:vml" xmlns:wp14="http://schemas.microsoft.com/office/word/2010/wordprocessingDrawing" xmlns:wp="http://schemas.openxmlformats.org/drawingml/2006/wordprocessingDrawing" xmlns:w10="urn:schemas-microsoft-com:office:word" xmlns:w="http://schemas.openxmlformats.org/wordprocessingml/2006/main" xmlns:w14="http://schemas.microsoft.com/office/word/2010/wordml" xmlns:wpg="http://schemas.microsoft.com/office/word/2010/wordprocessingGroup" xmlns:wpi="http://schemas.microsoft.com/office/word/2010/wordprocessingInk" xmlns:wne="http://schemas.microsoft.com/office/word/2006/wordml" xmlns:wps="http://schemas.microsoft.com/office/word/2010/wordprocessingShape" mc:Ignorable="w14 wp14">
   <w:p>
     <w:pPr>
       <w:pStyle w:val="Footer"/>
@@ -6355,7 +6869,7 @@
 </file>
 
 <file path=word/footer2.xml><?xml version="1.0" encoding="utf-8"?>
-<w:ftr xmlns:wpc="http://schemas.microsoft.com/office/word/2010/wordprocessingCanvas" xmlns:mc="http://schemas.openxmlformats.org/markup-compatibility/2006" xmlns:o="urn:schemas-microsoft-com:office:office" xmlns:r="http://schemas.openxmlformats.org/officeDocument/2006/relationships" xmlns:m="http://schemas.openxmlformats.org/officeDocument/2006/math" xmlns:v="urn:schemas-microsoft-com:vml" xmlns:wp14="http://schemas.microsoft.com/office/word/2010/wordprocessingDrawing" xmlns:wp="http://schemas.openxmlformats.org/drawingml/2006/wordprocessingDrawing" xmlns:w10="urn:schemas-microsoft-com:office:word" xmlns:w="http://schemas.openxmlformats.org/wordprocessingml/2006/main" xmlns:w14="http://schemas.microsoft.com/office/word/2010/wordml" xmlns:wpg="http://schemas.microsoft.com/office/word/2010/wordprocessingGroup" xmlns:wpi="http://schemas.microsoft.com/office/word/2010/wordprocessingInk" xmlns:wne="http://schemas.microsoft.com/office/word/2006/wordml" xmlns:wps="http://schemas.microsoft.com/office/word/2010/wordprocessingShape" mc:Ignorable="w14 wp14">
+<w:ftr xmlns:wpc="http://schemas.microsoft.com/office/word/2010/wordprocessingCanvas" xmlns:mo="http://schemas.microsoft.com/office/mac/office/2008/main" xmlns:mc="http://schemas.openxmlformats.org/markup-compatibility/2006" xmlns:mv="urn:schemas-microsoft-com:mac:vml" xmlns:o="urn:schemas-microsoft-com:office:office" xmlns:r="http://schemas.openxmlformats.org/officeDocument/2006/relationships" xmlns:m="http://schemas.openxmlformats.org/officeDocument/2006/math" xmlns:v="urn:schemas-microsoft-com:vml" xmlns:wp14="http://schemas.microsoft.com/office/word/2010/wordprocessingDrawing" xmlns:wp="http://schemas.openxmlformats.org/drawingml/2006/wordprocessingDrawing" xmlns:w10="urn:schemas-microsoft-com:office:word" xmlns:w="http://schemas.openxmlformats.org/wordprocessingml/2006/main" xmlns:w14="http://schemas.microsoft.com/office/word/2010/wordml" xmlns:wpg="http://schemas.microsoft.com/office/word/2010/wordprocessingGroup" xmlns:wpi="http://schemas.microsoft.com/office/word/2010/wordprocessingInk" xmlns:wne="http://schemas.microsoft.com/office/word/2006/wordml" xmlns:wps="http://schemas.microsoft.com/office/word/2010/wordprocessingShape" mc:Ignorable="w14 wp14">
   <w:p>
     <w:pPr>
       <w:pStyle w:val="Footer"/>
@@ -6387,7 +6901,7 @@
         <w:rStyle w:val="PageNumber"/>
         <w:noProof/>
       </w:rPr>
-      <w:t>6</w:t>
+      <w:t>7</w:t>
     </w:r>
     <w:r>
       <w:rPr>
@@ -6468,7 +6982,7 @@
 </file>
 
 <file path=word/footnotes.xml><?xml version="1.0" encoding="utf-8"?>
-<w:footnotes xmlns:wpc="http://schemas.microsoft.com/office/word/2010/wordprocessingCanvas" xmlns:mc="http://schemas.openxmlformats.org/markup-compatibility/2006" xmlns:o="urn:schemas-microsoft-com:office:office" xmlns:r="http://schemas.openxmlformats.org/officeDocument/2006/relationships" xmlns:m="http://schemas.openxmlformats.org/officeDocument/2006/math" xmlns:v="urn:schemas-microsoft-com:vml" xmlns:wp14="http://schemas.microsoft.com/office/word/2010/wordprocessingDrawing" xmlns:wp="http://schemas.openxmlformats.org/drawingml/2006/wordprocessingDrawing" xmlns:w10="urn:schemas-microsoft-com:office:word" xmlns:w="http://schemas.openxmlformats.org/wordprocessingml/2006/main" xmlns:w14="http://schemas.microsoft.com/office/word/2010/wordml" xmlns:wpg="http://schemas.microsoft.com/office/word/2010/wordprocessingGroup" xmlns:wpi="http://schemas.microsoft.com/office/word/2010/wordprocessingInk" xmlns:wne="http://schemas.microsoft.com/office/word/2006/wordml" xmlns:wps="http://schemas.microsoft.com/office/word/2010/wordprocessingShape" mc:Ignorable="w14 wp14">
+<w:footnotes xmlns:wpc="http://schemas.microsoft.com/office/word/2010/wordprocessingCanvas" xmlns:mo="http://schemas.microsoft.com/office/mac/office/2008/main" xmlns:mc="http://schemas.openxmlformats.org/markup-compatibility/2006" xmlns:mv="urn:schemas-microsoft-com:mac:vml" xmlns:o="urn:schemas-microsoft-com:office:office" xmlns:r="http://schemas.openxmlformats.org/officeDocument/2006/relationships" xmlns:m="http://schemas.openxmlformats.org/officeDocument/2006/math" xmlns:v="urn:schemas-microsoft-com:vml" xmlns:wp14="http://schemas.microsoft.com/office/word/2010/wordprocessingDrawing" xmlns:wp="http://schemas.openxmlformats.org/drawingml/2006/wordprocessingDrawing" xmlns:w10="urn:schemas-microsoft-com:office:word" xmlns:w="http://schemas.openxmlformats.org/wordprocessingml/2006/main" xmlns:w14="http://schemas.microsoft.com/office/word/2010/wordml" xmlns:wpg="http://schemas.microsoft.com/office/word/2010/wordprocessingGroup" xmlns:wpi="http://schemas.microsoft.com/office/word/2010/wordprocessingInk" xmlns:wne="http://schemas.microsoft.com/office/word/2006/wordml" xmlns:wps="http://schemas.microsoft.com/office/word/2010/wordprocessingShape" mc:Ignorable="w14 wp14">
   <w:footnote w:type="separator" w:id="-1">
     <w:p>
       <w:r>
@@ -6487,7 +7001,7 @@
 </file>
 
 <file path=word/numbering.xml><?xml version="1.0" encoding="utf-8"?>
-<w:numbering xmlns:wpc="http://schemas.microsoft.com/office/word/2010/wordprocessingCanvas" xmlns:mc="http://schemas.openxmlformats.org/markup-compatibility/2006" xmlns:o="urn:schemas-microsoft-com:office:office" xmlns:r="http://schemas.openxmlformats.org/officeDocument/2006/relationships" xmlns:m="http://schemas.openxmlformats.org/officeDocument/2006/math" xmlns:v="urn:schemas-microsoft-com:vml" xmlns:wp14="http://schemas.microsoft.com/office/word/2010/wordprocessingDrawing" xmlns:wp="http://schemas.openxmlformats.org/drawingml/2006/wordprocessingDrawing" xmlns:w10="urn:schemas-microsoft-com:office:word" xmlns:w="http://schemas.openxmlformats.org/wordprocessingml/2006/main" xmlns:w14="http://schemas.microsoft.com/office/word/2010/wordml" xmlns:wpg="http://schemas.microsoft.com/office/word/2010/wordprocessingGroup" xmlns:wpi="http://schemas.microsoft.com/office/word/2010/wordprocessingInk" xmlns:wne="http://schemas.microsoft.com/office/word/2006/wordml" xmlns:wps="http://schemas.microsoft.com/office/word/2010/wordprocessingShape" mc:Ignorable="w14 wp14">
+<w:numbering xmlns:wpc="http://schemas.microsoft.com/office/word/2010/wordprocessingCanvas" xmlns:mo="http://schemas.microsoft.com/office/mac/office/2008/main" xmlns:mc="http://schemas.openxmlformats.org/markup-compatibility/2006" xmlns:mv="urn:schemas-microsoft-com:mac:vml" xmlns:o="urn:schemas-microsoft-com:office:office" xmlns:r="http://schemas.openxmlformats.org/officeDocument/2006/relationships" xmlns:m="http://schemas.openxmlformats.org/officeDocument/2006/math" xmlns:v="urn:schemas-microsoft-com:vml" xmlns:wp14="http://schemas.microsoft.com/office/word/2010/wordprocessingDrawing" xmlns:wp="http://schemas.openxmlformats.org/drawingml/2006/wordprocessingDrawing" xmlns:w10="urn:schemas-microsoft-com:office:word" xmlns:w="http://schemas.openxmlformats.org/wordprocessingml/2006/main" xmlns:w14="http://schemas.microsoft.com/office/word/2010/wordml" xmlns:wpg="http://schemas.microsoft.com/office/word/2010/wordprocessingGroup" xmlns:wpi="http://schemas.microsoft.com/office/word/2010/wordprocessingInk" xmlns:wne="http://schemas.microsoft.com/office/word/2006/wordml" xmlns:wps="http://schemas.microsoft.com/office/word/2010/wordprocessingShape" mc:Ignorable="w14 wp14">
   <w:abstractNum w:abstractNumId="0">
     <w:nsid w:val="01A65ABA"/>
     <w:multiLevelType w:val="hybridMultilevel"/>
@@ -8388,7 +8902,7 @@
   <w:abstractNum w:abstractNumId="17">
     <w:nsid w:val="57FE73EF"/>
     <w:multiLevelType w:val="hybridMultilevel"/>
-    <w:tmpl w:val="B3C29D30"/>
+    <w:tmpl w:val="1F80FB7A"/>
     <w:lvl w:ilvl="0" w:tplc="04090003">
       <w:start w:val="1"/>
       <w:numFmt w:val="bullet"/>
@@ -8413,16 +8927,16 @@
         <w:rFonts w:ascii="Courier New" w:hAnsi="Courier New" w:hint="default"/>
       </w:rPr>
     </w:lvl>
-    <w:lvl w:ilvl="2" w:tplc="04090005" w:tentative="1">
-      <w:start w:val="1"/>
-      <w:numFmt w:val="bullet"/>
-      <w:lvlText w:val=""/>
+    <w:lvl w:ilvl="2" w:tplc="04090003">
+      <w:start w:val="1"/>
+      <w:numFmt w:val="bullet"/>
+      <w:lvlText w:val="o"/>
       <w:lvlJc w:val="left"/>
       <w:pPr>
         <w:ind w:left="2160" w:hanging="360"/>
       </w:pPr>
       <w:rPr>
-        <w:rFonts w:ascii="Wingdings" w:hAnsi="Wingdings" w:hint="default"/>
+        <w:rFonts w:ascii="Courier New" w:hAnsi="Courier New" w:hint="default"/>
       </w:rPr>
     </w:lvl>
     <w:lvl w:ilvl="3" w:tplc="04090001" w:tentative="1">
@@ -8499,6 +9013,119 @@
     </w:lvl>
   </w:abstractNum>
   <w:abstractNum w:abstractNumId="18">
+    <w:nsid w:val="5D177ADB"/>
+    <w:multiLevelType w:val="hybridMultilevel"/>
+    <w:tmpl w:val="F5820A22"/>
+    <w:lvl w:ilvl="0" w:tplc="04090003">
+      <w:start w:val="1"/>
+      <w:numFmt w:val="bullet"/>
+      <w:lvlText w:val="o"/>
+      <w:lvlJc w:val="left"/>
+      <w:pPr>
+        <w:ind w:left="2160" w:hanging="360"/>
+      </w:pPr>
+      <w:rPr>
+        <w:rFonts w:ascii="Courier New" w:hAnsi="Courier New" w:hint="default"/>
+      </w:rPr>
+    </w:lvl>
+    <w:lvl w:ilvl="1" w:tplc="04090003" w:tentative="1">
+      <w:start w:val="1"/>
+      <w:numFmt w:val="bullet"/>
+      <w:lvlText w:val="o"/>
+      <w:lvlJc w:val="left"/>
+      <w:pPr>
+        <w:ind w:left="2880" w:hanging="360"/>
+      </w:pPr>
+      <w:rPr>
+        <w:rFonts w:ascii="Courier New" w:hAnsi="Courier New" w:hint="default"/>
+      </w:rPr>
+    </w:lvl>
+    <w:lvl w:ilvl="2" w:tplc="04090005" w:tentative="1">
+      <w:start w:val="1"/>
+      <w:numFmt w:val="bullet"/>
+      <w:lvlText w:val=""/>
+      <w:lvlJc w:val="left"/>
+      <w:pPr>
+        <w:ind w:left="3600" w:hanging="360"/>
+      </w:pPr>
+      <w:rPr>
+        <w:rFonts w:ascii="Wingdings" w:hAnsi="Wingdings" w:hint="default"/>
+      </w:rPr>
+    </w:lvl>
+    <w:lvl w:ilvl="3" w:tplc="04090001" w:tentative="1">
+      <w:start w:val="1"/>
+      <w:numFmt w:val="bullet"/>
+      <w:lvlText w:val=""/>
+      <w:lvlJc w:val="left"/>
+      <w:pPr>
+        <w:ind w:left="4320" w:hanging="360"/>
+      </w:pPr>
+      <w:rPr>
+        <w:rFonts w:ascii="Symbol" w:hAnsi="Symbol" w:hint="default"/>
+      </w:rPr>
+    </w:lvl>
+    <w:lvl w:ilvl="4" w:tplc="04090003" w:tentative="1">
+      <w:start w:val="1"/>
+      <w:numFmt w:val="bullet"/>
+      <w:lvlText w:val="o"/>
+      <w:lvlJc w:val="left"/>
+      <w:pPr>
+        <w:ind w:left="5040" w:hanging="360"/>
+      </w:pPr>
+      <w:rPr>
+        <w:rFonts w:ascii="Courier New" w:hAnsi="Courier New" w:hint="default"/>
+      </w:rPr>
+    </w:lvl>
+    <w:lvl w:ilvl="5" w:tplc="04090005" w:tentative="1">
+      <w:start w:val="1"/>
+      <w:numFmt w:val="bullet"/>
+      <w:lvlText w:val=""/>
+      <w:lvlJc w:val="left"/>
+      <w:pPr>
+        <w:ind w:left="5760" w:hanging="360"/>
+      </w:pPr>
+      <w:rPr>
+        <w:rFonts w:ascii="Wingdings" w:hAnsi="Wingdings" w:hint="default"/>
+      </w:rPr>
+    </w:lvl>
+    <w:lvl w:ilvl="6" w:tplc="04090001" w:tentative="1">
+      <w:start w:val="1"/>
+      <w:numFmt w:val="bullet"/>
+      <w:lvlText w:val=""/>
+      <w:lvlJc w:val="left"/>
+      <w:pPr>
+        <w:ind w:left="6480" w:hanging="360"/>
+      </w:pPr>
+      <w:rPr>
+        <w:rFonts w:ascii="Symbol" w:hAnsi="Symbol" w:hint="default"/>
+      </w:rPr>
+    </w:lvl>
+    <w:lvl w:ilvl="7" w:tplc="04090003" w:tentative="1">
+      <w:start w:val="1"/>
+      <w:numFmt w:val="bullet"/>
+      <w:lvlText w:val="o"/>
+      <w:lvlJc w:val="left"/>
+      <w:pPr>
+        <w:ind w:left="7200" w:hanging="360"/>
+      </w:pPr>
+      <w:rPr>
+        <w:rFonts w:ascii="Courier New" w:hAnsi="Courier New" w:hint="default"/>
+      </w:rPr>
+    </w:lvl>
+    <w:lvl w:ilvl="8" w:tplc="04090005" w:tentative="1">
+      <w:start w:val="1"/>
+      <w:numFmt w:val="bullet"/>
+      <w:lvlText w:val=""/>
+      <w:lvlJc w:val="left"/>
+      <w:pPr>
+        <w:ind w:left="7920" w:hanging="360"/>
+      </w:pPr>
+      <w:rPr>
+        <w:rFonts w:ascii="Wingdings" w:hAnsi="Wingdings" w:hint="default"/>
+      </w:rPr>
+    </w:lvl>
+  </w:abstractNum>
+  <w:abstractNum w:abstractNumId="19">
     <w:nsid w:val="60B2622A"/>
     <w:multiLevelType w:val="multilevel"/>
     <w:tmpl w:val="0409001F"/>
@@ -8584,7 +9211,7 @@
       </w:pPr>
     </w:lvl>
   </w:abstractNum>
-  <w:abstractNum w:abstractNumId="19">
+  <w:abstractNum w:abstractNumId="20">
     <w:nsid w:val="610D7F5C"/>
     <w:multiLevelType w:val="hybridMultilevel"/>
     <w:tmpl w:val="7DBC235C"/>
@@ -8697,7 +9324,7 @@
       </w:rPr>
     </w:lvl>
   </w:abstractNum>
-  <w:abstractNum w:abstractNumId="20">
+  <w:abstractNum w:abstractNumId="21">
     <w:nsid w:val="6EEC1F9B"/>
     <w:multiLevelType w:val="hybridMultilevel"/>
     <w:tmpl w:val="612AFA7C"/>
@@ -8814,7 +9441,7 @@
     <w:abstractNumId w:val="4"/>
   </w:num>
   <w:num w:numId="2">
-    <w:abstractNumId w:val="18"/>
+    <w:abstractNumId w:val="19"/>
   </w:num>
   <w:num w:numId="3">
     <w:abstractNumId w:val="17"/>
@@ -8826,7 +9453,7 @@
     <w:abstractNumId w:val="7"/>
   </w:num>
   <w:num w:numId="6">
-    <w:abstractNumId w:val="19"/>
+    <w:abstractNumId w:val="20"/>
   </w:num>
   <w:num w:numId="7">
     <w:abstractNumId w:val="1"/>
@@ -8862,7 +9489,7 @@
     <w:abstractNumId w:val="0"/>
   </w:num>
   <w:num w:numId="18">
-    <w:abstractNumId w:val="20"/>
+    <w:abstractNumId w:val="21"/>
   </w:num>
   <w:num w:numId="19">
     <w:abstractNumId w:val="11"/>
@@ -8873,6 +9500,9 @@
   <w:num w:numId="21">
     <w:abstractNumId w:val="9"/>
   </w:num>
+  <w:num w:numId="22">
+    <w:abstractNumId w:val="18"/>
+  </w:num>
   <w:numIdMacAtCleanup w:val="20"/>
 </w:numbering>
 </file>
@@ -8890,7 +9520,7 @@
     </w:rPrDefault>
     <w:pPrDefault/>
   </w:docDefaults>
-  <w:latentStyles w:defLockedState="0" w:defUIPriority="99" w:defSemiHidden="1" w:defUnhideWhenUsed="1" w:defQFormat="0" w:count="267">
+  <w:latentStyles w:defLockedState="0" w:defUIPriority="99" w:defSemiHidden="1" w:defUnhideWhenUsed="1" w:defQFormat="0" w:count="276">
     <w:lsdException w:name="Normal" w:semiHidden="0" w:uiPriority="0" w:unhideWhenUsed="0" w:qFormat="1"/>
     <w:lsdException w:name="heading 1" w:semiHidden="0" w:uiPriority="9" w:unhideWhenUsed="0" w:qFormat="1"/>
     <w:lsdException w:name="heading 2" w:uiPriority="9" w:qFormat="1"/>
@@ -9389,7 +10019,7 @@
     <w:name w:val="Light Grid"/>
     <w:basedOn w:val="TableNormal"/>
     <w:uiPriority w:val="62"/>
-    <w:rsid w:val="009163D2"/>
+    <w:rsid w:val="00B25BDB"/>
     <w:tblPr>
       <w:tblStyleRowBandSize w:val="1"/>
       <w:tblStyleColBandSize w:val="1"/>
@@ -9516,7 +10146,7 @@
 </file>
 
 <file path=word/stylesWithEffects.xml><?xml version="1.0" encoding="utf-8"?>
-<w:styles xmlns:wpc="http://schemas.microsoft.com/office/word/2010/wordprocessingCanvas" xmlns:mc="http://schemas.openxmlformats.org/markup-compatibility/2006" xmlns:o="urn:schemas-microsoft-com:office:office" xmlns:r="http://schemas.openxmlformats.org/officeDocument/2006/relationships" xmlns:m="http://schemas.openxmlformats.org/officeDocument/2006/math" xmlns:v="urn:schemas-microsoft-com:vml" xmlns:wp14="http://schemas.microsoft.com/office/word/2010/wordprocessingDrawing" xmlns:wp="http://schemas.openxmlformats.org/drawingml/2006/wordprocessingDrawing" xmlns:w10="urn:schemas-microsoft-com:office:word" xmlns:w="http://schemas.openxmlformats.org/wordprocessingml/2006/main" xmlns:w14="http://schemas.microsoft.com/office/word/2010/wordml" xmlns:wpg="http://schemas.microsoft.com/office/word/2010/wordprocessingGroup" xmlns:wpi="http://schemas.microsoft.com/office/word/2010/wordprocessingInk" xmlns:wne="http://schemas.microsoft.com/office/word/2006/wordml" xmlns:wps="http://schemas.microsoft.com/office/word/2010/wordprocessingShape" mc:Ignorable="w14 wp14">
+<w:styles xmlns:wpc="http://schemas.microsoft.com/office/word/2010/wordprocessingCanvas" xmlns:mo="http://schemas.microsoft.com/office/mac/office/2008/main" xmlns:mc="http://schemas.openxmlformats.org/markup-compatibility/2006" xmlns:mv="urn:schemas-microsoft-com:mac:vml" xmlns:o="urn:schemas-microsoft-com:office:office" xmlns:r="http://schemas.openxmlformats.org/officeDocument/2006/relationships" xmlns:m="http://schemas.openxmlformats.org/officeDocument/2006/math" xmlns:v="urn:schemas-microsoft-com:vml" xmlns:wp14="http://schemas.microsoft.com/office/word/2010/wordprocessingDrawing" xmlns:wp="http://schemas.openxmlformats.org/drawingml/2006/wordprocessingDrawing" xmlns:w10="urn:schemas-microsoft-com:office:word" xmlns:w="http://schemas.openxmlformats.org/wordprocessingml/2006/main" xmlns:w14="http://schemas.microsoft.com/office/word/2010/wordml" xmlns:wpg="http://schemas.microsoft.com/office/word/2010/wordprocessingGroup" xmlns:wpi="http://schemas.microsoft.com/office/word/2010/wordprocessingInk" xmlns:wne="http://schemas.microsoft.com/office/word/2006/wordml" xmlns:wps="http://schemas.microsoft.com/office/word/2010/wordprocessingShape" mc:Ignorable="w14 wp14">
   <w:docDefaults>
     <w:rPrDefault>
       <w:rPr>
@@ -9528,7 +10158,7 @@
     </w:rPrDefault>
     <w:pPrDefault/>
   </w:docDefaults>
-  <w:latentStyles w:defLockedState="0" w:defUIPriority="99" w:defSemiHidden="1" w:defUnhideWhenUsed="1" w:defQFormat="0" w:count="267">
+  <w:latentStyles w:defLockedState="0" w:defUIPriority="99" w:defSemiHidden="1" w:defUnhideWhenUsed="1" w:defQFormat="0" w:count="276">
     <w:lsdException w:name="Normal" w:semiHidden="0" w:uiPriority="0" w:unhideWhenUsed="0" w:qFormat="1"/>
     <w:lsdException w:name="heading 1" w:semiHidden="0" w:uiPriority="9" w:unhideWhenUsed="0" w:qFormat="1"/>
     <w:lsdException w:name="heading 2" w:uiPriority="9" w:qFormat="1"/>
@@ -10027,7 +10657,7 @@
     <w:name w:val="Light Grid"/>
     <w:basedOn w:val="TableNormal"/>
     <w:uiPriority w:val="62"/>
-    <w:rsid w:val="009163D2"/>
+    <w:rsid w:val="00B25BDB"/>
     <w:tblPr>
       <w:tblStyleRowBandSize w:val="1"/>
       <w:tblStyleColBandSize w:val="1"/>
@@ -10478,7 +11108,7 @@
 </file>
 
 <file path=customXml/itemProps1.xml><?xml version="1.0" encoding="utf-8"?>
-<ds:datastoreItem xmlns:ds="http://schemas.openxmlformats.org/officeDocument/2006/customXml" ds:itemID="{FAFEBBB4-D3D1-4815-A641-74795CF75769}">
+<ds:datastoreItem xmlns:ds="http://schemas.openxmlformats.org/officeDocument/2006/customXml" ds:itemID="{DCB7B43D-C113-9D43-9232-3BF382A69585}">
   <ds:schemaRefs>
     <ds:schemaRef ds:uri="http://schemas.openxmlformats.org/officeDocument/2006/bibliography"/>
   </ds:schemaRefs>

</xml_diff>